<commit_message>
Started to add the foreground/background lookup tables.  Not finished.
</commit_message>
<xml_diff>
--- a/Manuals/c256-foenix-devguide.docx
+++ b/Manuals/c256-foenix-devguide.docx
@@ -84,10 +84,114 @@
         <w:rPr>
           <w:lang w:val="en-US"/>
         </w:rPr>
-        <w:t>Git Repositories</w:t>
+        <w:t>Introduction to the C256 System</w:t>
+      </w:r>
+    </w:p>
+    <w:p>
+      <w:pPr>
+        <w:rPr>
+          <w:lang w:val="en-US"/>
+        </w:rPr>
+      </w:pPr>
+      <w:r>
+        <w:rPr>
+          <w:lang w:val="en-US"/>
+        </w:rPr>
+        <w:t>The C256 system uses a 65C816 micro-processor.</w:t>
       </w:r>
       <w:bookmarkStart w:id="0" w:name="_GoBack"/>
       <w:bookmarkEnd w:id="0"/>
+    </w:p>
+    <w:p>
+      <w:pPr>
+        <w:rPr>
+          <w:lang w:val="en-US"/>
+        </w:rPr>
+      </w:pPr>
+      <w:r>
+        <w:rPr>
+          <w:lang w:val="en-US"/>
+        </w:rPr>
+        <w:t>System clock is 14MHz.</w:t>
+      </w:r>
+    </w:p>
+    <w:p>
+      <w:pPr>
+        <w:rPr>
+          <w:lang w:val="en-US"/>
+        </w:rPr>
+      </w:pPr>
+      <w:r>
+        <w:rPr>
+          <w:rFonts w:ascii="Lucida Console" w:hAnsi="Lucida Console" w:cs="Lucida Console"/>
+          <w:noProof/>
+          <w:sz w:val="18"/>
+          <w:szCs w:val="18"/>
+        </w:rPr>
+        <w:lastRenderedPageBreak/>
+        <w:drawing>
+          <wp:inline distT="0" distB="0" distL="0" distR="0" wp14:anchorId="181A3643" wp14:editId="62265EE7">
+            <wp:extent cx="5943600" cy="3326130"/>
+            <wp:effectExtent l="0" t="0" r="0" b="7620"/>
+            <wp:docPr id="2" name="Picture 2"/>
+            <wp:cNvGraphicFramePr>
+              <a:graphicFrameLocks xmlns:a="http://schemas.openxmlformats.org/drawingml/2006/main" noChangeAspect="1"/>
+            </wp:cNvGraphicFramePr>
+            <a:graphic xmlns:a="http://schemas.openxmlformats.org/drawingml/2006/main">
+              <a:graphicData uri="http://schemas.openxmlformats.org/drawingml/2006/picture">
+                <pic:pic xmlns:pic="http://schemas.openxmlformats.org/drawingml/2006/picture">
+                  <pic:nvPicPr>
+                    <pic:cNvPr id="0" name="Picture 1"/>
+                    <pic:cNvPicPr>
+                      <a:picLocks noChangeAspect="1" noChangeArrowheads="1"/>
+                    </pic:cNvPicPr>
+                  </pic:nvPicPr>
+                  <pic:blipFill>
+                    <a:blip r:embed="rId5" cstate="print">
+                      <a:extLst>
+                        <a:ext uri="{28A0092B-C50C-407E-A947-70E740481C1C}">
+                          <a14:useLocalDpi xmlns:a14="http://schemas.microsoft.com/office/drawing/2010/main" val="0"/>
+                        </a:ext>
+                      </a:extLst>
+                    </a:blip>
+                    <a:srcRect/>
+                    <a:stretch>
+                      <a:fillRect/>
+                    </a:stretch>
+                  </pic:blipFill>
+                  <pic:spPr bwMode="auto">
+                    <a:xfrm>
+                      <a:off x="0" y="0"/>
+                      <a:ext cx="5943600" cy="3326130"/>
+                    </a:xfrm>
+                    <a:prstGeom prst="rect">
+                      <a:avLst/>
+                    </a:prstGeom>
+                    <a:noFill/>
+                    <a:ln>
+                      <a:noFill/>
+                    </a:ln>
+                  </pic:spPr>
+                </pic:pic>
+              </a:graphicData>
+            </a:graphic>
+          </wp:inline>
+        </w:drawing>
+      </w:r>
+    </w:p>
+    <w:p>
+      <w:pPr>
+        <w:pStyle w:val="Heading1"/>
+        <w:rPr>
+          <w:lang w:val="fr-CA"/>
+        </w:rPr>
+      </w:pPr>
+      <w:r>
+        <w:rPr>
+          <w:lang w:val="fr-CA"/>
+        </w:rPr>
+        <w:t>Git Repositories</w:t>
+      </w:r>
     </w:p>
     <w:p>
       <w:pPr>
@@ -95,21 +199,37 @@
           <w:rFonts w:ascii="Lucida Console" w:hAnsi="Lucida Console" w:cs="Lucida Console"/>
           <w:sz w:val="18"/>
           <w:szCs w:val="18"/>
-        </w:rPr>
-      </w:pPr>
-      <w:r>
-        <w:rPr>
-          <w:lang w:val="en-US"/>
-        </w:rPr>
-        <w:t xml:space="preserve">Nu256 Emulator: </w:t>
-      </w:r>
-      <w:hyperlink r:id="rId5" w:history="1">
+          <w:lang w:val="fr-CA"/>
+        </w:rPr>
+      </w:pPr>
+      <w:r>
+        <w:rPr>
+          <w:lang w:val="fr-CA"/>
+        </w:rPr>
+        <w:t xml:space="preserve">Nu256 </w:t>
+      </w:r>
+      <w:proofErr w:type="spellStart"/>
+      <w:r>
+        <w:rPr>
+          <w:lang w:val="fr-CA"/>
+        </w:rPr>
+        <w:t>Emulator</w:t>
+      </w:r>
+      <w:proofErr w:type="spellEnd"/>
+      <w:r>
+        <w:rPr>
+          <w:lang w:val="fr-CA"/>
+        </w:rPr>
+        <w:t xml:space="preserve">: </w:t>
+      </w:r>
+      <w:hyperlink r:id="rId6" w:history="1">
         <w:r>
           <w:rPr>
             <w:rStyle w:val="Hyperlink"/>
             <w:rFonts w:ascii="Lucida Console" w:hAnsi="Lucida Console" w:cs="Lucida Console"/>
             <w:sz w:val="18"/>
             <w:szCs w:val="18"/>
+            <w:lang w:val="fr-CA"/>
           </w:rPr>
           <w:t>https://github.com/tomxp411/Nu256.git</w:t>
         </w:r>
@@ -131,7 +251,7 @@
         </w:rPr>
         <w:t xml:space="preserve">C256 Kernel: </w:t>
       </w:r>
-      <w:hyperlink r:id="rId6" w:history="1">
+      <w:hyperlink r:id="rId7" w:history="1">
         <w:r>
           <w:rPr>
             <w:rStyle w:val="Hyperlink"/>
@@ -187,13 +307,6 @@
     </w:p>
     <w:p>
       <w:pPr>
-        <w:rPr>
-          <w:lang w:val="en-US"/>
-        </w:rPr>
-      </w:pPr>
-    </w:p>
-    <w:p>
-      <w:pPr>
         <w:pStyle w:val="Heading1"/>
         <w:rPr>
           <w:lang w:val="en-US"/>
@@ -216,7 +329,69 @@
         <w:rPr>
           <w:lang w:val="en-US"/>
         </w:rPr>
-        <w:t>The CPU can access 24-bit worth of addresses. This doesn’t mean that there is writable memory here.</w:t>
+        <w:t xml:space="preserve">The CPU can access 24-bit worth of addresses. </w:t>
+      </w:r>
+    </w:p>
+    <w:p>
+      <w:pPr>
+        <w:rPr>
+          <w:lang w:val="en-US"/>
+        </w:rPr>
+      </w:pPr>
+      <w:r>
+        <w:rPr>
+          <w:noProof/>
+          <w:lang w:val="en-US"/>
+        </w:rPr>
+        <w:lastRenderedPageBreak/>
+        <w:drawing>
+          <wp:inline distT="0" distB="0" distL="0" distR="0" wp14:anchorId="6781AA0B" wp14:editId="440EA835">
+            <wp:extent cx="5916930" cy="3281045"/>
+            <wp:effectExtent l="0" t="0" r="7620" b="0"/>
+            <wp:docPr id="7" name="Picture 7"/>
+            <wp:cNvGraphicFramePr>
+              <a:graphicFrameLocks xmlns:a="http://schemas.openxmlformats.org/drawingml/2006/main" noChangeAspect="1"/>
+            </wp:cNvGraphicFramePr>
+            <a:graphic xmlns:a="http://schemas.openxmlformats.org/drawingml/2006/main">
+              <a:graphicData uri="http://schemas.openxmlformats.org/drawingml/2006/picture">
+                <pic:pic xmlns:pic="http://schemas.openxmlformats.org/drawingml/2006/picture">
+                  <pic:nvPicPr>
+                    <pic:cNvPr id="0" name="Picture 2"/>
+                    <pic:cNvPicPr>
+                      <a:picLocks noChangeAspect="1" noChangeArrowheads="1"/>
+                    </pic:cNvPicPr>
+                  </pic:nvPicPr>
+                  <pic:blipFill>
+                    <a:blip r:embed="rId8" cstate="print">
+                      <a:extLst>
+                        <a:ext uri="{28A0092B-C50C-407E-A947-70E740481C1C}">
+                          <a14:useLocalDpi xmlns:a14="http://schemas.microsoft.com/office/drawing/2010/main" val="0"/>
+                        </a:ext>
+                      </a:extLst>
+                    </a:blip>
+                    <a:srcRect/>
+                    <a:stretch>
+                      <a:fillRect/>
+                    </a:stretch>
+                  </pic:blipFill>
+                  <pic:spPr bwMode="auto">
+                    <a:xfrm>
+                      <a:off x="0" y="0"/>
+                      <a:ext cx="5916930" cy="3281045"/>
+                    </a:xfrm>
+                    <a:prstGeom prst="rect">
+                      <a:avLst/>
+                    </a:prstGeom>
+                    <a:noFill/>
+                    <a:ln>
+                      <a:noFill/>
+                    </a:ln>
+                  </pic:spPr>
+                </pic:pic>
+              </a:graphicData>
+            </a:graphic>
+          </wp:inline>
+        </w:drawing>
       </w:r>
     </w:p>
     <w:tbl>
@@ -1050,7 +1225,31 @@
         <w:rPr>
           <w:lang w:val="en-US"/>
         </w:rPr>
-        <w:t>On boot, Gavin copies the content of System Flash (or User Flash, if present) to address range $18:0000 to $1</w:t>
+        <w:t xml:space="preserve">On boot, Gavin copies the </w:t>
+      </w:r>
+      <w:r>
+        <w:rPr>
+          <w:lang w:val="en-US"/>
+        </w:rPr>
+        <w:t xml:space="preserve">first 64KB of the </w:t>
+      </w:r>
+      <w:r>
+        <w:rPr>
+          <w:lang w:val="en-US"/>
+        </w:rPr>
+        <w:t xml:space="preserve">content of System Flash (or User Flash, if present) to </w:t>
+      </w:r>
+      <w:r>
+        <w:rPr>
+          <w:lang w:val="en-US"/>
+        </w:rPr>
+        <w:t xml:space="preserve">Page $00.  The entire 512KB are copied to </w:t>
+      </w:r>
+      <w:r>
+        <w:rPr>
+          <w:lang w:val="en-US"/>
+        </w:rPr>
+        <w:t>address range $18:0000 to $1</w:t>
       </w:r>
       <w:proofErr w:type="gramStart"/>
       <w:r>
@@ -1073,207 +1272,474 @@
           <w:lang w:val="en-US"/>
         </w:rPr>
       </w:pPr>
-    </w:p>
-    <w:p>
-      <w:pPr>
-        <w:rPr>
-          <w:rFonts w:ascii="Helvetica" w:hAnsi="Helvetica" w:cs="Helvetica"/>
-          <w:color w:val="DCDDDE"/>
-          <w:sz w:val="23"/>
-          <w:szCs w:val="23"/>
-          <w:shd w:val="clear" w:color="auto" w:fill="36393F"/>
-        </w:rPr>
-      </w:pPr>
-      <w:r>
-        <w:rPr>
-          <w:rFonts w:ascii="Helvetica" w:hAnsi="Helvetica" w:cs="Helvetica"/>
-          <w:color w:val="DCDDDE"/>
-          <w:sz w:val="23"/>
-          <w:szCs w:val="23"/>
-          <w:shd w:val="clear" w:color="auto" w:fill="36393F"/>
-        </w:rPr>
-        <w:t>SCREEN_PAGE0 = $</w:t>
+      <w:r>
+        <w:rPr>
+          <w:lang w:val="en-US"/>
+        </w:rPr>
+        <w:t>IO Space is mapped to Vicky: $AF:0000 to $</w:t>
       </w:r>
       <w:proofErr w:type="gramStart"/>
       <w:r>
         <w:rPr>
-          <w:rFonts w:ascii="Helvetica" w:hAnsi="Helvetica" w:cs="Helvetica"/>
-          <w:color w:val="DCDDDE"/>
-          <w:sz w:val="23"/>
-          <w:szCs w:val="23"/>
-          <w:shd w:val="clear" w:color="auto" w:fill="36393F"/>
-        </w:rPr>
-        <w:t>AF</w:t>
-      </w:r>
-      <w:r>
-        <w:rPr>
-          <w:rFonts w:ascii="Helvetica" w:hAnsi="Helvetica" w:cs="Helvetica"/>
-          <w:color w:val="DCDDDE"/>
-          <w:sz w:val="23"/>
-          <w:szCs w:val="23"/>
-          <w:shd w:val="clear" w:color="auto" w:fill="36393F"/>
-        </w:rPr>
-        <w:t>:</w:t>
-      </w:r>
-      <w:r>
-        <w:rPr>
-          <w:rFonts w:ascii="Helvetica" w:hAnsi="Helvetica" w:cs="Helvetica"/>
-          <w:color w:val="DCDDDE"/>
-          <w:sz w:val="23"/>
-          <w:szCs w:val="23"/>
-          <w:shd w:val="clear" w:color="auto" w:fill="36393F"/>
-        </w:rPr>
-        <w:t>A</w:t>
+          <w:lang w:val="en-US"/>
+        </w:rPr>
+        <w:t>AF:DFFF</w:t>
       </w:r>
       <w:proofErr w:type="gramEnd"/>
       <w:r>
         <w:rPr>
-          <w:rFonts w:ascii="Helvetica" w:hAnsi="Helvetica" w:cs="Helvetica"/>
-          <w:color w:val="DCDDDE"/>
-          <w:sz w:val="23"/>
-          <w:szCs w:val="23"/>
-          <w:shd w:val="clear" w:color="auto" w:fill="36393F"/>
-        </w:rPr>
-        <w:t>000 &lt;- Text</w:t>
-      </w:r>
-    </w:p>
-    <w:p>
-      <w:pPr>
-        <w:rPr>
-          <w:rFonts w:ascii="Helvetica" w:hAnsi="Helvetica" w:cs="Helvetica"/>
-          <w:color w:val="DCDDDE"/>
-          <w:sz w:val="23"/>
-          <w:szCs w:val="23"/>
-          <w:shd w:val="clear" w:color="auto" w:fill="36393F"/>
-        </w:rPr>
-      </w:pPr>
-      <w:r>
-        <w:rPr>
-          <w:rFonts w:ascii="Helvetica" w:hAnsi="Helvetica" w:cs="Helvetica"/>
-          <w:color w:val="DCDDDE"/>
-          <w:sz w:val="23"/>
-          <w:szCs w:val="23"/>
-          <w:shd w:val="clear" w:color="auto" w:fill="36393F"/>
-        </w:rPr>
-        <w:t>SCREEN_PAGE1 = $AF</w:t>
-      </w:r>
-      <w:r>
-        <w:rPr>
-          <w:rFonts w:ascii="Helvetica" w:hAnsi="Helvetica" w:cs="Helvetica"/>
-          <w:color w:val="DCDDDE"/>
-          <w:sz w:val="23"/>
-          <w:szCs w:val="23"/>
-          <w:shd w:val="clear" w:color="auto" w:fill="36393F"/>
-        </w:rPr>
-        <w:t>:</w:t>
-      </w:r>
-      <w:r>
-        <w:rPr>
-          <w:rFonts w:ascii="Helvetica" w:hAnsi="Helvetica" w:cs="Helvetica"/>
-          <w:color w:val="DCDDDE"/>
-          <w:sz w:val="23"/>
-          <w:szCs w:val="23"/>
-          <w:shd w:val="clear" w:color="auto" w:fill="36393F"/>
-        </w:rPr>
-        <w:t>C000 &lt;-Color</w:t>
-      </w:r>
-    </w:p>
-    <w:p>
-      <w:pPr>
-        <w:rPr>
-          <w:rFonts w:ascii="Helvetica" w:hAnsi="Helvetica" w:cs="Helvetica"/>
-          <w:color w:val="DCDDDE"/>
-          <w:sz w:val="23"/>
-          <w:szCs w:val="23"/>
-          <w:shd w:val="clear" w:color="auto" w:fill="36393F"/>
-        </w:rPr>
-      </w:pPr>
-      <w:r>
-        <w:rPr>
-          <w:rFonts w:ascii="Helvetica" w:hAnsi="Helvetica" w:cs="Helvetica"/>
-          <w:color w:val="DCDDDE"/>
-          <w:sz w:val="23"/>
-          <w:szCs w:val="23"/>
-          <w:shd w:val="clear" w:color="auto" w:fill="36393F"/>
-        </w:rPr>
-        <w:t>FONT_MEMORY_BANK =</w:t>
-      </w:r>
-      <w:r>
-        <w:rPr>
-          <w:rFonts w:ascii="Helvetica" w:hAnsi="Helvetica" w:cs="Helvetica"/>
-          <w:color w:val="DCDDDE"/>
-          <w:sz w:val="23"/>
-          <w:szCs w:val="23"/>
-          <w:shd w:val="clear" w:color="auto" w:fill="36393F"/>
-        </w:rPr>
-        <w:t xml:space="preserve"> </w:t>
-      </w:r>
-      <w:r>
-        <w:rPr>
-          <w:rFonts w:ascii="Helvetica" w:hAnsi="Helvetica" w:cs="Helvetica"/>
-          <w:color w:val="DCDDDE"/>
-          <w:sz w:val="23"/>
-          <w:szCs w:val="23"/>
-          <w:shd w:val="clear" w:color="auto" w:fill="36393F"/>
-        </w:rPr>
-        <w:t>$AF</w:t>
-      </w:r>
-      <w:r>
-        <w:rPr>
-          <w:rFonts w:ascii="Helvetica" w:hAnsi="Helvetica" w:cs="Helvetica"/>
-          <w:color w:val="DCDDDE"/>
-          <w:sz w:val="23"/>
-          <w:szCs w:val="23"/>
-          <w:shd w:val="clear" w:color="auto" w:fill="36393F"/>
-        </w:rPr>
-        <w:t>:</w:t>
-      </w:r>
-      <w:r>
-        <w:rPr>
-          <w:rFonts w:ascii="Helvetica" w:hAnsi="Helvetica" w:cs="Helvetica"/>
-          <w:color w:val="DCDDDE"/>
-          <w:sz w:val="23"/>
-          <w:szCs w:val="23"/>
-          <w:shd w:val="clear" w:color="auto" w:fill="36393F"/>
-        </w:rPr>
-        <w:t>8000 - $AF</w:t>
-      </w:r>
-      <w:r>
-        <w:rPr>
-          <w:rFonts w:ascii="Helvetica" w:hAnsi="Helvetica" w:cs="Helvetica"/>
-          <w:color w:val="DCDDDE"/>
-          <w:sz w:val="23"/>
-          <w:szCs w:val="23"/>
-          <w:shd w:val="clear" w:color="auto" w:fill="36393F"/>
-        </w:rPr>
-        <w:t>:</w:t>
-      </w:r>
-      <w:r>
-        <w:rPr>
-          <w:rFonts w:ascii="Helvetica" w:hAnsi="Helvetica" w:cs="Helvetica"/>
-          <w:color w:val="DCDDDE"/>
-          <w:sz w:val="23"/>
-          <w:szCs w:val="23"/>
-          <w:shd w:val="clear" w:color="auto" w:fill="36393F"/>
-        </w:rPr>
-        <w:t>BFFF</w:t>
-      </w:r>
-    </w:p>
-    <w:p>
-      <w:pPr>
+          <w:lang w:val="en-US"/>
+        </w:rPr>
+        <w:t xml:space="preserve"> and Beatrix: $AF:E000 to $AF:FFFF.</w:t>
+      </w:r>
+    </w:p>
+    <w:p>
+      <w:pPr>
+        <w:pStyle w:val="Heading2"/>
+        <w:rPr>
+          <w:lang w:val="en-US"/>
+        </w:rPr>
+      </w:pPr>
+      <w:r>
+        <w:rPr>
+          <w:lang w:val="en-US"/>
+        </w:rPr>
+        <w:t>Gavin – Location $00:0000 to $</w:t>
+      </w:r>
+      <w:proofErr w:type="gramStart"/>
+      <w:r>
+        <w:rPr>
+          <w:lang w:val="en-US"/>
+        </w:rPr>
+        <w:t>00:FFFF</w:t>
+      </w:r>
+      <w:proofErr w:type="gramEnd"/>
+    </w:p>
+    <w:p>
+      <w:pPr>
+        <w:rPr>
+          <w:lang w:val="en-US"/>
+        </w:rPr>
+      </w:pPr>
+    </w:p>
+    <w:p>
+      <w:pPr>
+        <w:rPr>
+          <w:lang w:val="en-US"/>
+        </w:rPr>
+      </w:pPr>
+      <w:r>
+        <w:rPr>
+          <w:noProof/>
+          <w:lang w:val="en-US"/>
+        </w:rPr>
+        <w:lastRenderedPageBreak/>
+        <w:drawing>
+          <wp:inline distT="0" distB="0" distL="0" distR="0" wp14:anchorId="57734DA6" wp14:editId="6ADDCD6C">
+            <wp:extent cx="5916930" cy="3281045"/>
+            <wp:effectExtent l="0" t="0" r="7620" b="0"/>
+            <wp:docPr id="6" name="Picture 6"/>
+            <wp:cNvGraphicFramePr>
+              <a:graphicFrameLocks xmlns:a="http://schemas.openxmlformats.org/drawingml/2006/main" noChangeAspect="1"/>
+            </wp:cNvGraphicFramePr>
+            <a:graphic xmlns:a="http://schemas.openxmlformats.org/drawingml/2006/main">
+              <a:graphicData uri="http://schemas.openxmlformats.org/drawingml/2006/picture">
+                <pic:pic xmlns:pic="http://schemas.openxmlformats.org/drawingml/2006/picture">
+                  <pic:nvPicPr>
+                    <pic:cNvPr id="0" name="Picture 1"/>
+                    <pic:cNvPicPr>
+                      <a:picLocks noChangeAspect="1" noChangeArrowheads="1"/>
+                    </pic:cNvPicPr>
+                  </pic:nvPicPr>
+                  <pic:blipFill>
+                    <a:blip r:embed="rId9" cstate="print">
+                      <a:extLst>
+                        <a:ext uri="{28A0092B-C50C-407E-A947-70E740481C1C}">
+                          <a14:useLocalDpi xmlns:a14="http://schemas.microsoft.com/office/drawing/2010/main" val="0"/>
+                        </a:ext>
+                      </a:extLst>
+                    </a:blip>
+                    <a:srcRect/>
+                    <a:stretch>
+                      <a:fillRect/>
+                    </a:stretch>
+                  </pic:blipFill>
+                  <pic:spPr bwMode="auto">
+                    <a:xfrm>
+                      <a:off x="0" y="0"/>
+                      <a:ext cx="5916930" cy="3281045"/>
+                    </a:xfrm>
+                    <a:prstGeom prst="rect">
+                      <a:avLst/>
+                    </a:prstGeom>
+                    <a:noFill/>
+                    <a:ln>
+                      <a:noFill/>
+                    </a:ln>
+                  </pic:spPr>
+                </pic:pic>
+              </a:graphicData>
+            </a:graphic>
+          </wp:inline>
+        </w:drawing>
+      </w:r>
+    </w:p>
+    <w:p>
+      <w:pPr>
+        <w:pStyle w:val="Heading2"/>
+        <w:rPr>
+          <w:lang w:val="en-US"/>
+        </w:rPr>
+      </w:pPr>
+      <w:r>
+        <w:rPr>
+          <w:lang w:val="en-US"/>
+        </w:rPr>
+        <w:t>Vicky</w:t>
+      </w:r>
+      <w:r>
+        <w:rPr>
+          <w:lang w:val="en-US"/>
+        </w:rPr>
+        <w:t xml:space="preserve"> – Location $AF:0000 to $</w:t>
+      </w:r>
+      <w:proofErr w:type="gramStart"/>
+      <w:r>
+        <w:rPr>
+          <w:lang w:val="en-US"/>
+        </w:rPr>
+        <w:t>AF:DFFF</w:t>
+      </w:r>
+      <w:proofErr w:type="gramEnd"/>
+    </w:p>
+    <w:p>
+      <w:pPr>
+        <w:rPr>
+          <w:lang w:val="en-US"/>
+        </w:rPr>
+      </w:pPr>
+    </w:p>
+    <w:p>
+      <w:pPr>
+        <w:rPr>
+          <w:lang w:val="en-US"/>
+        </w:rPr>
+      </w:pPr>
+      <w:r>
+        <w:rPr>
+          <w:rFonts w:ascii="Lucida Console" w:hAnsi="Lucida Console" w:cs="Lucida Console"/>
+          <w:noProof/>
+          <w:sz w:val="18"/>
+          <w:szCs w:val="18"/>
+        </w:rPr>
+        <w:drawing>
+          <wp:inline distT="0" distB="0" distL="0" distR="0" wp14:anchorId="6CA76E91" wp14:editId="1EEFF72D">
+            <wp:extent cx="5943600" cy="3310255"/>
+            <wp:effectExtent l="0" t="0" r="0" b="4445"/>
+            <wp:docPr id="3" name="Picture 3"/>
+            <wp:cNvGraphicFramePr>
+              <a:graphicFrameLocks xmlns:a="http://schemas.openxmlformats.org/drawingml/2006/main" noChangeAspect="1"/>
+            </wp:cNvGraphicFramePr>
+            <a:graphic xmlns:a="http://schemas.openxmlformats.org/drawingml/2006/main">
+              <a:graphicData uri="http://schemas.openxmlformats.org/drawingml/2006/picture">
+                <pic:pic xmlns:pic="http://schemas.openxmlformats.org/drawingml/2006/picture">
+                  <pic:nvPicPr>
+                    <pic:cNvPr id="0" name="Picture 2"/>
+                    <pic:cNvPicPr>
+                      <a:picLocks noChangeAspect="1" noChangeArrowheads="1"/>
+                    </pic:cNvPicPr>
+                  </pic:nvPicPr>
+                  <pic:blipFill>
+                    <a:blip r:embed="rId10" cstate="print">
+                      <a:extLst>
+                        <a:ext uri="{28A0092B-C50C-407E-A947-70E740481C1C}">
+                          <a14:useLocalDpi xmlns:a14="http://schemas.microsoft.com/office/drawing/2010/main" val="0"/>
+                        </a:ext>
+                      </a:extLst>
+                    </a:blip>
+                    <a:srcRect/>
+                    <a:stretch>
+                      <a:fillRect/>
+                    </a:stretch>
+                  </pic:blipFill>
+                  <pic:spPr bwMode="auto">
+                    <a:xfrm>
+                      <a:off x="0" y="0"/>
+                      <a:ext cx="5943600" cy="3310255"/>
+                    </a:xfrm>
+                    <a:prstGeom prst="rect">
+                      <a:avLst/>
+                    </a:prstGeom>
+                    <a:noFill/>
+                    <a:ln>
+                      <a:noFill/>
+                    </a:ln>
+                  </pic:spPr>
+                </pic:pic>
+              </a:graphicData>
+            </a:graphic>
+          </wp:inline>
+        </w:drawing>
+      </w:r>
+    </w:p>
+    <w:p>
+      <w:pPr>
+        <w:pStyle w:val="Heading3"/>
+        <w:rPr>
+          <w:lang w:val="en-US"/>
+        </w:rPr>
+      </w:pPr>
+      <w:r>
+        <w:rPr>
+          <w:lang w:val="en-US"/>
+        </w:rPr>
+        <w:t>Screen Page 0 – Location $</w:t>
+      </w:r>
+      <w:proofErr w:type="gramStart"/>
+      <w:r>
+        <w:rPr>
+          <w:lang w:val="en-US"/>
+        </w:rPr>
+        <w:t>AF:A</w:t>
+      </w:r>
+      <w:proofErr w:type="gramEnd"/>
+      <w:r>
+        <w:rPr>
+          <w:lang w:val="en-US"/>
+        </w:rPr>
+        <w:t>000</w:t>
+      </w:r>
+    </w:p>
+    <w:p>
+      <w:pPr>
+        <w:rPr>
+          <w:lang w:val="en-US"/>
+        </w:rPr>
+      </w:pPr>
+      <w:r>
+        <w:rPr>
+          <w:lang w:val="en-US"/>
+        </w:rPr>
+        <w:t>One page of text is 128 columns by 64 rows.  This adds up to 8 KB of memory of text.</w:t>
+      </w:r>
+      <w:r>
+        <w:rPr>
+          <w:lang w:val="en-US"/>
+        </w:rPr>
+        <w:t xml:space="preserve">  C256 does not display the entire buffer on the screen.  Typically, we render 72 characters per row, with 56 rows.</w:t>
+      </w:r>
+    </w:p>
+    <w:p>
+      <w:pPr>
+        <w:rPr>
+          <w:lang w:val="en-US"/>
+        </w:rPr>
+      </w:pPr>
+      <w:r>
+        <w:rPr>
+          <w:lang w:val="en-US"/>
+        </w:rPr>
+        <w:lastRenderedPageBreak/>
+        <w:t xml:space="preserve">This uses </w:t>
+      </w:r>
+      <w:r>
         <w:rPr>
           <w:rFonts w:ascii="Lucida Console" w:hAnsi="Lucida Console" w:cs="Lucida Console"/>
           <w:sz w:val="18"/>
           <w:szCs w:val="18"/>
         </w:rPr>
-      </w:pPr>
+        <w:t>576 x 448</w:t>
+      </w:r>
       <w:r>
         <w:rPr>
           <w:rFonts w:ascii="Lucida Console" w:hAnsi="Lucida Console" w:cs="Lucida Console"/>
           <w:sz w:val="18"/>
           <w:szCs w:val="18"/>
         </w:rPr>
-        <w:t>The 15 colours are looked up in the 24-bit LUT.</w:t>
+        <w:t xml:space="preserve"> of the available 640 x 480 resolution.  The border size can be modified or turned off completely.</w:t>
+      </w:r>
+    </w:p>
+    <w:p>
+      <w:pPr>
+        <w:pStyle w:val="Heading3"/>
+        <w:rPr>
+          <w:lang w:val="en-US"/>
+        </w:rPr>
+      </w:pPr>
+      <w:r>
+        <w:rPr>
+          <w:lang w:val="en-US"/>
+        </w:rPr>
+        <w:t>Screen Page 1 – Location $AF:C000</w:t>
+      </w:r>
+    </w:p>
+    <w:p>
+      <w:pPr>
+        <w:rPr>
+          <w:lang w:val="en-US"/>
+        </w:rPr>
+      </w:pPr>
+      <w:r>
+        <w:rPr>
+          <w:lang w:val="en-US"/>
+        </w:rPr>
+        <w:t>An addition page of 128 x 64 is used to store the colors.  Each byte is split into background (4bits) and foreground (4 bits).</w:t>
+      </w:r>
+    </w:p>
+    <w:p>
+      <w:pPr>
+        <w:rPr>
+          <w:lang w:val="en-US"/>
+        </w:rPr>
+      </w:pPr>
+      <w:r>
+        <w:rPr>
+          <w:lang w:val="en-US"/>
+        </w:rPr>
+        <w:t>The colo</w:t>
+      </w:r>
+      <w:r>
+        <w:rPr>
+          <w:lang w:val="en-US"/>
+        </w:rPr>
+        <w:t>rs used (the 4 bits) are used to lookup RBG values in two lookup tables (LUT).</w:t>
+      </w:r>
+    </w:p>
+    <w:p>
+      <w:pPr>
+        <w:rPr>
+          <w:lang w:val="en-US"/>
+        </w:rPr>
+      </w:pPr>
+      <w:r>
+        <w:rPr>
+          <w:lang w:val="en-US"/>
+        </w:rPr>
+        <w:t xml:space="preserve">The foreground (FG) LUT is located at </w:t>
+      </w:r>
+      <w:r>
+        <w:rPr>
+          <w:lang w:val="en-US"/>
+        </w:rPr>
+        <w:t>$AF:1F40</w:t>
+      </w:r>
+      <w:r>
+        <w:rPr>
+          <w:lang w:val="en-US"/>
+        </w:rPr>
+        <w:t xml:space="preserve"> for 64 bytes – only 16 x 3 = 48 bytes are used.</w:t>
+      </w:r>
+    </w:p>
+    <w:p>
+      <w:pPr>
+        <w:rPr>
+          <w:lang w:val="en-US"/>
+        </w:rPr>
+      </w:pPr>
+      <w:r>
+        <w:rPr>
+          <w:lang w:val="en-US"/>
+        </w:rPr>
+        <w:t xml:space="preserve">The background (BG) LUT </w:t>
+      </w:r>
+      <w:r>
+        <w:rPr>
+          <w:lang w:val="en-US"/>
+        </w:rPr>
+        <w:t>is located at $AF:</w:t>
+      </w:r>
+      <w:r>
+        <w:rPr>
+          <w:lang w:val="en-US"/>
+        </w:rPr>
+        <w:t>1F80</w:t>
+      </w:r>
+      <w:r>
+        <w:rPr>
+          <w:lang w:val="en-US"/>
+        </w:rPr>
+        <w:t xml:space="preserve"> for 64 bytes – only 16 x 3 = 48 bytes are used.</w:t>
+      </w:r>
+    </w:p>
+    <w:p>
+      <w:pPr>
+        <w:rPr>
+          <w:lang w:val="en-US"/>
+        </w:rPr>
+      </w:pPr>
+      <w:r>
+        <w:rPr>
+          <w:lang w:val="en-US"/>
+        </w:rPr>
+        <w:t>The colors are</w:t>
+      </w:r>
+      <w:r>
+        <w:rPr>
+          <w:lang w:val="en-US"/>
+        </w:rPr>
+        <w:t xml:space="preserve"> assign</w:t>
+      </w:r>
+      <w:r>
+        <w:rPr>
+          <w:lang w:val="en-US"/>
+        </w:rPr>
+        <w:t>ed</w:t>
+      </w:r>
+      <w:r>
+        <w:rPr>
+          <w:lang w:val="en-US"/>
+        </w:rPr>
+        <w:t xml:space="preserve"> 8 Bit - R</w:t>
+      </w:r>
+      <w:r>
+        <w:rPr>
+          <w:lang w:val="en-US"/>
+        </w:rPr>
+        <w:t>ed</w:t>
+      </w:r>
+      <w:r>
+        <w:rPr>
+          <w:lang w:val="en-US"/>
+        </w:rPr>
+        <w:t>, 8 Bit - G</w:t>
+      </w:r>
+      <w:r>
+        <w:rPr>
+          <w:lang w:val="en-US"/>
+        </w:rPr>
+        <w:t>reen</w:t>
+      </w:r>
+      <w:r>
+        <w:rPr>
+          <w:lang w:val="en-US"/>
+        </w:rPr>
+        <w:t>, 8 - B</w:t>
+      </w:r>
+      <w:r>
+        <w:rPr>
+          <w:lang w:val="en-US"/>
+        </w:rPr>
+        <w:t>lue</w:t>
+      </w:r>
+      <w:r>
+        <w:rPr>
+          <w:lang w:val="en-US"/>
+        </w:rPr>
+        <w:t xml:space="preserve"> for each of those colors in Text Mode</w:t>
+      </w:r>
+      <w:r>
+        <w:rPr>
+          <w:lang w:val="en-US"/>
+        </w:rPr>
+        <w:t>.</w:t>
+      </w:r>
+    </w:p>
+    <w:p>
+      <w:pPr>
+        <w:pStyle w:val="Heading2"/>
+      </w:pPr>
+      <w:r>
+        <w:t>Beatrix</w:t>
       </w:r>
     </w:p>
     <w:p>
@@ -1282,300 +1748,72 @@
           <w:rFonts w:ascii="Lucida Console" w:hAnsi="Lucida Console" w:cs="Lucida Console"/>
           <w:sz w:val="18"/>
           <w:szCs w:val="18"/>
-          <w:lang w:val="fr-CA"/>
-        </w:rPr>
-      </w:pPr>
-      <w:r>
+        </w:rPr>
+      </w:pPr>
+    </w:p>
+    <w:p>
+      <w:pPr>
         <w:rPr>
           <w:rFonts w:ascii="Lucida Console" w:hAnsi="Lucida Console" w:cs="Lucida Console"/>
           <w:sz w:val="18"/>
           <w:szCs w:val="18"/>
-          <w:lang w:val="fr-CA"/>
-        </w:rPr>
-        <w:t xml:space="preserve">FG_CHAR_LUT_PTR = $AF1F40 </w:t>
-      </w:r>
-    </w:p>
-    <w:p>
-      <w:pPr>
+        </w:rPr>
+      </w:pPr>
+      <w:r>
         <w:rPr>
           <w:rFonts w:ascii="Lucida Console" w:hAnsi="Lucida Console" w:cs="Lucida Console"/>
+          <w:noProof/>
           <w:sz w:val="18"/>
           <w:szCs w:val="18"/>
-          <w:lang w:val="fr-CA"/>
-        </w:rPr>
-      </w:pPr>
-      <w:r>
-        <w:rPr>
-          <w:rFonts w:ascii="Lucida Console" w:hAnsi="Lucida Console" w:cs="Lucida Console"/>
-          <w:sz w:val="18"/>
-          <w:szCs w:val="18"/>
-          <w:lang w:val="fr-CA"/>
-        </w:rPr>
-        <w:t>BG_CHAR_LUT_PTR = $AF1F80</w:t>
-      </w:r>
-    </w:p>
-    <w:p>
-      <w:pPr>
-        <w:rPr>
-          <w:rFonts w:ascii="Lucida Console" w:hAnsi="Lucida Console" w:cs="Lucida Console"/>
-          <w:sz w:val="18"/>
-          <w:szCs w:val="18"/>
-        </w:rPr>
-      </w:pPr>
-      <w:r>
-        <w:rPr>
-          <w:rFonts w:ascii="Lucida Console" w:hAnsi="Lucida Console" w:cs="Lucida Console"/>
-          <w:sz w:val="18"/>
-          <w:szCs w:val="18"/>
-        </w:rPr>
-        <w:t>You assign a</w:t>
-      </w:r>
-      <w:r>
-        <w:rPr>
-          <w:rFonts w:ascii="Lucida Console" w:hAnsi="Lucida Console" w:cs="Lucida Console"/>
-          <w:sz w:val="18"/>
-          <w:szCs w:val="18"/>
-        </w:rPr>
-        <w:t>n</w:t>
-      </w:r>
-      <w:r>
-        <w:rPr>
-          <w:rFonts w:ascii="Lucida Console" w:hAnsi="Lucida Console" w:cs="Lucida Console"/>
-          <w:sz w:val="18"/>
-          <w:szCs w:val="18"/>
-        </w:rPr>
-        <w:t xml:space="preserve"> 8</w:t>
-      </w:r>
-      <w:r>
-        <w:rPr>
-          <w:rFonts w:ascii="Lucida Console" w:hAnsi="Lucida Console" w:cs="Lucida Console"/>
-          <w:sz w:val="18"/>
-          <w:szCs w:val="18"/>
-        </w:rPr>
-        <w:t xml:space="preserve"> </w:t>
-      </w:r>
-      <w:r>
-        <w:rPr>
-          <w:rFonts w:ascii="Lucida Console" w:hAnsi="Lucida Console" w:cs="Lucida Console"/>
-          <w:sz w:val="18"/>
-          <w:szCs w:val="18"/>
-        </w:rPr>
-        <w:t>Bit - R, 8 Bit - G, 8 - B for each of those colors in Text Mode</w:t>
-      </w:r>
-    </w:p>
-    <w:p>
-      <w:pPr>
-        <w:rPr>
-          <w:rFonts w:ascii="Lucida Console" w:hAnsi="Lucida Console" w:cs="Lucida Console"/>
-          <w:sz w:val="18"/>
-          <w:szCs w:val="18"/>
-        </w:rPr>
-      </w:pPr>
-    </w:p>
-    <w:p>
-      <w:pPr>
-        <w:rPr>
-          <w:rFonts w:ascii="Lucida Console" w:hAnsi="Lucida Console" w:cs="Lucida Console"/>
-          <w:sz w:val="18"/>
-          <w:szCs w:val="18"/>
-        </w:rPr>
-      </w:pPr>
-    </w:p>
-    <w:p>
-      <w:pPr>
-        <w:rPr>
-          <w:rFonts w:ascii="Lucida Console" w:hAnsi="Lucida Console" w:cs="Lucida Console"/>
-          <w:sz w:val="18"/>
-          <w:szCs w:val="18"/>
-        </w:rPr>
-      </w:pPr>
-      <w:r>
-        <w:rPr>
-          <w:rFonts w:ascii="Lucida Console" w:hAnsi="Lucida Console" w:cs="Lucida Console"/>
-          <w:sz w:val="18"/>
-          <w:szCs w:val="18"/>
-        </w:rPr>
-        <w:t>This is vicky_def.asm by the way... I know there is no manu</w:t>
-      </w:r>
-      <w:r>
-        <w:rPr>
-          <w:rFonts w:ascii="Lucida Console" w:hAnsi="Lucida Console" w:cs="Lucida Console"/>
-          <w:sz w:val="18"/>
-          <w:szCs w:val="18"/>
-        </w:rPr>
-        <w:t>a</w:t>
-      </w:r>
-      <w:r>
-        <w:rPr>
-          <w:rFonts w:ascii="Lucida Console" w:hAnsi="Lucida Console" w:cs="Lucida Console"/>
-          <w:sz w:val="18"/>
-          <w:szCs w:val="18"/>
-        </w:rPr>
-        <w:t>l yet... One day, there will be and it is all going to be in there...</w:t>
-      </w:r>
-    </w:p>
-    <w:p>
-      <w:pPr>
-        <w:rPr>
-          <w:rFonts w:ascii="Lucida Console" w:hAnsi="Lucida Console" w:cs="Lucida Console"/>
-          <w:sz w:val="18"/>
-          <w:szCs w:val="18"/>
-        </w:rPr>
-      </w:pPr>
-      <w:r>
-        <w:rPr>
-          <w:rFonts w:ascii="Lucida Console" w:hAnsi="Lucida Console" w:cs="Lucida Console"/>
-          <w:sz w:val="18"/>
-          <w:szCs w:val="18"/>
-        </w:rPr>
-        <w:t>So, let me explain how the text buffer works</w:t>
-      </w:r>
-    </w:p>
-    <w:p>
-      <w:pPr>
-        <w:rPr>
-          <w:rFonts w:ascii="Lucida Console" w:hAnsi="Lucida Console" w:cs="Lucida Console"/>
-          <w:sz w:val="18"/>
-          <w:szCs w:val="18"/>
-        </w:rPr>
-      </w:pPr>
-      <w:r>
-        <w:rPr>
-          <w:rFonts w:ascii="Lucida Console" w:hAnsi="Lucida Console" w:cs="Lucida Console"/>
-          <w:sz w:val="18"/>
-          <w:szCs w:val="18"/>
-        </w:rPr>
-        <w:t>The overall buffer size is 128 Characters x 64 Characters</w:t>
-      </w:r>
-    </w:p>
-    <w:p>
-      <w:pPr>
-        <w:rPr>
-          <w:rFonts w:ascii="Lucida Console" w:hAnsi="Lucida Console" w:cs="Lucida Console"/>
-          <w:sz w:val="18"/>
-          <w:szCs w:val="18"/>
-        </w:rPr>
-      </w:pPr>
-      <w:r>
-        <w:rPr>
-          <w:rFonts w:ascii="Lucida Console" w:hAnsi="Lucida Console" w:cs="Lucida Console"/>
-          <w:sz w:val="18"/>
-          <w:szCs w:val="18"/>
-        </w:rPr>
-        <w:t>But what is visible is only a fraction of that</w:t>
-      </w:r>
-    </w:p>
-    <w:p>
-      <w:pPr>
-        <w:rPr>
-          <w:rFonts w:ascii="Lucida Console" w:hAnsi="Lucida Console" w:cs="Lucida Console"/>
-          <w:sz w:val="18"/>
-          <w:szCs w:val="18"/>
-        </w:rPr>
-      </w:pPr>
-    </w:p>
-    <w:p>
-      <w:pPr>
-        <w:rPr>
-          <w:rFonts w:ascii="Lucida Console" w:hAnsi="Lucida Console" w:cs="Lucida Console"/>
-          <w:sz w:val="18"/>
-          <w:szCs w:val="18"/>
-        </w:rPr>
-      </w:pPr>
-      <w:r>
-        <w:rPr>
-          <w:rFonts w:ascii="Lucida Console" w:hAnsi="Lucida Console" w:cs="Lucida Console"/>
-          <w:sz w:val="18"/>
-          <w:szCs w:val="18"/>
-        </w:rPr>
-        <w:t xml:space="preserve">We’re only displaying a fraction of the total 128 x </w:t>
-      </w:r>
-      <w:proofErr w:type="gramStart"/>
-      <w:r>
-        <w:rPr>
-          <w:rFonts w:ascii="Lucida Console" w:hAnsi="Lucida Console" w:cs="Lucida Console"/>
-          <w:sz w:val="18"/>
-          <w:szCs w:val="18"/>
-        </w:rPr>
-        <w:t>64 character</w:t>
-      </w:r>
-      <w:proofErr w:type="gramEnd"/>
-      <w:r>
-        <w:rPr>
-          <w:rFonts w:ascii="Lucida Console" w:hAnsi="Lucida Console" w:cs="Lucida Console"/>
-          <w:sz w:val="18"/>
-          <w:szCs w:val="18"/>
-        </w:rPr>
-        <w:t xml:space="preserve"> array.</w:t>
-      </w:r>
-    </w:p>
-    <w:p>
-      <w:pPr>
-        <w:rPr>
-          <w:rFonts w:ascii="Lucida Console" w:hAnsi="Lucida Console" w:cs="Lucida Console"/>
-          <w:sz w:val="18"/>
-          <w:szCs w:val="18"/>
-        </w:rPr>
-      </w:pPr>
-      <w:r>
-        <w:rPr>
-          <w:rFonts w:ascii="Lucida Console" w:hAnsi="Lucida Console" w:cs="Lucida Console"/>
-          <w:sz w:val="18"/>
-          <w:szCs w:val="18"/>
-        </w:rPr>
-        <w:t>72 x 56.</w:t>
-      </w:r>
-    </w:p>
-    <w:p>
-      <w:pPr>
-        <w:rPr>
-          <w:rFonts w:ascii="Lucida Console" w:hAnsi="Lucida Console" w:cs="Lucida Console"/>
-          <w:sz w:val="18"/>
-          <w:szCs w:val="18"/>
-        </w:rPr>
-      </w:pPr>
-      <w:r>
-        <w:rPr>
-          <w:rFonts w:ascii="Lucida Console" w:hAnsi="Lucida Console" w:cs="Lucida Console"/>
-          <w:sz w:val="18"/>
-          <w:szCs w:val="18"/>
-        </w:rPr>
-        <w:t>The display resolution is always 640 x 480</w:t>
-      </w:r>
-    </w:p>
-    <w:p>
-      <w:pPr>
-        <w:rPr>
-          <w:rFonts w:ascii="Lucida Console" w:hAnsi="Lucida Console" w:cs="Lucida Console"/>
-          <w:sz w:val="18"/>
-          <w:szCs w:val="18"/>
-        </w:rPr>
-      </w:pPr>
-      <w:r>
-        <w:rPr>
-          <w:rFonts w:ascii="Lucida Console" w:hAnsi="Lucida Console" w:cs="Lucida Console"/>
-          <w:sz w:val="18"/>
-          <w:szCs w:val="18"/>
-        </w:rPr>
-        <w:t>but with the border, it goes down to 576 x 448</w:t>
-      </w:r>
-    </w:p>
-    <w:p>
-      <w:pPr>
-        <w:rPr>
-          <w:rFonts w:ascii="Lucida Console" w:hAnsi="Lucida Console" w:cs="Lucida Console"/>
-          <w:sz w:val="18"/>
-          <w:szCs w:val="18"/>
-        </w:rPr>
-      </w:pPr>
-      <w:r>
-        <w:rPr>
-          <w:rFonts w:ascii="Lucida Console" w:hAnsi="Lucida Console" w:cs="Lucida Console"/>
-          <w:sz w:val="18"/>
-          <w:szCs w:val="18"/>
-        </w:rPr>
-        <w:lastRenderedPageBreak/>
-        <w:t>but we can change the size of the border or turn it off</w:t>
+        </w:rPr>
+        <w:drawing>
+          <wp:inline distT="0" distB="0" distL="0" distR="0" wp14:anchorId="1F9023F1" wp14:editId="758B3F41">
+            <wp:extent cx="5943600" cy="3320415"/>
+            <wp:effectExtent l="0" t="0" r="0" b="0"/>
+            <wp:docPr id="4" name="Picture 4"/>
+            <wp:cNvGraphicFramePr>
+              <a:graphicFrameLocks xmlns:a="http://schemas.openxmlformats.org/drawingml/2006/main" noChangeAspect="1"/>
+            </wp:cNvGraphicFramePr>
+            <a:graphic xmlns:a="http://schemas.openxmlformats.org/drawingml/2006/main">
+              <a:graphicData uri="http://schemas.openxmlformats.org/drawingml/2006/picture">
+                <pic:pic xmlns:pic="http://schemas.openxmlformats.org/drawingml/2006/picture">
+                  <pic:nvPicPr>
+                    <pic:cNvPr id="0" name="Picture 3"/>
+                    <pic:cNvPicPr>
+                      <a:picLocks noChangeAspect="1" noChangeArrowheads="1"/>
+                    </pic:cNvPicPr>
+                  </pic:nvPicPr>
+                  <pic:blipFill>
+                    <a:blip r:embed="rId11" cstate="print">
+                      <a:extLst>
+                        <a:ext uri="{28A0092B-C50C-407E-A947-70E740481C1C}">
+                          <a14:useLocalDpi xmlns:a14="http://schemas.microsoft.com/office/drawing/2010/main" val="0"/>
+                        </a:ext>
+                      </a:extLst>
+                    </a:blip>
+                    <a:srcRect/>
+                    <a:stretch>
+                      <a:fillRect/>
+                    </a:stretch>
+                  </pic:blipFill>
+                  <pic:spPr bwMode="auto">
+                    <a:xfrm>
+                      <a:off x="0" y="0"/>
+                      <a:ext cx="5943600" cy="3320415"/>
+                    </a:xfrm>
+                    <a:prstGeom prst="rect">
+                      <a:avLst/>
+                    </a:prstGeom>
+                    <a:noFill/>
+                    <a:ln>
+                      <a:noFill/>
+                    </a:ln>
+                  </pic:spPr>
+                </pic:pic>
+              </a:graphicData>
+            </a:graphic>
+          </wp:inline>
+        </w:drawing>
       </w:r>
     </w:p>
     <w:sectPr>
@@ -2007,6 +2245,50 @@
       <w:szCs w:val="32"/>
     </w:rPr>
   </w:style>
+  <w:style w:type="paragraph" w:styleId="Heading2">
+    <w:name w:val="heading 2"/>
+    <w:basedOn w:val="Normal"/>
+    <w:next w:val="Normal"/>
+    <w:link w:val="Heading2Char"/>
+    <w:uiPriority w:val="9"/>
+    <w:unhideWhenUsed/>
+    <w:qFormat/>
+    <w:rsid w:val="00C23E3A"/>
+    <w:pPr>
+      <w:keepNext/>
+      <w:keepLines/>
+      <w:spacing w:before="40" w:after="0"/>
+      <w:outlineLvl w:val="1"/>
+    </w:pPr>
+    <w:rPr>
+      <w:rFonts w:asciiTheme="majorHAnsi" w:eastAsiaTheme="majorEastAsia" w:hAnsiTheme="majorHAnsi" w:cstheme="majorBidi"/>
+      <w:color w:val="2F5496" w:themeColor="accent1" w:themeShade="BF"/>
+      <w:sz w:val="26"/>
+      <w:szCs w:val="26"/>
+    </w:rPr>
+  </w:style>
+  <w:style w:type="paragraph" w:styleId="Heading3">
+    <w:name w:val="heading 3"/>
+    <w:basedOn w:val="Normal"/>
+    <w:next w:val="Normal"/>
+    <w:link w:val="Heading3Char"/>
+    <w:uiPriority w:val="9"/>
+    <w:unhideWhenUsed/>
+    <w:qFormat/>
+    <w:rsid w:val="00C23E3A"/>
+    <w:pPr>
+      <w:keepNext/>
+      <w:keepLines/>
+      <w:spacing w:before="40" w:after="0"/>
+      <w:outlineLvl w:val="2"/>
+    </w:pPr>
+    <w:rPr>
+      <w:rFonts w:asciiTheme="majorHAnsi" w:eastAsiaTheme="majorEastAsia" w:hAnsiTheme="majorHAnsi" w:cstheme="majorBidi"/>
+      <w:color w:val="1F3763" w:themeColor="accent1" w:themeShade="7F"/>
+      <w:sz w:val="24"/>
+      <w:szCs w:val="24"/>
+    </w:rPr>
+  </w:style>
   <w:style w:type="character" w:default="1" w:styleId="DefaultParagraphFont">
     <w:name w:val="Default Paragraph Font"/>
     <w:uiPriority w:val="1"/>
@@ -2151,6 +2433,32 @@
       <w:rFonts w:ascii="Segoe UI" w:hAnsi="Segoe UI" w:cs="Segoe UI"/>
       <w:sz w:val="18"/>
       <w:szCs w:val="18"/>
+    </w:rPr>
+  </w:style>
+  <w:style w:type="character" w:customStyle="1" w:styleId="Heading2Char">
+    <w:name w:val="Heading 2 Char"/>
+    <w:basedOn w:val="DefaultParagraphFont"/>
+    <w:link w:val="Heading2"/>
+    <w:uiPriority w:val="9"/>
+    <w:rsid w:val="00C23E3A"/>
+    <w:rPr>
+      <w:rFonts w:asciiTheme="majorHAnsi" w:eastAsiaTheme="majorEastAsia" w:hAnsiTheme="majorHAnsi" w:cstheme="majorBidi"/>
+      <w:color w:val="2F5496" w:themeColor="accent1" w:themeShade="BF"/>
+      <w:sz w:val="26"/>
+      <w:szCs w:val="26"/>
+    </w:rPr>
+  </w:style>
+  <w:style w:type="character" w:customStyle="1" w:styleId="Heading3Char">
+    <w:name w:val="Heading 3 Char"/>
+    <w:basedOn w:val="DefaultParagraphFont"/>
+    <w:link w:val="Heading3"/>
+    <w:uiPriority w:val="9"/>
+    <w:rsid w:val="00C23E3A"/>
+    <w:rPr>
+      <w:rFonts w:asciiTheme="majorHAnsi" w:eastAsiaTheme="majorEastAsia" w:hAnsiTheme="majorHAnsi" w:cstheme="majorBidi"/>
+      <w:color w:val="1F3763" w:themeColor="accent1" w:themeShade="7F"/>
+      <w:sz w:val="24"/>
+      <w:szCs w:val="24"/>
     </w:rPr>
   </w:style>
 </w:styles>

</xml_diff>

<commit_message>
Added the UploaderWindow. Copied the code from https://github.com/Trinity-11/C256Foenix_Bin_Uploader. Added a little bit of business logic. Added Progress Bar.
</commit_message>
<xml_diff>
--- a/Manuals/c256-foenix-devguide.docx
+++ b/Manuals/c256-foenix-devguide.docx
@@ -2324,10 +2324,10 @@
                         <v:path o:extrusionok="f" gradientshapeok="t" o:connecttype="rect"/>
                         <o:lock v:ext="edit" aspectratio="t"/>
                       </v:shapetype>
-                      <v:shape id="_x0000_i1035" type="#_x0000_t75" style="width:10.15pt;height:10.15pt" o:ole="">
+                      <v:shape id="_x0000_i1025" type="#_x0000_t75" style="width:10.15pt;height:10.15pt" o:ole="">
                         <v:imagedata r:id="rId11" o:title=""/>
                       </v:shape>
-                      <o:OLEObject Type="Embed" ProgID="PBrush" ShapeID="_x0000_i1035" DrawAspect="Content" ObjectID="_1616067100" r:id="rId12"/>
+                      <o:OLEObject Type="Embed" ProgID="PBrush" ShapeID="_x0000_i1025" DrawAspect="Content" ObjectID="_1616072566" r:id="rId12"/>
                     </w:object>
                   </w:r>
                 </w:p>
@@ -2483,10 +2483,10 @@
                   </w:r>
                   <w:r>
                     <w:object w:dxaOrig="206" w:dyaOrig="206" w14:anchorId="3D81A579">
-                      <v:shape id="_x0000_i1033" type="#_x0000_t75" style="width:10.15pt;height:10.15pt" o:ole="">
+                      <v:shape id="_x0000_i1026" type="#_x0000_t75" style="width:10.15pt;height:10.15pt" o:ole="">
                         <v:imagedata r:id="rId13" o:title=""/>
                       </v:shape>
-                      <o:OLEObject Type="Embed" ProgID="PBrush" ShapeID="_x0000_i1033" DrawAspect="Content" ObjectID="_1616067101" r:id="rId14"/>
+                      <o:OLEObject Type="Embed" ProgID="PBrush" ShapeID="_x0000_i1026" DrawAspect="Content" ObjectID="_1616072567" r:id="rId14"/>
                     </w:object>
                   </w:r>
                 </w:p>
@@ -2642,10 +2642,10 @@
                   </w:r>
                   <w:r>
                     <w:object w:dxaOrig="206" w:dyaOrig="206" w14:anchorId="21ADDC20">
-                      <v:shape id="_x0000_i1037" type="#_x0000_t75" style="width:10.15pt;height:10.15pt" o:ole="">
+                      <v:shape id="_x0000_i1027" type="#_x0000_t75" style="width:10.15pt;height:10.15pt" o:ole="">
                         <v:imagedata r:id="rId15" o:title=""/>
                       </v:shape>
-                      <o:OLEObject Type="Embed" ProgID="PBrush" ShapeID="_x0000_i1037" DrawAspect="Content" ObjectID="_1616067102" r:id="rId16"/>
+                      <o:OLEObject Type="Embed" ProgID="PBrush" ShapeID="_x0000_i1027" DrawAspect="Content" ObjectID="_1616072568" r:id="rId16"/>
                     </w:object>
                   </w:r>
                 </w:p>
@@ -2801,10 +2801,10 @@
                   </w:r>
                   <w:r>
                     <w:object w:dxaOrig="206" w:dyaOrig="206" w14:anchorId="54069A7B">
-                      <v:shape id="_x0000_i1039" type="#_x0000_t75" style="width:10.15pt;height:10.15pt" o:ole="">
+                      <v:shape id="_x0000_i1028" type="#_x0000_t75" style="width:10.15pt;height:10.15pt" o:ole="">
                         <v:imagedata r:id="rId17" o:title=""/>
                       </v:shape>
-                      <o:OLEObject Type="Embed" ProgID="PBrush" ShapeID="_x0000_i1039" DrawAspect="Content" ObjectID="_1616067103" r:id="rId18"/>
+                      <o:OLEObject Type="Embed" ProgID="PBrush" ShapeID="_x0000_i1028" DrawAspect="Content" ObjectID="_1616072569" r:id="rId18"/>
                     </w:object>
                   </w:r>
                 </w:p>
@@ -2960,10 +2960,10 @@
                   </w:r>
                   <w:r>
                     <w:object w:dxaOrig="206" w:dyaOrig="206" w14:anchorId="43CA7238">
-                      <v:shape id="_x0000_i1041" type="#_x0000_t75" style="width:10.15pt;height:10.15pt" o:ole="">
+                      <v:shape id="_x0000_i1029" type="#_x0000_t75" style="width:10.15pt;height:10.15pt" o:ole="">
                         <v:imagedata r:id="rId19" o:title=""/>
                       </v:shape>
-                      <o:OLEObject Type="Embed" ProgID="PBrush" ShapeID="_x0000_i1041" DrawAspect="Content" ObjectID="_1616067104" r:id="rId20"/>
+                      <o:OLEObject Type="Embed" ProgID="PBrush" ShapeID="_x0000_i1029" DrawAspect="Content" ObjectID="_1616072570" r:id="rId20"/>
                     </w:object>
                   </w:r>
                 </w:p>
@@ -3119,10 +3119,10 @@
                   </w:r>
                   <w:r>
                     <w:object w:dxaOrig="206" w:dyaOrig="206" w14:anchorId="0F07846B">
-                      <v:shape id="_x0000_i1043" type="#_x0000_t75" style="width:10.15pt;height:10.15pt" o:ole="">
+                      <v:shape id="_x0000_i1030" type="#_x0000_t75" style="width:10.15pt;height:10.15pt" o:ole="">
                         <v:imagedata r:id="rId21" o:title=""/>
                       </v:shape>
-                      <o:OLEObject Type="Embed" ProgID="PBrush" ShapeID="_x0000_i1043" DrawAspect="Content" ObjectID="_1616067105" r:id="rId22"/>
+                      <o:OLEObject Type="Embed" ProgID="PBrush" ShapeID="_x0000_i1030" DrawAspect="Content" ObjectID="_1616072571" r:id="rId22"/>
                     </w:object>
                   </w:r>
                 </w:p>
@@ -3278,10 +3278,10 @@
                   </w:r>
                   <w:r>
                     <w:object w:dxaOrig="206" w:dyaOrig="206" w14:anchorId="0552F597">
-                      <v:shape id="_x0000_i1045" type="#_x0000_t75" style="width:10.15pt;height:10.15pt" o:ole="">
+                      <v:shape id="_x0000_i1031" type="#_x0000_t75" style="width:10.15pt;height:10.15pt" o:ole="">
                         <v:imagedata r:id="rId23" o:title=""/>
                       </v:shape>
-                      <o:OLEObject Type="Embed" ProgID="PBrush" ShapeID="_x0000_i1045" DrawAspect="Content" ObjectID="_1616067106" r:id="rId24"/>
+                      <o:OLEObject Type="Embed" ProgID="PBrush" ShapeID="_x0000_i1031" DrawAspect="Content" ObjectID="_1616072572" r:id="rId24"/>
                     </w:object>
                   </w:r>
                 </w:p>
@@ -3437,10 +3437,10 @@
                   </w:r>
                   <w:r>
                     <w:object w:dxaOrig="206" w:dyaOrig="206" w14:anchorId="4048F0B9">
-                      <v:shape id="_x0000_i1047" type="#_x0000_t75" style="width:10.15pt;height:10.15pt" o:ole="">
+                      <v:shape id="_x0000_i1032" type="#_x0000_t75" style="width:10.15pt;height:10.15pt" o:ole="">
                         <v:imagedata r:id="rId25" o:title=""/>
                       </v:shape>
-                      <o:OLEObject Type="Embed" ProgID="PBrush" ShapeID="_x0000_i1047" DrawAspect="Content" ObjectID="_1616067107" r:id="rId26"/>
+                      <o:OLEObject Type="Embed" ProgID="PBrush" ShapeID="_x0000_i1032" DrawAspect="Content" ObjectID="_1616072573" r:id="rId26"/>
                     </w:object>
                   </w:r>
                 </w:p>
@@ -3596,10 +3596,10 @@
                   </w:r>
                   <w:r>
                     <w:object w:dxaOrig="206" w:dyaOrig="206" w14:anchorId="16AC57F5">
-                      <v:shape id="_x0000_i1049" type="#_x0000_t75" style="width:10.15pt;height:10.15pt" o:ole="">
+                      <v:shape id="_x0000_i1033" type="#_x0000_t75" style="width:10.15pt;height:10.15pt" o:ole="">
                         <v:imagedata r:id="rId27" o:title=""/>
                       </v:shape>
-                      <o:OLEObject Type="Embed" ProgID="PBrush" ShapeID="_x0000_i1049" DrawAspect="Content" ObjectID="_1616067108" r:id="rId28"/>
+                      <o:OLEObject Type="Embed" ProgID="PBrush" ShapeID="_x0000_i1033" DrawAspect="Content" ObjectID="_1616072574" r:id="rId28"/>
                     </w:object>
                   </w:r>
                 </w:p>
@@ -3755,10 +3755,10 @@
                   </w:r>
                   <w:r>
                     <w:object w:dxaOrig="206" w:dyaOrig="206" w14:anchorId="79FD24F8">
-                      <v:shape id="_x0000_i1107" type="#_x0000_t75" style="width:10.15pt;height:10.15pt" o:ole="">
+                      <v:shape id="_x0000_i1034" type="#_x0000_t75" style="width:10.15pt;height:10.15pt" o:ole="">
                         <v:imagedata r:id="rId29" o:title=""/>
                       </v:shape>
-                      <o:OLEObject Type="Embed" ProgID="PBrush" ShapeID="_x0000_i1107" DrawAspect="Content" ObjectID="_1616067109" r:id="rId30"/>
+                      <o:OLEObject Type="Embed" ProgID="PBrush" ShapeID="_x0000_i1034" DrawAspect="Content" ObjectID="_1616072575" r:id="rId30"/>
                     </w:object>
                   </w:r>
                 </w:p>
@@ -3914,10 +3914,10 @@
                   </w:r>
                   <w:r>
                     <w:object w:dxaOrig="206" w:dyaOrig="206" w14:anchorId="71356A6C">
-                      <v:shape id="_x0000_i1109" type="#_x0000_t75" style="width:10.15pt;height:10.15pt" o:ole="">
+                      <v:shape id="_x0000_i1035" type="#_x0000_t75" style="width:10.15pt;height:10.15pt" o:ole="">
                         <v:imagedata r:id="rId31" o:title=""/>
                       </v:shape>
-                      <o:OLEObject Type="Embed" ProgID="PBrush" ShapeID="_x0000_i1109" DrawAspect="Content" ObjectID="_1616067110" r:id="rId32"/>
+                      <o:OLEObject Type="Embed" ProgID="PBrush" ShapeID="_x0000_i1035" DrawAspect="Content" ObjectID="_1616072576" r:id="rId32"/>
                     </w:object>
                   </w:r>
                 </w:p>
@@ -4073,10 +4073,10 @@
                   </w:r>
                   <w:r>
                     <w:object w:dxaOrig="206" w:dyaOrig="206" w14:anchorId="31BAB006">
-                      <v:shape id="_x0000_i1111" type="#_x0000_t75" style="width:10.15pt;height:10.15pt" o:ole="">
+                      <v:shape id="_x0000_i1036" type="#_x0000_t75" style="width:10.15pt;height:10.15pt" o:ole="">
                         <v:imagedata r:id="rId33" o:title=""/>
                       </v:shape>
-                      <o:OLEObject Type="Embed" ProgID="PBrush" ShapeID="_x0000_i1111" DrawAspect="Content" ObjectID="_1616067111" r:id="rId34"/>
+                      <o:OLEObject Type="Embed" ProgID="PBrush" ShapeID="_x0000_i1036" DrawAspect="Content" ObjectID="_1616072577" r:id="rId34"/>
                     </w:object>
                   </w:r>
                 </w:p>
@@ -4232,10 +4232,10 @@
                   </w:r>
                   <w:r>
                     <w:object w:dxaOrig="206" w:dyaOrig="206" w14:anchorId="014A1F8B">
-                      <v:shape id="_x0000_i1113" type="#_x0000_t75" style="width:10.15pt;height:10.15pt" o:ole="">
+                      <v:shape id="_x0000_i1037" type="#_x0000_t75" style="width:10.15pt;height:10.15pt" o:ole="">
                         <v:imagedata r:id="rId35" o:title=""/>
                       </v:shape>
-                      <o:OLEObject Type="Embed" ProgID="PBrush" ShapeID="_x0000_i1113" DrawAspect="Content" ObjectID="_1616067112" r:id="rId36"/>
+                      <o:OLEObject Type="Embed" ProgID="PBrush" ShapeID="_x0000_i1037" DrawAspect="Content" ObjectID="_1616072578" r:id="rId36"/>
                     </w:object>
                   </w:r>
                 </w:p>
@@ -4391,10 +4391,10 @@
                   </w:r>
                   <w:r>
                     <w:object w:dxaOrig="206" w:dyaOrig="206" w14:anchorId="7F4F4D1E">
-                      <v:shape id="_x0000_i1115" type="#_x0000_t75" style="width:10.15pt;height:10.15pt" o:ole="">
+                      <v:shape id="_x0000_i1038" type="#_x0000_t75" style="width:10.15pt;height:10.15pt" o:ole="">
                         <v:imagedata r:id="rId37" o:title=""/>
                       </v:shape>
-                      <o:OLEObject Type="Embed" ProgID="PBrush" ShapeID="_x0000_i1115" DrawAspect="Content" ObjectID="_1616067113" r:id="rId38"/>
+                      <o:OLEObject Type="Embed" ProgID="PBrush" ShapeID="_x0000_i1038" DrawAspect="Content" ObjectID="_1616072579" r:id="rId38"/>
                     </w:object>
                   </w:r>
                 </w:p>
@@ -4555,10 +4555,10 @@
                   </w:r>
                   <w:r>
                     <w:object w:dxaOrig="206" w:dyaOrig="206" w14:anchorId="2D35A742">
-                      <v:shape id="_x0000_i1117" type="#_x0000_t75" style="width:10.15pt;height:10.15pt" o:ole="">
+                      <v:shape id="_x0000_i1039" type="#_x0000_t75" style="width:10.15pt;height:10.15pt" o:ole="">
                         <v:imagedata r:id="rId39" o:title=""/>
                       </v:shape>
-                      <o:OLEObject Type="Embed" ProgID="PBrush" ShapeID="_x0000_i1117" DrawAspect="Content" ObjectID="_1616067114" r:id="rId40"/>
+                      <o:OLEObject Type="Embed" ProgID="PBrush" ShapeID="_x0000_i1039" DrawAspect="Content" ObjectID="_1616072580" r:id="rId40"/>
                     </w:object>
                   </w:r>
                 </w:p>
@@ -4719,14 +4719,14 @@
                   </w:r>
                   <w:r>
                     <w:object w:dxaOrig="206" w:dyaOrig="206" w14:anchorId="3BDEB42E">
-                      <v:shape id="_x0000_i1137" type="#_x0000_t75" style="width:10.15pt;height:10.15pt" o:ole="" o:bordertopcolor="this" o:borderleftcolor="this" o:borderbottomcolor="this" o:borderrightcolor="this">
+                      <v:shape id="_x0000_i1040" type="#_x0000_t75" style="width:10.15pt;height:10.15pt" o:ole="" o:bordertopcolor="this" o:borderleftcolor="this" o:borderbottomcolor="this" o:borderrightcolor="this">
                         <v:imagedata r:id="rId41" o:title=""/>
                         <w10:bordertop type="single" width="4"/>
                         <w10:borderleft type="single" width="4"/>
                         <w10:borderbottom type="single" width="4"/>
                         <w10:borderright type="single" width="4"/>
                       </v:shape>
-                      <o:OLEObject Type="Embed" ProgID="PBrush" ShapeID="_x0000_i1137" DrawAspect="Content" ObjectID="_1616067115" r:id="rId42"/>
+                      <o:OLEObject Type="Embed" ProgID="PBrush" ShapeID="_x0000_i1040" DrawAspect="Content" ObjectID="_1616072581" r:id="rId42"/>
                     </w:object>
                   </w:r>
                 </w:p>
@@ -5048,10 +5048,10 @@
                   </w:r>
                   <w:r>
                     <w:object w:dxaOrig="206" w:dyaOrig="206" w14:anchorId="23ACF44D">
-                      <v:shape id="_x0000_i1138" type="#_x0000_t75" style="width:10.15pt;height:10.15pt" o:ole="">
+                      <v:shape id="_x0000_i1041" type="#_x0000_t75" style="width:10.15pt;height:10.15pt" o:ole="">
                         <v:imagedata r:id="rId11" o:title=""/>
                       </v:shape>
-                      <o:OLEObject Type="Embed" ProgID="PBrush" ShapeID="_x0000_i1138" DrawAspect="Content" ObjectID="_1616067116" r:id="rId43"/>
+                      <o:OLEObject Type="Embed" ProgID="PBrush" ShapeID="_x0000_i1041" DrawAspect="Content" ObjectID="_1616072582" r:id="rId43"/>
                     </w:object>
                   </w:r>
                 </w:p>
@@ -5206,10 +5206,10 @@
                   </w:r>
                   <w:r>
                     <w:object w:dxaOrig="206" w:dyaOrig="206" w14:anchorId="7888B837">
-                      <v:shape id="_x0000_i1139" type="#_x0000_t75" style="width:10.15pt;height:10.15pt" o:ole="">
+                      <v:shape id="_x0000_i1042" type="#_x0000_t75" style="width:10.15pt;height:10.15pt" o:ole="">
                         <v:imagedata r:id="rId13" o:title=""/>
                       </v:shape>
-                      <o:OLEObject Type="Embed" ProgID="PBrush" ShapeID="_x0000_i1139" DrawAspect="Content" ObjectID="_1616067117" r:id="rId44"/>
+                      <o:OLEObject Type="Embed" ProgID="PBrush" ShapeID="_x0000_i1042" DrawAspect="Content" ObjectID="_1616072583" r:id="rId44"/>
                     </w:object>
                   </w:r>
                 </w:p>
@@ -5364,10 +5364,10 @@
                   </w:r>
                   <w:r>
                     <w:object w:dxaOrig="206" w:dyaOrig="206" w14:anchorId="3C2F5BEB">
-                      <v:shape id="_x0000_i1140" type="#_x0000_t75" style="width:10.15pt;height:10.15pt" o:ole="">
+                      <v:shape id="_x0000_i1043" type="#_x0000_t75" style="width:10.15pt;height:10.15pt" o:ole="">
                         <v:imagedata r:id="rId15" o:title=""/>
                       </v:shape>
-                      <o:OLEObject Type="Embed" ProgID="PBrush" ShapeID="_x0000_i1140" DrawAspect="Content" ObjectID="_1616067118" r:id="rId45"/>
+                      <o:OLEObject Type="Embed" ProgID="PBrush" ShapeID="_x0000_i1043" DrawAspect="Content" ObjectID="_1616072584" r:id="rId45"/>
                     </w:object>
                   </w:r>
                 </w:p>
@@ -5522,10 +5522,10 @@
                   </w:r>
                   <w:r>
                     <w:object w:dxaOrig="206" w:dyaOrig="206" w14:anchorId="324A2A97">
-                      <v:shape id="_x0000_i1141" type="#_x0000_t75" style="width:10.15pt;height:10.15pt" o:ole="">
+                      <v:shape id="_x0000_i1044" type="#_x0000_t75" style="width:10.15pt;height:10.15pt" o:ole="">
                         <v:imagedata r:id="rId17" o:title=""/>
                       </v:shape>
-                      <o:OLEObject Type="Embed" ProgID="PBrush" ShapeID="_x0000_i1141" DrawAspect="Content" ObjectID="_1616067119" r:id="rId46"/>
+                      <o:OLEObject Type="Embed" ProgID="PBrush" ShapeID="_x0000_i1044" DrawAspect="Content" ObjectID="_1616072585" r:id="rId46"/>
                     </w:object>
                   </w:r>
                 </w:p>
@@ -5677,10 +5677,10 @@
                       <w:lang w:val="en-US"/>
                     </w:rPr>
                     <w:object w:dxaOrig="206" w:dyaOrig="206" w14:anchorId="5D22BE5D">
-                      <v:shape id="_x0000_i1149" type="#_x0000_t75" style="width:10.15pt;height:10.15pt" o:ole="">
+                      <v:shape id="_x0000_i1045" type="#_x0000_t75" style="width:10.15pt;height:10.15pt" o:ole="">
                         <v:imagedata r:id="rId47" o:title=""/>
                       </v:shape>
-                      <o:OLEObject Type="Embed" ProgID="PBrush" ShapeID="_x0000_i1149" DrawAspect="Content" ObjectID="_1616067120" r:id="rId48"/>
+                      <o:OLEObject Type="Embed" ProgID="PBrush" ShapeID="_x0000_i1045" DrawAspect="Content" ObjectID="_1616072586" r:id="rId48"/>
                     </w:object>
                   </w:r>
                 </w:p>
@@ -6395,10 +6395,10 @@
                   </w:r>
                   <w:r>
                     <w:object w:dxaOrig="206" w:dyaOrig="206" w14:anchorId="0C98CE43">
-                      <v:shape id="_x0000_i1148" type="#_x0000_t75" style="width:10.15pt;height:10.15pt" o:ole="">
+                      <v:shape id="_x0000_i1046" type="#_x0000_t75" style="width:10.15pt;height:10.15pt" o:ole="">
                         <v:imagedata r:id="rId29" o:title=""/>
                       </v:shape>
-                      <o:OLEObject Type="Embed" ProgID="PBrush" ShapeID="_x0000_i1148" DrawAspect="Content" ObjectID="_1616067121" r:id="rId49"/>
+                      <o:OLEObject Type="Embed" ProgID="PBrush" ShapeID="_x0000_i1046" DrawAspect="Content" ObjectID="_1616072587" r:id="rId49"/>
                     </w:object>
                   </w:r>
                 </w:p>
@@ -6553,10 +6553,10 @@
                   </w:r>
                   <w:r>
                     <w:object w:dxaOrig="206" w:dyaOrig="206" w14:anchorId="7712E020">
-                      <v:shape id="_x0000_i1147" type="#_x0000_t75" style="width:10.15pt;height:10.15pt" o:ole="">
+                      <v:shape id="_x0000_i1047" type="#_x0000_t75" style="width:10.15pt;height:10.15pt" o:ole="">
                         <v:imagedata r:id="rId31" o:title=""/>
                       </v:shape>
-                      <o:OLEObject Type="Embed" ProgID="PBrush" ShapeID="_x0000_i1147" DrawAspect="Content" ObjectID="_1616067122" r:id="rId50"/>
+                      <o:OLEObject Type="Embed" ProgID="PBrush" ShapeID="_x0000_i1047" DrawAspect="Content" ObjectID="_1616072588" r:id="rId50"/>
                     </w:object>
                   </w:r>
                 </w:p>
@@ -6711,10 +6711,10 @@
                   </w:r>
                   <w:r>
                     <w:object w:dxaOrig="206" w:dyaOrig="206" w14:anchorId="49E93C86">
-                      <v:shape id="_x0000_i1146" type="#_x0000_t75" style="width:10.15pt;height:10.15pt" o:ole="">
+                      <v:shape id="_x0000_i1048" type="#_x0000_t75" style="width:10.15pt;height:10.15pt" o:ole="">
                         <v:imagedata r:id="rId33" o:title=""/>
                       </v:shape>
-                      <o:OLEObject Type="Embed" ProgID="PBrush" ShapeID="_x0000_i1146" DrawAspect="Content" ObjectID="_1616067123" r:id="rId51"/>
+                      <o:OLEObject Type="Embed" ProgID="PBrush" ShapeID="_x0000_i1048" DrawAspect="Content" ObjectID="_1616072589" r:id="rId51"/>
                     </w:object>
                   </w:r>
                 </w:p>
@@ -6869,10 +6869,10 @@
                   </w:r>
                   <w:r>
                     <w:object w:dxaOrig="206" w:dyaOrig="206" w14:anchorId="70A44509">
-                      <v:shape id="_x0000_i1144" type="#_x0000_t75" style="width:10.15pt;height:10.15pt" o:ole="">
+                      <v:shape id="_x0000_i1049" type="#_x0000_t75" style="width:10.15pt;height:10.15pt" o:ole="">
                         <v:imagedata r:id="rId52" o:title=""/>
                       </v:shape>
-                      <o:OLEObject Type="Embed" ProgID="PBrush" ShapeID="_x0000_i1144" DrawAspect="Content" ObjectID="_1616067124" r:id="rId53"/>
+                      <o:OLEObject Type="Embed" ProgID="PBrush" ShapeID="_x0000_i1049" DrawAspect="Content" ObjectID="_1616072590" r:id="rId53"/>
                     </w:object>
                   </w:r>
                 </w:p>
@@ -7177,10 +7177,10 @@
                   </w:r>
                   <w:r>
                     <w:object w:dxaOrig="206" w:dyaOrig="206" w14:anchorId="71145607">
-                      <v:shape id="_x0000_i1143" type="#_x0000_t75" style="width:10.15pt;height:10.15pt" o:ole="">
+                      <v:shape id="_x0000_i1050" type="#_x0000_t75" style="width:10.15pt;height:10.15pt" o:ole="">
                         <v:imagedata r:id="rId39" o:title=""/>
                       </v:shape>
-                      <o:OLEObject Type="Embed" ProgID="PBrush" ShapeID="_x0000_i1143" DrawAspect="Content" ObjectID="_1616067125" r:id="rId54"/>
+                      <o:OLEObject Type="Embed" ProgID="PBrush" ShapeID="_x0000_i1050" DrawAspect="Content" ObjectID="_1616072591" r:id="rId54"/>
                     </w:object>
                   </w:r>
                 </w:p>
@@ -7335,14 +7335,14 @@
                   </w:r>
                   <w:r>
                     <w:object w:dxaOrig="206" w:dyaOrig="206" w14:anchorId="64E40DFF">
-                      <v:shape id="_x0000_i1142" type="#_x0000_t75" style="width:10.15pt;height:10.15pt" o:ole="" o:bordertopcolor="this" o:borderleftcolor="this" o:borderbottomcolor="this" o:borderrightcolor="this">
+                      <v:shape id="_x0000_i1051" type="#_x0000_t75" style="width:10.15pt;height:10.15pt" o:ole="" o:bordertopcolor="this" o:borderleftcolor="this" o:borderbottomcolor="this" o:borderrightcolor="this">
                         <v:imagedata r:id="rId41" o:title=""/>
                         <w10:bordertop type="single" width="4"/>
                         <w10:borderleft type="single" width="4"/>
                         <w10:borderbottom type="single" width="4"/>
                         <w10:borderright type="single" width="4"/>
                       </v:shape>
-                      <o:OLEObject Type="Embed" ProgID="PBrush" ShapeID="_x0000_i1142" DrawAspect="Content" ObjectID="_1616067126" r:id="rId55"/>
+                      <o:OLEObject Type="Embed" ProgID="PBrush" ShapeID="_x0000_i1051" DrawAspect="Content" ObjectID="_1616072592" r:id="rId55"/>
                     </w:object>
                   </w:r>
                 </w:p>
@@ -7668,7 +7668,23 @@
                 <w:sz w:val="18"/>
                 <w:szCs w:val="18"/>
               </w:rPr>
-              <w:t>Master Control Registry ($AF:0000)</w:t>
+              <w:t>Master Control Regist</w:t>
+            </w:r>
+            <w:r>
+              <w:rPr>
+                <w:b/>
+                <w:sz w:val="18"/>
+                <w:szCs w:val="18"/>
+              </w:rPr>
+              <w:t>er</w:t>
+            </w:r>
+            <w:r>
+              <w:rPr>
+                <w:b/>
+                <w:sz w:val="18"/>
+                <w:szCs w:val="18"/>
+              </w:rPr>
+              <w:t xml:space="preserve"> ($AF:0000)</w:t>
             </w:r>
           </w:p>
         </w:tc>
@@ -8234,13 +8250,11 @@
             <w:r>
               <w:t xml:space="preserve">Enable the Bitmap Module </w:t>
             </w:r>
-            <w:proofErr w:type="gramStart"/>
-            <w:r>
-              <w:t>In</w:t>
-            </w:r>
-            <w:proofErr w:type="gramEnd"/>
-            <w:r>
-              <w:t xml:space="preserve"> Vicky</w:t>
+            <w:r>
+              <w:t>i</w:t>
+            </w:r>
+            <w:r>
+              <w:t>n Vicky</w:t>
             </w:r>
           </w:p>
         </w:tc>
@@ -8344,9 +8358,6 @@
             <w:r>
               <w:t>Enable the GAMMA correction - The Analog and DVI have different color value, the GAMMA is great to correct the difference</w:t>
             </w:r>
-            <w:r>
-              <w:t>.</w:t>
-            </w:r>
           </w:p>
         </w:tc>
       </w:tr>
@@ -8390,11 +8401,11 @@
             <w:r>
               <w:t>dth</w:t>
             </w:r>
+            <w:r>
+              <w:t xml:space="preserve"> is allowed</w:t>
+            </w:r>
             <w:bookmarkStart w:id="0" w:name="_GoBack"/>
             <w:bookmarkEnd w:id="0"/>
-            <w:r>
-              <w:t xml:space="preserve"> is allowed</w:t>
-            </w:r>
           </w:p>
         </w:tc>
       </w:tr>
@@ -8615,6 +8626,7 @@
     <w:lsdException w:name="HTML Sample" w:semiHidden="1" w:unhideWhenUsed="1"/>
     <w:lsdException w:name="HTML Typewriter" w:semiHidden="1" w:unhideWhenUsed="1"/>
     <w:lsdException w:name="HTML Variable" w:semiHidden="1" w:unhideWhenUsed="1"/>
+    <w:lsdException w:name="Normal Table" w:semiHidden="1" w:unhideWhenUsed="1"/>
     <w:lsdException w:name="annotation subject" w:semiHidden="1" w:unhideWhenUsed="1"/>
     <w:lsdException w:name="No List" w:semiHidden="1" w:unhideWhenUsed="1"/>
     <w:lsdException w:name="Outline List 1" w:semiHidden="1" w:unhideWhenUsed="1"/>
@@ -8661,8 +8673,10 @@
     <w:lsdException w:name="Table Subtle 2" w:semiHidden="1" w:unhideWhenUsed="1"/>
     <w:lsdException w:name="Table Web 1" w:semiHidden="1" w:unhideWhenUsed="1"/>
     <w:lsdException w:name="Table Web 2" w:semiHidden="1" w:unhideWhenUsed="1"/>
+    <w:lsdException w:name="Table Web 3" w:semiHidden="1" w:unhideWhenUsed="1"/>
     <w:lsdException w:name="Balloon Text" w:semiHidden="1" w:unhideWhenUsed="1"/>
     <w:lsdException w:name="Table Grid" w:uiPriority="39"/>
+    <w:lsdException w:name="Table Theme" w:semiHidden="1" w:unhideWhenUsed="1"/>
     <w:lsdException w:name="Placeholder Text" w:semiHidden="1"/>
     <w:lsdException w:name="No Spacing" w:uiPriority="1" w:qFormat="1"/>
     <w:lsdException w:name="Light Shading" w:uiPriority="60"/>

</xml_diff>

<commit_message>
Added bitmap mode. Added Master Control Register. Added BitmapLoader window.
</commit_message>
<xml_diff>
--- a/Manuals/c256-foenix-devguide.docx
+++ b/Manuals/c256-foenix-devguide.docx
@@ -2329,21 +2329,15 @@
         <w:rPr>
           <w:lang w:val="en-US"/>
         </w:rPr>
-        <w:t>FYI: you can do signed (</w:t>
-      </w:r>
-      <w:proofErr w:type="spellStart"/>
-      <w:r>
-        <w:rPr>
-          <w:lang w:val="en-US"/>
-        </w:rPr>
-        <w:t>substraction</w:t>
-      </w:r>
-      <w:proofErr w:type="spellEnd"/>
-      <w:r>
-        <w:rPr>
-          <w:lang w:val="en-US"/>
-        </w:rPr>
-        <w:t>) Don't forget to put the Number in the desired register in 2's complement</w:t>
+        <w:t>FYI: you can do signed (sub</w:t>
+      </w:r>
+      <w:bookmarkStart w:id="0" w:name="_GoBack"/>
+      <w:bookmarkEnd w:id="0"/>
+      <w:r>
+        <w:rPr>
+          <w:lang w:val="en-US"/>
+        </w:rPr>
+        <w:t>traction) Don't forget to put the Number in the desired register in 2's complement</w:t>
       </w:r>
     </w:p>
     <w:p>
@@ -4002,8 +3996,6 @@
       <w:r>
         <w:t>:</w:t>
       </w:r>
-      <w:bookmarkStart w:id="0" w:name="_GoBack"/>
-      <w:bookmarkEnd w:id="0"/>
       <w:r>
         <w:t>9FFF</w:t>
       </w:r>
@@ -4824,7 +4816,7 @@
                       <v:shape id="_x0000_i1025" type="#_x0000_t75" style="width:10.15pt;height:10.15pt" o:ole="">
                         <v:imagedata r:id="rId12" o:title=""/>
                       </v:shape>
-                      <o:OLEObject Type="Embed" ProgID="PBrush" ShapeID="_x0000_i1025" DrawAspect="Content" ObjectID="_1616273136" r:id="rId13"/>
+                      <o:OLEObject Type="Embed" ProgID="PBrush" ShapeID="_x0000_i1025" DrawAspect="Content" ObjectID="_1616408495" r:id="rId13"/>
                     </w:object>
                   </w:r>
                 </w:p>
@@ -4983,7 +4975,7 @@
                       <v:shape id="_x0000_i1026" type="#_x0000_t75" style="width:10.15pt;height:10.15pt" o:ole="">
                         <v:imagedata r:id="rId14" o:title=""/>
                       </v:shape>
-                      <o:OLEObject Type="Embed" ProgID="PBrush" ShapeID="_x0000_i1026" DrawAspect="Content" ObjectID="_1616273137" r:id="rId15"/>
+                      <o:OLEObject Type="Embed" ProgID="PBrush" ShapeID="_x0000_i1026" DrawAspect="Content" ObjectID="_1616408496" r:id="rId15"/>
                     </w:object>
                   </w:r>
                 </w:p>
@@ -5142,7 +5134,7 @@
                       <v:shape id="_x0000_i1027" type="#_x0000_t75" style="width:10.15pt;height:10.15pt" o:ole="">
                         <v:imagedata r:id="rId16" o:title=""/>
                       </v:shape>
-                      <o:OLEObject Type="Embed" ProgID="PBrush" ShapeID="_x0000_i1027" DrawAspect="Content" ObjectID="_1616273138" r:id="rId17"/>
+                      <o:OLEObject Type="Embed" ProgID="PBrush" ShapeID="_x0000_i1027" DrawAspect="Content" ObjectID="_1616408497" r:id="rId17"/>
                     </w:object>
                   </w:r>
                 </w:p>
@@ -5301,7 +5293,7 @@
                       <v:shape id="_x0000_i1028" type="#_x0000_t75" style="width:10.15pt;height:10.15pt" o:ole="">
                         <v:imagedata r:id="rId18" o:title=""/>
                       </v:shape>
-                      <o:OLEObject Type="Embed" ProgID="PBrush" ShapeID="_x0000_i1028" DrawAspect="Content" ObjectID="_1616273139" r:id="rId19"/>
+                      <o:OLEObject Type="Embed" ProgID="PBrush" ShapeID="_x0000_i1028" DrawAspect="Content" ObjectID="_1616408498" r:id="rId19"/>
                     </w:object>
                   </w:r>
                 </w:p>
@@ -5460,7 +5452,7 @@
                       <v:shape id="_x0000_i1029" type="#_x0000_t75" style="width:10.15pt;height:10.15pt" o:ole="">
                         <v:imagedata r:id="rId20" o:title=""/>
                       </v:shape>
-                      <o:OLEObject Type="Embed" ProgID="PBrush" ShapeID="_x0000_i1029" DrawAspect="Content" ObjectID="_1616273140" r:id="rId21"/>
+                      <o:OLEObject Type="Embed" ProgID="PBrush" ShapeID="_x0000_i1029" DrawAspect="Content" ObjectID="_1616408499" r:id="rId21"/>
                     </w:object>
                   </w:r>
                 </w:p>
@@ -5619,7 +5611,7 @@
                       <v:shape id="_x0000_i1030" type="#_x0000_t75" style="width:10.15pt;height:10.15pt" o:ole="">
                         <v:imagedata r:id="rId22" o:title=""/>
                       </v:shape>
-                      <o:OLEObject Type="Embed" ProgID="PBrush" ShapeID="_x0000_i1030" DrawAspect="Content" ObjectID="_1616273141" r:id="rId23"/>
+                      <o:OLEObject Type="Embed" ProgID="PBrush" ShapeID="_x0000_i1030" DrawAspect="Content" ObjectID="_1616408500" r:id="rId23"/>
                     </w:object>
                   </w:r>
                 </w:p>
@@ -5779,7 +5771,7 @@
                       <v:shape id="_x0000_i1031" type="#_x0000_t75" style="width:10.15pt;height:10.15pt" o:ole="">
                         <v:imagedata r:id="rId24" o:title=""/>
                       </v:shape>
-                      <o:OLEObject Type="Embed" ProgID="PBrush" ShapeID="_x0000_i1031" DrawAspect="Content" ObjectID="_1616273142" r:id="rId25"/>
+                      <o:OLEObject Type="Embed" ProgID="PBrush" ShapeID="_x0000_i1031" DrawAspect="Content" ObjectID="_1616408501" r:id="rId25"/>
                     </w:object>
                   </w:r>
                 </w:p>
@@ -5938,7 +5930,7 @@
                       <v:shape id="_x0000_i1032" type="#_x0000_t75" style="width:10.15pt;height:10.15pt" o:ole="">
                         <v:imagedata r:id="rId26" o:title=""/>
                       </v:shape>
-                      <o:OLEObject Type="Embed" ProgID="PBrush" ShapeID="_x0000_i1032" DrawAspect="Content" ObjectID="_1616273143" r:id="rId27"/>
+                      <o:OLEObject Type="Embed" ProgID="PBrush" ShapeID="_x0000_i1032" DrawAspect="Content" ObjectID="_1616408502" r:id="rId27"/>
                     </w:object>
                   </w:r>
                 </w:p>
@@ -6097,7 +6089,7 @@
                       <v:shape id="_x0000_i1033" type="#_x0000_t75" style="width:10.15pt;height:10.15pt" o:ole="">
                         <v:imagedata r:id="rId28" o:title=""/>
                       </v:shape>
-                      <o:OLEObject Type="Embed" ProgID="PBrush" ShapeID="_x0000_i1033" DrawAspect="Content" ObjectID="_1616273144" r:id="rId29"/>
+                      <o:OLEObject Type="Embed" ProgID="PBrush" ShapeID="_x0000_i1033" DrawAspect="Content" ObjectID="_1616408503" r:id="rId29"/>
                     </w:object>
                   </w:r>
                 </w:p>
@@ -6256,7 +6248,7 @@
                       <v:shape id="_x0000_i1034" type="#_x0000_t75" style="width:10.15pt;height:10.15pt" o:ole="">
                         <v:imagedata r:id="rId30" o:title=""/>
                       </v:shape>
-                      <o:OLEObject Type="Embed" ProgID="PBrush" ShapeID="_x0000_i1034" DrawAspect="Content" ObjectID="_1616273145" r:id="rId31"/>
+                      <o:OLEObject Type="Embed" ProgID="PBrush" ShapeID="_x0000_i1034" DrawAspect="Content" ObjectID="_1616408504" r:id="rId31"/>
                     </w:object>
                   </w:r>
                 </w:p>
@@ -6415,7 +6407,7 @@
                       <v:shape id="_x0000_i1035" type="#_x0000_t75" style="width:10.15pt;height:10.15pt" o:ole="">
                         <v:imagedata r:id="rId32" o:title=""/>
                       </v:shape>
-                      <o:OLEObject Type="Embed" ProgID="PBrush" ShapeID="_x0000_i1035" DrawAspect="Content" ObjectID="_1616273146" r:id="rId33"/>
+                      <o:OLEObject Type="Embed" ProgID="PBrush" ShapeID="_x0000_i1035" DrawAspect="Content" ObjectID="_1616408505" r:id="rId33"/>
                     </w:object>
                   </w:r>
                 </w:p>
@@ -6574,7 +6566,7 @@
                       <v:shape id="_x0000_i1036" type="#_x0000_t75" style="width:10.15pt;height:10.15pt" o:ole="">
                         <v:imagedata r:id="rId34" o:title=""/>
                       </v:shape>
-                      <o:OLEObject Type="Embed" ProgID="PBrush" ShapeID="_x0000_i1036" DrawAspect="Content" ObjectID="_1616273147" r:id="rId35"/>
+                      <o:OLEObject Type="Embed" ProgID="PBrush" ShapeID="_x0000_i1036" DrawAspect="Content" ObjectID="_1616408506" r:id="rId35"/>
                     </w:object>
                   </w:r>
                 </w:p>
@@ -6733,7 +6725,7 @@
                       <v:shape id="_x0000_i1037" type="#_x0000_t75" style="width:10.15pt;height:10.15pt" o:ole="">
                         <v:imagedata r:id="rId36" o:title=""/>
                       </v:shape>
-                      <o:OLEObject Type="Embed" ProgID="PBrush" ShapeID="_x0000_i1037" DrawAspect="Content" ObjectID="_1616273148" r:id="rId37"/>
+                      <o:OLEObject Type="Embed" ProgID="PBrush" ShapeID="_x0000_i1037" DrawAspect="Content" ObjectID="_1616408507" r:id="rId37"/>
                     </w:object>
                   </w:r>
                 </w:p>
@@ -6892,7 +6884,7 @@
                       <v:shape id="_x0000_i1038" type="#_x0000_t75" style="width:10.15pt;height:10.15pt" o:ole="">
                         <v:imagedata r:id="rId38" o:title=""/>
                       </v:shape>
-                      <o:OLEObject Type="Embed" ProgID="PBrush" ShapeID="_x0000_i1038" DrawAspect="Content" ObjectID="_1616273149" r:id="rId39"/>
+                      <o:OLEObject Type="Embed" ProgID="PBrush" ShapeID="_x0000_i1038" DrawAspect="Content" ObjectID="_1616408508" r:id="rId39"/>
                     </w:object>
                   </w:r>
                 </w:p>
@@ -7056,7 +7048,7 @@
                       <v:shape id="_x0000_i1039" type="#_x0000_t75" style="width:10.15pt;height:10.15pt" o:ole="">
                         <v:imagedata r:id="rId40" o:title=""/>
                       </v:shape>
-                      <o:OLEObject Type="Embed" ProgID="PBrush" ShapeID="_x0000_i1039" DrawAspect="Content" ObjectID="_1616273150" r:id="rId41"/>
+                      <o:OLEObject Type="Embed" ProgID="PBrush" ShapeID="_x0000_i1039" DrawAspect="Content" ObjectID="_1616408509" r:id="rId41"/>
                     </w:object>
                   </w:r>
                 </w:p>
@@ -7224,7 +7216,7 @@
                         <w10:borderbottom type="single" width="4"/>
                         <w10:borderright type="single" width="4"/>
                       </v:shape>
-                      <o:OLEObject Type="Embed" ProgID="PBrush" ShapeID="_x0000_i1040" DrawAspect="Content" ObjectID="_1616273151" r:id="rId43"/>
+                      <o:OLEObject Type="Embed" ProgID="PBrush" ShapeID="_x0000_i1040" DrawAspect="Content" ObjectID="_1616408510" r:id="rId43"/>
                     </w:object>
                   </w:r>
                 </w:p>
@@ -7550,7 +7542,7 @@
                       <v:shape id="_x0000_i1041" type="#_x0000_t75" style="width:10.15pt;height:10.15pt" o:ole="">
                         <v:imagedata r:id="rId12" o:title=""/>
                       </v:shape>
-                      <o:OLEObject Type="Embed" ProgID="PBrush" ShapeID="_x0000_i1041" DrawAspect="Content" ObjectID="_1616273152" r:id="rId44"/>
+                      <o:OLEObject Type="Embed" ProgID="PBrush" ShapeID="_x0000_i1041" DrawAspect="Content" ObjectID="_1616408511" r:id="rId44"/>
                     </w:object>
                   </w:r>
                 </w:p>
@@ -7708,7 +7700,7 @@
                       <v:shape id="_x0000_i1042" type="#_x0000_t75" style="width:10.15pt;height:10.15pt" o:ole="">
                         <v:imagedata r:id="rId14" o:title=""/>
                       </v:shape>
-                      <o:OLEObject Type="Embed" ProgID="PBrush" ShapeID="_x0000_i1042" DrawAspect="Content" ObjectID="_1616273153" r:id="rId45"/>
+                      <o:OLEObject Type="Embed" ProgID="PBrush" ShapeID="_x0000_i1042" DrawAspect="Content" ObjectID="_1616408512" r:id="rId45"/>
                     </w:object>
                   </w:r>
                 </w:p>
@@ -7866,7 +7858,7 @@
                       <v:shape id="_x0000_i1043" type="#_x0000_t75" style="width:10.15pt;height:10.15pt" o:ole="">
                         <v:imagedata r:id="rId16" o:title=""/>
                       </v:shape>
-                      <o:OLEObject Type="Embed" ProgID="PBrush" ShapeID="_x0000_i1043" DrawAspect="Content" ObjectID="_1616273154" r:id="rId46"/>
+                      <o:OLEObject Type="Embed" ProgID="PBrush" ShapeID="_x0000_i1043" DrawAspect="Content" ObjectID="_1616408513" r:id="rId46"/>
                     </w:object>
                   </w:r>
                 </w:p>
@@ -8024,7 +8016,7 @@
                       <v:shape id="_x0000_i1044" type="#_x0000_t75" style="width:10.15pt;height:10.15pt" o:ole="">
                         <v:imagedata r:id="rId18" o:title=""/>
                       </v:shape>
-                      <o:OLEObject Type="Embed" ProgID="PBrush" ShapeID="_x0000_i1044" DrawAspect="Content" ObjectID="_1616273155" r:id="rId47"/>
+                      <o:OLEObject Type="Embed" ProgID="PBrush" ShapeID="_x0000_i1044" DrawAspect="Content" ObjectID="_1616408514" r:id="rId47"/>
                     </w:object>
                   </w:r>
                 </w:p>
@@ -8179,7 +8171,7 @@
                       <v:shape id="_x0000_i1045" type="#_x0000_t75" style="width:10.15pt;height:10.15pt" o:ole="">
                         <v:imagedata r:id="rId48" o:title=""/>
                       </v:shape>
-                      <o:OLEObject Type="Embed" ProgID="PBrush" ShapeID="_x0000_i1045" DrawAspect="Content" ObjectID="_1616273156" r:id="rId49"/>
+                      <o:OLEObject Type="Embed" ProgID="PBrush" ShapeID="_x0000_i1045" DrawAspect="Content" ObjectID="_1616408515" r:id="rId49"/>
                     </w:object>
                   </w:r>
                 </w:p>
@@ -8898,7 +8890,7 @@
                       <v:shape id="_x0000_i1046" type="#_x0000_t75" style="width:10.15pt;height:10.15pt" o:ole="">
                         <v:imagedata r:id="rId30" o:title=""/>
                       </v:shape>
-                      <o:OLEObject Type="Embed" ProgID="PBrush" ShapeID="_x0000_i1046" DrawAspect="Content" ObjectID="_1616273157" r:id="rId50"/>
+                      <o:OLEObject Type="Embed" ProgID="PBrush" ShapeID="_x0000_i1046" DrawAspect="Content" ObjectID="_1616408516" r:id="rId50"/>
                     </w:object>
                   </w:r>
                 </w:p>
@@ -9056,7 +9048,7 @@
                       <v:shape id="_x0000_i1047" type="#_x0000_t75" style="width:10.15pt;height:10.15pt" o:ole="">
                         <v:imagedata r:id="rId32" o:title=""/>
                       </v:shape>
-                      <o:OLEObject Type="Embed" ProgID="PBrush" ShapeID="_x0000_i1047" DrawAspect="Content" ObjectID="_1616273158" r:id="rId51"/>
+                      <o:OLEObject Type="Embed" ProgID="PBrush" ShapeID="_x0000_i1047" DrawAspect="Content" ObjectID="_1616408517" r:id="rId51"/>
                     </w:object>
                   </w:r>
                 </w:p>
@@ -9214,7 +9206,7 @@
                       <v:shape id="_x0000_i1048" type="#_x0000_t75" style="width:10.15pt;height:10.15pt" o:ole="">
                         <v:imagedata r:id="rId34" o:title=""/>
                       </v:shape>
-                      <o:OLEObject Type="Embed" ProgID="PBrush" ShapeID="_x0000_i1048" DrawAspect="Content" ObjectID="_1616273159" r:id="rId52"/>
+                      <o:OLEObject Type="Embed" ProgID="PBrush" ShapeID="_x0000_i1048" DrawAspect="Content" ObjectID="_1616408518" r:id="rId52"/>
                     </w:object>
                   </w:r>
                 </w:p>
@@ -9372,7 +9364,7 @@
                       <v:shape id="_x0000_i1049" type="#_x0000_t75" style="width:10.15pt;height:10.15pt" o:ole="">
                         <v:imagedata r:id="rId53" o:title=""/>
                       </v:shape>
-                      <o:OLEObject Type="Embed" ProgID="PBrush" ShapeID="_x0000_i1049" DrawAspect="Content" ObjectID="_1616273160" r:id="rId54"/>
+                      <o:OLEObject Type="Embed" ProgID="PBrush" ShapeID="_x0000_i1049" DrawAspect="Content" ObjectID="_1616408519" r:id="rId54"/>
                     </w:object>
                   </w:r>
                 </w:p>
@@ -9680,7 +9672,7 @@
                       <v:shape id="_x0000_i1050" type="#_x0000_t75" style="width:10.15pt;height:10.15pt" o:ole="">
                         <v:imagedata r:id="rId40" o:title=""/>
                       </v:shape>
-                      <o:OLEObject Type="Embed" ProgID="PBrush" ShapeID="_x0000_i1050" DrawAspect="Content" ObjectID="_1616273161" r:id="rId55"/>
+                      <o:OLEObject Type="Embed" ProgID="PBrush" ShapeID="_x0000_i1050" DrawAspect="Content" ObjectID="_1616408520" r:id="rId55"/>
                     </w:object>
                   </w:r>
                 </w:p>
@@ -9842,7 +9834,7 @@
                         <w10:borderbottom type="single" width="4"/>
                         <w10:borderright type="single" width="4"/>
                       </v:shape>
-                      <o:OLEObject Type="Embed" ProgID="PBrush" ShapeID="_x0000_i1051" DrawAspect="Content" ObjectID="_1616273162" r:id="rId56"/>
+                      <o:OLEObject Type="Embed" ProgID="PBrush" ShapeID="_x0000_i1051" DrawAspect="Content" ObjectID="_1616408521" r:id="rId56"/>
                     </w:object>
                   </w:r>
                 </w:p>

</xml_diff>

<commit_message>
Added export function for memory. Reworked the Bank buttons into a drop-down list.
</commit_message>
<xml_diff>
--- a/Manuals/c256-foenix-devguide.docx
+++ b/Manuals/c256-foenix-devguide.docx
@@ -1392,6 +1392,8 @@
           <w:lang w:val="en-US"/>
         </w:rPr>
       </w:pPr>
+      <w:bookmarkStart w:id="0" w:name="_GoBack"/>
+      <w:bookmarkEnd w:id="0"/>
       <w:r>
         <w:rPr>
           <w:lang w:val="en-US"/>
@@ -2329,15 +2331,31 @@
         <w:rPr>
           <w:lang w:val="en-US"/>
         </w:rPr>
-        <w:t>FYI: you can do signed (sub</w:t>
-      </w:r>
-      <w:bookmarkStart w:id="0" w:name="_GoBack"/>
-      <w:bookmarkEnd w:id="0"/>
-      <w:r>
-        <w:rPr>
-          <w:lang w:val="en-US"/>
-        </w:rPr>
-        <w:t>traction) Don't forget to put the Number in the desired register in 2's complement</w:t>
+        <w:t>FYI: you can do signed (subtraction)</w:t>
+      </w:r>
+      <w:r>
+        <w:rPr>
+          <w:lang w:val="en-US"/>
+        </w:rPr>
+        <w:t>:</w:t>
+      </w:r>
+      <w:r>
+        <w:rPr>
+          <w:lang w:val="en-US"/>
+        </w:rPr>
+        <w:t xml:space="preserve"> </w:t>
+      </w:r>
+      <w:r>
+        <w:rPr>
+          <w:lang w:val="en-US"/>
+        </w:rPr>
+        <w:t>d</w:t>
+      </w:r>
+      <w:r>
+        <w:rPr>
+          <w:lang w:val="en-US"/>
+        </w:rPr>
+        <w:t>on't forget to put the Number in the desired register in 2's complement</w:t>
       </w:r>
     </w:p>
     <w:p>
@@ -4816,7 +4834,7 @@
                       <v:shape id="_x0000_i1025" type="#_x0000_t75" style="width:10.15pt;height:10.15pt" o:ole="">
                         <v:imagedata r:id="rId12" o:title=""/>
                       </v:shape>
-                      <o:OLEObject Type="Embed" ProgID="PBrush" ShapeID="_x0000_i1025" DrawAspect="Content" ObjectID="_1616408495" r:id="rId13"/>
+                      <o:OLEObject Type="Embed" ProgID="PBrush" ShapeID="_x0000_i1025" DrawAspect="Content" ObjectID="_1616444842" r:id="rId13"/>
                     </w:object>
                   </w:r>
                 </w:p>
@@ -4975,7 +4993,7 @@
                       <v:shape id="_x0000_i1026" type="#_x0000_t75" style="width:10.15pt;height:10.15pt" o:ole="">
                         <v:imagedata r:id="rId14" o:title=""/>
                       </v:shape>
-                      <o:OLEObject Type="Embed" ProgID="PBrush" ShapeID="_x0000_i1026" DrawAspect="Content" ObjectID="_1616408496" r:id="rId15"/>
+                      <o:OLEObject Type="Embed" ProgID="PBrush" ShapeID="_x0000_i1026" DrawAspect="Content" ObjectID="_1616444843" r:id="rId15"/>
                     </w:object>
                   </w:r>
                 </w:p>
@@ -5134,7 +5152,7 @@
                       <v:shape id="_x0000_i1027" type="#_x0000_t75" style="width:10.15pt;height:10.15pt" o:ole="">
                         <v:imagedata r:id="rId16" o:title=""/>
                       </v:shape>
-                      <o:OLEObject Type="Embed" ProgID="PBrush" ShapeID="_x0000_i1027" DrawAspect="Content" ObjectID="_1616408497" r:id="rId17"/>
+                      <o:OLEObject Type="Embed" ProgID="PBrush" ShapeID="_x0000_i1027" DrawAspect="Content" ObjectID="_1616444844" r:id="rId17"/>
                     </w:object>
                   </w:r>
                 </w:p>
@@ -5293,7 +5311,7 @@
                       <v:shape id="_x0000_i1028" type="#_x0000_t75" style="width:10.15pt;height:10.15pt" o:ole="">
                         <v:imagedata r:id="rId18" o:title=""/>
                       </v:shape>
-                      <o:OLEObject Type="Embed" ProgID="PBrush" ShapeID="_x0000_i1028" DrawAspect="Content" ObjectID="_1616408498" r:id="rId19"/>
+                      <o:OLEObject Type="Embed" ProgID="PBrush" ShapeID="_x0000_i1028" DrawAspect="Content" ObjectID="_1616444845" r:id="rId19"/>
                     </w:object>
                   </w:r>
                 </w:p>
@@ -5452,7 +5470,7 @@
                       <v:shape id="_x0000_i1029" type="#_x0000_t75" style="width:10.15pt;height:10.15pt" o:ole="">
                         <v:imagedata r:id="rId20" o:title=""/>
                       </v:shape>
-                      <o:OLEObject Type="Embed" ProgID="PBrush" ShapeID="_x0000_i1029" DrawAspect="Content" ObjectID="_1616408499" r:id="rId21"/>
+                      <o:OLEObject Type="Embed" ProgID="PBrush" ShapeID="_x0000_i1029" DrawAspect="Content" ObjectID="_1616444846" r:id="rId21"/>
                     </w:object>
                   </w:r>
                 </w:p>
@@ -5611,7 +5629,7 @@
                       <v:shape id="_x0000_i1030" type="#_x0000_t75" style="width:10.15pt;height:10.15pt" o:ole="">
                         <v:imagedata r:id="rId22" o:title=""/>
                       </v:shape>
-                      <o:OLEObject Type="Embed" ProgID="PBrush" ShapeID="_x0000_i1030" DrawAspect="Content" ObjectID="_1616408500" r:id="rId23"/>
+                      <o:OLEObject Type="Embed" ProgID="PBrush" ShapeID="_x0000_i1030" DrawAspect="Content" ObjectID="_1616444847" r:id="rId23"/>
                     </w:object>
                   </w:r>
                 </w:p>
@@ -5771,7 +5789,7 @@
                       <v:shape id="_x0000_i1031" type="#_x0000_t75" style="width:10.15pt;height:10.15pt" o:ole="">
                         <v:imagedata r:id="rId24" o:title=""/>
                       </v:shape>
-                      <o:OLEObject Type="Embed" ProgID="PBrush" ShapeID="_x0000_i1031" DrawAspect="Content" ObjectID="_1616408501" r:id="rId25"/>
+                      <o:OLEObject Type="Embed" ProgID="PBrush" ShapeID="_x0000_i1031" DrawAspect="Content" ObjectID="_1616444848" r:id="rId25"/>
                     </w:object>
                   </w:r>
                 </w:p>
@@ -5930,7 +5948,7 @@
                       <v:shape id="_x0000_i1032" type="#_x0000_t75" style="width:10.15pt;height:10.15pt" o:ole="">
                         <v:imagedata r:id="rId26" o:title=""/>
                       </v:shape>
-                      <o:OLEObject Type="Embed" ProgID="PBrush" ShapeID="_x0000_i1032" DrawAspect="Content" ObjectID="_1616408502" r:id="rId27"/>
+                      <o:OLEObject Type="Embed" ProgID="PBrush" ShapeID="_x0000_i1032" DrawAspect="Content" ObjectID="_1616444849" r:id="rId27"/>
                     </w:object>
                   </w:r>
                 </w:p>
@@ -6089,7 +6107,7 @@
                       <v:shape id="_x0000_i1033" type="#_x0000_t75" style="width:10.15pt;height:10.15pt" o:ole="">
                         <v:imagedata r:id="rId28" o:title=""/>
                       </v:shape>
-                      <o:OLEObject Type="Embed" ProgID="PBrush" ShapeID="_x0000_i1033" DrawAspect="Content" ObjectID="_1616408503" r:id="rId29"/>
+                      <o:OLEObject Type="Embed" ProgID="PBrush" ShapeID="_x0000_i1033" DrawAspect="Content" ObjectID="_1616444850" r:id="rId29"/>
                     </w:object>
                   </w:r>
                 </w:p>
@@ -6248,7 +6266,7 @@
                       <v:shape id="_x0000_i1034" type="#_x0000_t75" style="width:10.15pt;height:10.15pt" o:ole="">
                         <v:imagedata r:id="rId30" o:title=""/>
                       </v:shape>
-                      <o:OLEObject Type="Embed" ProgID="PBrush" ShapeID="_x0000_i1034" DrawAspect="Content" ObjectID="_1616408504" r:id="rId31"/>
+                      <o:OLEObject Type="Embed" ProgID="PBrush" ShapeID="_x0000_i1034" DrawAspect="Content" ObjectID="_1616444851" r:id="rId31"/>
                     </w:object>
                   </w:r>
                 </w:p>
@@ -6407,7 +6425,7 @@
                       <v:shape id="_x0000_i1035" type="#_x0000_t75" style="width:10.15pt;height:10.15pt" o:ole="">
                         <v:imagedata r:id="rId32" o:title=""/>
                       </v:shape>
-                      <o:OLEObject Type="Embed" ProgID="PBrush" ShapeID="_x0000_i1035" DrawAspect="Content" ObjectID="_1616408505" r:id="rId33"/>
+                      <o:OLEObject Type="Embed" ProgID="PBrush" ShapeID="_x0000_i1035" DrawAspect="Content" ObjectID="_1616444852" r:id="rId33"/>
                     </w:object>
                   </w:r>
                 </w:p>
@@ -6566,7 +6584,7 @@
                       <v:shape id="_x0000_i1036" type="#_x0000_t75" style="width:10.15pt;height:10.15pt" o:ole="">
                         <v:imagedata r:id="rId34" o:title=""/>
                       </v:shape>
-                      <o:OLEObject Type="Embed" ProgID="PBrush" ShapeID="_x0000_i1036" DrawAspect="Content" ObjectID="_1616408506" r:id="rId35"/>
+                      <o:OLEObject Type="Embed" ProgID="PBrush" ShapeID="_x0000_i1036" DrawAspect="Content" ObjectID="_1616444853" r:id="rId35"/>
                     </w:object>
                   </w:r>
                 </w:p>
@@ -6725,7 +6743,7 @@
                       <v:shape id="_x0000_i1037" type="#_x0000_t75" style="width:10.15pt;height:10.15pt" o:ole="">
                         <v:imagedata r:id="rId36" o:title=""/>
                       </v:shape>
-                      <o:OLEObject Type="Embed" ProgID="PBrush" ShapeID="_x0000_i1037" DrawAspect="Content" ObjectID="_1616408507" r:id="rId37"/>
+                      <o:OLEObject Type="Embed" ProgID="PBrush" ShapeID="_x0000_i1037" DrawAspect="Content" ObjectID="_1616444854" r:id="rId37"/>
                     </w:object>
                   </w:r>
                 </w:p>
@@ -6884,7 +6902,7 @@
                       <v:shape id="_x0000_i1038" type="#_x0000_t75" style="width:10.15pt;height:10.15pt" o:ole="">
                         <v:imagedata r:id="rId38" o:title=""/>
                       </v:shape>
-                      <o:OLEObject Type="Embed" ProgID="PBrush" ShapeID="_x0000_i1038" DrawAspect="Content" ObjectID="_1616408508" r:id="rId39"/>
+                      <o:OLEObject Type="Embed" ProgID="PBrush" ShapeID="_x0000_i1038" DrawAspect="Content" ObjectID="_1616444855" r:id="rId39"/>
                     </w:object>
                   </w:r>
                 </w:p>
@@ -7048,7 +7066,7 @@
                       <v:shape id="_x0000_i1039" type="#_x0000_t75" style="width:10.15pt;height:10.15pt" o:ole="">
                         <v:imagedata r:id="rId40" o:title=""/>
                       </v:shape>
-                      <o:OLEObject Type="Embed" ProgID="PBrush" ShapeID="_x0000_i1039" DrawAspect="Content" ObjectID="_1616408509" r:id="rId41"/>
+                      <o:OLEObject Type="Embed" ProgID="PBrush" ShapeID="_x0000_i1039" DrawAspect="Content" ObjectID="_1616444856" r:id="rId41"/>
                     </w:object>
                   </w:r>
                 </w:p>
@@ -7216,7 +7234,7 @@
                         <w10:borderbottom type="single" width="4"/>
                         <w10:borderright type="single" width="4"/>
                       </v:shape>
-                      <o:OLEObject Type="Embed" ProgID="PBrush" ShapeID="_x0000_i1040" DrawAspect="Content" ObjectID="_1616408510" r:id="rId43"/>
+                      <o:OLEObject Type="Embed" ProgID="PBrush" ShapeID="_x0000_i1040" DrawAspect="Content" ObjectID="_1616444857" r:id="rId43"/>
                     </w:object>
                   </w:r>
                 </w:p>
@@ -7542,7 +7560,7 @@
                       <v:shape id="_x0000_i1041" type="#_x0000_t75" style="width:10.15pt;height:10.15pt" o:ole="">
                         <v:imagedata r:id="rId12" o:title=""/>
                       </v:shape>
-                      <o:OLEObject Type="Embed" ProgID="PBrush" ShapeID="_x0000_i1041" DrawAspect="Content" ObjectID="_1616408511" r:id="rId44"/>
+                      <o:OLEObject Type="Embed" ProgID="PBrush" ShapeID="_x0000_i1041" DrawAspect="Content" ObjectID="_1616444858" r:id="rId44"/>
                     </w:object>
                   </w:r>
                 </w:p>
@@ -7700,7 +7718,7 @@
                       <v:shape id="_x0000_i1042" type="#_x0000_t75" style="width:10.15pt;height:10.15pt" o:ole="">
                         <v:imagedata r:id="rId14" o:title=""/>
                       </v:shape>
-                      <o:OLEObject Type="Embed" ProgID="PBrush" ShapeID="_x0000_i1042" DrawAspect="Content" ObjectID="_1616408512" r:id="rId45"/>
+                      <o:OLEObject Type="Embed" ProgID="PBrush" ShapeID="_x0000_i1042" DrawAspect="Content" ObjectID="_1616444859" r:id="rId45"/>
                     </w:object>
                   </w:r>
                 </w:p>
@@ -7858,7 +7876,7 @@
                       <v:shape id="_x0000_i1043" type="#_x0000_t75" style="width:10.15pt;height:10.15pt" o:ole="">
                         <v:imagedata r:id="rId16" o:title=""/>
                       </v:shape>
-                      <o:OLEObject Type="Embed" ProgID="PBrush" ShapeID="_x0000_i1043" DrawAspect="Content" ObjectID="_1616408513" r:id="rId46"/>
+                      <o:OLEObject Type="Embed" ProgID="PBrush" ShapeID="_x0000_i1043" DrawAspect="Content" ObjectID="_1616444860" r:id="rId46"/>
                     </w:object>
                   </w:r>
                 </w:p>
@@ -8016,7 +8034,7 @@
                       <v:shape id="_x0000_i1044" type="#_x0000_t75" style="width:10.15pt;height:10.15pt" o:ole="">
                         <v:imagedata r:id="rId18" o:title=""/>
                       </v:shape>
-                      <o:OLEObject Type="Embed" ProgID="PBrush" ShapeID="_x0000_i1044" DrawAspect="Content" ObjectID="_1616408514" r:id="rId47"/>
+                      <o:OLEObject Type="Embed" ProgID="PBrush" ShapeID="_x0000_i1044" DrawAspect="Content" ObjectID="_1616444861" r:id="rId47"/>
                     </w:object>
                   </w:r>
                 </w:p>
@@ -8171,7 +8189,7 @@
                       <v:shape id="_x0000_i1045" type="#_x0000_t75" style="width:10.15pt;height:10.15pt" o:ole="">
                         <v:imagedata r:id="rId48" o:title=""/>
                       </v:shape>
-                      <o:OLEObject Type="Embed" ProgID="PBrush" ShapeID="_x0000_i1045" DrawAspect="Content" ObjectID="_1616408515" r:id="rId49"/>
+                      <o:OLEObject Type="Embed" ProgID="PBrush" ShapeID="_x0000_i1045" DrawAspect="Content" ObjectID="_1616444862" r:id="rId49"/>
                     </w:object>
                   </w:r>
                 </w:p>
@@ -8890,7 +8908,7 @@
                       <v:shape id="_x0000_i1046" type="#_x0000_t75" style="width:10.15pt;height:10.15pt" o:ole="">
                         <v:imagedata r:id="rId30" o:title=""/>
                       </v:shape>
-                      <o:OLEObject Type="Embed" ProgID="PBrush" ShapeID="_x0000_i1046" DrawAspect="Content" ObjectID="_1616408516" r:id="rId50"/>
+                      <o:OLEObject Type="Embed" ProgID="PBrush" ShapeID="_x0000_i1046" DrawAspect="Content" ObjectID="_1616444863" r:id="rId50"/>
                     </w:object>
                   </w:r>
                 </w:p>
@@ -9048,7 +9066,7 @@
                       <v:shape id="_x0000_i1047" type="#_x0000_t75" style="width:10.15pt;height:10.15pt" o:ole="">
                         <v:imagedata r:id="rId32" o:title=""/>
                       </v:shape>
-                      <o:OLEObject Type="Embed" ProgID="PBrush" ShapeID="_x0000_i1047" DrawAspect="Content" ObjectID="_1616408517" r:id="rId51"/>
+                      <o:OLEObject Type="Embed" ProgID="PBrush" ShapeID="_x0000_i1047" DrawAspect="Content" ObjectID="_1616444864" r:id="rId51"/>
                     </w:object>
                   </w:r>
                 </w:p>
@@ -9206,7 +9224,7 @@
                       <v:shape id="_x0000_i1048" type="#_x0000_t75" style="width:10.15pt;height:10.15pt" o:ole="">
                         <v:imagedata r:id="rId34" o:title=""/>
                       </v:shape>
-                      <o:OLEObject Type="Embed" ProgID="PBrush" ShapeID="_x0000_i1048" DrawAspect="Content" ObjectID="_1616408518" r:id="rId52"/>
+                      <o:OLEObject Type="Embed" ProgID="PBrush" ShapeID="_x0000_i1048" DrawAspect="Content" ObjectID="_1616444865" r:id="rId52"/>
                     </w:object>
                   </w:r>
                 </w:p>
@@ -9364,7 +9382,7 @@
                       <v:shape id="_x0000_i1049" type="#_x0000_t75" style="width:10.15pt;height:10.15pt" o:ole="">
                         <v:imagedata r:id="rId53" o:title=""/>
                       </v:shape>
-                      <o:OLEObject Type="Embed" ProgID="PBrush" ShapeID="_x0000_i1049" DrawAspect="Content" ObjectID="_1616408519" r:id="rId54"/>
+                      <o:OLEObject Type="Embed" ProgID="PBrush" ShapeID="_x0000_i1049" DrawAspect="Content" ObjectID="_1616444866" r:id="rId54"/>
                     </w:object>
                   </w:r>
                 </w:p>
@@ -9672,7 +9690,7 @@
                       <v:shape id="_x0000_i1050" type="#_x0000_t75" style="width:10.15pt;height:10.15pt" o:ole="">
                         <v:imagedata r:id="rId40" o:title=""/>
                       </v:shape>
-                      <o:OLEObject Type="Embed" ProgID="PBrush" ShapeID="_x0000_i1050" DrawAspect="Content" ObjectID="_1616408520" r:id="rId55"/>
+                      <o:OLEObject Type="Embed" ProgID="PBrush" ShapeID="_x0000_i1050" DrawAspect="Content" ObjectID="_1616444867" r:id="rId55"/>
                     </w:object>
                   </w:r>
                 </w:p>
@@ -9834,7 +9852,7 @@
                         <w10:borderbottom type="single" width="4"/>
                         <w10:borderright type="single" width="4"/>
                       </v:shape>
-                      <o:OLEObject Type="Embed" ProgID="PBrush" ShapeID="_x0000_i1051" DrawAspect="Content" ObjectID="_1616408521" r:id="rId56"/>
+                      <o:OLEObject Type="Embed" ProgID="PBrush" ShapeID="_x0000_i1051" DrawAspect="Content" ObjectID="_1616444868" r:id="rId56"/>
                     </w:object>
                   </w:r>
                 </w:p>

</xml_diff>

<commit_message>
Added math co-processor code.
</commit_message>
<xml_diff>
--- a/Manuals/c256-foenix-devguide.docx
+++ b/Manuals/c256-foenix-devguide.docx
@@ -996,13 +996,55 @@
         <w:pStyle w:val="Heading3"/>
       </w:pPr>
       <w:r>
-        <w:t>32</w:t>
-      </w:r>
-      <w:r>
-        <w:t>-b</w:t>
-      </w:r>
-      <w:r>
-        <w:t>it Adder</w:t>
+        <w:t>Math Co-Processor</w:t>
+      </w:r>
+    </w:p>
+    <w:p>
+      <w:r>
+        <w:t xml:space="preserve">The C256 </w:t>
+      </w:r>
+      <w:r>
+        <w:t>provides a math co-processor to perform long addition, multiplications and divisions.</w:t>
+      </w:r>
+    </w:p>
+    <w:p>
+      <w:r>
+        <w:t xml:space="preserve">To perform and operation, you write the </w:t>
+      </w:r>
+      <w:proofErr w:type="gramStart"/>
+      <w:r>
+        <w:t>little endian</w:t>
+      </w:r>
+      <w:proofErr w:type="gramEnd"/>
+      <w:r>
+        <w:t xml:space="preserve"> values in the appropriate address locations and the results are automatically returned in the result addresses.</w:t>
+      </w:r>
+    </w:p>
+    <w:p>
+      <w:pPr>
+        <w:pStyle w:val="Heading4"/>
+      </w:pPr>
+      <w:r>
+        <w:t>Multiplications</w:t>
+      </w:r>
+    </w:p>
+    <w:p>
+      <w:r>
+        <w:t xml:space="preserve">There are two multiplier locations: $00:0100 and $00:0108.  </w:t>
+      </w:r>
+      <w:r>
+        <w:t xml:space="preserve">Multiplier 0 is unsigned and Multiplier 1 is signed. </w:t>
+      </w:r>
+      <w:r>
+        <w:t xml:space="preserve">Each operand must be 16-bits and the result </w:t>
+      </w:r>
+      <w:proofErr w:type="gramStart"/>
+      <w:r>
+        <w:t>is</w:t>
+      </w:r>
+      <w:proofErr w:type="gramEnd"/>
+      <w:r>
+        <w:t xml:space="preserve"> 32-bits.</w:t>
       </w:r>
     </w:p>
     <w:tbl>
@@ -1066,14 +1108,24 @@
                 <w:b/>
               </w:rPr>
             </w:pPr>
-            <w:proofErr w:type="spellStart"/>
             <w:r>
               <w:rPr>
                 <w:b/>
               </w:rPr>
-              <w:t>Descripton</w:t>
-            </w:r>
-            <w:proofErr w:type="spellEnd"/>
+              <w:t>Descript</w:t>
+            </w:r>
+            <w:r>
+              <w:rPr>
+                <w:b/>
+              </w:rPr>
+              <w:t>i</w:t>
+            </w:r>
+            <w:r>
+              <w:rPr>
+                <w:b/>
+              </w:rPr>
+              <w:t>on</w:t>
+            </w:r>
           </w:p>
         </w:tc>
       </w:tr>
@@ -1084,7 +1136,13 @@
           </w:tcPr>
           <w:p>
             <w:r>
-              <w:t>$00:0120</w:t>
+              <w:t>$00:01</w:t>
+            </w:r>
+            <w:r>
+              <w:t>0</w:t>
+            </w:r>
+            <w:r>
+              <w:t>0</w:t>
             </w:r>
           </w:p>
         </w:tc>
@@ -1094,7 +1152,7 @@
           </w:tcPr>
           <w:p>
             <w:r>
-              <w:t xml:space="preserve">ADDER32_A_LL     </w:t>
+              <w:t>M0_OPERAND_A</w:t>
             </w:r>
           </w:p>
         </w:tc>
@@ -1102,7 +1160,11 @@
           <w:tcPr>
             <w:tcW w:w="6115" w:type="dxa"/>
           </w:tcPr>
-          <w:p/>
+          <w:p>
+            <w:r>
+              <w:t>16-bit unsigned value</w:t>
+            </w:r>
+          </w:p>
         </w:tc>
       </w:tr>
       <w:tr>
@@ -1112,7 +1174,10 @@
           </w:tcPr>
           <w:p>
             <w:r>
-              <w:t>$00:0121</w:t>
+              <w:t>$00:01</w:t>
+            </w:r>
+            <w:r>
+              <w:t>02</w:t>
             </w:r>
           </w:p>
         </w:tc>
@@ -1122,7 +1187,10 @@
           </w:tcPr>
           <w:p>
             <w:r>
-              <w:t xml:space="preserve">ADDER32_A_LH     </w:t>
+              <w:t>M0_OPERAND_</w:t>
+            </w:r>
+            <w:r>
+              <w:t>B</w:t>
             </w:r>
           </w:p>
         </w:tc>
@@ -1130,7 +1198,11 @@
           <w:tcPr>
             <w:tcW w:w="6115" w:type="dxa"/>
           </w:tcPr>
-          <w:p/>
+          <w:p>
+            <w:r>
+              <w:t>16-bit unsigned value</w:t>
+            </w:r>
+          </w:p>
         </w:tc>
       </w:tr>
       <w:tr>
@@ -1140,7 +1212,10 @@
           </w:tcPr>
           <w:p>
             <w:r>
-              <w:t>$00:0122</w:t>
+              <w:t>$00:01</w:t>
+            </w:r>
+            <w:r>
+              <w:t>04</w:t>
             </w:r>
           </w:p>
         </w:tc>
@@ -1150,7 +1225,7 @@
           </w:tcPr>
           <w:p>
             <w:r>
-              <w:t xml:space="preserve">ADDER32_A_HL     </w:t>
+              <w:t>M0_RESULT</w:t>
             </w:r>
           </w:p>
         </w:tc>
@@ -1158,7 +1233,101 @@
           <w:tcPr>
             <w:tcW w:w="6115" w:type="dxa"/>
           </w:tcPr>
-          <w:p/>
+          <w:p>
+            <w:r>
+              <w:t>32-bit unsigned result</w:t>
+            </w:r>
+            <w:r>
+              <w:t xml:space="preserve"> of the multiplication </w:t>
+            </w:r>
+            <w:r>
+              <w:t>of A and B</w:t>
+            </w:r>
+          </w:p>
+        </w:tc>
+      </w:tr>
+    </w:tbl>
+    <w:p/>
+    <w:tbl>
+      <w:tblPr>
+        <w:tblStyle w:val="TableGrid"/>
+        <w:tblW w:w="0" w:type="auto"/>
+        <w:tblLook w:val="04A0" w:firstRow="1" w:lastRow="0" w:firstColumn="1" w:lastColumn="0" w:noHBand="0" w:noVBand="1"/>
+      </w:tblPr>
+      <w:tblGrid>
+        <w:gridCol w:w="1292"/>
+        <w:gridCol w:w="1943"/>
+        <w:gridCol w:w="6115"/>
+      </w:tblGrid>
+      <w:tr>
+        <w:tc>
+          <w:tcPr>
+            <w:tcW w:w="1292" w:type="dxa"/>
+            <w:shd w:val="clear" w:color="auto" w:fill="BFBFBF" w:themeFill="background1" w:themeFillShade="BF"/>
+          </w:tcPr>
+          <w:p>
+            <w:pPr>
+              <w:rPr>
+                <w:b/>
+              </w:rPr>
+            </w:pPr>
+            <w:r>
+              <w:rPr>
+                <w:b/>
+              </w:rPr>
+              <w:t>Address</w:t>
+            </w:r>
+          </w:p>
+        </w:tc>
+        <w:tc>
+          <w:tcPr>
+            <w:tcW w:w="1943" w:type="dxa"/>
+            <w:shd w:val="clear" w:color="auto" w:fill="BFBFBF" w:themeFill="background1" w:themeFillShade="BF"/>
+          </w:tcPr>
+          <w:p>
+            <w:pPr>
+              <w:rPr>
+                <w:b/>
+              </w:rPr>
+            </w:pPr>
+            <w:r>
+              <w:rPr>
+                <w:b/>
+              </w:rPr>
+              <w:t>Name</w:t>
+            </w:r>
+          </w:p>
+        </w:tc>
+        <w:tc>
+          <w:tcPr>
+            <w:tcW w:w="6115" w:type="dxa"/>
+            <w:shd w:val="clear" w:color="auto" w:fill="BFBFBF" w:themeFill="background1" w:themeFillShade="BF"/>
+          </w:tcPr>
+          <w:p>
+            <w:pPr>
+              <w:rPr>
+                <w:b/>
+              </w:rPr>
+            </w:pPr>
+            <w:r>
+              <w:rPr>
+                <w:b/>
+              </w:rPr>
+              <w:t>Descript</w:t>
+            </w:r>
+            <w:r>
+              <w:rPr>
+                <w:b/>
+              </w:rPr>
+              <w:t>i</w:t>
+            </w:r>
+            <w:r>
+              <w:rPr>
+                <w:b/>
+              </w:rPr>
+              <w:t>on</w:t>
+            </w:r>
+          </w:p>
         </w:tc>
       </w:tr>
       <w:tr>
@@ -1168,7 +1337,13 @@
           </w:tcPr>
           <w:p>
             <w:r>
-              <w:t>$00:0123</w:t>
+              <w:t>$00:01</w:t>
+            </w:r>
+            <w:r>
+              <w:t>0</w:t>
+            </w:r>
+            <w:r>
+              <w:t>8</w:t>
             </w:r>
           </w:p>
         </w:tc>
@@ -1178,7 +1353,13 @@
           </w:tcPr>
           <w:p>
             <w:r>
-              <w:t xml:space="preserve">ADDER32_A_HH     </w:t>
+              <w:t>M</w:t>
+            </w:r>
+            <w:r>
+              <w:t>1</w:t>
+            </w:r>
+            <w:r>
+              <w:t>_OPERAND_A</w:t>
             </w:r>
           </w:p>
         </w:tc>
@@ -1186,7 +1367,11 @@
           <w:tcPr>
             <w:tcW w:w="6115" w:type="dxa"/>
           </w:tcPr>
-          <w:p/>
+          <w:p>
+            <w:r>
+              <w:t>16-bit signed value</w:t>
+            </w:r>
+          </w:p>
         </w:tc>
       </w:tr>
       <w:tr>
@@ -1196,7 +1381,13 @@
           </w:tcPr>
           <w:p>
             <w:r>
-              <w:t>$00:0124</w:t>
+              <w:t>$00:01</w:t>
+            </w:r>
+            <w:r>
+              <w:t>0</w:t>
+            </w:r>
+            <w:r>
+              <w:t>A</w:t>
             </w:r>
           </w:p>
         </w:tc>
@@ -1206,7 +1397,13 @@
           </w:tcPr>
           <w:p>
             <w:r>
-              <w:t xml:space="preserve">ADDER32_B_LL     </w:t>
+              <w:t>M</w:t>
+            </w:r>
+            <w:r>
+              <w:t>1</w:t>
+            </w:r>
+            <w:r>
+              <w:t>_OPERAND_B</w:t>
             </w:r>
           </w:p>
         </w:tc>
@@ -1214,7 +1411,11 @@
           <w:tcPr>
             <w:tcW w:w="6115" w:type="dxa"/>
           </w:tcPr>
-          <w:p/>
+          <w:p>
+            <w:r>
+              <w:t>16-bit signed value</w:t>
+            </w:r>
+          </w:p>
         </w:tc>
       </w:tr>
       <w:tr>
@@ -1224,7 +1425,13 @@
           </w:tcPr>
           <w:p>
             <w:r>
-              <w:t>$00:0125</w:t>
+              <w:t>$00:01</w:t>
+            </w:r>
+            <w:r>
+              <w:t>0</w:t>
+            </w:r>
+            <w:r>
+              <w:t>C</w:t>
             </w:r>
           </w:p>
         </w:tc>
@@ -1234,7 +1441,13 @@
           </w:tcPr>
           <w:p>
             <w:r>
-              <w:t xml:space="preserve">ADDER32_B_LH     </w:t>
+              <w:t>M</w:t>
+            </w:r>
+            <w:r>
+              <w:t>1</w:t>
+            </w:r>
+            <w:r>
+              <w:t>_RESULT</w:t>
             </w:r>
           </w:p>
         </w:tc>
@@ -1242,7 +1455,141 @@
           <w:tcPr>
             <w:tcW w:w="6115" w:type="dxa"/>
           </w:tcPr>
-          <w:p/>
+          <w:p>
+            <w:r>
+              <w:t>32-bit signed result</w:t>
+            </w:r>
+            <w:r>
+              <w:t xml:space="preserve"> </w:t>
+            </w:r>
+            <w:r>
+              <w:t xml:space="preserve">of the multiplication of </w:t>
+            </w:r>
+            <w:r>
+              <w:t>A and B</w:t>
+            </w:r>
+          </w:p>
+        </w:tc>
+      </w:tr>
+    </w:tbl>
+    <w:p/>
+    <w:p>
+      <w:pPr>
+        <w:pStyle w:val="Heading4"/>
+      </w:pPr>
+      <w:r>
+        <w:t>Divisions</w:t>
+      </w:r>
+    </w:p>
+    <w:p>
+      <w:r>
+        <w:t xml:space="preserve">There are two divider locations: </w:t>
+      </w:r>
+      <w:r>
+        <w:t>$</w:t>
+      </w:r>
+      <w:r>
+        <w:t>00:</w:t>
+      </w:r>
+      <w:r>
+        <w:t>0110</w:t>
+      </w:r>
+      <w:r>
+        <w:t xml:space="preserve"> and</w:t>
+      </w:r>
+      <w:r>
+        <w:t xml:space="preserve"> $</w:t>
+      </w:r>
+      <w:r>
+        <w:t>00:</w:t>
+      </w:r>
+      <w:r>
+        <w:t>0118</w:t>
+      </w:r>
+      <w:r>
+        <w:t>. Divider 0 is unsigned and Divider 1 is signed.  Each operand must be 16-bits.  The result and remainder are 16-bits also.</w:t>
+      </w:r>
+    </w:p>
+    <w:tbl>
+      <w:tblPr>
+        <w:tblStyle w:val="TableGrid"/>
+        <w:tblW w:w="0" w:type="auto"/>
+        <w:tblLook w:val="04A0" w:firstRow="1" w:lastRow="0" w:firstColumn="1" w:lastColumn="0" w:noHBand="0" w:noVBand="1"/>
+      </w:tblPr>
+      <w:tblGrid>
+        <w:gridCol w:w="1292"/>
+        <w:gridCol w:w="1943"/>
+        <w:gridCol w:w="6115"/>
+      </w:tblGrid>
+      <w:tr>
+        <w:tc>
+          <w:tcPr>
+            <w:tcW w:w="1292" w:type="dxa"/>
+            <w:shd w:val="clear" w:color="auto" w:fill="BFBFBF" w:themeFill="background1" w:themeFillShade="BF"/>
+          </w:tcPr>
+          <w:p>
+            <w:pPr>
+              <w:rPr>
+                <w:b/>
+              </w:rPr>
+            </w:pPr>
+            <w:r>
+              <w:rPr>
+                <w:b/>
+              </w:rPr>
+              <w:t>Address</w:t>
+            </w:r>
+          </w:p>
+        </w:tc>
+        <w:tc>
+          <w:tcPr>
+            <w:tcW w:w="1943" w:type="dxa"/>
+            <w:shd w:val="clear" w:color="auto" w:fill="BFBFBF" w:themeFill="background1" w:themeFillShade="BF"/>
+          </w:tcPr>
+          <w:p>
+            <w:pPr>
+              <w:rPr>
+                <w:b/>
+              </w:rPr>
+            </w:pPr>
+            <w:r>
+              <w:rPr>
+                <w:b/>
+              </w:rPr>
+              <w:t>Name</w:t>
+            </w:r>
+          </w:p>
+        </w:tc>
+        <w:tc>
+          <w:tcPr>
+            <w:tcW w:w="6115" w:type="dxa"/>
+            <w:shd w:val="clear" w:color="auto" w:fill="BFBFBF" w:themeFill="background1" w:themeFillShade="BF"/>
+          </w:tcPr>
+          <w:p>
+            <w:pPr>
+              <w:rPr>
+                <w:b/>
+              </w:rPr>
+            </w:pPr>
+            <w:r>
+              <w:rPr>
+                <w:b/>
+              </w:rPr>
+              <w:t>Descript</w:t>
+            </w:r>
+            <w:r>
+              <w:rPr>
+                <w:b/>
+              </w:rPr>
+              <w:t>i</w:t>
+            </w:r>
+            <w:r>
+              <w:rPr>
+                <w:b/>
+              </w:rPr>
+              <w:t>on</w:t>
+            </w:r>
+          </w:p>
         </w:tc>
       </w:tr>
       <w:tr>
@@ -1252,7 +1599,13 @@
           </w:tcPr>
           <w:p>
             <w:r>
-              <w:t>$00:0126</w:t>
+              <w:t>$00:01</w:t>
+            </w:r>
+            <w:r>
+              <w:t>1</w:t>
+            </w:r>
+            <w:r>
+              <w:t>0</w:t>
             </w:r>
           </w:p>
         </w:tc>
@@ -1262,7 +1615,10 @@
           </w:tcPr>
           <w:p>
             <w:r>
-              <w:t xml:space="preserve">ADDER32_B_HL     </w:t>
+              <w:t>D</w:t>
+            </w:r>
+            <w:r>
+              <w:t>0_OPERAND_A</w:t>
             </w:r>
           </w:p>
         </w:tc>
@@ -1270,7 +1626,14 @@
           <w:tcPr>
             <w:tcW w:w="6115" w:type="dxa"/>
           </w:tcPr>
-          <w:p/>
+          <w:p>
+            <w:r>
+              <w:t>16-bit unsigned value</w:t>
+            </w:r>
+            <w:r>
+              <w:t xml:space="preserve"> for the dividend</w:t>
+            </w:r>
+          </w:p>
         </w:tc>
       </w:tr>
       <w:tr>
@@ -1280,7 +1643,13 @@
           </w:tcPr>
           <w:p>
             <w:r>
-              <w:t>$00:0127</w:t>
+              <w:t>$00:01</w:t>
+            </w:r>
+            <w:r>
+              <w:t>1</w:t>
+            </w:r>
+            <w:r>
+              <w:t>2</w:t>
             </w:r>
           </w:p>
         </w:tc>
@@ -1290,7 +1659,10 @@
           </w:tcPr>
           <w:p>
             <w:r>
-              <w:t xml:space="preserve">ADDER32_B_HH     </w:t>
+              <w:t>D</w:t>
+            </w:r>
+            <w:r>
+              <w:t>0_OPERAND_B</w:t>
             </w:r>
           </w:p>
         </w:tc>
@@ -1298,7 +1670,14 @@
           <w:tcPr>
             <w:tcW w:w="6115" w:type="dxa"/>
           </w:tcPr>
-          <w:p/>
+          <w:p>
+            <w:r>
+              <w:t>16-bit unsigned value</w:t>
+            </w:r>
+            <w:r>
+              <w:t xml:space="preserve"> for the divisor</w:t>
+            </w:r>
+          </w:p>
         </w:tc>
       </w:tr>
       <w:tr>
@@ -1308,7 +1687,13 @@
           </w:tcPr>
           <w:p>
             <w:r>
-              <w:t>$00:0128</w:t>
+              <w:t>$00:01</w:t>
+            </w:r>
+            <w:r>
+              <w:t>1</w:t>
+            </w:r>
+            <w:r>
+              <w:t>4</w:t>
             </w:r>
           </w:p>
         </w:tc>
@@ -1318,7 +1703,10 @@
           </w:tcPr>
           <w:p>
             <w:r>
-              <w:t xml:space="preserve">ADDER32_R_LL     </w:t>
+              <w:t>D</w:t>
+            </w:r>
+            <w:r>
+              <w:t>0_RESULT</w:t>
             </w:r>
           </w:p>
         </w:tc>
@@ -1326,7 +1714,17 @@
           <w:tcPr>
             <w:tcW w:w="6115" w:type="dxa"/>
           </w:tcPr>
-          <w:p/>
+          <w:p>
+            <w:r>
+              <w:t>16</w:t>
+            </w:r>
+            <w:r>
+              <w:t>-bit unsigned result</w:t>
+            </w:r>
+            <w:r>
+              <w:t xml:space="preserve"> for the quotient</w:t>
+            </w:r>
+          </w:p>
         </w:tc>
       </w:tr>
       <w:tr>
@@ -1336,7 +1734,14 @@
           </w:tcPr>
           <w:p>
             <w:r>
-              <w:t>$00:0129</w:t>
+              <w:lastRenderedPageBreak/>
+              <w:t>$00:01</w:t>
+            </w:r>
+            <w:r>
+              <w:t>1</w:t>
+            </w:r>
+            <w:r>
+              <w:t>6</w:t>
             </w:r>
           </w:p>
         </w:tc>
@@ -1346,7 +1751,7 @@
           </w:tcPr>
           <w:p>
             <w:r>
-              <w:t xml:space="preserve">ADDER32_R_LH     </w:t>
+              <w:t>D0_REMAINDER</w:t>
             </w:r>
           </w:p>
         </w:tc>
@@ -1354,7 +1759,98 @@
           <w:tcPr>
             <w:tcW w:w="6115" w:type="dxa"/>
           </w:tcPr>
-          <w:p/>
+          <w:p>
+            <w:r>
+              <w:t>16-bit unsigned result for the</w:t>
+            </w:r>
+            <w:r>
+              <w:t xml:space="preserve"> remainder</w:t>
+            </w:r>
+          </w:p>
+        </w:tc>
+      </w:tr>
+    </w:tbl>
+    <w:p/>
+    <w:tbl>
+      <w:tblPr>
+        <w:tblStyle w:val="TableGrid"/>
+        <w:tblW w:w="0" w:type="auto"/>
+        <w:tblLook w:val="04A0" w:firstRow="1" w:lastRow="0" w:firstColumn="1" w:lastColumn="0" w:noHBand="0" w:noVBand="1"/>
+      </w:tblPr>
+      <w:tblGrid>
+        <w:gridCol w:w="1292"/>
+        <w:gridCol w:w="1943"/>
+        <w:gridCol w:w="6115"/>
+      </w:tblGrid>
+      <w:tr>
+        <w:tc>
+          <w:tcPr>
+            <w:tcW w:w="1292" w:type="dxa"/>
+            <w:shd w:val="clear" w:color="auto" w:fill="BFBFBF" w:themeFill="background1" w:themeFillShade="BF"/>
+          </w:tcPr>
+          <w:p>
+            <w:pPr>
+              <w:rPr>
+                <w:b/>
+              </w:rPr>
+            </w:pPr>
+            <w:r>
+              <w:rPr>
+                <w:b/>
+              </w:rPr>
+              <w:t>Address</w:t>
+            </w:r>
+          </w:p>
+        </w:tc>
+        <w:tc>
+          <w:tcPr>
+            <w:tcW w:w="1943" w:type="dxa"/>
+            <w:shd w:val="clear" w:color="auto" w:fill="BFBFBF" w:themeFill="background1" w:themeFillShade="BF"/>
+          </w:tcPr>
+          <w:p>
+            <w:pPr>
+              <w:rPr>
+                <w:b/>
+              </w:rPr>
+            </w:pPr>
+            <w:r>
+              <w:rPr>
+                <w:b/>
+              </w:rPr>
+              <w:t>Name</w:t>
+            </w:r>
+          </w:p>
+        </w:tc>
+        <w:tc>
+          <w:tcPr>
+            <w:tcW w:w="6115" w:type="dxa"/>
+            <w:shd w:val="clear" w:color="auto" w:fill="BFBFBF" w:themeFill="background1" w:themeFillShade="BF"/>
+          </w:tcPr>
+          <w:p>
+            <w:pPr>
+              <w:rPr>
+                <w:b/>
+              </w:rPr>
+            </w:pPr>
+            <w:r>
+              <w:rPr>
+                <w:b/>
+              </w:rPr>
+              <w:t>Descript</w:t>
+            </w:r>
+            <w:r>
+              <w:rPr>
+                <w:b/>
+              </w:rPr>
+              <w:t>i</w:t>
+            </w:r>
+            <w:r>
+              <w:rPr>
+                <w:b/>
+              </w:rPr>
+              <w:t>on</w:t>
+            </w:r>
+          </w:p>
         </w:tc>
       </w:tr>
       <w:tr>
@@ -1364,7 +1860,13 @@
           </w:tcPr>
           <w:p>
             <w:r>
-              <w:t>$00:012A</w:t>
+              <w:t>$00:01</w:t>
+            </w:r>
+            <w:r>
+              <w:t>1</w:t>
+            </w:r>
+            <w:r>
+              <w:t>8</w:t>
             </w:r>
           </w:p>
         </w:tc>
@@ -1374,7 +1876,10 @@
           </w:tcPr>
           <w:p>
             <w:r>
-              <w:t xml:space="preserve">ADDER32_R_HL     </w:t>
+              <w:t>D1</w:t>
+            </w:r>
+            <w:r>
+              <w:t>_OPERAND_A</w:t>
             </w:r>
           </w:p>
         </w:tc>
@@ -1382,7 +1887,17 @@
           <w:tcPr>
             <w:tcW w:w="6115" w:type="dxa"/>
           </w:tcPr>
-          <w:p/>
+          <w:p>
+            <w:r>
+              <w:t>16-bit signed value</w:t>
+            </w:r>
+            <w:r>
+              <w:t xml:space="preserve"> </w:t>
+            </w:r>
+            <w:r>
+              <w:t>for the dividend</w:t>
+            </w:r>
+          </w:p>
         </w:tc>
       </w:tr>
       <w:tr>
@@ -1392,7 +1907,13 @@
           </w:tcPr>
           <w:p>
             <w:r>
-              <w:t>$00:012B</w:t>
+              <w:t>$00:01</w:t>
+            </w:r>
+            <w:r>
+              <w:t>1</w:t>
+            </w:r>
+            <w:r>
+              <w:t>A</w:t>
             </w:r>
           </w:p>
         </w:tc>
@@ -1402,7 +1923,10 @@
           </w:tcPr>
           <w:p>
             <w:r>
-              <w:t xml:space="preserve">ADDER32_R_HH     </w:t>
+              <w:t>D1</w:t>
+            </w:r>
+            <w:r>
+              <w:t>_OPERAND_B</w:t>
             </w:r>
           </w:p>
         </w:tc>
@@ -1410,7 +1934,329 @@
           <w:tcPr>
             <w:tcW w:w="6115" w:type="dxa"/>
           </w:tcPr>
-          <w:p/>
+          <w:p>
+            <w:r>
+              <w:t>16-bit signed value</w:t>
+            </w:r>
+            <w:r>
+              <w:t xml:space="preserve"> </w:t>
+            </w:r>
+            <w:r>
+              <w:t>for the divisor</w:t>
+            </w:r>
+          </w:p>
+        </w:tc>
+      </w:tr>
+      <w:tr>
+        <w:tc>
+          <w:tcPr>
+            <w:tcW w:w="1292" w:type="dxa"/>
+          </w:tcPr>
+          <w:p>
+            <w:r>
+              <w:t>$00:01</w:t>
+            </w:r>
+            <w:r>
+              <w:t>1</w:t>
+            </w:r>
+            <w:r>
+              <w:t>C</w:t>
+            </w:r>
+          </w:p>
+        </w:tc>
+        <w:tc>
+          <w:tcPr>
+            <w:tcW w:w="1943" w:type="dxa"/>
+          </w:tcPr>
+          <w:p>
+            <w:r>
+              <w:t>D1</w:t>
+            </w:r>
+            <w:r>
+              <w:t>_RESULT</w:t>
+            </w:r>
+          </w:p>
+        </w:tc>
+        <w:tc>
+          <w:tcPr>
+            <w:tcW w:w="6115" w:type="dxa"/>
+          </w:tcPr>
+          <w:p>
+            <w:r>
+              <w:t>16</w:t>
+            </w:r>
+            <w:r>
+              <w:t>-bit signed result</w:t>
+            </w:r>
+            <w:r>
+              <w:t xml:space="preserve"> </w:t>
+            </w:r>
+            <w:r>
+              <w:t>for the quotient</w:t>
+            </w:r>
+          </w:p>
+        </w:tc>
+      </w:tr>
+      <w:tr>
+        <w:tc>
+          <w:tcPr>
+            <w:tcW w:w="1292" w:type="dxa"/>
+          </w:tcPr>
+          <w:p>
+            <w:r>
+              <w:t>$00:01</w:t>
+            </w:r>
+            <w:r>
+              <w:t>1</w:t>
+            </w:r>
+            <w:r>
+              <w:t>E</w:t>
+            </w:r>
+          </w:p>
+        </w:tc>
+        <w:tc>
+          <w:tcPr>
+            <w:tcW w:w="1943" w:type="dxa"/>
+          </w:tcPr>
+          <w:p>
+            <w:r>
+              <w:t xml:space="preserve">D1_ </w:t>
+            </w:r>
+            <w:r>
+              <w:t>REMAINDER</w:t>
+            </w:r>
+          </w:p>
+        </w:tc>
+        <w:tc>
+          <w:tcPr>
+            <w:tcW w:w="6115" w:type="dxa"/>
+          </w:tcPr>
+          <w:p>
+            <w:r>
+              <w:t>16-bit signed result for the remainder</w:t>
+            </w:r>
+          </w:p>
+        </w:tc>
+      </w:tr>
+    </w:tbl>
+    <w:p/>
+    <w:p>
+      <w:pPr>
+        <w:pStyle w:val="Heading4"/>
+      </w:pPr>
+      <w:r>
+        <w:t xml:space="preserve">Long </w:t>
+      </w:r>
+      <w:r>
+        <w:t xml:space="preserve">Signed </w:t>
+      </w:r>
+      <w:r>
+        <w:t>Additions</w:t>
+      </w:r>
+    </w:p>
+    <w:p>
+      <w:r>
+        <w:t xml:space="preserve">There is one long signed adder located at </w:t>
+      </w:r>
+      <w:r>
+        <w:t>$</w:t>
+      </w:r>
+      <w:r>
+        <w:t>00:</w:t>
+      </w:r>
+      <w:r>
+        <w:t>0120</w:t>
+      </w:r>
+      <w:r>
+        <w:t xml:space="preserve">.  Both </w:t>
+      </w:r>
+      <w:proofErr w:type="gramStart"/>
+      <w:r>
+        <w:t>operand</w:t>
+      </w:r>
+      <w:proofErr w:type="gramEnd"/>
+      <w:r>
+        <w:t xml:space="preserve"> must be 32-bit signed integers.  The result is also 32-bit signed.</w:t>
+      </w:r>
+      <w:bookmarkStart w:id="0" w:name="_GoBack"/>
+      <w:bookmarkEnd w:id="0"/>
+    </w:p>
+    <w:tbl>
+      <w:tblPr>
+        <w:tblStyle w:val="TableGrid"/>
+        <w:tblW w:w="0" w:type="auto"/>
+        <w:tblLook w:val="04A0" w:firstRow="1" w:lastRow="0" w:firstColumn="1" w:lastColumn="0" w:noHBand="0" w:noVBand="1"/>
+      </w:tblPr>
+      <w:tblGrid>
+        <w:gridCol w:w="1292"/>
+        <w:gridCol w:w="1943"/>
+        <w:gridCol w:w="6115"/>
+      </w:tblGrid>
+      <w:tr>
+        <w:tc>
+          <w:tcPr>
+            <w:tcW w:w="1292" w:type="dxa"/>
+            <w:shd w:val="clear" w:color="auto" w:fill="BFBFBF" w:themeFill="background1" w:themeFillShade="BF"/>
+          </w:tcPr>
+          <w:p>
+            <w:pPr>
+              <w:rPr>
+                <w:b/>
+              </w:rPr>
+            </w:pPr>
+            <w:r>
+              <w:rPr>
+                <w:b/>
+              </w:rPr>
+              <w:t>Address</w:t>
+            </w:r>
+          </w:p>
+        </w:tc>
+        <w:tc>
+          <w:tcPr>
+            <w:tcW w:w="1943" w:type="dxa"/>
+            <w:shd w:val="clear" w:color="auto" w:fill="BFBFBF" w:themeFill="background1" w:themeFillShade="BF"/>
+          </w:tcPr>
+          <w:p>
+            <w:pPr>
+              <w:rPr>
+                <w:b/>
+              </w:rPr>
+            </w:pPr>
+            <w:r>
+              <w:rPr>
+                <w:b/>
+              </w:rPr>
+              <w:t>Name</w:t>
+            </w:r>
+          </w:p>
+        </w:tc>
+        <w:tc>
+          <w:tcPr>
+            <w:tcW w:w="6115" w:type="dxa"/>
+            <w:shd w:val="clear" w:color="auto" w:fill="BFBFBF" w:themeFill="background1" w:themeFillShade="BF"/>
+          </w:tcPr>
+          <w:p>
+            <w:pPr>
+              <w:rPr>
+                <w:b/>
+              </w:rPr>
+            </w:pPr>
+            <w:r>
+              <w:rPr>
+                <w:b/>
+              </w:rPr>
+              <w:t>Descript</w:t>
+            </w:r>
+            <w:r>
+              <w:rPr>
+                <w:b/>
+              </w:rPr>
+              <w:t>i</w:t>
+            </w:r>
+            <w:r>
+              <w:rPr>
+                <w:b/>
+              </w:rPr>
+              <w:t>on</w:t>
+            </w:r>
+          </w:p>
+        </w:tc>
+      </w:tr>
+      <w:tr>
+        <w:tc>
+          <w:tcPr>
+            <w:tcW w:w="1292" w:type="dxa"/>
+          </w:tcPr>
+          <w:p>
+            <w:r>
+              <w:t>$00:0120</w:t>
+            </w:r>
+          </w:p>
+        </w:tc>
+        <w:tc>
+          <w:tcPr>
+            <w:tcW w:w="1943" w:type="dxa"/>
+          </w:tcPr>
+          <w:p>
+            <w:r>
+              <w:t>ADDER32_A</w:t>
+            </w:r>
+          </w:p>
+        </w:tc>
+        <w:tc>
+          <w:tcPr>
+            <w:tcW w:w="6115" w:type="dxa"/>
+          </w:tcPr>
+          <w:p>
+            <w:r>
+              <w:t>32-bit signed value</w:t>
+            </w:r>
+          </w:p>
+        </w:tc>
+      </w:tr>
+      <w:tr>
+        <w:tc>
+          <w:tcPr>
+            <w:tcW w:w="1292" w:type="dxa"/>
+          </w:tcPr>
+          <w:p>
+            <w:r>
+              <w:t>$00:0124</w:t>
+            </w:r>
+          </w:p>
+        </w:tc>
+        <w:tc>
+          <w:tcPr>
+            <w:tcW w:w="1943" w:type="dxa"/>
+          </w:tcPr>
+          <w:p>
+            <w:r>
+              <w:t xml:space="preserve">ADDER32_B   </w:t>
+            </w:r>
+          </w:p>
+        </w:tc>
+        <w:tc>
+          <w:tcPr>
+            <w:tcW w:w="6115" w:type="dxa"/>
+          </w:tcPr>
+          <w:p>
+            <w:r>
+              <w:t>32-bit signed value</w:t>
+            </w:r>
+          </w:p>
+        </w:tc>
+      </w:tr>
+      <w:tr>
+        <w:tc>
+          <w:tcPr>
+            <w:tcW w:w="1292" w:type="dxa"/>
+          </w:tcPr>
+          <w:p>
+            <w:r>
+              <w:t>$00:0128</w:t>
+            </w:r>
+          </w:p>
+        </w:tc>
+        <w:tc>
+          <w:tcPr>
+            <w:tcW w:w="1943" w:type="dxa"/>
+          </w:tcPr>
+          <w:p>
+            <w:r>
+              <w:t>ADDER32_R</w:t>
+            </w:r>
+          </w:p>
+        </w:tc>
+        <w:tc>
+          <w:tcPr>
+            <w:tcW w:w="6115" w:type="dxa"/>
+          </w:tcPr>
+          <w:p>
+            <w:r>
+              <w:t>32-bit signed result of the addition of A and B</w:t>
+            </w:r>
+          </w:p>
         </w:tc>
       </w:tr>
     </w:tbl>
@@ -1418,21 +2264,14 @@
       <w:pPr>
         <w:spacing w:after="0"/>
       </w:pPr>
-      <w:r>
-        <w:t>FYI: you can do signed (subtraction)</w:t>
-      </w:r>
-      <w:r>
-        <w:t>:</w:t>
-      </w:r>
-      <w:r>
-        <w:t xml:space="preserve"> </w:t>
-      </w:r>
-      <w:r>
-        <w:t>d</w:t>
-      </w:r>
-      <w:r>
-        <w:t>on't forget to put the Number in the desired register in 2's complement</w:t>
-      </w:r>
+    </w:p>
+    <w:p>
+      <w:pPr>
+        <w:pStyle w:val="Heading3"/>
+        <w:rPr>
+          <w:shd w:val="clear" w:color="auto" w:fill="FFFFFF"/>
+        </w:rPr>
+      </w:pPr>
     </w:p>
     <w:p>
       <w:pPr>
@@ -1583,7 +2422,6 @@
         <w:spacing w:after="0"/>
       </w:pPr>
       <w:r>
-        <w:lastRenderedPageBreak/>
         <w:t>; Mask</w:t>
       </w:r>
     </w:p>
@@ -1743,6 +2581,7 @@
         <w:spacing w:after="0"/>
       </w:pPr>
       <w:r>
+        <w:lastRenderedPageBreak/>
         <w:t>INT_REG1</w:t>
       </w:r>
     </w:p>
@@ -1955,7 +2794,6 @@
           <w:sz w:val="18"/>
           <w:szCs w:val="18"/>
         </w:rPr>
-        <w:lastRenderedPageBreak/>
         <w:drawing>
           <wp:inline distT="0" distB="0" distL="0" distR="0" wp14:anchorId="6CA76E91" wp14:editId="1EEFF72D">
             <wp:extent cx="5943600" cy="3310255"/>
@@ -2102,6 +2940,7 @@
           </w:tcPr>
           <w:p>
             <w:r>
+              <w:lastRenderedPageBreak/>
               <w:t>// $AF:0100 - $AF:013F (Internal Memory) Vicky Tiles Registers</w:t>
             </w:r>
           </w:p>
@@ -2350,7 +3189,6 @@
         <w:pStyle w:val="Heading3"/>
       </w:pPr>
       <w:r>
-        <w:lastRenderedPageBreak/>
         <w:t>// $AF:2000 - $AF:23FF (Internal Memory) Graphic Mode LUT0</w:t>
       </w:r>
     </w:p>
@@ -2582,6 +3420,7 @@
     </w:p>
     <w:p>
       <w:r>
+        <w:lastRenderedPageBreak/>
         <w:t>The colo</w:t>
       </w:r>
       <w:r>
@@ -2990,7 +3829,7 @@
                       <v:shape id="_x0000_i1025" type="#_x0000_t75" style="width:10.15pt;height:10.15pt" o:ole="">
                         <v:imagedata r:id="rId12" o:title=""/>
                       </v:shape>
-                      <o:OLEObject Type="Embed" ProgID="PBrush" ShapeID="_x0000_i1025" DrawAspect="Content" ObjectID="_1616706442" r:id="rId13"/>
+                      <o:OLEObject Type="Embed" ProgID="PBrush" ShapeID="_x0000_i1025" DrawAspect="Content" ObjectID="_1616787986" r:id="rId13"/>
                     </w:object>
                   </w:r>
                 </w:p>
@@ -3137,7 +3976,7 @@
                       <v:shape id="_x0000_i1026" type="#_x0000_t75" style="width:10.15pt;height:10.15pt" o:ole="">
                         <v:imagedata r:id="rId14" o:title=""/>
                       </v:shape>
-                      <o:OLEObject Type="Embed" ProgID="PBrush" ShapeID="_x0000_i1026" DrawAspect="Content" ObjectID="_1616706443" r:id="rId15"/>
+                      <o:OLEObject Type="Embed" ProgID="PBrush" ShapeID="_x0000_i1026" DrawAspect="Content" ObjectID="_1616787987" r:id="rId15"/>
                     </w:object>
                   </w:r>
                 </w:p>
@@ -3284,7 +4123,7 @@
                       <v:shape id="_x0000_i1027" type="#_x0000_t75" style="width:10.15pt;height:10.15pt" o:ole="">
                         <v:imagedata r:id="rId16" o:title=""/>
                       </v:shape>
-                      <o:OLEObject Type="Embed" ProgID="PBrush" ShapeID="_x0000_i1027" DrawAspect="Content" ObjectID="_1616706444" r:id="rId17"/>
+                      <o:OLEObject Type="Embed" ProgID="PBrush" ShapeID="_x0000_i1027" DrawAspect="Content" ObjectID="_1616787988" r:id="rId17"/>
                     </w:object>
                   </w:r>
                 </w:p>
@@ -3431,7 +4270,7 @@
                       <v:shape id="_x0000_i1028" type="#_x0000_t75" style="width:10.15pt;height:10.15pt" o:ole="">
                         <v:imagedata r:id="rId18" o:title=""/>
                       </v:shape>
-                      <o:OLEObject Type="Embed" ProgID="PBrush" ShapeID="_x0000_i1028" DrawAspect="Content" ObjectID="_1616706445" r:id="rId19"/>
+                      <o:OLEObject Type="Embed" ProgID="PBrush" ShapeID="_x0000_i1028" DrawAspect="Content" ObjectID="_1616787989" r:id="rId19"/>
                     </w:object>
                   </w:r>
                 </w:p>
@@ -3578,7 +4417,7 @@
                       <v:shape id="_x0000_i1029" type="#_x0000_t75" style="width:10.15pt;height:10.15pt" o:ole="">
                         <v:imagedata r:id="rId20" o:title=""/>
                       </v:shape>
-                      <o:OLEObject Type="Embed" ProgID="PBrush" ShapeID="_x0000_i1029" DrawAspect="Content" ObjectID="_1616706446" r:id="rId21"/>
+                      <o:OLEObject Type="Embed" ProgID="PBrush" ShapeID="_x0000_i1029" DrawAspect="Content" ObjectID="_1616787990" r:id="rId21"/>
                     </w:object>
                   </w:r>
                 </w:p>
@@ -3725,7 +4564,7 @@
                       <v:shape id="_x0000_i1030" type="#_x0000_t75" style="width:10.15pt;height:10.15pt" o:ole="">
                         <v:imagedata r:id="rId22" o:title=""/>
                       </v:shape>
-                      <o:OLEObject Type="Embed" ProgID="PBrush" ShapeID="_x0000_i1030" DrawAspect="Content" ObjectID="_1616706447" r:id="rId23"/>
+                      <o:OLEObject Type="Embed" ProgID="PBrush" ShapeID="_x0000_i1030" DrawAspect="Content" ObjectID="_1616787991" r:id="rId23"/>
                     </w:object>
                   </w:r>
                 </w:p>
@@ -3749,7 +4588,6 @@
                       <w:sz w:val="16"/>
                       <w:szCs w:val="16"/>
                     </w:rPr>
-                    <w:lastRenderedPageBreak/>
                     <w:t>6</w:t>
                   </w:r>
                 </w:p>
@@ -3873,7 +4711,7 @@
                       <v:shape id="_x0000_i1031" type="#_x0000_t75" style="width:10.15pt;height:10.15pt" o:ole="">
                         <v:imagedata r:id="rId24" o:title=""/>
                       </v:shape>
-                      <o:OLEObject Type="Embed" ProgID="PBrush" ShapeID="_x0000_i1031" DrawAspect="Content" ObjectID="_1616706448" r:id="rId25"/>
+                      <o:OLEObject Type="Embed" ProgID="PBrush" ShapeID="_x0000_i1031" DrawAspect="Content" ObjectID="_1616787992" r:id="rId25"/>
                     </w:object>
                   </w:r>
                 </w:p>
@@ -4020,7 +4858,7 @@
                       <v:shape id="_x0000_i1032" type="#_x0000_t75" style="width:10.15pt;height:10.15pt" o:ole="">
                         <v:imagedata r:id="rId26" o:title=""/>
                       </v:shape>
-                      <o:OLEObject Type="Embed" ProgID="PBrush" ShapeID="_x0000_i1032" DrawAspect="Content" ObjectID="_1616706449" r:id="rId27"/>
+                      <o:OLEObject Type="Embed" ProgID="PBrush" ShapeID="_x0000_i1032" DrawAspect="Content" ObjectID="_1616787993" r:id="rId27"/>
                     </w:object>
                   </w:r>
                 </w:p>
@@ -4167,7 +5005,7 @@
                       <v:shape id="_x0000_i1033" type="#_x0000_t75" style="width:10.15pt;height:10.15pt" o:ole="">
                         <v:imagedata r:id="rId28" o:title=""/>
                       </v:shape>
-                      <o:OLEObject Type="Embed" ProgID="PBrush" ShapeID="_x0000_i1033" DrawAspect="Content" ObjectID="_1616706450" r:id="rId29"/>
+                      <o:OLEObject Type="Embed" ProgID="PBrush" ShapeID="_x0000_i1033" DrawAspect="Content" ObjectID="_1616787994" r:id="rId29"/>
                     </w:object>
                   </w:r>
                 </w:p>
@@ -4314,7 +5152,7 @@
                       <v:shape id="_x0000_i1034" type="#_x0000_t75" style="width:10.15pt;height:10.15pt" o:ole="">
                         <v:imagedata r:id="rId30" o:title=""/>
                       </v:shape>
-                      <o:OLEObject Type="Embed" ProgID="PBrush" ShapeID="_x0000_i1034" DrawAspect="Content" ObjectID="_1616706451" r:id="rId31"/>
+                      <o:OLEObject Type="Embed" ProgID="PBrush" ShapeID="_x0000_i1034" DrawAspect="Content" ObjectID="_1616787995" r:id="rId31"/>
                     </w:object>
                   </w:r>
                 </w:p>
@@ -4461,7 +5299,7 @@
                       <v:shape id="_x0000_i1035" type="#_x0000_t75" style="width:10.15pt;height:10.15pt" o:ole="">
                         <v:imagedata r:id="rId32" o:title=""/>
                       </v:shape>
-                      <o:OLEObject Type="Embed" ProgID="PBrush" ShapeID="_x0000_i1035" DrawAspect="Content" ObjectID="_1616706452" r:id="rId33"/>
+                      <o:OLEObject Type="Embed" ProgID="PBrush" ShapeID="_x0000_i1035" DrawAspect="Content" ObjectID="_1616787996" r:id="rId33"/>
                     </w:object>
                   </w:r>
                 </w:p>
@@ -4608,7 +5446,7 @@
                       <v:shape id="_x0000_i1036" type="#_x0000_t75" style="width:10.15pt;height:10.15pt" o:ole="">
                         <v:imagedata r:id="rId34" o:title=""/>
                       </v:shape>
-                      <o:OLEObject Type="Embed" ProgID="PBrush" ShapeID="_x0000_i1036" DrawAspect="Content" ObjectID="_1616706453" r:id="rId35"/>
+                      <o:OLEObject Type="Embed" ProgID="PBrush" ShapeID="_x0000_i1036" DrawAspect="Content" ObjectID="_1616787997" r:id="rId35"/>
                     </w:object>
                   </w:r>
                 </w:p>
@@ -4755,7 +5593,7 @@
                       <v:shape id="_x0000_i1037" type="#_x0000_t75" style="width:10.15pt;height:10.15pt" o:ole="">
                         <v:imagedata r:id="rId36" o:title=""/>
                       </v:shape>
-                      <o:OLEObject Type="Embed" ProgID="PBrush" ShapeID="_x0000_i1037" DrawAspect="Content" ObjectID="_1616706454" r:id="rId37"/>
+                      <o:OLEObject Type="Embed" ProgID="PBrush" ShapeID="_x0000_i1037" DrawAspect="Content" ObjectID="_1616787998" r:id="rId37"/>
                     </w:object>
                   </w:r>
                 </w:p>
@@ -4902,7 +5740,7 @@
                       <v:shape id="_x0000_i1038" type="#_x0000_t75" style="width:10.15pt;height:10.15pt" o:ole="">
                         <v:imagedata r:id="rId38" o:title=""/>
                       </v:shape>
-                      <o:OLEObject Type="Embed" ProgID="PBrush" ShapeID="_x0000_i1038" DrawAspect="Content" ObjectID="_1616706455" r:id="rId39"/>
+                      <o:OLEObject Type="Embed" ProgID="PBrush" ShapeID="_x0000_i1038" DrawAspect="Content" ObjectID="_1616787999" r:id="rId39"/>
                     </w:object>
                   </w:r>
                 </w:p>
@@ -5053,7 +5891,7 @@
                       <v:shape id="_x0000_i1039" type="#_x0000_t75" style="width:10.15pt;height:10.15pt" o:ole="">
                         <v:imagedata r:id="rId40" o:title=""/>
                       </v:shape>
-                      <o:OLEObject Type="Embed" ProgID="PBrush" ShapeID="_x0000_i1039" DrawAspect="Content" ObjectID="_1616706456" r:id="rId41"/>
+                      <o:OLEObject Type="Embed" ProgID="PBrush" ShapeID="_x0000_i1039" DrawAspect="Content" ObjectID="_1616788000" r:id="rId41"/>
                     </w:object>
                   </w:r>
                 </w:p>
@@ -5208,7 +6046,7 @@
                         <w10:borderbottom type="single" width="4"/>
                         <w10:borderright type="single" width="4"/>
                       </v:shape>
-                      <o:OLEObject Type="Embed" ProgID="PBrush" ShapeID="_x0000_i1040" DrawAspect="Content" ObjectID="_1616706457" r:id="rId43"/>
+                      <o:OLEObject Type="Embed" ProgID="PBrush" ShapeID="_x0000_i1040" DrawAspect="Content" ObjectID="_1616788001" r:id="rId43"/>
                     </w:object>
                   </w:r>
                 </w:p>
@@ -5253,7 +6091,6 @@
                       <w:sz w:val="16"/>
                       <w:szCs w:val="16"/>
                     </w:rPr>
-                    <w:lastRenderedPageBreak/>
                     <w:t>Index</w:t>
                   </w:r>
                 </w:p>
@@ -5503,7 +6340,7 @@
                       <v:shape id="_x0000_i1041" type="#_x0000_t75" style="width:10.15pt;height:10.15pt" o:ole="">
                         <v:imagedata r:id="rId12" o:title=""/>
                       </v:shape>
-                      <o:OLEObject Type="Embed" ProgID="PBrush" ShapeID="_x0000_i1041" DrawAspect="Content" ObjectID="_1616706458" r:id="rId44"/>
+                      <o:OLEObject Type="Embed" ProgID="PBrush" ShapeID="_x0000_i1041" DrawAspect="Content" ObjectID="_1616788002" r:id="rId44"/>
                     </w:object>
                   </w:r>
                 </w:p>
@@ -5648,7 +6485,7 @@
                       <v:shape id="_x0000_i1042" type="#_x0000_t75" style="width:10.15pt;height:10.15pt" o:ole="">
                         <v:imagedata r:id="rId14" o:title=""/>
                       </v:shape>
-                      <o:OLEObject Type="Embed" ProgID="PBrush" ShapeID="_x0000_i1042" DrawAspect="Content" ObjectID="_1616706459" r:id="rId45"/>
+                      <o:OLEObject Type="Embed" ProgID="PBrush" ShapeID="_x0000_i1042" DrawAspect="Content" ObjectID="_1616788003" r:id="rId45"/>
                     </w:object>
                   </w:r>
                 </w:p>
@@ -5793,7 +6630,7 @@
                       <v:shape id="_x0000_i1043" type="#_x0000_t75" style="width:10.15pt;height:10.15pt" o:ole="">
                         <v:imagedata r:id="rId16" o:title=""/>
                       </v:shape>
-                      <o:OLEObject Type="Embed" ProgID="PBrush" ShapeID="_x0000_i1043" DrawAspect="Content" ObjectID="_1616706460" r:id="rId46"/>
+                      <o:OLEObject Type="Embed" ProgID="PBrush" ShapeID="_x0000_i1043" DrawAspect="Content" ObjectID="_1616788004" r:id="rId46"/>
                     </w:object>
                   </w:r>
                 </w:p>
@@ -5938,7 +6775,7 @@
                       <v:shape id="_x0000_i1044" type="#_x0000_t75" style="width:10.15pt;height:10.15pt" o:ole="">
                         <v:imagedata r:id="rId18" o:title=""/>
                       </v:shape>
-                      <o:OLEObject Type="Embed" ProgID="PBrush" ShapeID="_x0000_i1044" DrawAspect="Content" ObjectID="_1616706461" r:id="rId47"/>
+                      <o:OLEObject Type="Embed" ProgID="PBrush" ShapeID="_x0000_i1044" DrawAspect="Content" ObjectID="_1616788005" r:id="rId47"/>
                     </w:object>
                   </w:r>
                 </w:p>
@@ -6080,7 +6917,7 @@
                       <v:shape id="_x0000_i1045" type="#_x0000_t75" style="width:10.15pt;height:10.15pt" o:ole="">
                         <v:imagedata r:id="rId48" o:title=""/>
                       </v:shape>
-                      <o:OLEObject Type="Embed" ProgID="PBrush" ShapeID="_x0000_i1045" DrawAspect="Content" ObjectID="_1616706462" r:id="rId49"/>
+                      <o:OLEObject Type="Embed" ProgID="PBrush" ShapeID="_x0000_i1045" DrawAspect="Content" ObjectID="_1616788006" r:id="rId49"/>
                     </w:object>
                   </w:r>
                 </w:p>
@@ -6363,7 +7200,6 @@
                       <w:sz w:val="16"/>
                       <w:szCs w:val="16"/>
                     </w:rPr>
-                    <w:lastRenderedPageBreak/>
                     <w:t>7</w:t>
                   </w:r>
                 </w:p>
@@ -6739,7 +7575,7 @@
                       <v:shape id="_x0000_i1046" type="#_x0000_t75" style="width:10.15pt;height:10.15pt" o:ole="">
                         <v:imagedata r:id="rId30" o:title=""/>
                       </v:shape>
-                      <o:OLEObject Type="Embed" ProgID="PBrush" ShapeID="_x0000_i1046" DrawAspect="Content" ObjectID="_1616706463" r:id="rId50"/>
+                      <o:OLEObject Type="Embed" ProgID="PBrush" ShapeID="_x0000_i1046" DrawAspect="Content" ObjectID="_1616788007" r:id="rId50"/>
                     </w:object>
                   </w:r>
                 </w:p>
@@ -6884,7 +7720,7 @@
                       <v:shape id="_x0000_i1047" type="#_x0000_t75" style="width:10.15pt;height:10.15pt" o:ole="">
                         <v:imagedata r:id="rId32" o:title=""/>
                       </v:shape>
-                      <o:OLEObject Type="Embed" ProgID="PBrush" ShapeID="_x0000_i1047" DrawAspect="Content" ObjectID="_1616706464" r:id="rId51"/>
+                      <o:OLEObject Type="Embed" ProgID="PBrush" ShapeID="_x0000_i1047" DrawAspect="Content" ObjectID="_1616788008" r:id="rId51"/>
                     </w:object>
                   </w:r>
                 </w:p>
@@ -7029,7 +7865,7 @@
                       <v:shape id="_x0000_i1048" type="#_x0000_t75" style="width:10.15pt;height:10.15pt" o:ole="">
                         <v:imagedata r:id="rId34" o:title=""/>
                       </v:shape>
-                      <o:OLEObject Type="Embed" ProgID="PBrush" ShapeID="_x0000_i1048" DrawAspect="Content" ObjectID="_1616706465" r:id="rId52"/>
+                      <o:OLEObject Type="Embed" ProgID="PBrush" ShapeID="_x0000_i1048" DrawAspect="Content" ObjectID="_1616788009" r:id="rId52"/>
                     </w:object>
                   </w:r>
                 </w:p>
@@ -7174,7 +8010,7 @@
                       <v:shape id="_x0000_i1049" type="#_x0000_t75" style="width:10.15pt;height:10.15pt" o:ole="">
                         <v:imagedata r:id="rId53" o:title=""/>
                       </v:shape>
-                      <o:OLEObject Type="Embed" ProgID="PBrush" ShapeID="_x0000_i1049" DrawAspect="Content" ObjectID="_1616706466" r:id="rId54"/>
+                      <o:OLEObject Type="Embed" ProgID="PBrush" ShapeID="_x0000_i1049" DrawAspect="Content" ObjectID="_1616788010" r:id="rId54"/>
                     </w:object>
                   </w:r>
                 </w:p>
@@ -7456,7 +8292,7 @@
                       <v:shape id="_x0000_i1050" type="#_x0000_t75" style="width:10.15pt;height:10.15pt" o:ole="">
                         <v:imagedata r:id="rId40" o:title=""/>
                       </v:shape>
-                      <o:OLEObject Type="Embed" ProgID="PBrush" ShapeID="_x0000_i1050" DrawAspect="Content" ObjectID="_1616706467" r:id="rId55"/>
+                      <o:OLEObject Type="Embed" ProgID="PBrush" ShapeID="_x0000_i1050" DrawAspect="Content" ObjectID="_1616788011" r:id="rId55"/>
                     </w:object>
                   </w:r>
                 </w:p>
@@ -7605,7 +8441,7 @@
                         <w10:borderbottom type="single" width="4"/>
                         <w10:borderright type="single" width="4"/>
                       </v:shape>
-                      <o:OLEObject Type="Embed" ProgID="PBrush" ShapeID="_x0000_i1051" DrawAspect="Content" ObjectID="_1616706468" r:id="rId56"/>
+                      <o:OLEObject Type="Embed" ProgID="PBrush" ShapeID="_x0000_i1051" DrawAspect="Content" ObjectID="_1616788012" r:id="rId56"/>
                     </w:object>
                   </w:r>
                 </w:p>
@@ -7621,7 +8457,6 @@
         <w:spacing w:before="120"/>
       </w:pPr>
       <w:r>
-        <w:lastRenderedPageBreak/>
         <w:t>If a character i</w:t>
       </w:r>
       <w:r>
@@ -7648,6 +8483,7 @@
         <w:rPr>
           <w:noProof/>
         </w:rPr>
+        <w:lastRenderedPageBreak/>
         <w:drawing>
           <wp:inline distT="0" distB="0" distL="0" distR="0" wp14:anchorId="26698024" wp14:editId="778B9AE1">
             <wp:extent cx="5943600" cy="4475480"/>
@@ -7826,7 +8662,6 @@
     </w:p>
     <w:p>
       <w:r>
-        <w:lastRenderedPageBreak/>
         <w:t>Gamma can be enabled or disabled.</w:t>
       </w:r>
       <w:r>
@@ -8390,6 +9225,7 @@
           </w:tcPr>
           <w:p>
             <w:r>
+              <w:lastRenderedPageBreak/>
               <w:t>2</w:t>
             </w:r>
           </w:p>
@@ -9043,7 +9879,6 @@
               <w:rPr>
                 <w:b/>
               </w:rPr>
-              <w:lastRenderedPageBreak/>
               <w:t>BCR Bit</w:t>
             </w:r>
           </w:p>
@@ -9261,6 +10096,7 @@
         <w:pStyle w:val="Heading4"/>
       </w:pPr>
       <w:r>
+        <w:lastRenderedPageBreak/>
         <w:t>Tiles</w:t>
       </w:r>
     </w:p>
@@ -11049,14 +11885,11 @@
     <w:p/>
     <w:p>
       <w:r>
-        <w:lastRenderedPageBreak/>
         <w:t xml:space="preserve">Each sprite </w:t>
       </w:r>
       <w:r>
         <w:t>has a Control Register, a video memory address, and X and Y locations.</w:t>
       </w:r>
-      <w:bookmarkStart w:id="0" w:name="_GoBack"/>
-      <w:bookmarkEnd w:id="0"/>
     </w:p>
     <w:p/>
     <w:p>
@@ -11091,6 +11924,7 @@
           <w:sz w:val="18"/>
           <w:szCs w:val="18"/>
         </w:rPr>
+        <w:lastRenderedPageBreak/>
         <w:drawing>
           <wp:inline distT="0" distB="0" distL="0" distR="0" wp14:anchorId="1F9023F1" wp14:editId="758B3F41">
             <wp:extent cx="5943600" cy="3320415"/>

</xml_diff>

<commit_message>
Release 1.0.0.1. Added release notes.
</commit_message>
<xml_diff>
--- a/Manuals/c256-foenix-devguide.docx
+++ b/Manuals/c256-foenix-devguide.docx
@@ -1187,10 +1187,7 @@
           </w:tcPr>
           <w:p>
             <w:r>
-              <w:t>M0_OPERAND_</w:t>
-            </w:r>
-            <w:r>
-              <w:t>B</w:t>
+              <w:t>M0_OPERAND_B</w:t>
             </w:r>
           </w:p>
         </w:tc>
@@ -1340,10 +1337,7 @@
               <w:t>$00:01</w:t>
             </w:r>
             <w:r>
-              <w:t>0</w:t>
-            </w:r>
-            <w:r>
-              <w:t>8</w:t>
+              <w:t>08</w:t>
             </w:r>
           </w:p>
         </w:tc>
@@ -1384,10 +1378,7 @@
               <w:t>$00:01</w:t>
             </w:r>
             <w:r>
-              <w:t>0</w:t>
-            </w:r>
-            <w:r>
-              <w:t>A</w:t>
+              <w:t>0A</w:t>
             </w:r>
           </w:p>
         </w:tc>
@@ -1428,10 +1419,7 @@
               <w:t>$00:01</w:t>
             </w:r>
             <w:r>
-              <w:t>0</w:t>
-            </w:r>
-            <w:r>
-              <w:t>C</w:t>
+              <w:t>0C</w:t>
             </w:r>
           </w:p>
         </w:tc>
@@ -1460,10 +1448,7 @@
               <w:t>32-bit signed result</w:t>
             </w:r>
             <w:r>
-              <w:t xml:space="preserve"> </w:t>
-            </w:r>
-            <w:r>
-              <w:t xml:space="preserve">of the multiplication of </w:t>
+              <w:t xml:space="preserve"> of the multiplication of </w:t>
             </w:r>
             <w:r>
               <w:t>A and B</w:t>
@@ -1615,10 +1600,7 @@
           </w:tcPr>
           <w:p>
             <w:r>
-              <w:t>D</w:t>
-            </w:r>
-            <w:r>
-              <w:t>0_OPERAND_A</w:t>
+              <w:t>D0_OPERAND_A</w:t>
             </w:r>
           </w:p>
         </w:tc>
@@ -1646,10 +1628,7 @@
               <w:t>$00:01</w:t>
             </w:r>
             <w:r>
-              <w:t>1</w:t>
-            </w:r>
-            <w:r>
-              <w:t>2</w:t>
+              <w:t>12</w:t>
             </w:r>
           </w:p>
         </w:tc>
@@ -1659,10 +1638,7 @@
           </w:tcPr>
           <w:p>
             <w:r>
-              <w:t>D</w:t>
-            </w:r>
-            <w:r>
-              <w:t>0_OPERAND_B</w:t>
+              <w:t>D0_OPERAND_B</w:t>
             </w:r>
           </w:p>
         </w:tc>
@@ -1690,10 +1666,7 @@
               <w:t>$00:01</w:t>
             </w:r>
             <w:r>
-              <w:t>1</w:t>
-            </w:r>
-            <w:r>
-              <w:t>4</w:t>
+              <w:t>14</w:t>
             </w:r>
           </w:p>
         </w:tc>
@@ -1703,10 +1676,7 @@
           </w:tcPr>
           <w:p>
             <w:r>
-              <w:t>D</w:t>
-            </w:r>
-            <w:r>
-              <w:t>0_RESULT</w:t>
+              <w:t>D0_RESULT</w:t>
             </w:r>
           </w:p>
         </w:tc>
@@ -1716,10 +1686,7 @@
           </w:tcPr>
           <w:p>
             <w:r>
-              <w:t>16</w:t>
-            </w:r>
-            <w:r>
-              <w:t>-bit unsigned result</w:t>
+              <w:t>16-bit unsigned result</w:t>
             </w:r>
             <w:r>
               <w:t xml:space="preserve"> for the quotient</w:t>
@@ -1738,10 +1705,7 @@
               <w:t>$00:01</w:t>
             </w:r>
             <w:r>
-              <w:t>1</w:t>
-            </w:r>
-            <w:r>
-              <w:t>6</w:t>
+              <w:t>16</w:t>
             </w:r>
           </w:p>
         </w:tc>
@@ -1761,10 +1725,7 @@
           </w:tcPr>
           <w:p>
             <w:r>
-              <w:t>16-bit unsigned result for the</w:t>
-            </w:r>
-            <w:r>
-              <w:t xml:space="preserve"> remainder</w:t>
+              <w:t>16-bit unsigned result for the remainder</w:t>
             </w:r>
           </w:p>
         </w:tc>
@@ -1863,10 +1824,7 @@
               <w:t>$00:01</w:t>
             </w:r>
             <w:r>
-              <w:t>1</w:t>
-            </w:r>
-            <w:r>
-              <w:t>8</w:t>
+              <w:t>18</w:t>
             </w:r>
           </w:p>
         </w:tc>
@@ -1876,10 +1834,7 @@
           </w:tcPr>
           <w:p>
             <w:r>
-              <w:t>D1</w:t>
-            </w:r>
-            <w:r>
-              <w:t>_OPERAND_A</w:t>
+              <w:t>D1_OPERAND_A</w:t>
             </w:r>
           </w:p>
         </w:tc>
@@ -1892,10 +1847,7 @@
               <w:t>16-bit signed value</w:t>
             </w:r>
             <w:r>
-              <w:t xml:space="preserve"> </w:t>
-            </w:r>
-            <w:r>
-              <w:t>for the dividend</w:t>
+              <w:t xml:space="preserve"> for the dividend</w:t>
             </w:r>
           </w:p>
         </w:tc>
@@ -1910,10 +1862,7 @@
               <w:t>$00:01</w:t>
             </w:r>
             <w:r>
-              <w:t>1</w:t>
-            </w:r>
-            <w:r>
-              <w:t>A</w:t>
+              <w:t>1A</w:t>
             </w:r>
           </w:p>
         </w:tc>
@@ -1923,10 +1872,7 @@
           </w:tcPr>
           <w:p>
             <w:r>
-              <w:t>D1</w:t>
-            </w:r>
-            <w:r>
-              <w:t>_OPERAND_B</w:t>
+              <w:t>D1_OPERAND_B</w:t>
             </w:r>
           </w:p>
         </w:tc>
@@ -1939,10 +1885,7 @@
               <w:t>16-bit signed value</w:t>
             </w:r>
             <w:r>
-              <w:t xml:space="preserve"> </w:t>
-            </w:r>
-            <w:r>
-              <w:t>for the divisor</w:t>
+              <w:t xml:space="preserve"> for the divisor</w:t>
             </w:r>
           </w:p>
         </w:tc>
@@ -1957,10 +1900,7 @@
               <w:t>$00:01</w:t>
             </w:r>
             <w:r>
-              <w:t>1</w:t>
-            </w:r>
-            <w:r>
-              <w:t>C</w:t>
+              <w:t>1C</w:t>
             </w:r>
           </w:p>
         </w:tc>
@@ -1970,10 +1910,7 @@
           </w:tcPr>
           <w:p>
             <w:r>
-              <w:t>D1</w:t>
-            </w:r>
-            <w:r>
-              <w:t>_RESULT</w:t>
+              <w:t>D1_RESULT</w:t>
             </w:r>
           </w:p>
         </w:tc>
@@ -1989,10 +1926,7 @@
               <w:t>-bit signed result</w:t>
             </w:r>
             <w:r>
-              <w:t xml:space="preserve"> </w:t>
-            </w:r>
-            <w:r>
-              <w:t>for the quotient</w:t>
+              <w:t xml:space="preserve"> for the quotient</w:t>
             </w:r>
           </w:p>
         </w:tc>
@@ -2007,10 +1941,7 @@
               <w:t>$00:01</w:t>
             </w:r>
             <w:r>
-              <w:t>1</w:t>
-            </w:r>
-            <w:r>
-              <w:t>E</w:t>
+              <w:t>1E</w:t>
             </w:r>
           </w:p>
         </w:tc>
@@ -2020,10 +1951,7 @@
           </w:tcPr>
           <w:p>
             <w:r>
-              <w:t xml:space="preserve">D1_ </w:t>
-            </w:r>
-            <w:r>
-              <w:t>REMAINDER</w:t>
+              <w:t>D1_ REMAINDER</w:t>
             </w:r>
           </w:p>
         </w:tc>
@@ -2078,8 +2006,6 @@
       <w:r>
         <w:t xml:space="preserve"> must be 32-bit signed integers.  The result is also 32-bit signed.</w:t>
       </w:r>
-      <w:bookmarkStart w:id="0" w:name="_GoBack"/>
-      <w:bookmarkEnd w:id="0"/>
     </w:p>
     <w:tbl>
       <w:tblPr>
@@ -3826,10 +3752,10 @@
                         <v:path o:extrusionok="f" gradientshapeok="t" o:connecttype="rect"/>
                         <o:lock v:ext="edit" aspectratio="t"/>
                       </v:shapetype>
-                      <v:shape id="_x0000_i1025" type="#_x0000_t75" style="width:10.15pt;height:10.15pt" o:ole="">
+                      <v:shape id="_x0000_i1025" type="#_x0000_t75" style="width:10.3pt;height:10.3pt" o:ole="">
                         <v:imagedata r:id="rId12" o:title=""/>
                       </v:shape>
-                      <o:OLEObject Type="Embed" ProgID="PBrush" ShapeID="_x0000_i1025" DrawAspect="Content" ObjectID="_1616787986" r:id="rId13"/>
+                      <o:OLEObject Type="Embed" ProgID="PBrush" ShapeID="_x0000_i1025" DrawAspect="Content" ObjectID="_1616863268" r:id="rId13"/>
                     </w:object>
                   </w:r>
                 </w:p>
@@ -3973,10 +3899,10 @@
                   </w:r>
                   <w:r>
                     <w:object w:dxaOrig="206" w:dyaOrig="206" w14:anchorId="3D81A579">
-                      <v:shape id="_x0000_i1026" type="#_x0000_t75" style="width:10.15pt;height:10.15pt" o:ole="">
+                      <v:shape id="_x0000_i1026" type="#_x0000_t75" style="width:10.3pt;height:10.3pt" o:ole="">
                         <v:imagedata r:id="rId14" o:title=""/>
                       </v:shape>
-                      <o:OLEObject Type="Embed" ProgID="PBrush" ShapeID="_x0000_i1026" DrawAspect="Content" ObjectID="_1616787987" r:id="rId15"/>
+                      <o:OLEObject Type="Embed" ProgID="PBrush" ShapeID="_x0000_i1026" DrawAspect="Content" ObjectID="_1616863269" r:id="rId15"/>
                     </w:object>
                   </w:r>
                 </w:p>
@@ -4120,10 +4046,10 @@
                   </w:r>
                   <w:r>
                     <w:object w:dxaOrig="206" w:dyaOrig="206" w14:anchorId="21ADDC20">
-                      <v:shape id="_x0000_i1027" type="#_x0000_t75" style="width:10.15pt;height:10.15pt" o:ole="">
+                      <v:shape id="_x0000_i1027" type="#_x0000_t75" style="width:10.3pt;height:10.3pt" o:ole="">
                         <v:imagedata r:id="rId16" o:title=""/>
                       </v:shape>
-                      <o:OLEObject Type="Embed" ProgID="PBrush" ShapeID="_x0000_i1027" DrawAspect="Content" ObjectID="_1616787988" r:id="rId17"/>
+                      <o:OLEObject Type="Embed" ProgID="PBrush" ShapeID="_x0000_i1027" DrawAspect="Content" ObjectID="_1616863270" r:id="rId17"/>
                     </w:object>
                   </w:r>
                 </w:p>
@@ -4267,10 +4193,10 @@
                   </w:r>
                   <w:r>
                     <w:object w:dxaOrig="206" w:dyaOrig="206" w14:anchorId="54069A7B">
-                      <v:shape id="_x0000_i1028" type="#_x0000_t75" style="width:10.15pt;height:10.15pt" o:ole="">
+                      <v:shape id="_x0000_i1028" type="#_x0000_t75" style="width:10.3pt;height:10.3pt" o:ole="">
                         <v:imagedata r:id="rId18" o:title=""/>
                       </v:shape>
-                      <o:OLEObject Type="Embed" ProgID="PBrush" ShapeID="_x0000_i1028" DrawAspect="Content" ObjectID="_1616787989" r:id="rId19"/>
+                      <o:OLEObject Type="Embed" ProgID="PBrush" ShapeID="_x0000_i1028" DrawAspect="Content" ObjectID="_1616863271" r:id="rId19"/>
                     </w:object>
                   </w:r>
                 </w:p>
@@ -4414,10 +4340,10 @@
                   </w:r>
                   <w:r>
                     <w:object w:dxaOrig="206" w:dyaOrig="206" w14:anchorId="43CA7238">
-                      <v:shape id="_x0000_i1029" type="#_x0000_t75" style="width:10.15pt;height:10.15pt" o:ole="">
+                      <v:shape id="_x0000_i1029" type="#_x0000_t75" style="width:10.3pt;height:10.3pt" o:ole="">
                         <v:imagedata r:id="rId20" o:title=""/>
                       </v:shape>
-                      <o:OLEObject Type="Embed" ProgID="PBrush" ShapeID="_x0000_i1029" DrawAspect="Content" ObjectID="_1616787990" r:id="rId21"/>
+                      <o:OLEObject Type="Embed" ProgID="PBrush" ShapeID="_x0000_i1029" DrawAspect="Content" ObjectID="_1616863272" r:id="rId21"/>
                     </w:object>
                   </w:r>
                 </w:p>
@@ -4561,10 +4487,10 @@
                   </w:r>
                   <w:r>
                     <w:object w:dxaOrig="206" w:dyaOrig="206" w14:anchorId="0F07846B">
-                      <v:shape id="_x0000_i1030" type="#_x0000_t75" style="width:10.15pt;height:10.15pt" o:ole="">
+                      <v:shape id="_x0000_i1030" type="#_x0000_t75" style="width:10.3pt;height:10.3pt" o:ole="">
                         <v:imagedata r:id="rId22" o:title=""/>
                       </v:shape>
-                      <o:OLEObject Type="Embed" ProgID="PBrush" ShapeID="_x0000_i1030" DrawAspect="Content" ObjectID="_1616787991" r:id="rId23"/>
+                      <o:OLEObject Type="Embed" ProgID="PBrush" ShapeID="_x0000_i1030" DrawAspect="Content" ObjectID="_1616863273" r:id="rId23"/>
                     </w:object>
                   </w:r>
                 </w:p>
@@ -4708,10 +4634,10 @@
                   </w:r>
                   <w:r>
                     <w:object w:dxaOrig="206" w:dyaOrig="206" w14:anchorId="0552F597">
-                      <v:shape id="_x0000_i1031" type="#_x0000_t75" style="width:10.15pt;height:10.15pt" o:ole="">
+                      <v:shape id="_x0000_i1031" type="#_x0000_t75" style="width:10.3pt;height:10.3pt" o:ole="">
                         <v:imagedata r:id="rId24" o:title=""/>
                       </v:shape>
-                      <o:OLEObject Type="Embed" ProgID="PBrush" ShapeID="_x0000_i1031" DrawAspect="Content" ObjectID="_1616787992" r:id="rId25"/>
+                      <o:OLEObject Type="Embed" ProgID="PBrush" ShapeID="_x0000_i1031" DrawAspect="Content" ObjectID="_1616863274" r:id="rId25"/>
                     </w:object>
                   </w:r>
                 </w:p>
@@ -4855,10 +4781,10 @@
                   </w:r>
                   <w:r>
                     <w:object w:dxaOrig="206" w:dyaOrig="206" w14:anchorId="4048F0B9">
-                      <v:shape id="_x0000_i1032" type="#_x0000_t75" style="width:10.15pt;height:10.15pt" o:ole="">
+                      <v:shape id="_x0000_i1032" type="#_x0000_t75" style="width:10.3pt;height:10.3pt" o:ole="">
                         <v:imagedata r:id="rId26" o:title=""/>
                       </v:shape>
-                      <o:OLEObject Type="Embed" ProgID="PBrush" ShapeID="_x0000_i1032" DrawAspect="Content" ObjectID="_1616787993" r:id="rId27"/>
+                      <o:OLEObject Type="Embed" ProgID="PBrush" ShapeID="_x0000_i1032" DrawAspect="Content" ObjectID="_1616863275" r:id="rId27"/>
                     </w:object>
                   </w:r>
                 </w:p>
@@ -5002,10 +4928,10 @@
                   </w:r>
                   <w:r>
                     <w:object w:dxaOrig="206" w:dyaOrig="206" w14:anchorId="16AC57F5">
-                      <v:shape id="_x0000_i1033" type="#_x0000_t75" style="width:10.15pt;height:10.15pt" o:ole="">
+                      <v:shape id="_x0000_i1033" type="#_x0000_t75" style="width:10.3pt;height:10.3pt" o:ole="">
                         <v:imagedata r:id="rId28" o:title=""/>
                       </v:shape>
-                      <o:OLEObject Type="Embed" ProgID="PBrush" ShapeID="_x0000_i1033" DrawAspect="Content" ObjectID="_1616787994" r:id="rId29"/>
+                      <o:OLEObject Type="Embed" ProgID="PBrush" ShapeID="_x0000_i1033" DrawAspect="Content" ObjectID="_1616863276" r:id="rId29"/>
                     </w:object>
                   </w:r>
                 </w:p>
@@ -5149,10 +5075,10 @@
                   </w:r>
                   <w:r>
                     <w:object w:dxaOrig="206" w:dyaOrig="206" w14:anchorId="79FD24F8">
-                      <v:shape id="_x0000_i1034" type="#_x0000_t75" style="width:10.15pt;height:10.15pt" o:ole="">
+                      <v:shape id="_x0000_i1034" type="#_x0000_t75" style="width:10.3pt;height:10.3pt" o:ole="">
                         <v:imagedata r:id="rId30" o:title=""/>
                       </v:shape>
-                      <o:OLEObject Type="Embed" ProgID="PBrush" ShapeID="_x0000_i1034" DrawAspect="Content" ObjectID="_1616787995" r:id="rId31"/>
+                      <o:OLEObject Type="Embed" ProgID="PBrush" ShapeID="_x0000_i1034" DrawAspect="Content" ObjectID="_1616863277" r:id="rId31"/>
                     </w:object>
                   </w:r>
                 </w:p>
@@ -5296,10 +5222,10 @@
                   </w:r>
                   <w:r>
                     <w:object w:dxaOrig="206" w:dyaOrig="206" w14:anchorId="71356A6C">
-                      <v:shape id="_x0000_i1035" type="#_x0000_t75" style="width:10.15pt;height:10.15pt" o:ole="">
+                      <v:shape id="_x0000_i1035" type="#_x0000_t75" style="width:10.3pt;height:10.3pt" o:ole="">
                         <v:imagedata r:id="rId32" o:title=""/>
                       </v:shape>
-                      <o:OLEObject Type="Embed" ProgID="PBrush" ShapeID="_x0000_i1035" DrawAspect="Content" ObjectID="_1616787996" r:id="rId33"/>
+                      <o:OLEObject Type="Embed" ProgID="PBrush" ShapeID="_x0000_i1035" DrawAspect="Content" ObjectID="_1616863278" r:id="rId33"/>
                     </w:object>
                   </w:r>
                 </w:p>
@@ -5443,10 +5369,10 @@
                   </w:r>
                   <w:r>
                     <w:object w:dxaOrig="206" w:dyaOrig="206" w14:anchorId="31BAB006">
-                      <v:shape id="_x0000_i1036" type="#_x0000_t75" style="width:10.15pt;height:10.15pt" o:ole="">
+                      <v:shape id="_x0000_i1036" type="#_x0000_t75" style="width:10.3pt;height:10.3pt" o:ole="">
                         <v:imagedata r:id="rId34" o:title=""/>
                       </v:shape>
-                      <o:OLEObject Type="Embed" ProgID="PBrush" ShapeID="_x0000_i1036" DrawAspect="Content" ObjectID="_1616787997" r:id="rId35"/>
+                      <o:OLEObject Type="Embed" ProgID="PBrush" ShapeID="_x0000_i1036" DrawAspect="Content" ObjectID="_1616863279" r:id="rId35"/>
                     </w:object>
                   </w:r>
                 </w:p>
@@ -5590,10 +5516,10 @@
                   </w:r>
                   <w:r>
                     <w:object w:dxaOrig="206" w:dyaOrig="206" w14:anchorId="014A1F8B">
-                      <v:shape id="_x0000_i1037" type="#_x0000_t75" style="width:10.15pt;height:10.15pt" o:ole="">
+                      <v:shape id="_x0000_i1037" type="#_x0000_t75" style="width:10.3pt;height:10.3pt" o:ole="">
                         <v:imagedata r:id="rId36" o:title=""/>
                       </v:shape>
-                      <o:OLEObject Type="Embed" ProgID="PBrush" ShapeID="_x0000_i1037" DrawAspect="Content" ObjectID="_1616787998" r:id="rId37"/>
+                      <o:OLEObject Type="Embed" ProgID="PBrush" ShapeID="_x0000_i1037" DrawAspect="Content" ObjectID="_1616863280" r:id="rId37"/>
                     </w:object>
                   </w:r>
                 </w:p>
@@ -5737,10 +5663,10 @@
                   </w:r>
                   <w:r>
                     <w:object w:dxaOrig="206" w:dyaOrig="206" w14:anchorId="7F4F4D1E">
-                      <v:shape id="_x0000_i1038" type="#_x0000_t75" style="width:10.15pt;height:10.15pt" o:ole="">
+                      <v:shape id="_x0000_i1038" type="#_x0000_t75" style="width:10.3pt;height:10.3pt" o:ole="">
                         <v:imagedata r:id="rId38" o:title=""/>
                       </v:shape>
-                      <o:OLEObject Type="Embed" ProgID="PBrush" ShapeID="_x0000_i1038" DrawAspect="Content" ObjectID="_1616787999" r:id="rId39"/>
+                      <o:OLEObject Type="Embed" ProgID="PBrush" ShapeID="_x0000_i1038" DrawAspect="Content" ObjectID="_1616863281" r:id="rId39"/>
                     </w:object>
                   </w:r>
                 </w:p>
@@ -5888,10 +5814,10 @@
                   </w:r>
                   <w:r>
                     <w:object w:dxaOrig="206" w:dyaOrig="206" w14:anchorId="2D35A742">
-                      <v:shape id="_x0000_i1039" type="#_x0000_t75" style="width:10.15pt;height:10.15pt" o:ole="">
+                      <v:shape id="_x0000_i1039" type="#_x0000_t75" style="width:10.3pt;height:10.3pt" o:ole="">
                         <v:imagedata r:id="rId40" o:title=""/>
                       </v:shape>
-                      <o:OLEObject Type="Embed" ProgID="PBrush" ShapeID="_x0000_i1039" DrawAspect="Content" ObjectID="_1616788000" r:id="rId41"/>
+                      <o:OLEObject Type="Embed" ProgID="PBrush" ShapeID="_x0000_i1039" DrawAspect="Content" ObjectID="_1616863282" r:id="rId41"/>
                     </w:object>
                   </w:r>
                 </w:p>
@@ -6039,14 +5965,14 @@
                   </w:r>
                   <w:r>
                     <w:object w:dxaOrig="206" w:dyaOrig="206" w14:anchorId="3BDEB42E">
-                      <v:shape id="_x0000_i1040" type="#_x0000_t75" style="width:10.15pt;height:10.15pt" o:ole="" o:bordertopcolor="this" o:borderleftcolor="this" o:borderbottomcolor="this" o:borderrightcolor="this">
+                      <v:shape id="_x0000_i1040" type="#_x0000_t75" style="width:10.3pt;height:10.3pt" o:ole="" o:bordertopcolor="this" o:borderleftcolor="this" o:borderbottomcolor="this" o:borderrightcolor="this">
                         <v:imagedata r:id="rId42" o:title=""/>
                         <w10:bordertop type="single" width="4"/>
                         <w10:borderleft type="single" width="4"/>
                         <w10:borderbottom type="single" width="4"/>
                         <w10:borderright type="single" width="4"/>
                       </v:shape>
-                      <o:OLEObject Type="Embed" ProgID="PBrush" ShapeID="_x0000_i1040" DrawAspect="Content" ObjectID="_1616788001" r:id="rId43"/>
+                      <o:OLEObject Type="Embed" ProgID="PBrush" ShapeID="_x0000_i1040" DrawAspect="Content" ObjectID="_1616863283" r:id="rId43"/>
                     </w:object>
                   </w:r>
                 </w:p>
@@ -6337,10 +6263,10 @@
                   </w:r>
                   <w:r>
                     <w:object w:dxaOrig="206" w:dyaOrig="206" w14:anchorId="23ACF44D">
-                      <v:shape id="_x0000_i1041" type="#_x0000_t75" style="width:10.15pt;height:10.15pt" o:ole="">
+                      <v:shape id="_x0000_i1041" type="#_x0000_t75" style="width:10.3pt;height:10.3pt" o:ole="">
                         <v:imagedata r:id="rId12" o:title=""/>
                       </v:shape>
-                      <o:OLEObject Type="Embed" ProgID="PBrush" ShapeID="_x0000_i1041" DrawAspect="Content" ObjectID="_1616788002" r:id="rId44"/>
+                      <o:OLEObject Type="Embed" ProgID="PBrush" ShapeID="_x0000_i1041" DrawAspect="Content" ObjectID="_1616863284" r:id="rId44"/>
                     </w:object>
                   </w:r>
                 </w:p>
@@ -6482,10 +6408,10 @@
                   </w:r>
                   <w:r>
                     <w:object w:dxaOrig="206" w:dyaOrig="206" w14:anchorId="7888B837">
-                      <v:shape id="_x0000_i1042" type="#_x0000_t75" style="width:10.15pt;height:10.15pt" o:ole="">
+                      <v:shape id="_x0000_i1042" type="#_x0000_t75" style="width:10.3pt;height:10.3pt" o:ole="">
                         <v:imagedata r:id="rId14" o:title=""/>
                       </v:shape>
-                      <o:OLEObject Type="Embed" ProgID="PBrush" ShapeID="_x0000_i1042" DrawAspect="Content" ObjectID="_1616788003" r:id="rId45"/>
+                      <o:OLEObject Type="Embed" ProgID="PBrush" ShapeID="_x0000_i1042" DrawAspect="Content" ObjectID="_1616863285" r:id="rId45"/>
                     </w:object>
                   </w:r>
                 </w:p>
@@ -6627,10 +6553,10 @@
                   </w:r>
                   <w:r>
                     <w:object w:dxaOrig="206" w:dyaOrig="206" w14:anchorId="3C2F5BEB">
-                      <v:shape id="_x0000_i1043" type="#_x0000_t75" style="width:10.15pt;height:10.15pt" o:ole="">
+                      <v:shape id="_x0000_i1043" type="#_x0000_t75" style="width:10.3pt;height:10.3pt" o:ole="">
                         <v:imagedata r:id="rId16" o:title=""/>
                       </v:shape>
-                      <o:OLEObject Type="Embed" ProgID="PBrush" ShapeID="_x0000_i1043" DrawAspect="Content" ObjectID="_1616788004" r:id="rId46"/>
+                      <o:OLEObject Type="Embed" ProgID="PBrush" ShapeID="_x0000_i1043" DrawAspect="Content" ObjectID="_1616863286" r:id="rId46"/>
                     </w:object>
                   </w:r>
                 </w:p>
@@ -6772,10 +6698,10 @@
                   </w:r>
                   <w:r>
                     <w:object w:dxaOrig="206" w:dyaOrig="206" w14:anchorId="324A2A97">
-                      <v:shape id="_x0000_i1044" type="#_x0000_t75" style="width:10.15pt;height:10.15pt" o:ole="">
+                      <v:shape id="_x0000_i1044" type="#_x0000_t75" style="width:10.3pt;height:10.3pt" o:ole="">
                         <v:imagedata r:id="rId18" o:title=""/>
                       </v:shape>
-                      <o:OLEObject Type="Embed" ProgID="PBrush" ShapeID="_x0000_i1044" DrawAspect="Content" ObjectID="_1616788005" r:id="rId47"/>
+                      <o:OLEObject Type="Embed" ProgID="PBrush" ShapeID="_x0000_i1044" DrawAspect="Content" ObjectID="_1616863287" r:id="rId47"/>
                     </w:object>
                   </w:r>
                 </w:p>
@@ -6914,10 +6840,10 @@
                       <w:szCs w:val="16"/>
                     </w:rPr>
                     <w:object w:dxaOrig="206" w:dyaOrig="206" w14:anchorId="5D22BE5D">
-                      <v:shape id="_x0000_i1045" type="#_x0000_t75" style="width:10.15pt;height:10.15pt" o:ole="">
+                      <v:shape id="_x0000_i1045" type="#_x0000_t75" style="width:10.3pt;height:10.3pt" o:ole="">
                         <v:imagedata r:id="rId48" o:title=""/>
                       </v:shape>
-                      <o:OLEObject Type="Embed" ProgID="PBrush" ShapeID="_x0000_i1045" DrawAspect="Content" ObjectID="_1616788006" r:id="rId49"/>
+                      <o:OLEObject Type="Embed" ProgID="PBrush" ShapeID="_x0000_i1045" DrawAspect="Content" ObjectID="_1616863288" r:id="rId49"/>
                     </w:object>
                   </w:r>
                 </w:p>
@@ -7572,10 +7498,10 @@
                   </w:r>
                   <w:r>
                     <w:object w:dxaOrig="206" w:dyaOrig="206" w14:anchorId="0C98CE43">
-                      <v:shape id="_x0000_i1046" type="#_x0000_t75" style="width:10.15pt;height:10.15pt" o:ole="">
+                      <v:shape id="_x0000_i1046" type="#_x0000_t75" style="width:10.3pt;height:10.3pt" o:ole="">
                         <v:imagedata r:id="rId30" o:title=""/>
                       </v:shape>
-                      <o:OLEObject Type="Embed" ProgID="PBrush" ShapeID="_x0000_i1046" DrawAspect="Content" ObjectID="_1616788007" r:id="rId50"/>
+                      <o:OLEObject Type="Embed" ProgID="PBrush" ShapeID="_x0000_i1046" DrawAspect="Content" ObjectID="_1616863289" r:id="rId50"/>
                     </w:object>
                   </w:r>
                 </w:p>
@@ -7717,10 +7643,10 @@
                   </w:r>
                   <w:r>
                     <w:object w:dxaOrig="206" w:dyaOrig="206" w14:anchorId="7712E020">
-                      <v:shape id="_x0000_i1047" type="#_x0000_t75" style="width:10.15pt;height:10.15pt" o:ole="">
+                      <v:shape id="_x0000_i1047" type="#_x0000_t75" style="width:10.3pt;height:10.3pt" o:ole="">
                         <v:imagedata r:id="rId32" o:title=""/>
                       </v:shape>
-                      <o:OLEObject Type="Embed" ProgID="PBrush" ShapeID="_x0000_i1047" DrawAspect="Content" ObjectID="_1616788008" r:id="rId51"/>
+                      <o:OLEObject Type="Embed" ProgID="PBrush" ShapeID="_x0000_i1047" DrawAspect="Content" ObjectID="_1616863290" r:id="rId51"/>
                     </w:object>
                   </w:r>
                 </w:p>
@@ -7862,10 +7788,10 @@
                   </w:r>
                   <w:r>
                     <w:object w:dxaOrig="206" w:dyaOrig="206" w14:anchorId="49E93C86">
-                      <v:shape id="_x0000_i1048" type="#_x0000_t75" style="width:10.15pt;height:10.15pt" o:ole="">
+                      <v:shape id="_x0000_i1048" type="#_x0000_t75" style="width:10.3pt;height:10.3pt" o:ole="">
                         <v:imagedata r:id="rId34" o:title=""/>
                       </v:shape>
-                      <o:OLEObject Type="Embed" ProgID="PBrush" ShapeID="_x0000_i1048" DrawAspect="Content" ObjectID="_1616788009" r:id="rId52"/>
+                      <o:OLEObject Type="Embed" ProgID="PBrush" ShapeID="_x0000_i1048" DrawAspect="Content" ObjectID="_1616863291" r:id="rId52"/>
                     </w:object>
                   </w:r>
                 </w:p>
@@ -8007,10 +7933,10 @@
                   </w:r>
                   <w:r>
                     <w:object w:dxaOrig="206" w:dyaOrig="206" w14:anchorId="70A44509">
-                      <v:shape id="_x0000_i1049" type="#_x0000_t75" style="width:10.15pt;height:10.15pt" o:ole="">
+                      <v:shape id="_x0000_i1049" type="#_x0000_t75" style="width:10.3pt;height:10.3pt" o:ole="">
                         <v:imagedata r:id="rId53" o:title=""/>
                       </v:shape>
-                      <o:OLEObject Type="Embed" ProgID="PBrush" ShapeID="_x0000_i1049" DrawAspect="Content" ObjectID="_1616788010" r:id="rId54"/>
+                      <o:OLEObject Type="Embed" ProgID="PBrush" ShapeID="_x0000_i1049" DrawAspect="Content" ObjectID="_1616863292" r:id="rId54"/>
                     </w:object>
                   </w:r>
                 </w:p>
@@ -8289,10 +8215,10 @@
                   </w:r>
                   <w:r>
                     <w:object w:dxaOrig="206" w:dyaOrig="206" w14:anchorId="71145607">
-                      <v:shape id="_x0000_i1050" type="#_x0000_t75" style="width:10.15pt;height:10.15pt" o:ole="">
+                      <v:shape id="_x0000_i1050" type="#_x0000_t75" style="width:10.3pt;height:10.3pt" o:ole="">
                         <v:imagedata r:id="rId40" o:title=""/>
                       </v:shape>
-                      <o:OLEObject Type="Embed" ProgID="PBrush" ShapeID="_x0000_i1050" DrawAspect="Content" ObjectID="_1616788011" r:id="rId55"/>
+                      <o:OLEObject Type="Embed" ProgID="PBrush" ShapeID="_x0000_i1050" DrawAspect="Content" ObjectID="_1616863293" r:id="rId55"/>
                     </w:object>
                   </w:r>
                 </w:p>
@@ -8434,14 +8360,14 @@
                   </w:r>
                   <w:r>
                     <w:object w:dxaOrig="206" w:dyaOrig="206" w14:anchorId="64E40DFF">
-                      <v:shape id="_x0000_i1051" type="#_x0000_t75" style="width:10.15pt;height:10.15pt" o:ole="" o:bordertopcolor="this" o:borderleftcolor="this" o:borderbottomcolor="this" o:borderrightcolor="this">
+                      <v:shape id="_x0000_i1051" type="#_x0000_t75" style="width:10.3pt;height:10.3pt" o:ole="" o:bordertopcolor="this" o:borderleftcolor="this" o:borderbottomcolor="this" o:borderrightcolor="this">
                         <v:imagedata r:id="rId42" o:title=""/>
                         <w10:bordertop type="single" width="4"/>
                         <w10:borderleft type="single" width="4"/>
                         <w10:borderbottom type="single" width="4"/>
                         <w10:borderright type="single" width="4"/>
                       </v:shape>
-                      <o:OLEObject Type="Embed" ProgID="PBrush" ShapeID="_x0000_i1051" DrawAspect="Content" ObjectID="_1616788012" r:id="rId56"/>
+                      <o:OLEObject Type="Embed" ProgID="PBrush" ShapeID="_x0000_i1051" DrawAspect="Content" ObjectID="_1616863294" r:id="rId56"/>
                     </w:object>
                   </w:r>
                 </w:p>
@@ -9443,15 +9369,15 @@
               <w:t xml:space="preserve">This bit disables the Scanning of the Video Memory, </w:t>
             </w:r>
             <w:r>
-              <w:t xml:space="preserve">hence giving 100% </w:t>
-            </w:r>
-            <w:proofErr w:type="spellStart"/>
-            <w:r>
-              <w:t>bandwith</w:t>
-            </w:r>
-            <w:proofErr w:type="spellEnd"/>
-            <w:r>
-              <w:t xml:space="preserve"> to the CPU to access graphic data.</w:t>
+              <w:t>hence giving 100% bandwi</w:t>
+            </w:r>
+            <w:r>
+              <w:t>d</w:t>
+            </w:r>
+            <w:bookmarkStart w:id="0" w:name="_GoBack"/>
+            <w:bookmarkEnd w:id="0"/>
+            <w:r>
+              <w:t>th to the CPU to access graphic data.</w:t>
             </w:r>
           </w:p>
           <w:p>
@@ -9476,15 +9402,7 @@
     </w:p>
     <w:p>
       <w:r>
-        <w:t>C256 has 4 MB of Video RAM available, starting at $B0:0000 and ending at $</w:t>
-      </w:r>
-      <w:proofErr w:type="gramStart"/>
-      <w:r>
-        <w:t>EF:FFFF</w:t>
-      </w:r>
-      <w:proofErr w:type="gramEnd"/>
-      <w:r>
-        <w:t>.</w:t>
+        <w:t>C256 has 4 MB of Video RAM available, starting at $B0:0000 and ending at $EF:FFFF.</w:t>
       </w:r>
     </w:p>
     <w:p>
@@ -12218,6 +12136,680 @@
           <w:szCs w:val="18"/>
         </w:rPr>
         <w:t>810..$AF:E81F    //SD Card Stat</w:t>
+      </w:r>
+    </w:p>
+    <w:p>
+      <w:pPr>
+        <w:rPr>
+          <w:rFonts w:ascii="Lucida Console" w:hAnsi="Lucida Console" w:cs="Lucida Console"/>
+          <w:sz w:val="18"/>
+          <w:szCs w:val="18"/>
+        </w:rPr>
+      </w:pPr>
+    </w:p>
+    <w:p>
+      <w:pPr>
+        <w:rPr>
+          <w:rFonts w:ascii="Lucida Console" w:hAnsi="Lucida Console" w:cs="Lucida Console"/>
+          <w:sz w:val="18"/>
+          <w:szCs w:val="18"/>
+        </w:rPr>
+      </w:pPr>
+      <w:r>
+        <w:rPr>
+          <w:rFonts w:ascii="Lucida Console" w:hAnsi="Lucida Console" w:cs="Lucida Console"/>
+          <w:sz w:val="18"/>
+          <w:szCs w:val="18"/>
+        </w:rPr>
+        <w:t>; Joystick Ports</w:t>
+      </w:r>
+    </w:p>
+    <w:p>
+      <w:pPr>
+        <w:rPr>
+          <w:rFonts w:ascii="Lucida Console" w:hAnsi="Lucida Console" w:cs="Lucida Console"/>
+          <w:sz w:val="18"/>
+          <w:szCs w:val="18"/>
+        </w:rPr>
+      </w:pPr>
+      <w:r>
+        <w:rPr>
+          <w:rFonts w:ascii="Lucida Console" w:hAnsi="Lucida Console" w:cs="Lucida Console"/>
+          <w:sz w:val="18"/>
+          <w:szCs w:val="18"/>
+        </w:rPr>
+        <w:t>JOYSTICK0     = $</w:t>
+      </w:r>
+      <w:proofErr w:type="gramStart"/>
+      <w:r>
+        <w:rPr>
+          <w:rFonts w:ascii="Lucida Console" w:hAnsi="Lucida Console" w:cs="Lucida Console"/>
+          <w:sz w:val="18"/>
+          <w:szCs w:val="18"/>
+        </w:rPr>
+        <w:t>AF</w:t>
+      </w:r>
+      <w:r>
+        <w:rPr>
+          <w:rFonts w:ascii="Lucida Console" w:hAnsi="Lucida Console" w:cs="Lucida Console"/>
+          <w:sz w:val="18"/>
+          <w:szCs w:val="18"/>
+        </w:rPr>
+        <w:t>:</w:t>
+      </w:r>
+      <w:r>
+        <w:rPr>
+          <w:rFonts w:ascii="Lucida Console" w:hAnsi="Lucida Console" w:cs="Lucida Console"/>
+          <w:sz w:val="18"/>
+          <w:szCs w:val="18"/>
+        </w:rPr>
+        <w:t>E</w:t>
+      </w:r>
+      <w:proofErr w:type="gramEnd"/>
+      <w:r>
+        <w:rPr>
+          <w:rFonts w:ascii="Lucida Console" w:hAnsi="Lucida Console" w:cs="Lucida Console"/>
+          <w:sz w:val="18"/>
+          <w:szCs w:val="18"/>
+        </w:rPr>
+        <w:t>800  ;(R) Joystick 0 - J7 (Next to Buzzer)</w:t>
+      </w:r>
+    </w:p>
+    <w:p>
+      <w:pPr>
+        <w:rPr>
+          <w:rFonts w:ascii="Lucida Console" w:hAnsi="Lucida Console" w:cs="Lucida Console"/>
+          <w:sz w:val="18"/>
+          <w:szCs w:val="18"/>
+        </w:rPr>
+      </w:pPr>
+      <w:r>
+        <w:rPr>
+          <w:rFonts w:ascii="Lucida Console" w:hAnsi="Lucida Console" w:cs="Lucida Console"/>
+          <w:sz w:val="18"/>
+          <w:szCs w:val="18"/>
+        </w:rPr>
+        <w:t>JOYSTICK1     = $</w:t>
+      </w:r>
+      <w:proofErr w:type="gramStart"/>
+      <w:r>
+        <w:rPr>
+          <w:rFonts w:ascii="Lucida Console" w:hAnsi="Lucida Console" w:cs="Lucida Console"/>
+          <w:sz w:val="18"/>
+          <w:szCs w:val="18"/>
+        </w:rPr>
+        <w:t>AF</w:t>
+      </w:r>
+      <w:r>
+        <w:rPr>
+          <w:rFonts w:ascii="Lucida Console" w:hAnsi="Lucida Console" w:cs="Lucida Console"/>
+          <w:sz w:val="18"/>
+          <w:szCs w:val="18"/>
+        </w:rPr>
+        <w:t>:</w:t>
+      </w:r>
+      <w:r>
+        <w:rPr>
+          <w:rFonts w:ascii="Lucida Console" w:hAnsi="Lucida Console" w:cs="Lucida Console"/>
+          <w:sz w:val="18"/>
+          <w:szCs w:val="18"/>
+        </w:rPr>
+        <w:t>E</w:t>
+      </w:r>
+      <w:proofErr w:type="gramEnd"/>
+      <w:r>
+        <w:rPr>
+          <w:rFonts w:ascii="Lucida Console" w:hAnsi="Lucida Console" w:cs="Lucida Console"/>
+          <w:sz w:val="18"/>
+          <w:szCs w:val="18"/>
+        </w:rPr>
+        <w:t>801  ;(R) Joystick 1 - J8</w:t>
+      </w:r>
+    </w:p>
+    <w:p>
+      <w:pPr>
+        <w:rPr>
+          <w:rFonts w:ascii="Lucida Console" w:hAnsi="Lucida Console" w:cs="Lucida Console"/>
+          <w:sz w:val="18"/>
+          <w:szCs w:val="18"/>
+        </w:rPr>
+      </w:pPr>
+      <w:r>
+        <w:rPr>
+          <w:rFonts w:ascii="Lucida Console" w:hAnsi="Lucida Console" w:cs="Lucida Console"/>
+          <w:sz w:val="18"/>
+          <w:szCs w:val="18"/>
+        </w:rPr>
+        <w:t>JOYSTICK2     = $</w:t>
+      </w:r>
+      <w:proofErr w:type="gramStart"/>
+      <w:r>
+        <w:rPr>
+          <w:rFonts w:ascii="Lucida Console" w:hAnsi="Lucida Console" w:cs="Lucida Console"/>
+          <w:sz w:val="18"/>
+          <w:szCs w:val="18"/>
+        </w:rPr>
+        <w:t>AF</w:t>
+      </w:r>
+      <w:r>
+        <w:rPr>
+          <w:rFonts w:ascii="Lucida Console" w:hAnsi="Lucida Console" w:cs="Lucida Console"/>
+          <w:sz w:val="18"/>
+          <w:szCs w:val="18"/>
+        </w:rPr>
+        <w:t>:</w:t>
+      </w:r>
+      <w:r>
+        <w:rPr>
+          <w:rFonts w:ascii="Lucida Console" w:hAnsi="Lucida Console" w:cs="Lucida Console"/>
+          <w:sz w:val="18"/>
+          <w:szCs w:val="18"/>
+        </w:rPr>
+        <w:t>E</w:t>
+      </w:r>
+      <w:proofErr w:type="gramEnd"/>
+      <w:r>
+        <w:rPr>
+          <w:rFonts w:ascii="Lucida Console" w:hAnsi="Lucida Console" w:cs="Lucida Console"/>
+          <w:sz w:val="18"/>
+          <w:szCs w:val="18"/>
+        </w:rPr>
+        <w:t>802  ;(R) Joystick 2 - J9</w:t>
+      </w:r>
+    </w:p>
+    <w:p>
+      <w:pPr>
+        <w:rPr>
+          <w:rFonts w:ascii="Lucida Console" w:hAnsi="Lucida Console" w:cs="Lucida Console"/>
+          <w:sz w:val="18"/>
+          <w:szCs w:val="18"/>
+        </w:rPr>
+      </w:pPr>
+      <w:r>
+        <w:rPr>
+          <w:rFonts w:ascii="Lucida Console" w:hAnsi="Lucida Console" w:cs="Lucida Console"/>
+          <w:sz w:val="18"/>
+          <w:szCs w:val="18"/>
+        </w:rPr>
+        <w:t>JOYSTICK3     = $</w:t>
+      </w:r>
+      <w:proofErr w:type="gramStart"/>
+      <w:r>
+        <w:rPr>
+          <w:rFonts w:ascii="Lucida Console" w:hAnsi="Lucida Console" w:cs="Lucida Console"/>
+          <w:sz w:val="18"/>
+          <w:szCs w:val="18"/>
+        </w:rPr>
+        <w:t>AF</w:t>
+      </w:r>
+      <w:r>
+        <w:rPr>
+          <w:rFonts w:ascii="Lucida Console" w:hAnsi="Lucida Console" w:cs="Lucida Console"/>
+          <w:sz w:val="18"/>
+          <w:szCs w:val="18"/>
+        </w:rPr>
+        <w:t>:</w:t>
+      </w:r>
+      <w:r>
+        <w:rPr>
+          <w:rFonts w:ascii="Lucida Console" w:hAnsi="Lucida Console" w:cs="Lucida Console"/>
+          <w:sz w:val="18"/>
+          <w:szCs w:val="18"/>
+        </w:rPr>
+        <w:t>E</w:t>
+      </w:r>
+      <w:proofErr w:type="gramEnd"/>
+      <w:r>
+        <w:rPr>
+          <w:rFonts w:ascii="Lucida Console" w:hAnsi="Lucida Console" w:cs="Lucida Console"/>
+          <w:sz w:val="18"/>
+          <w:szCs w:val="18"/>
+        </w:rPr>
+        <w:t>803  ;(R) Joystick 3 - J10 (next to SD Card)</w:t>
+      </w:r>
+    </w:p>
+    <w:p>
+      <w:pPr>
+        <w:rPr>
+          <w:rFonts w:ascii="Lucida Console" w:hAnsi="Lucida Console" w:cs="Lucida Console"/>
+          <w:sz w:val="18"/>
+          <w:szCs w:val="18"/>
+        </w:rPr>
+      </w:pPr>
+      <w:r>
+        <w:rPr>
+          <w:rFonts w:ascii="Lucida Console" w:hAnsi="Lucida Console" w:cs="Lucida Console"/>
+          <w:sz w:val="18"/>
+          <w:szCs w:val="18"/>
+        </w:rPr>
+        <w:t>; Dip switch Ports</w:t>
+      </w:r>
+    </w:p>
+    <w:p>
+      <w:pPr>
+        <w:rPr>
+          <w:rFonts w:ascii="Lucida Console" w:hAnsi="Lucida Console" w:cs="Lucida Console"/>
+          <w:sz w:val="18"/>
+          <w:szCs w:val="18"/>
+        </w:rPr>
+      </w:pPr>
+      <w:r>
+        <w:rPr>
+          <w:rFonts w:ascii="Lucida Console" w:hAnsi="Lucida Console" w:cs="Lucida Console"/>
+          <w:sz w:val="18"/>
+          <w:szCs w:val="18"/>
+        </w:rPr>
+        <w:t>DIPSWITCH     = $</w:t>
+      </w:r>
+      <w:proofErr w:type="gramStart"/>
+      <w:r>
+        <w:rPr>
+          <w:rFonts w:ascii="Lucida Console" w:hAnsi="Lucida Console" w:cs="Lucida Console"/>
+          <w:sz w:val="18"/>
+          <w:szCs w:val="18"/>
+        </w:rPr>
+        <w:t>AF</w:t>
+      </w:r>
+      <w:r>
+        <w:rPr>
+          <w:rFonts w:ascii="Lucida Console" w:hAnsi="Lucida Console" w:cs="Lucida Console"/>
+          <w:sz w:val="18"/>
+          <w:szCs w:val="18"/>
+        </w:rPr>
+        <w:t>:</w:t>
+      </w:r>
+      <w:r>
+        <w:rPr>
+          <w:rFonts w:ascii="Lucida Console" w:hAnsi="Lucida Console" w:cs="Lucida Console"/>
+          <w:sz w:val="18"/>
+          <w:szCs w:val="18"/>
+        </w:rPr>
+        <w:t>E</w:t>
+      </w:r>
+      <w:proofErr w:type="gramEnd"/>
+      <w:r>
+        <w:rPr>
+          <w:rFonts w:ascii="Lucida Console" w:hAnsi="Lucida Console" w:cs="Lucida Console"/>
+          <w:sz w:val="18"/>
+          <w:szCs w:val="18"/>
+        </w:rPr>
+        <w:t>804  ;(R) $AFE804...$AFE807</w:t>
+      </w:r>
+    </w:p>
+    <w:p>
+      <w:pPr>
+        <w:rPr>
+          <w:rFonts w:ascii="Lucida Console" w:hAnsi="Lucida Console" w:cs="Lucida Console"/>
+          <w:sz w:val="18"/>
+          <w:szCs w:val="18"/>
+        </w:rPr>
+      </w:pPr>
+      <w:r>
+        <w:rPr>
+          <w:rFonts w:ascii="Lucida Console" w:hAnsi="Lucida Console" w:cs="Lucida Console"/>
+          <w:sz w:val="18"/>
+          <w:szCs w:val="18"/>
+        </w:rPr>
+        <w:t>; SD Card CH376S Port</w:t>
+      </w:r>
+    </w:p>
+    <w:p>
+      <w:pPr>
+        <w:rPr>
+          <w:rFonts w:ascii="Lucida Console" w:hAnsi="Lucida Console" w:cs="Lucida Console"/>
+          <w:sz w:val="18"/>
+          <w:szCs w:val="18"/>
+        </w:rPr>
+      </w:pPr>
+      <w:r>
+        <w:rPr>
+          <w:rFonts w:ascii="Lucida Console" w:hAnsi="Lucida Console" w:cs="Lucida Console"/>
+          <w:sz w:val="18"/>
+          <w:szCs w:val="18"/>
+        </w:rPr>
+        <w:t>SDCARD_DATA   = $</w:t>
+      </w:r>
+      <w:proofErr w:type="gramStart"/>
+      <w:r>
+        <w:rPr>
+          <w:rFonts w:ascii="Lucida Console" w:hAnsi="Lucida Console" w:cs="Lucida Console"/>
+          <w:sz w:val="18"/>
+          <w:szCs w:val="18"/>
+        </w:rPr>
+        <w:t>AF</w:t>
+      </w:r>
+      <w:r>
+        <w:rPr>
+          <w:rFonts w:ascii="Lucida Console" w:hAnsi="Lucida Console" w:cs="Lucida Console"/>
+          <w:sz w:val="18"/>
+          <w:szCs w:val="18"/>
+        </w:rPr>
+        <w:t>:</w:t>
+      </w:r>
+      <w:r>
+        <w:rPr>
+          <w:rFonts w:ascii="Lucida Console" w:hAnsi="Lucida Console" w:cs="Lucida Console"/>
+          <w:sz w:val="18"/>
+          <w:szCs w:val="18"/>
+        </w:rPr>
+        <w:t>E</w:t>
+      </w:r>
+      <w:proofErr w:type="gramEnd"/>
+      <w:r>
+        <w:rPr>
+          <w:rFonts w:ascii="Lucida Console" w:hAnsi="Lucida Console" w:cs="Lucida Console"/>
+          <w:sz w:val="18"/>
+          <w:szCs w:val="18"/>
+        </w:rPr>
+        <w:t>808  ;(R/W) SDCARD (CH376S) Data PORT_A (A0 = 0)</w:t>
+      </w:r>
+    </w:p>
+    <w:p>
+      <w:pPr>
+        <w:rPr>
+          <w:rFonts w:ascii="Lucida Console" w:hAnsi="Lucida Console" w:cs="Lucida Console"/>
+          <w:sz w:val="18"/>
+          <w:szCs w:val="18"/>
+        </w:rPr>
+      </w:pPr>
+      <w:r>
+        <w:rPr>
+          <w:rFonts w:ascii="Lucida Console" w:hAnsi="Lucida Console" w:cs="Lucida Console"/>
+          <w:sz w:val="18"/>
+          <w:szCs w:val="18"/>
+        </w:rPr>
+        <w:t>SDCARD_CMD    = $</w:t>
+      </w:r>
+      <w:proofErr w:type="gramStart"/>
+      <w:r>
+        <w:rPr>
+          <w:rFonts w:ascii="Lucida Console" w:hAnsi="Lucida Console" w:cs="Lucida Console"/>
+          <w:sz w:val="18"/>
+          <w:szCs w:val="18"/>
+        </w:rPr>
+        <w:t>AF</w:t>
+      </w:r>
+      <w:r>
+        <w:rPr>
+          <w:rFonts w:ascii="Lucida Console" w:hAnsi="Lucida Console" w:cs="Lucida Console"/>
+          <w:sz w:val="18"/>
+          <w:szCs w:val="18"/>
+        </w:rPr>
+        <w:t>:</w:t>
+      </w:r>
+      <w:r>
+        <w:rPr>
+          <w:rFonts w:ascii="Lucida Console" w:hAnsi="Lucida Console" w:cs="Lucida Console"/>
+          <w:sz w:val="18"/>
+          <w:szCs w:val="18"/>
+        </w:rPr>
+        <w:t>E</w:t>
+      </w:r>
+      <w:proofErr w:type="gramEnd"/>
+      <w:r>
+        <w:rPr>
+          <w:rFonts w:ascii="Lucida Console" w:hAnsi="Lucida Console" w:cs="Lucida Console"/>
+          <w:sz w:val="18"/>
+          <w:szCs w:val="18"/>
+        </w:rPr>
+        <w:t>809  ;(R/W) SDCARD (CH376S) CMD/STATUS Port (A0 = 1)</w:t>
+      </w:r>
+    </w:p>
+    <w:p>
+      <w:pPr>
+        <w:rPr>
+          <w:rFonts w:ascii="Lucida Console" w:hAnsi="Lucida Console" w:cs="Lucida Console"/>
+          <w:sz w:val="18"/>
+          <w:szCs w:val="18"/>
+        </w:rPr>
+      </w:pPr>
+      <w:r>
+        <w:rPr>
+          <w:rFonts w:ascii="Lucida Console" w:hAnsi="Lucida Console" w:cs="Lucida Console"/>
+          <w:sz w:val="18"/>
+          <w:szCs w:val="18"/>
+        </w:rPr>
+        <w:t xml:space="preserve">; SD Card </w:t>
+      </w:r>
+      <w:proofErr w:type="spellStart"/>
+      <w:r>
+        <w:rPr>
+          <w:rFonts w:ascii="Lucida Console" w:hAnsi="Lucida Console" w:cs="Lucida Console"/>
+          <w:sz w:val="18"/>
+          <w:szCs w:val="18"/>
+        </w:rPr>
+        <w:t>Card</w:t>
+      </w:r>
+      <w:proofErr w:type="spellEnd"/>
+      <w:r>
+        <w:rPr>
+          <w:rFonts w:ascii="Lucida Console" w:hAnsi="Lucida Console" w:cs="Lucida Console"/>
+          <w:sz w:val="18"/>
+          <w:szCs w:val="18"/>
+        </w:rPr>
+        <w:t xml:space="preserve"> Presence / Write Protect Status Reg</w:t>
+      </w:r>
+    </w:p>
+    <w:p>
+      <w:pPr>
+        <w:rPr>
+          <w:rFonts w:ascii="Lucida Console" w:hAnsi="Lucida Console" w:cs="Lucida Console"/>
+          <w:sz w:val="18"/>
+          <w:szCs w:val="18"/>
+        </w:rPr>
+      </w:pPr>
+      <w:r>
+        <w:rPr>
+          <w:rFonts w:ascii="Lucida Console" w:hAnsi="Lucida Console" w:cs="Lucida Console"/>
+          <w:sz w:val="18"/>
+          <w:szCs w:val="18"/>
+        </w:rPr>
+        <w:t>SDCARD_STAT   = $</w:t>
+      </w:r>
+      <w:proofErr w:type="gramStart"/>
+      <w:r>
+        <w:rPr>
+          <w:rFonts w:ascii="Lucida Console" w:hAnsi="Lucida Console" w:cs="Lucida Console"/>
+          <w:sz w:val="18"/>
+          <w:szCs w:val="18"/>
+        </w:rPr>
+        <w:t>AF</w:t>
+      </w:r>
+      <w:r>
+        <w:rPr>
+          <w:rFonts w:ascii="Lucida Console" w:hAnsi="Lucida Console" w:cs="Lucida Console"/>
+          <w:sz w:val="18"/>
+          <w:szCs w:val="18"/>
+        </w:rPr>
+        <w:t>:</w:t>
+      </w:r>
+      <w:r>
+        <w:rPr>
+          <w:rFonts w:ascii="Lucida Console" w:hAnsi="Lucida Console" w:cs="Lucida Console"/>
+          <w:sz w:val="18"/>
+          <w:szCs w:val="18"/>
+        </w:rPr>
+        <w:t>E</w:t>
+      </w:r>
+      <w:proofErr w:type="gramEnd"/>
+      <w:r>
+        <w:rPr>
+          <w:rFonts w:ascii="Lucida Console" w:hAnsi="Lucida Console" w:cs="Lucida Console"/>
+          <w:sz w:val="18"/>
+          <w:szCs w:val="18"/>
+        </w:rPr>
+        <w:t>810  ;(R) SDCARD (Bit[0] = CD, Bit[1] = WP)</w:t>
+      </w:r>
+    </w:p>
+    <w:p>
+      <w:pPr>
+        <w:rPr>
+          <w:rFonts w:ascii="Lucida Console" w:hAnsi="Lucida Console" w:cs="Lucida Console"/>
+          <w:sz w:val="18"/>
+          <w:szCs w:val="18"/>
+        </w:rPr>
+      </w:pPr>
+      <w:r>
+        <w:rPr>
+          <w:rFonts w:ascii="Lucida Console" w:hAnsi="Lucida Console" w:cs="Lucida Console"/>
+          <w:sz w:val="18"/>
+          <w:szCs w:val="18"/>
+        </w:rPr>
+        <w:t>; Audio WM8776 CODEC Control Interface (Write Only)</w:t>
+      </w:r>
+    </w:p>
+    <w:p>
+      <w:pPr>
+        <w:rPr>
+          <w:rFonts w:ascii="Lucida Console" w:hAnsi="Lucida Console" w:cs="Lucida Console"/>
+          <w:sz w:val="18"/>
+          <w:szCs w:val="18"/>
+        </w:rPr>
+      </w:pPr>
+      <w:r>
+        <w:rPr>
+          <w:rFonts w:ascii="Lucida Console" w:hAnsi="Lucida Console" w:cs="Lucida Console"/>
+          <w:sz w:val="18"/>
+          <w:szCs w:val="18"/>
+        </w:rPr>
+        <w:lastRenderedPageBreak/>
+        <w:t>CODEC_DATA_LO = $</w:t>
+      </w:r>
+      <w:proofErr w:type="gramStart"/>
+      <w:r>
+        <w:rPr>
+          <w:rFonts w:ascii="Lucida Console" w:hAnsi="Lucida Console" w:cs="Lucida Console"/>
+          <w:sz w:val="18"/>
+          <w:szCs w:val="18"/>
+        </w:rPr>
+        <w:t>AF</w:t>
+      </w:r>
+      <w:r>
+        <w:rPr>
+          <w:rFonts w:ascii="Lucida Console" w:hAnsi="Lucida Console" w:cs="Lucida Console"/>
+          <w:sz w:val="18"/>
+          <w:szCs w:val="18"/>
+        </w:rPr>
+        <w:t>:</w:t>
+      </w:r>
+      <w:r>
+        <w:rPr>
+          <w:rFonts w:ascii="Lucida Console" w:hAnsi="Lucida Console" w:cs="Lucida Console"/>
+          <w:sz w:val="18"/>
+          <w:szCs w:val="18"/>
+        </w:rPr>
+        <w:t>E</w:t>
+      </w:r>
+      <w:proofErr w:type="gramEnd"/>
+      <w:r>
+        <w:rPr>
+          <w:rFonts w:ascii="Lucida Console" w:hAnsi="Lucida Console" w:cs="Lucida Console"/>
+          <w:sz w:val="18"/>
+          <w:szCs w:val="18"/>
+        </w:rPr>
+        <w:t>820  ;(W) LSB of Add/Data Reg to Control CODEC See WM8776 Spec</w:t>
+      </w:r>
+    </w:p>
+    <w:p>
+      <w:pPr>
+        <w:rPr>
+          <w:rFonts w:ascii="Lucida Console" w:hAnsi="Lucida Console" w:cs="Lucida Console"/>
+          <w:sz w:val="18"/>
+          <w:szCs w:val="18"/>
+        </w:rPr>
+      </w:pPr>
+      <w:r>
+        <w:rPr>
+          <w:rFonts w:ascii="Lucida Console" w:hAnsi="Lucida Console" w:cs="Lucida Console"/>
+          <w:sz w:val="18"/>
+          <w:szCs w:val="18"/>
+        </w:rPr>
+        <w:t>CODEC_DATA_HI = $</w:t>
+      </w:r>
+      <w:proofErr w:type="gramStart"/>
+      <w:r>
+        <w:rPr>
+          <w:rFonts w:ascii="Lucida Console" w:hAnsi="Lucida Console" w:cs="Lucida Console"/>
+          <w:sz w:val="18"/>
+          <w:szCs w:val="18"/>
+        </w:rPr>
+        <w:t>AF</w:t>
+      </w:r>
+      <w:r>
+        <w:rPr>
+          <w:rFonts w:ascii="Lucida Console" w:hAnsi="Lucida Console" w:cs="Lucida Console"/>
+          <w:sz w:val="18"/>
+          <w:szCs w:val="18"/>
+        </w:rPr>
+        <w:t>:</w:t>
+      </w:r>
+      <w:r>
+        <w:rPr>
+          <w:rFonts w:ascii="Lucida Console" w:hAnsi="Lucida Console" w:cs="Lucida Console"/>
+          <w:sz w:val="18"/>
+          <w:szCs w:val="18"/>
+        </w:rPr>
+        <w:t>E</w:t>
+      </w:r>
+      <w:proofErr w:type="gramEnd"/>
+      <w:r>
+        <w:rPr>
+          <w:rFonts w:ascii="Lucida Console" w:hAnsi="Lucida Console" w:cs="Lucida Console"/>
+          <w:sz w:val="18"/>
+          <w:szCs w:val="18"/>
+        </w:rPr>
+        <w:t>821  ;(W) MSB od Add/Data Reg to Control CODEC See WM8776 Spec</w:t>
+      </w:r>
+    </w:p>
+    <w:p>
+      <w:pPr>
+        <w:rPr>
+          <w:rFonts w:ascii="Lucida Console" w:hAnsi="Lucida Console" w:cs="Lucida Console"/>
+          <w:sz w:val="18"/>
+          <w:szCs w:val="18"/>
+        </w:rPr>
+      </w:pPr>
+      <w:r>
+        <w:rPr>
+          <w:rFonts w:ascii="Lucida Console" w:hAnsi="Lucida Console" w:cs="Lucida Console"/>
+          <w:sz w:val="18"/>
+          <w:szCs w:val="18"/>
+        </w:rPr>
+        <w:t>CODEC_WR_CTRL = $</w:t>
+      </w:r>
+      <w:proofErr w:type="gramStart"/>
+      <w:r>
+        <w:rPr>
+          <w:rFonts w:ascii="Lucida Console" w:hAnsi="Lucida Console" w:cs="Lucida Console"/>
+          <w:sz w:val="18"/>
+          <w:szCs w:val="18"/>
+        </w:rPr>
+        <w:t>AF</w:t>
+      </w:r>
+      <w:r>
+        <w:rPr>
+          <w:rFonts w:ascii="Lucida Console" w:hAnsi="Lucida Console" w:cs="Lucida Console"/>
+          <w:sz w:val="18"/>
+          <w:szCs w:val="18"/>
+        </w:rPr>
+        <w:t>:</w:t>
+      </w:r>
+      <w:r>
+        <w:rPr>
+          <w:rFonts w:ascii="Lucida Console" w:hAnsi="Lucida Console" w:cs="Lucida Console"/>
+          <w:sz w:val="18"/>
+          <w:szCs w:val="18"/>
+        </w:rPr>
+        <w:t>E</w:t>
+      </w:r>
+      <w:proofErr w:type="gramEnd"/>
+      <w:r>
+        <w:rPr>
+          <w:rFonts w:ascii="Lucida Console" w:hAnsi="Lucida Console" w:cs="Lucida Console"/>
+          <w:sz w:val="18"/>
+          <w:szCs w:val="18"/>
+        </w:rPr>
+        <w:t>822  ;(W) Bit[0] = 1 -&gt; Start Writing the CODEC Control Register</w:t>
       </w:r>
     </w:p>
     <w:p>

</xml_diff>

<commit_message>
Added about box. Added validation of the Hex file to prevent loading "bin" files. Added Memory Block uploading to Uploader tool.
</commit_message>
<xml_diff>
--- a/Manuals/c256-foenix-devguide.docx
+++ b/Manuals/c256-foenix-devguide.docx
@@ -191,29 +191,25 @@
     <w:p>
       <w:pPr>
         <w:rPr>
+          <w:rStyle w:val="Hyperlink"/>
+          <w:rFonts w:ascii="Lucida Console" w:hAnsi="Lucida Console"/>
+          <w:sz w:val="18"/>
+          <w:szCs w:val="18"/>
+        </w:rPr>
+      </w:pPr>
+      <w:r>
+        <w:rPr>
           <w:rFonts w:ascii="Lucida Console" w:hAnsi="Lucida Console" w:cs="Lucida Console"/>
           <w:sz w:val="18"/>
           <w:szCs w:val="18"/>
-          <w:lang w:val="fr-CA"/>
-        </w:rPr>
-      </w:pPr>
-      <w:r>
-        <w:rPr>
-          <w:lang w:val="fr-CA"/>
-        </w:rPr>
-        <w:t xml:space="preserve">Nu256 </w:t>
-      </w:r>
-      <w:proofErr w:type="spellStart"/>
-      <w:r>
-        <w:rPr>
-          <w:lang w:val="fr-CA"/>
-        </w:rPr>
-        <w:t>Emulator</w:t>
-      </w:r>
-      <w:proofErr w:type="spellEnd"/>
-      <w:r>
-        <w:rPr>
-          <w:lang w:val="fr-CA"/>
+        </w:rPr>
+        <w:t>Foenix IDE</w:t>
+      </w:r>
+      <w:r>
+        <w:rPr>
+          <w:rFonts w:ascii="Lucida Console" w:hAnsi="Lucida Console" w:cs="Lucida Console"/>
+          <w:sz w:val="18"/>
+          <w:szCs w:val="18"/>
         </w:rPr>
         <w:t xml:space="preserve">: </w:t>
       </w:r>
@@ -221,14 +217,22 @@
         <w:r>
           <w:rPr>
             <w:rStyle w:val="Hyperlink"/>
-            <w:rFonts w:ascii="Lucida Console" w:hAnsi="Lucida Console" w:cs="Lucida Console"/>
+            <w:rFonts w:ascii="Lucida Console" w:hAnsi="Lucida Console"/>
             <w:sz w:val="18"/>
             <w:szCs w:val="18"/>
-            <w:lang w:val="fr-CA"/>
           </w:rPr>
-          <w:t>https://github.com/tomxp411/Nu256.git</w:t>
+          <w:t>https://github.com/Trinity-11/FoenixIDE.git</w:t>
         </w:r>
       </w:hyperlink>
+      <w:r>
+        <w:rPr>
+          <w:rStyle w:val="Hyperlink"/>
+          <w:rFonts w:ascii="Lucida Console" w:hAnsi="Lucida Console" w:cs="Lucida Console"/>
+          <w:sz w:val="18"/>
+          <w:szCs w:val="18"/>
+        </w:rPr>
+        <w:t xml:space="preserve"> </w:t>
+      </w:r>
     </w:p>
     <w:p>
       <w:pPr>
@@ -280,24 +284,39 @@
           <w:sz w:val="18"/>
           <w:szCs w:val="18"/>
         </w:rPr>
-        <w:t>To modify the Nu256 Emulator, you will need Visual Studio 2017 Community edition.</w:t>
-      </w:r>
-    </w:p>
-    <w:p>
-      <w:pPr>
+        <w:t xml:space="preserve">To modify the </w:t>
+      </w:r>
+      <w:r>
         <w:rPr>
           <w:rFonts w:ascii="Lucida Console" w:hAnsi="Lucida Console" w:cs="Lucida Console"/>
           <w:sz w:val="18"/>
           <w:szCs w:val="18"/>
         </w:rPr>
-      </w:pPr>
+        <w:t>Foenix IDE</w:t>
+      </w:r>
       <w:r>
         <w:rPr>
           <w:rFonts w:ascii="Lucida Console" w:hAnsi="Lucida Console" w:cs="Lucida Console"/>
           <w:sz w:val="18"/>
           <w:szCs w:val="18"/>
         </w:rPr>
-        <w:t>The emulator is written in C#.</w:t>
+        <w:t>, you will need Visual Studio 2017 Community edition</w:t>
+      </w:r>
+      <w:r>
+        <w:rPr>
+          <w:rFonts w:ascii="Lucida Console" w:hAnsi="Lucida Console" w:cs="Lucida Console"/>
+          <w:sz w:val="18"/>
+          <w:szCs w:val="18"/>
+        </w:rPr>
+        <w:t xml:space="preserve"> for C#</w:t>
+      </w:r>
+      <w:r>
+        <w:rPr>
+          <w:rFonts w:ascii="Lucida Console" w:hAnsi="Lucida Console" w:cs="Lucida Console"/>
+          <w:sz w:val="18"/>
+          <w:szCs w:val="18"/>
+        </w:rPr>
+        <w:t>.</w:t>
       </w:r>
     </w:p>
     <w:p>
@@ -1009,13 +1028,11 @@
     </w:p>
     <w:p>
       <w:r>
-        <w:t xml:space="preserve">To perform and operation, you write the </w:t>
-      </w:r>
-      <w:proofErr w:type="gramStart"/>
-      <w:r>
-        <w:t>little endian</w:t>
-      </w:r>
-      <w:proofErr w:type="gramEnd"/>
+        <w:t xml:space="preserve">To perform an operation, you write the </w:t>
+      </w:r>
+      <w:r>
+        <w:t>little-endian</w:t>
+      </w:r>
       <w:r>
         <w:t xml:space="preserve"> values in the appropriate address locations and the results are automatically returned in the result addresses.</w:t>
       </w:r>
@@ -1036,15 +1053,13 @@
         <w:t xml:space="preserve">Multiplier 0 is unsigned and Multiplier 1 is signed. </w:t>
       </w:r>
       <w:r>
-        <w:t xml:space="preserve">Each operand must be 16-bits and the result </w:t>
-      </w:r>
-      <w:proofErr w:type="gramStart"/>
-      <w:r>
-        <w:t>is</w:t>
-      </w:r>
-      <w:proofErr w:type="gramEnd"/>
-      <w:r>
-        <w:t xml:space="preserve"> 32-bits.</w:t>
+        <w:t>Each operand must be 16-bits</w:t>
+      </w:r>
+      <w:r>
+        <w:t>,</w:t>
+      </w:r>
+      <w:r>
+        <w:t xml:space="preserve"> and the result is 32-bits.</w:t>
       </w:r>
     </w:p>
     <w:tbl>
@@ -1996,13 +2011,11 @@
         <w:t>0120</w:t>
       </w:r>
       <w:r>
-        <w:t xml:space="preserve">.  Both </w:t>
-      </w:r>
-      <w:proofErr w:type="gramStart"/>
-      <w:r>
-        <w:t>operand</w:t>
-      </w:r>
-      <w:proofErr w:type="gramEnd"/>
+        <w:t>.  Both operand</w:t>
+      </w:r>
+      <w:r>
+        <w:t>s</w:t>
+      </w:r>
       <w:r>
         <w:t xml:space="preserve"> must be 32-bit signed integers.  The result is also 32-bit signed.</w:t>
       </w:r>
@@ -2194,14 +2207,6 @@
     <w:p>
       <w:pPr>
         <w:pStyle w:val="Heading3"/>
-        <w:rPr>
-          <w:shd w:val="clear" w:color="auto" w:fill="FFFFFF"/>
-        </w:rPr>
-      </w:pPr>
-    </w:p>
-    <w:p>
-      <w:pPr>
-        <w:pStyle w:val="Heading3"/>
       </w:pPr>
       <w:r>
         <w:rPr>
@@ -2394,16 +2399,13 @@
       <w:pPr>
         <w:spacing w:after="0"/>
       </w:pPr>
-      <w:r>
-        <w:t>------------------------ (edited)</w:t>
-      </w:r>
     </w:p>
     <w:p>
       <w:pPr>
         <w:spacing w:after="0"/>
       </w:pPr>
       <w:r>
-        <w:t>INTERRUPT LIST:</w:t>
+        <w:t>------------------------ (edited)</w:t>
       </w:r>
     </w:p>
     <w:p>
@@ -2411,7 +2413,7 @@
         <w:spacing w:after="0"/>
       </w:pPr>
       <w:r>
-        <w:t>-----------------------------</w:t>
+        <w:t>INTERRUPT LIST:</w:t>
       </w:r>
     </w:p>
     <w:p>
@@ -2419,7 +2421,7 @@
         <w:spacing w:after="0"/>
       </w:pPr>
       <w:r>
-        <w:t>INT_REG0 - Bit fields:</w:t>
+        <w:t>-----------------------------</w:t>
       </w:r>
     </w:p>
     <w:p>
@@ -2427,7 +2429,7 @@
         <w:spacing w:after="0"/>
       </w:pPr>
       <w:r>
-        <w:t>[0] - Not used Always 1</w:t>
+        <w:t>INT_REG0 - Bit fields:</w:t>
       </w:r>
     </w:p>
     <w:p>
@@ -2435,7 +2437,7 @@
         <w:spacing w:after="0"/>
       </w:pPr>
       <w:r>
-        <w:t>[1] = VICKY_INT0 - Start of Frame (for now)</w:t>
+        <w:t>[0] - Not used Always 1</w:t>
       </w:r>
     </w:p>
     <w:p>
@@ -2443,7 +2445,7 @@
         <w:spacing w:after="0"/>
       </w:pPr>
       <w:r>
-        <w:t>[2] = VICKY_INT1 - Line Interrupt (For Split Screen)</w:t>
+        <w:t>[1] = VICKY_INT0 - Start of Frame (for now)</w:t>
       </w:r>
     </w:p>
     <w:p>
@@ -2451,7 +2453,7 @@
         <w:spacing w:after="0"/>
       </w:pPr>
       <w:r>
-        <w:t>[3] = Timer0</w:t>
+        <w:t>[2] = VICKY_INT1 - Line Interrupt (For Split Screen)</w:t>
       </w:r>
     </w:p>
     <w:p>
@@ -2459,7 +2461,7 @@
         <w:spacing w:after="0"/>
       </w:pPr>
       <w:r>
-        <w:t>[4] = Timer1</w:t>
+        <w:t>[3] = Timer0</w:t>
       </w:r>
     </w:p>
     <w:p>
@@ -2467,7 +2469,7 @@
         <w:spacing w:after="0"/>
       </w:pPr>
       <w:r>
-        <w:t>[5] = Timer2</w:t>
+        <w:t>[4] = Timer1</w:t>
       </w:r>
     </w:p>
     <w:p>
@@ -2475,7 +2477,7 @@
         <w:spacing w:after="0"/>
       </w:pPr>
       <w:r>
-        <w:t>[6] = RTC Interrupt (Clock Alarm, etc..., See the chip spec for more detail for the registers: BQ4802</w:t>
+        <w:t>[5] = Timer2</w:t>
       </w:r>
     </w:p>
     <w:p>
@@ -2483,15 +2485,7 @@
         <w:spacing w:after="0"/>
       </w:pPr>
       <w:r>
-        <w:t>[7] = LPC_</w:t>
-      </w:r>
-      <w:proofErr w:type="gramStart"/>
-      <w:r>
-        <w:t>INT[</w:t>
-      </w:r>
-      <w:proofErr w:type="gramEnd"/>
-      <w:r>
-        <w:t>6] - Floppy Disk Controller</w:t>
+        <w:t>[6] = RTC Interrupt (Clock Alarm, etc..., See the chip spec for more detail for the registers: BQ4802</w:t>
       </w:r>
     </w:p>
     <w:p>
@@ -2499,7 +2493,15 @@
         <w:spacing w:after="0"/>
       </w:pPr>
       <w:r>
-        <w:t>--------------------------------- (edited)</w:t>
+        <w:t>[7] = LPC_</w:t>
+      </w:r>
+      <w:proofErr w:type="gramStart"/>
+      <w:r>
+        <w:t>INT[</w:t>
+      </w:r>
+      <w:proofErr w:type="gramEnd"/>
+      <w:r>
+        <w:t>6] - Floppy Disk Controller</w:t>
       </w:r>
     </w:p>
     <w:p>
@@ -2507,8 +2509,7 @@
         <w:spacing w:after="0"/>
       </w:pPr>
       <w:r>
-        <w:lastRenderedPageBreak/>
-        <w:t>INT_REG1</w:t>
+        <w:t>--------------------------------- (edited)</w:t>
       </w:r>
     </w:p>
     <w:p>
@@ -2516,6 +2517,15 @@
         <w:spacing w:after="0"/>
       </w:pPr>
       <w:r>
+        <w:t>INT_REG1</w:t>
+      </w:r>
+    </w:p>
+    <w:p>
+      <w:pPr>
+        <w:spacing w:after="0"/>
+      </w:pPr>
+      <w:r>
+        <w:lastRenderedPageBreak/>
         <w:t>[0] = LPC_</w:t>
       </w:r>
       <w:proofErr w:type="gramStart"/>
@@ -2794,12 +2804,15 @@
           </w:tcPr>
           <w:p>
             <w:r>
-              <w:t>// $AF:0000 - $AF:00FF (Internal Memory) Vicky General Registers</w:t>
+              <w:t>$AF:0000 - $AF:00FF (Internal Memory) Vicky General Registers</w:t>
             </w:r>
           </w:p>
         </w:tc>
       </w:tr>
       <w:tr>
+        <w:trPr>
+          <w:trHeight w:val="609"/>
+        </w:trPr>
         <w:tc>
           <w:tcPr>
             <w:tcW w:w="9350" w:type="dxa"/>
@@ -2809,13 +2822,69 @@
               <w:ind w:left="698"/>
             </w:pPr>
             <w:r>
+              <w:t>BORDER_COLOR_B = $AF:0005 - when in text mode, this is the border color shown.</w:t>
+            </w:r>
+          </w:p>
+          <w:p>
+            <w:pPr>
+              <w:ind w:left="698"/>
+            </w:pPr>
+            <w:r>
+              <w:t>BORDER_COLOR_</w:t>
+            </w:r>
+            <w:r>
+              <w:t>G</w:t>
+            </w:r>
+            <w:r>
+              <w:t xml:space="preserve"> = $AF:000</w:t>
+            </w:r>
+            <w:r>
+              <w:t>6</w:t>
+            </w:r>
+          </w:p>
+          <w:p>
+            <w:pPr>
+              <w:ind w:left="698"/>
+            </w:pPr>
+            <w:r>
+              <w:t>BORDER_COLOR_</w:t>
+            </w:r>
+            <w:r>
+              <w:t>R</w:t>
+            </w:r>
+            <w:r>
+              <w:t xml:space="preserve"> = $AF:000</w:t>
+            </w:r>
+            <w:r>
+              <w:t>7</w:t>
+            </w:r>
+          </w:p>
+        </w:tc>
+      </w:tr>
+      <w:tr>
+        <w:trPr>
+          <w:trHeight w:val="608"/>
+        </w:trPr>
+        <w:tc>
+          <w:tcPr>
+            <w:tcW w:w="9350" w:type="dxa"/>
+          </w:tcPr>
+          <w:p>
+            <w:pPr>
+              <w:ind w:left="698"/>
+            </w:pPr>
+            <w:r>
               <w:t>BACKGROUND_COLOR_B      = $AF</w:t>
             </w:r>
-            <w:proofErr w:type="gramStart"/>
-            <w:r>
-              <w:t>0008 ;</w:t>
-            </w:r>
-            <w:proofErr w:type="gramEnd"/>
+            <w:r>
+              <w:t>:</w:t>
+            </w:r>
+            <w:r>
+              <w:t xml:space="preserve">0008 </w:t>
+            </w:r>
+            <w:r>
+              <w:t>-</w:t>
+            </w:r>
             <w:r>
               <w:t xml:space="preserve"> When in Graphic Mode, if a pixel is "0" then the Background </w:t>
             </w:r>
@@ -2841,21 +2910,29 @@
               <w:ind w:left="720"/>
             </w:pPr>
             <w:r>
-              <w:t>BACKGROUND_COLOR_G      = $AF0009</w:t>
+              <w:lastRenderedPageBreak/>
+              <w:t>BACKGROUND_COLOR_G      = $AF</w:t>
+            </w:r>
+            <w:r>
+              <w:t>:</w:t>
+            </w:r>
+            <w:r>
+              <w:t>0009</w:t>
             </w:r>
           </w:p>
           <w:p>
             <w:pPr>
-              <w:ind w:left="720"/>
+              <w:ind w:left="698"/>
             </w:pPr>
             <w:r>
-              <w:t>BACKGROUND_COLOR_R      = $AF000</w:t>
-            </w:r>
-            <w:proofErr w:type="gramStart"/>
-            <w:r>
-              <w:t>A ;</w:t>
-            </w:r>
-            <w:proofErr w:type="gramEnd"/>
+              <w:t>BACKGROUND_COLOR_R      = $AF</w:t>
+            </w:r>
+            <w:r>
+              <w:t>:</w:t>
+            </w:r>
+            <w:r>
+              <w:t>000A</w:t>
+            </w:r>
           </w:p>
         </w:tc>
       </w:tr>
@@ -2867,7 +2944,7 @@
           <w:p>
             <w:r>
               <w:lastRenderedPageBreak/>
-              <w:t>// $AF:0100 - $AF:013F (Internal Memory) Vicky Tiles Registers</w:t>
+              <w:t>$AF:0100 - $AF:013F (Internal Memory) Vicky Tiles Registers</w:t>
             </w:r>
           </w:p>
         </w:tc>
@@ -2879,7 +2956,7 @@
           </w:tcPr>
           <w:p>
             <w:r>
-              <w:t>// $AF:0140 - $AF:014F (Internal Memory) Vicky Bitmap Registers</w:t>
+              <w:t>$AF:0140 - $AF:014F (Internal Memory) Vicky Bitmap Registers</w:t>
             </w:r>
           </w:p>
         </w:tc>
@@ -2891,7 +2968,7 @@
           </w:tcPr>
           <w:p>
             <w:r>
-              <w:t>// $AF:0200 - $AF:03FF (Internal Memory) Vicky Sprites</w:t>
+              <w:t>$AF:0200 - $AF:03FF (Internal Memory) Vicky Sprites</w:t>
             </w:r>
           </w:p>
         </w:tc>
@@ -2903,7 +2980,19 @@
           </w:tcPr>
           <w:p>
             <w:r>
-              <w:t>// $AF:0400 - $AF:04FF (Internal Memory) Vicky VDMA</w:t>
+              <w:t>$AF:0400 - $AF:04FF (Internal Memory) Vicky VDMA</w:t>
+            </w:r>
+          </w:p>
+        </w:tc>
+      </w:tr>
+      <w:tr>
+        <w:tc>
+          <w:tcPr>
+            <w:tcW w:w="9350" w:type="dxa"/>
+          </w:tcPr>
+          <w:p>
+            <w:r>
+              <w:t>$AF:0800 - $AF:080F Real-time clock (RTC)</w:t>
             </w:r>
           </w:p>
         </w:tc>
@@ -2927,7 +3016,7 @@
           </w:tcPr>
           <w:p>
             <w:r>
-              <w:t xml:space="preserve">//     $AF:1000 - $AF:13FF - SUPER IO </w:t>
+              <w:t xml:space="preserve">$AF:1000 - $AF:13FF - SUPER IO </w:t>
             </w:r>
             <w:proofErr w:type="gramStart"/>
             <w:r>
@@ -3084,7 +3173,7 @@
     <w:p/>
     <w:p>
       <w:r>
-        <w:t>// $AF:1F00 - $AF:1</w:t>
+        <w:t>$AF:1F00 - $AF:1</w:t>
       </w:r>
       <w:r>
         <w:rPr>
@@ -3098,7 +3187,7 @@
     </w:p>
     <w:p>
       <w:r>
-        <w:t>// $AF:1F40 - $AF:1</w:t>
+        <w:t>$AF:1F40 - $AF:1</w:t>
       </w:r>
       <w:r>
         <w:rPr>
@@ -3108,6 +3197,100 @@
       </w:r>
       <w:r>
         <w:t xml:space="preserve"> (Internal Memory) Vicky Text Mode 16 Color Look-up Table Background Color</w:t>
+      </w:r>
+    </w:p>
+    <w:p>
+      <w:r>
+        <w:t>$AF:2000 - $AF:23FF (Internal Memory) Graphic Mode LUT0</w:t>
+      </w:r>
+    </w:p>
+    <w:p>
+      <w:r>
+        <w:t>$AF:2400 - $AF:27FF (Internal Memory) Graphics Mode LUT1</w:t>
+      </w:r>
+    </w:p>
+    <w:p>
+      <w:r>
+        <w:t>$AF:2800 - $AF:2BFF (Internal Memory) Graphics Mode LUT2</w:t>
+      </w:r>
+    </w:p>
+    <w:p>
+      <w:r>
+        <w:t>$AF:2C00 - $AF:2FFF (Internal Memory) Graphics Mode LUT3</w:t>
+      </w:r>
+    </w:p>
+    <w:p>
+      <w:r>
+        <w:t xml:space="preserve">$AF:4000 - $AF:40FF (External </w:t>
+      </w:r>
+      <w:proofErr w:type="gramStart"/>
+      <w:r>
+        <w:t xml:space="preserve">Memory)   </w:t>
+      </w:r>
+      <w:proofErr w:type="gramEnd"/>
+      <w:r>
+        <w:t xml:space="preserve"> 256 Bytes GAMMA LUT - RED</w:t>
+      </w:r>
+    </w:p>
+    <w:p>
+      <w:r>
+        <w:t xml:space="preserve">$AF:4100 - $AF:41FF (External </w:t>
+      </w:r>
+      <w:proofErr w:type="gramStart"/>
+      <w:r>
+        <w:t>Memory)  256</w:t>
+      </w:r>
+      <w:proofErr w:type="gramEnd"/>
+      <w:r>
+        <w:t xml:space="preserve"> Bytes GAMMA LUT - GREEN</w:t>
+      </w:r>
+    </w:p>
+    <w:p>
+      <w:r>
+        <w:t xml:space="preserve">$AF:4200 - $AF:42FF (External </w:t>
+      </w:r>
+      <w:proofErr w:type="gramStart"/>
+      <w:r>
+        <w:t>Memory)  256</w:t>
+      </w:r>
+      <w:proofErr w:type="gramEnd"/>
+      <w:r>
+        <w:t xml:space="preserve"> Bytes GAMMA LUT – BLUE</w:t>
+      </w:r>
+    </w:p>
+    <w:p/>
+    <w:p>
+      <w:r>
+        <w:t>FONT_MEMORY_BANK0       = $AF</w:t>
+      </w:r>
+      <w:r>
+        <w:t>:</w:t>
+      </w:r>
+      <w:r>
+        <w:t>8000 - $AF</w:t>
+      </w:r>
+      <w:r>
+        <w:t>:</w:t>
+      </w:r>
+      <w:r>
+        <w:t>8FFF</w:t>
+      </w:r>
+    </w:p>
+    <w:p>
+      <w:r>
+        <w:t>FONT_MEMORY_BANK1       = $AF</w:t>
+      </w:r>
+      <w:r>
+        <w:t>:</w:t>
+      </w:r>
+      <w:r>
+        <w:t>9000 - $AF</w:t>
+      </w:r>
+      <w:r>
+        <w:t>:</w:t>
+      </w:r>
+      <w:r>
+        <w:t>9FFF</w:t>
       </w:r>
     </w:p>
     <w:p>
@@ -3115,7 +3298,77 @@
         <w:pStyle w:val="Heading3"/>
       </w:pPr>
       <w:r>
-        <w:t>// $AF:2000 - $AF:23FF (Internal Memory) Graphic Mode LUT0</w:t>
+        <w:t>Screen Page 0 – Location $</w:t>
+      </w:r>
+      <w:proofErr w:type="gramStart"/>
+      <w:r>
+        <w:t>AF:A</w:t>
+      </w:r>
+      <w:proofErr w:type="gramEnd"/>
+      <w:r>
+        <w:t>000</w:t>
+      </w:r>
+    </w:p>
+    <w:p>
+      <w:r>
+        <w:t xml:space="preserve">Screen Page 0 memory is used to store text characters for display.  </w:t>
+      </w:r>
+    </w:p>
+    <w:p>
+      <w:r>
+        <w:t>One page of text is 128 columns by 64 rows.  This adds up to 8 KB of memory of text.</w:t>
+      </w:r>
+      <w:r>
+        <w:t xml:space="preserve">  C256 does not display the entire buffer on the screen.  Typically, we render 72 characters per row, with 56 rows.</w:t>
+      </w:r>
+    </w:p>
+    <w:p>
+      <w:pPr>
+        <w:rPr>
+          <w:rFonts w:ascii="Lucida Console" w:hAnsi="Lucida Console" w:cs="Lucida Console"/>
+          <w:sz w:val="18"/>
+          <w:szCs w:val="18"/>
+        </w:rPr>
+      </w:pPr>
+      <w:r>
+        <w:t xml:space="preserve">This uses </w:t>
+      </w:r>
+      <w:r>
+        <w:rPr>
+          <w:rFonts w:ascii="Lucida Console" w:hAnsi="Lucida Console" w:cs="Lucida Console"/>
+          <w:sz w:val="18"/>
+          <w:szCs w:val="18"/>
+        </w:rPr>
+        <w:t>576 x 448 of the available 640 x 480 resolution.  The border size can be modified or turned off completely.</w:t>
+      </w:r>
+    </w:p>
+    <w:p>
+      <w:r>
+        <w:rPr>
+          <w:rFonts w:ascii="Lucida Console" w:hAnsi="Lucida Console" w:cs="Lucida Console"/>
+          <w:sz w:val="18"/>
+          <w:szCs w:val="18"/>
+        </w:rPr>
+        <w:lastRenderedPageBreak/>
+        <w:t xml:space="preserve">The display process reads Screen Page 0 and for each character, displays </w:t>
+      </w:r>
+      <w:proofErr w:type="gramStart"/>
+      <w:r>
+        <w:rPr>
+          <w:rFonts w:ascii="Lucida Console" w:hAnsi="Lucida Console" w:cs="Lucida Console"/>
+          <w:sz w:val="18"/>
+          <w:szCs w:val="18"/>
+        </w:rPr>
+        <w:t>it’s</w:t>
+      </w:r>
+      <w:proofErr w:type="gramEnd"/>
+      <w:r>
+        <w:rPr>
+          <w:rFonts w:ascii="Lucida Console" w:hAnsi="Lucida Console" w:cs="Lucida Console"/>
+          <w:sz w:val="18"/>
+          <w:szCs w:val="18"/>
+        </w:rPr>
+        <w:t xml:space="preserve"> character set bitmap.</w:t>
       </w:r>
     </w:p>
     <w:p>
@@ -3123,230 +3376,45 @@
         <w:pStyle w:val="Heading3"/>
       </w:pPr>
       <w:r>
-        <w:t>// $AF:2400 - $AF:27FF (Internal Memory) Graphics Mode LUT1</w:t>
-      </w:r>
-    </w:p>
-    <w:p>
-      <w:pPr>
-        <w:pStyle w:val="Heading3"/>
-      </w:pPr>
-      <w:r>
-        <w:t>// $AF:2800 - $AF:2BFF (Internal Memory) Graphics Mode LUT2</w:t>
-      </w:r>
-    </w:p>
-    <w:p>
-      <w:pPr>
-        <w:pStyle w:val="Heading3"/>
-      </w:pPr>
-      <w:r>
-        <w:t>// $AF:2C00 - $AF:2FFF (Internal Memory) Graphics Mode LUT3</w:t>
-      </w:r>
-    </w:p>
-    <w:p>
-      <w:pPr>
-        <w:pStyle w:val="Heading3"/>
-      </w:pPr>
-      <w:r>
-        <w:t xml:space="preserve">// $AF:4000 - $AF:40FF (External </w:t>
+        <w:t>Screen Page 1 – Location $AF:C000</w:t>
+      </w:r>
+    </w:p>
+    <w:p>
+      <w:r>
+        <w:t>An addition</w:t>
+      </w:r>
+      <w:r>
+        <w:t>al</w:t>
+      </w:r>
+      <w:r>
+        <w:t xml:space="preserve"> page of 128 x 64 is used to store the colors.  Each byte is split into </w:t>
+      </w:r>
+      <w:r>
+        <w:t xml:space="preserve">foreground </w:t>
+      </w:r>
+      <w:r>
+        <w:t xml:space="preserve">(4bits) and </w:t>
+      </w:r>
+      <w:r>
+        <w:t xml:space="preserve">background </w:t>
+      </w:r>
+      <w:r>
+        <w:t>(4 bits).</w:t>
+      </w:r>
+      <w:r>
+        <w:t xml:space="preserve">  The high nibble (bits </w:t>
       </w:r>
       <w:proofErr w:type="gramStart"/>
       <w:r>
-        <w:t xml:space="preserve">Memory)   </w:t>
+        <w:t>7..</w:t>
       </w:r>
       <w:proofErr w:type="gramEnd"/>
       <w:r>
-        <w:t xml:space="preserve"> 256 Bytes GAMMA LUT - RED</w:t>
-      </w:r>
-    </w:p>
-    <w:p>
-      <w:pPr>
-        <w:pStyle w:val="Heading3"/>
-      </w:pPr>
-      <w:r>
-        <w:t xml:space="preserve">// $AF:4100 - $AF:41FF (External </w:t>
-      </w:r>
-      <w:proofErr w:type="gramStart"/>
-      <w:r>
-        <w:t>Memory)  256</w:t>
-      </w:r>
-      <w:proofErr w:type="gramEnd"/>
-      <w:r>
-        <w:t xml:space="preserve"> Bytes GAMMA LUT - GREEN</w:t>
-      </w:r>
-    </w:p>
-    <w:p>
-      <w:pPr>
-        <w:pStyle w:val="Heading3"/>
-      </w:pPr>
-      <w:r>
-        <w:t xml:space="preserve">// $AF:4200 - $AF:42FF (External </w:t>
-      </w:r>
-      <w:proofErr w:type="gramStart"/>
-      <w:r>
-        <w:t>Memory)  256</w:t>
-      </w:r>
-      <w:proofErr w:type="gramEnd"/>
-      <w:r>
-        <w:t xml:space="preserve"> Bytes GAMMA LUT – BLUE</w:t>
-      </w:r>
-    </w:p>
-    <w:p/>
-    <w:p>
-      <w:r>
-        <w:t>FONT_MEMORY_BANK0       = $AF</w:t>
-      </w:r>
-      <w:r>
-        <w:t>:</w:t>
-      </w:r>
-      <w:r>
-        <w:t>8000 - $AF</w:t>
-      </w:r>
-      <w:r>
-        <w:t>:</w:t>
-      </w:r>
-      <w:r>
-        <w:t>8FFF</w:t>
-      </w:r>
-    </w:p>
-    <w:p>
-      <w:r>
-        <w:t>FONT_MEMORY_BANK1       = $AF</w:t>
-      </w:r>
-      <w:r>
-        <w:t>:</w:t>
-      </w:r>
-      <w:r>
-        <w:t>9000 - $AF</w:t>
-      </w:r>
-      <w:r>
-        <w:t>:</w:t>
-      </w:r>
-      <w:r>
-        <w:t>9FFF</w:t>
-      </w:r>
-    </w:p>
-    <w:p>
-      <w:pPr>
-        <w:pStyle w:val="Heading3"/>
-      </w:pPr>
-      <w:r>
-        <w:t>Screen Page 0 – Location $</w:t>
-      </w:r>
-      <w:proofErr w:type="gramStart"/>
-      <w:r>
-        <w:t>AF:A</w:t>
-      </w:r>
-      <w:proofErr w:type="gramEnd"/>
-      <w:r>
-        <w:t>000</w:t>
-      </w:r>
-    </w:p>
-    <w:p>
-      <w:r>
-        <w:t xml:space="preserve">Screen Page 0 memory is used to store text characters for display.  </w:t>
-      </w:r>
-    </w:p>
-    <w:p>
-      <w:r>
-        <w:t>One page of text is 128 columns by 64 rows.  This adds up to 8 KB of memory of text.</w:t>
-      </w:r>
-      <w:r>
-        <w:t xml:space="preserve">  C256 does not display the entire buffer on the screen.  Typically, we render 72 characters per row, with 56 rows.</w:t>
-      </w:r>
-    </w:p>
-    <w:p>
-      <w:pPr>
-        <w:rPr>
-          <w:rFonts w:ascii="Lucida Console" w:hAnsi="Lucida Console" w:cs="Lucida Console"/>
-          <w:sz w:val="18"/>
-          <w:szCs w:val="18"/>
-        </w:rPr>
-      </w:pPr>
-      <w:r>
-        <w:t xml:space="preserve">This uses </w:t>
-      </w:r>
-      <w:r>
-        <w:rPr>
-          <w:rFonts w:ascii="Lucida Console" w:hAnsi="Lucida Console" w:cs="Lucida Console"/>
-          <w:sz w:val="18"/>
-          <w:szCs w:val="18"/>
-        </w:rPr>
-        <w:t>576 x 448 of the available 640 x 480 resolution.  The border size can be modified or turned off completely.</w:t>
-      </w:r>
-    </w:p>
-    <w:p>
-      <w:r>
-        <w:rPr>
-          <w:rFonts w:ascii="Lucida Console" w:hAnsi="Lucida Console" w:cs="Lucida Console"/>
-          <w:sz w:val="18"/>
-          <w:szCs w:val="18"/>
-        </w:rPr>
-        <w:t xml:space="preserve">The display process reads Screen Page 0 and for each character, displays </w:t>
-      </w:r>
-      <w:proofErr w:type="gramStart"/>
-      <w:r>
-        <w:rPr>
-          <w:rFonts w:ascii="Lucida Console" w:hAnsi="Lucida Console" w:cs="Lucida Console"/>
-          <w:sz w:val="18"/>
-          <w:szCs w:val="18"/>
-        </w:rPr>
-        <w:t>it’s</w:t>
-      </w:r>
-      <w:proofErr w:type="gramEnd"/>
-      <w:r>
-        <w:rPr>
-          <w:rFonts w:ascii="Lucida Console" w:hAnsi="Lucida Console" w:cs="Lucida Console"/>
-          <w:sz w:val="18"/>
-          <w:szCs w:val="18"/>
-        </w:rPr>
-        <w:t xml:space="preserve"> character set bitmap.</w:t>
-      </w:r>
-    </w:p>
-    <w:p>
-      <w:pPr>
-        <w:pStyle w:val="Heading3"/>
-      </w:pPr>
-      <w:r>
-        <w:t>Screen Page 1 – Location $AF:C000</w:t>
-      </w:r>
-    </w:p>
-    <w:p>
-      <w:r>
-        <w:t>An addition</w:t>
-      </w:r>
-      <w:r>
-        <w:t>al</w:t>
-      </w:r>
-      <w:r>
-        <w:t xml:space="preserve"> page of 128 x 64 is used to store the colors.  Each byte is split into </w:t>
-      </w:r>
-      <w:r>
-        <w:t xml:space="preserve">foreground </w:t>
-      </w:r>
-      <w:r>
-        <w:t xml:space="preserve">(4bits) and </w:t>
-      </w:r>
-      <w:r>
-        <w:t xml:space="preserve">background </w:t>
-      </w:r>
-      <w:r>
-        <w:t>(4 bits).</w:t>
-      </w:r>
-      <w:r>
-        <w:t xml:space="preserve">  The high nibble (bits </w:t>
-      </w:r>
-      <w:proofErr w:type="gramStart"/>
-      <w:r>
-        <w:t>7..</w:t>
-      </w:r>
-      <w:proofErr w:type="gramEnd"/>
-      <w:r>
         <w:t>4) are the foreground and the low nibble (bits 3..0) are the background.</w:t>
       </w:r>
     </w:p>
     <w:p>
       <w:r>
-        <w:lastRenderedPageBreak/>
         <w:t>The colo</w:t>
       </w:r>
       <w:r>
@@ -3755,7 +3823,7 @@
                       <v:shape id="_x0000_i1025" type="#_x0000_t75" style="width:10.3pt;height:10.3pt" o:ole="">
                         <v:imagedata r:id="rId12" o:title=""/>
                       </v:shape>
-                      <o:OLEObject Type="Embed" ProgID="PBrush" ShapeID="_x0000_i1025" DrawAspect="Content" ObjectID="_1616863268" r:id="rId13"/>
+                      <o:OLEObject Type="Embed" ProgID="PBrush" ShapeID="_x0000_i1025" DrawAspect="Content" ObjectID="_1617479456" r:id="rId13"/>
                     </w:object>
                   </w:r>
                 </w:p>
@@ -3902,7 +3970,7 @@
                       <v:shape id="_x0000_i1026" type="#_x0000_t75" style="width:10.3pt;height:10.3pt" o:ole="">
                         <v:imagedata r:id="rId14" o:title=""/>
                       </v:shape>
-                      <o:OLEObject Type="Embed" ProgID="PBrush" ShapeID="_x0000_i1026" DrawAspect="Content" ObjectID="_1616863269" r:id="rId15"/>
+                      <o:OLEObject Type="Embed" ProgID="PBrush" ShapeID="_x0000_i1026" DrawAspect="Content" ObjectID="_1617479457" r:id="rId15"/>
                     </w:object>
                   </w:r>
                 </w:p>
@@ -4049,7 +4117,7 @@
                       <v:shape id="_x0000_i1027" type="#_x0000_t75" style="width:10.3pt;height:10.3pt" o:ole="">
                         <v:imagedata r:id="rId16" o:title=""/>
                       </v:shape>
-                      <o:OLEObject Type="Embed" ProgID="PBrush" ShapeID="_x0000_i1027" DrawAspect="Content" ObjectID="_1616863270" r:id="rId17"/>
+                      <o:OLEObject Type="Embed" ProgID="PBrush" ShapeID="_x0000_i1027" DrawAspect="Content" ObjectID="_1617479458" r:id="rId17"/>
                     </w:object>
                   </w:r>
                 </w:p>
@@ -4196,7 +4264,7 @@
                       <v:shape id="_x0000_i1028" type="#_x0000_t75" style="width:10.3pt;height:10.3pt" o:ole="">
                         <v:imagedata r:id="rId18" o:title=""/>
                       </v:shape>
-                      <o:OLEObject Type="Embed" ProgID="PBrush" ShapeID="_x0000_i1028" DrawAspect="Content" ObjectID="_1616863271" r:id="rId19"/>
+                      <o:OLEObject Type="Embed" ProgID="PBrush" ShapeID="_x0000_i1028" DrawAspect="Content" ObjectID="_1617479459" r:id="rId19"/>
                     </w:object>
                   </w:r>
                 </w:p>
@@ -4343,7 +4411,7 @@
                       <v:shape id="_x0000_i1029" type="#_x0000_t75" style="width:10.3pt;height:10.3pt" o:ole="">
                         <v:imagedata r:id="rId20" o:title=""/>
                       </v:shape>
-                      <o:OLEObject Type="Embed" ProgID="PBrush" ShapeID="_x0000_i1029" DrawAspect="Content" ObjectID="_1616863272" r:id="rId21"/>
+                      <o:OLEObject Type="Embed" ProgID="PBrush" ShapeID="_x0000_i1029" DrawAspect="Content" ObjectID="_1617479460" r:id="rId21"/>
                     </w:object>
                   </w:r>
                 </w:p>
@@ -4490,7 +4558,7 @@
                       <v:shape id="_x0000_i1030" type="#_x0000_t75" style="width:10.3pt;height:10.3pt" o:ole="">
                         <v:imagedata r:id="rId22" o:title=""/>
                       </v:shape>
-                      <o:OLEObject Type="Embed" ProgID="PBrush" ShapeID="_x0000_i1030" DrawAspect="Content" ObjectID="_1616863273" r:id="rId23"/>
+                      <o:OLEObject Type="Embed" ProgID="PBrush" ShapeID="_x0000_i1030" DrawAspect="Content" ObjectID="_1617479461" r:id="rId23"/>
                     </w:object>
                   </w:r>
                 </w:p>
@@ -4637,7 +4705,7 @@
                       <v:shape id="_x0000_i1031" type="#_x0000_t75" style="width:10.3pt;height:10.3pt" o:ole="">
                         <v:imagedata r:id="rId24" o:title=""/>
                       </v:shape>
-                      <o:OLEObject Type="Embed" ProgID="PBrush" ShapeID="_x0000_i1031" DrawAspect="Content" ObjectID="_1616863274" r:id="rId25"/>
+                      <o:OLEObject Type="Embed" ProgID="PBrush" ShapeID="_x0000_i1031" DrawAspect="Content" ObjectID="_1617479462" r:id="rId25"/>
                     </w:object>
                   </w:r>
                 </w:p>
@@ -4784,7 +4852,7 @@
                       <v:shape id="_x0000_i1032" type="#_x0000_t75" style="width:10.3pt;height:10.3pt" o:ole="">
                         <v:imagedata r:id="rId26" o:title=""/>
                       </v:shape>
-                      <o:OLEObject Type="Embed" ProgID="PBrush" ShapeID="_x0000_i1032" DrawAspect="Content" ObjectID="_1616863275" r:id="rId27"/>
+                      <o:OLEObject Type="Embed" ProgID="PBrush" ShapeID="_x0000_i1032" DrawAspect="Content" ObjectID="_1617479463" r:id="rId27"/>
                     </w:object>
                   </w:r>
                 </w:p>
@@ -4931,7 +4999,7 @@
                       <v:shape id="_x0000_i1033" type="#_x0000_t75" style="width:10.3pt;height:10.3pt" o:ole="">
                         <v:imagedata r:id="rId28" o:title=""/>
                       </v:shape>
-                      <o:OLEObject Type="Embed" ProgID="PBrush" ShapeID="_x0000_i1033" DrawAspect="Content" ObjectID="_1616863276" r:id="rId29"/>
+                      <o:OLEObject Type="Embed" ProgID="PBrush" ShapeID="_x0000_i1033" DrawAspect="Content" ObjectID="_1617479464" r:id="rId29"/>
                     </w:object>
                   </w:r>
                 </w:p>
@@ -5078,7 +5146,7 @@
                       <v:shape id="_x0000_i1034" type="#_x0000_t75" style="width:10.3pt;height:10.3pt" o:ole="">
                         <v:imagedata r:id="rId30" o:title=""/>
                       </v:shape>
-                      <o:OLEObject Type="Embed" ProgID="PBrush" ShapeID="_x0000_i1034" DrawAspect="Content" ObjectID="_1616863277" r:id="rId31"/>
+                      <o:OLEObject Type="Embed" ProgID="PBrush" ShapeID="_x0000_i1034" DrawAspect="Content" ObjectID="_1617479465" r:id="rId31"/>
                     </w:object>
                   </w:r>
                 </w:p>
@@ -5225,7 +5293,7 @@
                       <v:shape id="_x0000_i1035" type="#_x0000_t75" style="width:10.3pt;height:10.3pt" o:ole="">
                         <v:imagedata r:id="rId32" o:title=""/>
                       </v:shape>
-                      <o:OLEObject Type="Embed" ProgID="PBrush" ShapeID="_x0000_i1035" DrawAspect="Content" ObjectID="_1616863278" r:id="rId33"/>
+                      <o:OLEObject Type="Embed" ProgID="PBrush" ShapeID="_x0000_i1035" DrawAspect="Content" ObjectID="_1617479466" r:id="rId33"/>
                     </w:object>
                   </w:r>
                 </w:p>
@@ -5372,7 +5440,7 @@
                       <v:shape id="_x0000_i1036" type="#_x0000_t75" style="width:10.3pt;height:10.3pt" o:ole="">
                         <v:imagedata r:id="rId34" o:title=""/>
                       </v:shape>
-                      <o:OLEObject Type="Embed" ProgID="PBrush" ShapeID="_x0000_i1036" DrawAspect="Content" ObjectID="_1616863279" r:id="rId35"/>
+                      <o:OLEObject Type="Embed" ProgID="PBrush" ShapeID="_x0000_i1036" DrawAspect="Content" ObjectID="_1617479467" r:id="rId35"/>
                     </w:object>
                   </w:r>
                 </w:p>
@@ -5519,7 +5587,7 @@
                       <v:shape id="_x0000_i1037" type="#_x0000_t75" style="width:10.3pt;height:10.3pt" o:ole="">
                         <v:imagedata r:id="rId36" o:title=""/>
                       </v:shape>
-                      <o:OLEObject Type="Embed" ProgID="PBrush" ShapeID="_x0000_i1037" DrawAspect="Content" ObjectID="_1616863280" r:id="rId37"/>
+                      <o:OLEObject Type="Embed" ProgID="PBrush" ShapeID="_x0000_i1037" DrawAspect="Content" ObjectID="_1617479468" r:id="rId37"/>
                     </w:object>
                   </w:r>
                 </w:p>
@@ -5666,7 +5734,7 @@
                       <v:shape id="_x0000_i1038" type="#_x0000_t75" style="width:10.3pt;height:10.3pt" o:ole="">
                         <v:imagedata r:id="rId38" o:title=""/>
                       </v:shape>
-                      <o:OLEObject Type="Embed" ProgID="PBrush" ShapeID="_x0000_i1038" DrawAspect="Content" ObjectID="_1616863281" r:id="rId39"/>
+                      <o:OLEObject Type="Embed" ProgID="PBrush" ShapeID="_x0000_i1038" DrawAspect="Content" ObjectID="_1617479469" r:id="rId39"/>
                     </w:object>
                   </w:r>
                 </w:p>
@@ -5817,7 +5885,7 @@
                       <v:shape id="_x0000_i1039" type="#_x0000_t75" style="width:10.3pt;height:10.3pt" o:ole="">
                         <v:imagedata r:id="rId40" o:title=""/>
                       </v:shape>
-                      <o:OLEObject Type="Embed" ProgID="PBrush" ShapeID="_x0000_i1039" DrawAspect="Content" ObjectID="_1616863282" r:id="rId41"/>
+                      <o:OLEObject Type="Embed" ProgID="PBrush" ShapeID="_x0000_i1039" DrawAspect="Content" ObjectID="_1617479470" r:id="rId41"/>
                     </w:object>
                   </w:r>
                 </w:p>
@@ -5972,7 +6040,7 @@
                         <w10:borderbottom type="single" width="4"/>
                         <w10:borderright type="single" width="4"/>
                       </v:shape>
-                      <o:OLEObject Type="Embed" ProgID="PBrush" ShapeID="_x0000_i1040" DrawAspect="Content" ObjectID="_1616863283" r:id="rId43"/>
+                      <o:OLEObject Type="Embed" ProgID="PBrush" ShapeID="_x0000_i1040" DrawAspect="Content" ObjectID="_1617479471" r:id="rId43"/>
                     </w:object>
                   </w:r>
                 </w:p>
@@ -6266,7 +6334,7 @@
                       <v:shape id="_x0000_i1041" type="#_x0000_t75" style="width:10.3pt;height:10.3pt" o:ole="">
                         <v:imagedata r:id="rId12" o:title=""/>
                       </v:shape>
-                      <o:OLEObject Type="Embed" ProgID="PBrush" ShapeID="_x0000_i1041" DrawAspect="Content" ObjectID="_1616863284" r:id="rId44"/>
+                      <o:OLEObject Type="Embed" ProgID="PBrush" ShapeID="_x0000_i1041" DrawAspect="Content" ObjectID="_1617479472" r:id="rId44"/>
                     </w:object>
                   </w:r>
                 </w:p>
@@ -6411,7 +6479,7 @@
                       <v:shape id="_x0000_i1042" type="#_x0000_t75" style="width:10.3pt;height:10.3pt" o:ole="">
                         <v:imagedata r:id="rId14" o:title=""/>
                       </v:shape>
-                      <o:OLEObject Type="Embed" ProgID="PBrush" ShapeID="_x0000_i1042" DrawAspect="Content" ObjectID="_1616863285" r:id="rId45"/>
+                      <o:OLEObject Type="Embed" ProgID="PBrush" ShapeID="_x0000_i1042" DrawAspect="Content" ObjectID="_1617479473" r:id="rId45"/>
                     </w:object>
                   </w:r>
                 </w:p>
@@ -6556,7 +6624,7 @@
                       <v:shape id="_x0000_i1043" type="#_x0000_t75" style="width:10.3pt;height:10.3pt" o:ole="">
                         <v:imagedata r:id="rId16" o:title=""/>
                       </v:shape>
-                      <o:OLEObject Type="Embed" ProgID="PBrush" ShapeID="_x0000_i1043" DrawAspect="Content" ObjectID="_1616863286" r:id="rId46"/>
+                      <o:OLEObject Type="Embed" ProgID="PBrush" ShapeID="_x0000_i1043" DrawAspect="Content" ObjectID="_1617479474" r:id="rId46"/>
                     </w:object>
                   </w:r>
                 </w:p>
@@ -6701,7 +6769,7 @@
                       <v:shape id="_x0000_i1044" type="#_x0000_t75" style="width:10.3pt;height:10.3pt" o:ole="">
                         <v:imagedata r:id="rId18" o:title=""/>
                       </v:shape>
-                      <o:OLEObject Type="Embed" ProgID="PBrush" ShapeID="_x0000_i1044" DrawAspect="Content" ObjectID="_1616863287" r:id="rId47"/>
+                      <o:OLEObject Type="Embed" ProgID="PBrush" ShapeID="_x0000_i1044" DrawAspect="Content" ObjectID="_1617479475" r:id="rId47"/>
                     </w:object>
                   </w:r>
                 </w:p>
@@ -6843,7 +6911,7 @@
                       <v:shape id="_x0000_i1045" type="#_x0000_t75" style="width:10.3pt;height:10.3pt" o:ole="">
                         <v:imagedata r:id="rId48" o:title=""/>
                       </v:shape>
-                      <o:OLEObject Type="Embed" ProgID="PBrush" ShapeID="_x0000_i1045" DrawAspect="Content" ObjectID="_1616863288" r:id="rId49"/>
+                      <o:OLEObject Type="Embed" ProgID="PBrush" ShapeID="_x0000_i1045" DrawAspect="Content" ObjectID="_1617479476" r:id="rId49"/>
                     </w:object>
                   </w:r>
                 </w:p>
@@ -7501,7 +7569,7 @@
                       <v:shape id="_x0000_i1046" type="#_x0000_t75" style="width:10.3pt;height:10.3pt" o:ole="">
                         <v:imagedata r:id="rId30" o:title=""/>
                       </v:shape>
-                      <o:OLEObject Type="Embed" ProgID="PBrush" ShapeID="_x0000_i1046" DrawAspect="Content" ObjectID="_1616863289" r:id="rId50"/>
+                      <o:OLEObject Type="Embed" ProgID="PBrush" ShapeID="_x0000_i1046" DrawAspect="Content" ObjectID="_1617479477" r:id="rId50"/>
                     </w:object>
                   </w:r>
                 </w:p>
@@ -7646,7 +7714,7 @@
                       <v:shape id="_x0000_i1047" type="#_x0000_t75" style="width:10.3pt;height:10.3pt" o:ole="">
                         <v:imagedata r:id="rId32" o:title=""/>
                       </v:shape>
-                      <o:OLEObject Type="Embed" ProgID="PBrush" ShapeID="_x0000_i1047" DrawAspect="Content" ObjectID="_1616863290" r:id="rId51"/>
+                      <o:OLEObject Type="Embed" ProgID="PBrush" ShapeID="_x0000_i1047" DrawAspect="Content" ObjectID="_1617479478" r:id="rId51"/>
                     </w:object>
                   </w:r>
                 </w:p>
@@ -7791,7 +7859,7 @@
                       <v:shape id="_x0000_i1048" type="#_x0000_t75" style="width:10.3pt;height:10.3pt" o:ole="">
                         <v:imagedata r:id="rId34" o:title=""/>
                       </v:shape>
-                      <o:OLEObject Type="Embed" ProgID="PBrush" ShapeID="_x0000_i1048" DrawAspect="Content" ObjectID="_1616863291" r:id="rId52"/>
+                      <o:OLEObject Type="Embed" ProgID="PBrush" ShapeID="_x0000_i1048" DrawAspect="Content" ObjectID="_1617479479" r:id="rId52"/>
                     </w:object>
                   </w:r>
                 </w:p>
@@ -7936,7 +8004,7 @@
                       <v:shape id="_x0000_i1049" type="#_x0000_t75" style="width:10.3pt;height:10.3pt" o:ole="">
                         <v:imagedata r:id="rId53" o:title=""/>
                       </v:shape>
-                      <o:OLEObject Type="Embed" ProgID="PBrush" ShapeID="_x0000_i1049" DrawAspect="Content" ObjectID="_1616863292" r:id="rId54"/>
+                      <o:OLEObject Type="Embed" ProgID="PBrush" ShapeID="_x0000_i1049" DrawAspect="Content" ObjectID="_1617479480" r:id="rId54"/>
                     </w:object>
                   </w:r>
                 </w:p>
@@ -8218,7 +8286,7 @@
                       <v:shape id="_x0000_i1050" type="#_x0000_t75" style="width:10.3pt;height:10.3pt" o:ole="">
                         <v:imagedata r:id="rId40" o:title=""/>
                       </v:shape>
-                      <o:OLEObject Type="Embed" ProgID="PBrush" ShapeID="_x0000_i1050" DrawAspect="Content" ObjectID="_1616863293" r:id="rId55"/>
+                      <o:OLEObject Type="Embed" ProgID="PBrush" ShapeID="_x0000_i1050" DrawAspect="Content" ObjectID="_1617479481" r:id="rId55"/>
                     </w:object>
                   </w:r>
                 </w:p>
@@ -8367,7 +8435,7 @@
                         <w10:borderbottom type="single" width="4"/>
                         <w10:borderright type="single" width="4"/>
                       </v:shape>
-                      <o:OLEObject Type="Embed" ProgID="PBrush" ShapeID="_x0000_i1051" DrawAspect="Content" ObjectID="_1616863294" r:id="rId56"/>
+                      <o:OLEObject Type="Embed" ProgID="PBrush" ShapeID="_x0000_i1051" DrawAspect="Content" ObjectID="_1617479482" r:id="rId56"/>
                     </w:object>
                   </w:r>
                 </w:p>
@@ -9374,8 +9442,6 @@
             <w:r>
               <w:t>d</w:t>
             </w:r>
-            <w:bookmarkStart w:id="0" w:name="_GoBack"/>
-            <w:bookmarkEnd w:id="0"/>
             <w:r>
               <w:t>th to the CPU to access graphic data.</w:t>
             </w:r>
@@ -10053,30 +10119,17 @@
         <w:t xml:space="preserve"> $AF:0118</w:t>
       </w:r>
       <w:r>
-        <w:t xml:space="preserve"> to determine if a </w:t>
-      </w:r>
-      <w:proofErr w:type="spellStart"/>
-      <w:r>
-        <w:t>tileset</w:t>
-      </w:r>
-      <w:proofErr w:type="spellEnd"/>
-      <w:r>
-        <w:t xml:space="preserve"> should be displayed</w:t>
+        <w:t xml:space="preserve"> to determine if a tileset should be displayed</w:t>
       </w:r>
       <w:r>
         <w:t>.</w:t>
       </w:r>
       <w:r>
-        <w:t xml:space="preserve">  There can be four </w:t>
-      </w:r>
-      <w:proofErr w:type="spellStart"/>
-      <w:r>
-        <w:t>tiles</w:t>
+        <w:t xml:space="preserve">  There can be four tiles</w:t>
       </w:r>
       <w:r>
         <w:t>ets</w:t>
       </w:r>
-      <w:proofErr w:type="spellEnd"/>
       <w:r>
         <w:t xml:space="preserve"> at any given time in the display.</w:t>
       </w:r>
@@ -11486,7 +11539,6 @@
         <w:t>Tile maps are stored at addresses $AF:5000, $AF:5800, $AF:6000 and $AF:6800.</w:t>
       </w:r>
     </w:p>
-    <w:p/>
     <w:p>
       <w:pPr>
         <w:pStyle w:val="Heading4"/>
@@ -11809,11 +11861,12 @@
         <w:t>has a Control Register, a video memory address, and X and Y locations.</w:t>
       </w:r>
     </w:p>
-    <w:p/>
     <w:p>
       <w:pPr>
         <w:pStyle w:val="Heading2"/>
       </w:pPr>
+      <w:bookmarkStart w:id="0" w:name="_GoBack"/>
+      <w:bookmarkEnd w:id="0"/>
       <w:r>
         <w:t>Beatrix</w:t>
       </w:r>
@@ -12811,6 +12864,33 @@
         </w:rPr>
         <w:t>822  ;(W) Bit[0] = 1 -&gt; Start Writing the CODEC Control Register</w:t>
       </w:r>
+    </w:p>
+    <w:p>
+      <w:pPr>
+        <w:rPr>
+          <w:rFonts w:ascii="Lucida Console" w:hAnsi="Lucida Console" w:cs="Lucida Console"/>
+          <w:sz w:val="18"/>
+          <w:szCs w:val="18"/>
+        </w:rPr>
+      </w:pPr>
+    </w:p>
+    <w:p>
+      <w:pPr>
+        <w:rPr>
+          <w:rFonts w:ascii="Lucida Console" w:hAnsi="Lucida Console" w:cs="Lucida Console"/>
+          <w:sz w:val="18"/>
+          <w:szCs w:val="18"/>
+        </w:rPr>
+      </w:pPr>
+    </w:p>
+    <w:p>
+      <w:pPr>
+        <w:rPr>
+          <w:rFonts w:ascii="Lucida Console" w:hAnsi="Lucida Console" w:cs="Lucida Console"/>
+          <w:sz w:val="18"/>
+          <w:szCs w:val="18"/>
+        </w:rPr>
+      </w:pPr>
     </w:p>
     <w:p>
       <w:pPr>

</xml_diff>

<commit_message>
Added basic UART functionality.
</commit_message>
<xml_diff>
--- a/Manuals/c256-foenix-devguide.docx
+++ b/Manuals/c256-foenix-devguide.docx
@@ -302,13 +302,23 @@
         </w:rPr>
         <w:t xml:space="preserve">To modify the </w:t>
       </w:r>
+      <w:proofErr w:type="spellStart"/>
       <w:r>
         <w:rPr>
           <w:rFonts w:ascii="Lucida Console" w:hAnsi="Lucida Console" w:cs="Lucida Console"/>
           <w:sz w:val="18"/>
           <w:szCs w:val="18"/>
         </w:rPr>
-        <w:t>Foenix IDE</w:t>
+        <w:t>Foenix</w:t>
+      </w:r>
+      <w:proofErr w:type="spellEnd"/>
+      <w:r>
+        <w:rPr>
+          <w:rFonts w:ascii="Lucida Console" w:hAnsi="Lucida Console" w:cs="Lucida Console"/>
+          <w:sz w:val="18"/>
+          <w:szCs w:val="18"/>
+        </w:rPr>
+        <w:t xml:space="preserve"> IDE</w:t>
       </w:r>
       <w:r>
         <w:rPr>
@@ -849,7 +859,7 @@
           </w:tcPr>
           <w:p>
             <w:r>
-              <w:t>&lt;empty&gt;</w:t>
+              <w:t>Extension Card</w:t>
             </w:r>
           </w:p>
         </w:tc>
@@ -2453,7 +2463,16 @@
         <w:spacing w:after="0"/>
       </w:pPr>
       <w:r>
-        <w:t>[0] - Not used Always 1</w:t>
+        <w:t xml:space="preserve">[0] </w:t>
+      </w:r>
+      <w:r>
+        <w:t>–</w:t>
+      </w:r>
+      <w:r>
+        <w:t xml:space="preserve"> </w:t>
+      </w:r>
+      <w:r>
+        <w:t>Start of Frame at 60 Frames Per Second (FPS)</w:t>
       </w:r>
     </w:p>
     <w:p>
@@ -2461,7 +2480,10 @@
         <w:spacing w:after="0"/>
       </w:pPr>
       <w:r>
-        <w:t>[1] = VICKY_INT0 - Start of Frame (for now)</w:t>
+        <w:t xml:space="preserve">[1] = </w:t>
+      </w:r>
+      <w:r>
+        <w:t xml:space="preserve">Start of Line – at 60 FPS offset </w:t>
       </w:r>
     </w:p>
     <w:p>
@@ -2469,7 +2491,10 @@
         <w:spacing w:after="0"/>
       </w:pPr>
       <w:r>
-        <w:t>[2] = VICKY_INT1 - Line Interrupt (For Split Screen)</w:t>
+        <w:t xml:space="preserve">[2] = </w:t>
+      </w:r>
+      <w:r>
+        <w:t>Timer0</w:t>
       </w:r>
     </w:p>
     <w:p>
@@ -2477,7 +2502,10 @@
         <w:spacing w:after="0"/>
       </w:pPr>
       <w:r>
-        <w:t>[3] = Timer0</w:t>
+        <w:t>[3] = Timer</w:t>
+      </w:r>
+      <w:r>
+        <w:t>1</w:t>
       </w:r>
     </w:p>
     <w:p>
@@ -2485,7 +2513,10 @@
         <w:spacing w:after="0"/>
       </w:pPr>
       <w:r>
-        <w:t>[4] = Timer1</w:t>
+        <w:t>[4] = Timer</w:t>
+      </w:r>
+      <w:r>
+        <w:t>2</w:t>
       </w:r>
     </w:p>
     <w:p>
@@ -2493,7 +2524,10 @@
         <w:spacing w:after="0"/>
       </w:pPr>
       <w:r>
-        <w:t>[5] = Timer2</w:t>
+        <w:t xml:space="preserve">[5] = </w:t>
+      </w:r>
+      <w:r>
+        <w:t>RTC Interrupt (Clock Alarm, etc..., See the chip spec for more detail for the registers: BQ4802</w:t>
       </w:r>
     </w:p>
     <w:p>
@@ -2501,7 +2535,10 @@
         <w:spacing w:after="0"/>
       </w:pPr>
       <w:r>
-        <w:t>[6] = RTC Interrupt (Clock Alarm, etc..., See the chip spec for more detail for the registers: BQ4802</w:t>
+        <w:t xml:space="preserve">[6] = </w:t>
+      </w:r>
+      <w:r>
+        <w:t>Floppy Disk Controller</w:t>
       </w:r>
     </w:p>
     <w:p>
@@ -2509,15 +2546,10 @@
         <w:spacing w:after="0"/>
       </w:pPr>
       <w:r>
-        <w:t>[7] = LPC_</w:t>
-      </w:r>
-      <w:proofErr w:type="gramStart"/>
-      <w:r>
-        <w:t>INT[</w:t>
-      </w:r>
-      <w:proofErr w:type="gramEnd"/>
-      <w:r>
-        <w:t>6] - Floppy Disk Controller</w:t>
+        <w:t xml:space="preserve">[7] = </w:t>
+      </w:r>
+      <w:r>
+        <w:t>Mouse</w:t>
       </w:r>
     </w:p>
     <w:p>
@@ -2694,7 +2726,10 @@
         <w:spacing w:after="0"/>
       </w:pPr>
       <w:r>
-        <w:t>[4] = Always 1</w:t>
+        <w:t xml:space="preserve">[4] = </w:t>
+      </w:r>
+      <w:r>
+        <w:t>Video DMA</w:t>
       </w:r>
     </w:p>
     <w:p>
@@ -2720,6 +2755,8 @@
       <w:r>
         <w:t>[7] = Always 1</w:t>
       </w:r>
+      <w:bookmarkStart w:id="0" w:name="_GoBack"/>
+      <w:bookmarkEnd w:id="0"/>
     </w:p>
     <w:p>
       <w:pPr>
@@ -2856,8 +2893,6 @@
             <w:r>
               <w:t>BORDER_COLOR_R = $AF:0007</w:t>
             </w:r>
-            <w:bookmarkStart w:id="0" w:name="_GoBack"/>
-            <w:bookmarkEnd w:id="0"/>
           </w:p>
         </w:tc>
       </w:tr>
@@ -3832,10 +3867,10 @@
                         <v:path o:extrusionok="f" gradientshapeok="t" o:connecttype="rect"/>
                         <o:lock v:ext="edit" aspectratio="t"/>
                       </v:shapetype>
-                      <v:shape id="_x0000_i1025" type="#_x0000_t75" style="width:10.3pt;height:10.3pt" o:ole="">
+                      <v:shape id="_x0000_i1025" type="#_x0000_t75" style="width:10.2pt;height:10.2pt" o:ole="">
                         <v:imagedata r:id="rId12" o:title=""/>
                       </v:shape>
-                      <o:OLEObject Type="Embed" ProgID="PBrush" ShapeID="_x0000_i1025" DrawAspect="Content" ObjectID="_1619729954" r:id="rId13"/>
+                      <o:OLEObject Type="Embed" ProgID="PBrush" ShapeID="_x0000_i1025" DrawAspect="Content" ObjectID="_1622142738" r:id="rId13"/>
                     </w:object>
                   </w:r>
                 </w:p>
@@ -3979,10 +4014,10 @@
                   </w:r>
                   <w:r>
                     <w:object w:dxaOrig="206" w:dyaOrig="206" w14:anchorId="3D81A579">
-                      <v:shape id="_x0000_i1026" type="#_x0000_t75" style="width:10.3pt;height:10.3pt" o:ole="">
+                      <v:shape id="_x0000_i1026" type="#_x0000_t75" style="width:10.2pt;height:10.2pt" o:ole="">
                         <v:imagedata r:id="rId14" o:title=""/>
                       </v:shape>
-                      <o:OLEObject Type="Embed" ProgID="PBrush" ShapeID="_x0000_i1026" DrawAspect="Content" ObjectID="_1619729955" r:id="rId15"/>
+                      <o:OLEObject Type="Embed" ProgID="PBrush" ShapeID="_x0000_i1026" DrawAspect="Content" ObjectID="_1622142739" r:id="rId15"/>
                     </w:object>
                   </w:r>
                 </w:p>
@@ -4126,10 +4161,10 @@
                   </w:r>
                   <w:r>
                     <w:object w:dxaOrig="206" w:dyaOrig="206" w14:anchorId="21ADDC20">
-                      <v:shape id="_x0000_i1027" type="#_x0000_t75" style="width:10.3pt;height:10.3pt" o:ole="">
+                      <v:shape id="_x0000_i1027" type="#_x0000_t75" style="width:10.2pt;height:10.2pt" o:ole="">
                         <v:imagedata r:id="rId16" o:title=""/>
                       </v:shape>
-                      <o:OLEObject Type="Embed" ProgID="PBrush" ShapeID="_x0000_i1027" DrawAspect="Content" ObjectID="_1619729956" r:id="rId17"/>
+                      <o:OLEObject Type="Embed" ProgID="PBrush" ShapeID="_x0000_i1027" DrawAspect="Content" ObjectID="_1622142740" r:id="rId17"/>
                     </w:object>
                   </w:r>
                 </w:p>
@@ -4273,10 +4308,10 @@
                   </w:r>
                   <w:r>
                     <w:object w:dxaOrig="206" w:dyaOrig="206" w14:anchorId="54069A7B">
-                      <v:shape id="_x0000_i1028" type="#_x0000_t75" style="width:10.3pt;height:10.3pt" o:ole="">
+                      <v:shape id="_x0000_i1028" type="#_x0000_t75" style="width:10.2pt;height:10.2pt" o:ole="">
                         <v:imagedata r:id="rId18" o:title=""/>
                       </v:shape>
-                      <o:OLEObject Type="Embed" ProgID="PBrush" ShapeID="_x0000_i1028" DrawAspect="Content" ObjectID="_1619729957" r:id="rId19"/>
+                      <o:OLEObject Type="Embed" ProgID="PBrush" ShapeID="_x0000_i1028" DrawAspect="Content" ObjectID="_1622142741" r:id="rId19"/>
                     </w:object>
                   </w:r>
                 </w:p>
@@ -4420,10 +4455,10 @@
                   </w:r>
                   <w:r>
                     <w:object w:dxaOrig="206" w:dyaOrig="206" w14:anchorId="43CA7238">
-                      <v:shape id="_x0000_i1029" type="#_x0000_t75" style="width:10.3pt;height:10.3pt" o:ole="">
+                      <v:shape id="_x0000_i1029" type="#_x0000_t75" style="width:10.2pt;height:10.2pt" o:ole="">
                         <v:imagedata r:id="rId20" o:title=""/>
                       </v:shape>
-                      <o:OLEObject Type="Embed" ProgID="PBrush" ShapeID="_x0000_i1029" DrawAspect="Content" ObjectID="_1619729958" r:id="rId21"/>
+                      <o:OLEObject Type="Embed" ProgID="PBrush" ShapeID="_x0000_i1029" DrawAspect="Content" ObjectID="_1622142742" r:id="rId21"/>
                     </w:object>
                   </w:r>
                 </w:p>
@@ -4567,10 +4602,10 @@
                   </w:r>
                   <w:r>
                     <w:object w:dxaOrig="206" w:dyaOrig="206" w14:anchorId="0F07846B">
-                      <v:shape id="_x0000_i1030" type="#_x0000_t75" style="width:10.3pt;height:10.3pt" o:ole="">
+                      <v:shape id="_x0000_i1030" type="#_x0000_t75" style="width:10.2pt;height:10.2pt" o:ole="">
                         <v:imagedata r:id="rId22" o:title=""/>
                       </v:shape>
-                      <o:OLEObject Type="Embed" ProgID="PBrush" ShapeID="_x0000_i1030" DrawAspect="Content" ObjectID="_1619729959" r:id="rId23"/>
+                      <o:OLEObject Type="Embed" ProgID="PBrush" ShapeID="_x0000_i1030" DrawAspect="Content" ObjectID="_1622142743" r:id="rId23"/>
                     </w:object>
                   </w:r>
                 </w:p>
@@ -4714,10 +4749,10 @@
                   </w:r>
                   <w:r>
                     <w:object w:dxaOrig="206" w:dyaOrig="206" w14:anchorId="0552F597">
-                      <v:shape id="_x0000_i1031" type="#_x0000_t75" style="width:10.3pt;height:10.3pt" o:ole="">
+                      <v:shape id="_x0000_i1031" type="#_x0000_t75" style="width:10.2pt;height:10.2pt" o:ole="">
                         <v:imagedata r:id="rId24" o:title=""/>
                       </v:shape>
-                      <o:OLEObject Type="Embed" ProgID="PBrush" ShapeID="_x0000_i1031" DrawAspect="Content" ObjectID="_1619729960" r:id="rId25"/>
+                      <o:OLEObject Type="Embed" ProgID="PBrush" ShapeID="_x0000_i1031" DrawAspect="Content" ObjectID="_1622142744" r:id="rId25"/>
                     </w:object>
                   </w:r>
                 </w:p>
@@ -4861,10 +4896,10 @@
                   </w:r>
                   <w:r>
                     <w:object w:dxaOrig="206" w:dyaOrig="206" w14:anchorId="4048F0B9">
-                      <v:shape id="_x0000_i1032" type="#_x0000_t75" style="width:10.3pt;height:10.3pt" o:ole="">
+                      <v:shape id="_x0000_i1032" type="#_x0000_t75" style="width:10.2pt;height:10.2pt" o:ole="">
                         <v:imagedata r:id="rId26" o:title=""/>
                       </v:shape>
-                      <o:OLEObject Type="Embed" ProgID="PBrush" ShapeID="_x0000_i1032" DrawAspect="Content" ObjectID="_1619729961" r:id="rId27"/>
+                      <o:OLEObject Type="Embed" ProgID="PBrush" ShapeID="_x0000_i1032" DrawAspect="Content" ObjectID="_1622142745" r:id="rId27"/>
                     </w:object>
                   </w:r>
                 </w:p>
@@ -5008,10 +5043,10 @@
                   </w:r>
                   <w:r>
                     <w:object w:dxaOrig="206" w:dyaOrig="206" w14:anchorId="16AC57F5">
-                      <v:shape id="_x0000_i1033" type="#_x0000_t75" style="width:10.3pt;height:10.3pt" o:ole="">
+                      <v:shape id="_x0000_i1033" type="#_x0000_t75" style="width:10.2pt;height:10.2pt" o:ole="">
                         <v:imagedata r:id="rId28" o:title=""/>
                       </v:shape>
-                      <o:OLEObject Type="Embed" ProgID="PBrush" ShapeID="_x0000_i1033" DrawAspect="Content" ObjectID="_1619729962" r:id="rId29"/>
+                      <o:OLEObject Type="Embed" ProgID="PBrush" ShapeID="_x0000_i1033" DrawAspect="Content" ObjectID="_1622142746" r:id="rId29"/>
                     </w:object>
                   </w:r>
                 </w:p>
@@ -5155,10 +5190,10 @@
                   </w:r>
                   <w:r>
                     <w:object w:dxaOrig="206" w:dyaOrig="206" w14:anchorId="79FD24F8">
-                      <v:shape id="_x0000_i1034" type="#_x0000_t75" style="width:10.3pt;height:10.3pt" o:ole="">
+                      <v:shape id="_x0000_i1034" type="#_x0000_t75" style="width:10.2pt;height:10.2pt" o:ole="">
                         <v:imagedata r:id="rId30" o:title=""/>
                       </v:shape>
-                      <o:OLEObject Type="Embed" ProgID="PBrush" ShapeID="_x0000_i1034" DrawAspect="Content" ObjectID="_1619729963" r:id="rId31"/>
+                      <o:OLEObject Type="Embed" ProgID="PBrush" ShapeID="_x0000_i1034" DrawAspect="Content" ObjectID="_1622142747" r:id="rId31"/>
                     </w:object>
                   </w:r>
                 </w:p>
@@ -5302,10 +5337,10 @@
                   </w:r>
                   <w:r>
                     <w:object w:dxaOrig="206" w:dyaOrig="206" w14:anchorId="71356A6C">
-                      <v:shape id="_x0000_i1035" type="#_x0000_t75" style="width:10.3pt;height:10.3pt" o:ole="">
+                      <v:shape id="_x0000_i1035" type="#_x0000_t75" style="width:10.2pt;height:10.2pt" o:ole="">
                         <v:imagedata r:id="rId32" o:title=""/>
                       </v:shape>
-                      <o:OLEObject Type="Embed" ProgID="PBrush" ShapeID="_x0000_i1035" DrawAspect="Content" ObjectID="_1619729964" r:id="rId33"/>
+                      <o:OLEObject Type="Embed" ProgID="PBrush" ShapeID="_x0000_i1035" DrawAspect="Content" ObjectID="_1622142748" r:id="rId33"/>
                     </w:object>
                   </w:r>
                 </w:p>
@@ -5449,10 +5484,10 @@
                   </w:r>
                   <w:r>
                     <w:object w:dxaOrig="206" w:dyaOrig="206" w14:anchorId="31BAB006">
-                      <v:shape id="_x0000_i1036" type="#_x0000_t75" style="width:10.3pt;height:10.3pt" o:ole="">
+                      <v:shape id="_x0000_i1036" type="#_x0000_t75" style="width:10.2pt;height:10.2pt" o:ole="">
                         <v:imagedata r:id="rId34" o:title=""/>
                       </v:shape>
-                      <o:OLEObject Type="Embed" ProgID="PBrush" ShapeID="_x0000_i1036" DrawAspect="Content" ObjectID="_1619729965" r:id="rId35"/>
+                      <o:OLEObject Type="Embed" ProgID="PBrush" ShapeID="_x0000_i1036" DrawAspect="Content" ObjectID="_1622142749" r:id="rId35"/>
                     </w:object>
                   </w:r>
                 </w:p>
@@ -5596,10 +5631,10 @@
                   </w:r>
                   <w:r>
                     <w:object w:dxaOrig="206" w:dyaOrig="206" w14:anchorId="014A1F8B">
-                      <v:shape id="_x0000_i1037" type="#_x0000_t75" style="width:10.3pt;height:10.3pt" o:ole="">
+                      <v:shape id="_x0000_i1037" type="#_x0000_t75" style="width:10.2pt;height:10.2pt" o:ole="">
                         <v:imagedata r:id="rId36" o:title=""/>
                       </v:shape>
-                      <o:OLEObject Type="Embed" ProgID="PBrush" ShapeID="_x0000_i1037" DrawAspect="Content" ObjectID="_1619729966" r:id="rId37"/>
+                      <o:OLEObject Type="Embed" ProgID="PBrush" ShapeID="_x0000_i1037" DrawAspect="Content" ObjectID="_1622142750" r:id="rId37"/>
                     </w:object>
                   </w:r>
                 </w:p>
@@ -5743,10 +5778,10 @@
                   </w:r>
                   <w:r>
                     <w:object w:dxaOrig="206" w:dyaOrig="206" w14:anchorId="7F4F4D1E">
-                      <v:shape id="_x0000_i1038" type="#_x0000_t75" style="width:10.3pt;height:10.3pt" o:ole="">
+                      <v:shape id="_x0000_i1038" type="#_x0000_t75" style="width:10.2pt;height:10.2pt" o:ole="">
                         <v:imagedata r:id="rId38" o:title=""/>
                       </v:shape>
-                      <o:OLEObject Type="Embed" ProgID="PBrush" ShapeID="_x0000_i1038" DrawAspect="Content" ObjectID="_1619729967" r:id="rId39"/>
+                      <o:OLEObject Type="Embed" ProgID="PBrush" ShapeID="_x0000_i1038" DrawAspect="Content" ObjectID="_1622142751" r:id="rId39"/>
                     </w:object>
                   </w:r>
                 </w:p>
@@ -5894,10 +5929,10 @@
                   </w:r>
                   <w:r>
                     <w:object w:dxaOrig="206" w:dyaOrig="206" w14:anchorId="2D35A742">
-                      <v:shape id="_x0000_i1039" type="#_x0000_t75" style="width:10.3pt;height:10.3pt" o:ole="">
+                      <v:shape id="_x0000_i1039" type="#_x0000_t75" style="width:10.2pt;height:10.2pt" o:ole="">
                         <v:imagedata r:id="rId40" o:title=""/>
                       </v:shape>
-                      <o:OLEObject Type="Embed" ProgID="PBrush" ShapeID="_x0000_i1039" DrawAspect="Content" ObjectID="_1619729968" r:id="rId41"/>
+                      <o:OLEObject Type="Embed" ProgID="PBrush" ShapeID="_x0000_i1039" DrawAspect="Content" ObjectID="_1622142752" r:id="rId41"/>
                     </w:object>
                   </w:r>
                 </w:p>
@@ -6045,14 +6080,14 @@
                   </w:r>
                   <w:r>
                     <w:object w:dxaOrig="206" w:dyaOrig="206" w14:anchorId="3BDEB42E">
-                      <v:shape id="_x0000_i1040" type="#_x0000_t75" style="width:10.3pt;height:10.3pt" o:ole="" o:bordertopcolor="this" o:borderleftcolor="this" o:borderbottomcolor="this" o:borderrightcolor="this">
+                      <v:shape id="_x0000_i1040" type="#_x0000_t75" style="width:10.2pt;height:10.2pt" o:ole="" o:bordertopcolor="this" o:borderleftcolor="this" o:borderbottomcolor="this" o:borderrightcolor="this">
                         <v:imagedata r:id="rId42" o:title=""/>
                         <w10:bordertop type="single" width="4"/>
                         <w10:borderleft type="single" width="4"/>
                         <w10:borderbottom type="single" width="4"/>
                         <w10:borderright type="single" width="4"/>
                       </v:shape>
-                      <o:OLEObject Type="Embed" ProgID="PBrush" ShapeID="_x0000_i1040" DrawAspect="Content" ObjectID="_1619729969" r:id="rId43"/>
+                      <o:OLEObject Type="Embed" ProgID="PBrush" ShapeID="_x0000_i1040" DrawAspect="Content" ObjectID="_1622142753" r:id="rId43"/>
                     </w:object>
                   </w:r>
                 </w:p>
@@ -6343,10 +6378,10 @@
                   </w:r>
                   <w:r>
                     <w:object w:dxaOrig="206" w:dyaOrig="206" w14:anchorId="23ACF44D">
-                      <v:shape id="_x0000_i1041" type="#_x0000_t75" style="width:10.3pt;height:10.3pt" o:ole="">
+                      <v:shape id="_x0000_i1041" type="#_x0000_t75" style="width:10.2pt;height:10.2pt" o:ole="">
                         <v:imagedata r:id="rId12" o:title=""/>
                       </v:shape>
-                      <o:OLEObject Type="Embed" ProgID="PBrush" ShapeID="_x0000_i1041" DrawAspect="Content" ObjectID="_1619729970" r:id="rId44"/>
+                      <o:OLEObject Type="Embed" ProgID="PBrush" ShapeID="_x0000_i1041" DrawAspect="Content" ObjectID="_1622142754" r:id="rId44"/>
                     </w:object>
                   </w:r>
                 </w:p>
@@ -6488,10 +6523,10 @@
                   </w:r>
                   <w:r>
                     <w:object w:dxaOrig="206" w:dyaOrig="206" w14:anchorId="7888B837">
-                      <v:shape id="_x0000_i1042" type="#_x0000_t75" style="width:10.3pt;height:10.3pt" o:ole="">
+                      <v:shape id="_x0000_i1042" type="#_x0000_t75" style="width:10.2pt;height:10.2pt" o:ole="">
                         <v:imagedata r:id="rId14" o:title=""/>
                       </v:shape>
-                      <o:OLEObject Type="Embed" ProgID="PBrush" ShapeID="_x0000_i1042" DrawAspect="Content" ObjectID="_1619729971" r:id="rId45"/>
+                      <o:OLEObject Type="Embed" ProgID="PBrush" ShapeID="_x0000_i1042" DrawAspect="Content" ObjectID="_1622142755" r:id="rId45"/>
                     </w:object>
                   </w:r>
                 </w:p>
@@ -6633,10 +6668,10 @@
                   </w:r>
                   <w:r>
                     <w:object w:dxaOrig="206" w:dyaOrig="206" w14:anchorId="3C2F5BEB">
-                      <v:shape id="_x0000_i1043" type="#_x0000_t75" style="width:10.3pt;height:10.3pt" o:ole="">
+                      <v:shape id="_x0000_i1043" type="#_x0000_t75" style="width:10.2pt;height:10.2pt" o:ole="">
                         <v:imagedata r:id="rId16" o:title=""/>
                       </v:shape>
-                      <o:OLEObject Type="Embed" ProgID="PBrush" ShapeID="_x0000_i1043" DrawAspect="Content" ObjectID="_1619729972" r:id="rId46"/>
+                      <o:OLEObject Type="Embed" ProgID="PBrush" ShapeID="_x0000_i1043" DrawAspect="Content" ObjectID="_1622142756" r:id="rId46"/>
                     </w:object>
                   </w:r>
                 </w:p>
@@ -6778,10 +6813,10 @@
                   </w:r>
                   <w:r>
                     <w:object w:dxaOrig="206" w:dyaOrig="206" w14:anchorId="324A2A97">
-                      <v:shape id="_x0000_i1044" type="#_x0000_t75" style="width:10.3pt;height:10.3pt" o:ole="">
+                      <v:shape id="_x0000_i1044" type="#_x0000_t75" style="width:10.2pt;height:10.2pt" o:ole="">
                         <v:imagedata r:id="rId18" o:title=""/>
                       </v:shape>
-                      <o:OLEObject Type="Embed" ProgID="PBrush" ShapeID="_x0000_i1044" DrawAspect="Content" ObjectID="_1619729973" r:id="rId47"/>
+                      <o:OLEObject Type="Embed" ProgID="PBrush" ShapeID="_x0000_i1044" DrawAspect="Content" ObjectID="_1622142757" r:id="rId47"/>
                     </w:object>
                   </w:r>
                 </w:p>
@@ -6920,10 +6955,10 @@
                       <w:szCs w:val="16"/>
                     </w:rPr>
                     <w:object w:dxaOrig="206" w:dyaOrig="206" w14:anchorId="5D22BE5D">
-                      <v:shape id="_x0000_i1045" type="#_x0000_t75" style="width:10.3pt;height:10.3pt" o:ole="">
+                      <v:shape id="_x0000_i1045" type="#_x0000_t75" style="width:10.2pt;height:10.2pt" o:ole="">
                         <v:imagedata r:id="rId48" o:title=""/>
                       </v:shape>
-                      <o:OLEObject Type="Embed" ProgID="PBrush" ShapeID="_x0000_i1045" DrawAspect="Content" ObjectID="_1619729974" r:id="rId49"/>
+                      <o:OLEObject Type="Embed" ProgID="PBrush" ShapeID="_x0000_i1045" DrawAspect="Content" ObjectID="_1622142758" r:id="rId49"/>
                     </w:object>
                   </w:r>
                 </w:p>
@@ -7578,10 +7613,10 @@
                   </w:r>
                   <w:r>
                     <w:object w:dxaOrig="206" w:dyaOrig="206" w14:anchorId="0C98CE43">
-                      <v:shape id="_x0000_i1046" type="#_x0000_t75" style="width:10.3pt;height:10.3pt" o:ole="">
+                      <v:shape id="_x0000_i1046" type="#_x0000_t75" style="width:10.2pt;height:10.2pt" o:ole="">
                         <v:imagedata r:id="rId30" o:title=""/>
                       </v:shape>
-                      <o:OLEObject Type="Embed" ProgID="PBrush" ShapeID="_x0000_i1046" DrawAspect="Content" ObjectID="_1619729975" r:id="rId50"/>
+                      <o:OLEObject Type="Embed" ProgID="PBrush" ShapeID="_x0000_i1046" DrawAspect="Content" ObjectID="_1622142759" r:id="rId50"/>
                     </w:object>
                   </w:r>
                 </w:p>
@@ -7723,10 +7758,10 @@
                   </w:r>
                   <w:r>
                     <w:object w:dxaOrig="206" w:dyaOrig="206" w14:anchorId="7712E020">
-                      <v:shape id="_x0000_i1047" type="#_x0000_t75" style="width:10.3pt;height:10.3pt" o:ole="">
+                      <v:shape id="_x0000_i1047" type="#_x0000_t75" style="width:10.2pt;height:10.2pt" o:ole="">
                         <v:imagedata r:id="rId32" o:title=""/>
                       </v:shape>
-                      <o:OLEObject Type="Embed" ProgID="PBrush" ShapeID="_x0000_i1047" DrawAspect="Content" ObjectID="_1619729976" r:id="rId51"/>
+                      <o:OLEObject Type="Embed" ProgID="PBrush" ShapeID="_x0000_i1047" DrawAspect="Content" ObjectID="_1622142760" r:id="rId51"/>
                     </w:object>
                   </w:r>
                 </w:p>
@@ -7868,10 +7903,10 @@
                   </w:r>
                   <w:r>
                     <w:object w:dxaOrig="206" w:dyaOrig="206" w14:anchorId="49E93C86">
-                      <v:shape id="_x0000_i1048" type="#_x0000_t75" style="width:10.3pt;height:10.3pt" o:ole="">
+                      <v:shape id="_x0000_i1048" type="#_x0000_t75" style="width:10.2pt;height:10.2pt" o:ole="">
                         <v:imagedata r:id="rId34" o:title=""/>
                       </v:shape>
-                      <o:OLEObject Type="Embed" ProgID="PBrush" ShapeID="_x0000_i1048" DrawAspect="Content" ObjectID="_1619729977" r:id="rId52"/>
+                      <o:OLEObject Type="Embed" ProgID="PBrush" ShapeID="_x0000_i1048" DrawAspect="Content" ObjectID="_1622142761" r:id="rId52"/>
                     </w:object>
                   </w:r>
                 </w:p>
@@ -8013,10 +8048,10 @@
                   </w:r>
                   <w:r>
                     <w:object w:dxaOrig="206" w:dyaOrig="206" w14:anchorId="70A44509">
-                      <v:shape id="_x0000_i1049" type="#_x0000_t75" style="width:10.3pt;height:10.3pt" o:ole="">
+                      <v:shape id="_x0000_i1049" type="#_x0000_t75" style="width:10.2pt;height:10.2pt" o:ole="">
                         <v:imagedata r:id="rId53" o:title=""/>
                       </v:shape>
-                      <o:OLEObject Type="Embed" ProgID="PBrush" ShapeID="_x0000_i1049" DrawAspect="Content" ObjectID="_1619729978" r:id="rId54"/>
+                      <o:OLEObject Type="Embed" ProgID="PBrush" ShapeID="_x0000_i1049" DrawAspect="Content" ObjectID="_1622142762" r:id="rId54"/>
                     </w:object>
                   </w:r>
                 </w:p>
@@ -8295,10 +8330,10 @@
                   </w:r>
                   <w:r>
                     <w:object w:dxaOrig="206" w:dyaOrig="206" w14:anchorId="71145607">
-                      <v:shape id="_x0000_i1050" type="#_x0000_t75" style="width:10.3pt;height:10.3pt" o:ole="">
+                      <v:shape id="_x0000_i1050" type="#_x0000_t75" style="width:10.2pt;height:10.2pt" o:ole="">
                         <v:imagedata r:id="rId40" o:title=""/>
                       </v:shape>
-                      <o:OLEObject Type="Embed" ProgID="PBrush" ShapeID="_x0000_i1050" DrawAspect="Content" ObjectID="_1619729979" r:id="rId55"/>
+                      <o:OLEObject Type="Embed" ProgID="PBrush" ShapeID="_x0000_i1050" DrawAspect="Content" ObjectID="_1622142763" r:id="rId55"/>
                     </w:object>
                   </w:r>
                 </w:p>
@@ -8440,14 +8475,14 @@
                   </w:r>
                   <w:r>
                     <w:object w:dxaOrig="206" w:dyaOrig="206" w14:anchorId="64E40DFF">
-                      <v:shape id="_x0000_i1051" type="#_x0000_t75" style="width:10.3pt;height:10.3pt" o:ole="" o:bordertopcolor="this" o:borderleftcolor="this" o:borderbottomcolor="this" o:borderrightcolor="this">
+                      <v:shape id="_x0000_i1051" type="#_x0000_t75" style="width:10.2pt;height:10.2pt" o:ole="" o:bordertopcolor="this" o:borderleftcolor="this" o:borderbottomcolor="this" o:borderrightcolor="this">
                         <v:imagedata r:id="rId42" o:title=""/>
                         <w10:bordertop type="single" width="4"/>
                         <w10:borderleft type="single" width="4"/>
                         <w10:borderbottom type="single" width="4"/>
                         <w10:borderright type="single" width="4"/>
                       </v:shape>
-                      <o:OLEObject Type="Embed" ProgID="PBrush" ShapeID="_x0000_i1051" DrawAspect="Content" ObjectID="_1619729980" r:id="rId56"/>
+                      <o:OLEObject Type="Embed" ProgID="PBrush" ShapeID="_x0000_i1051" DrawAspect="Content" ObjectID="_1622142764" r:id="rId56"/>
                     </w:object>
                   </w:r>
                 </w:p>
@@ -9480,7 +9515,15 @@
     </w:p>
     <w:p>
       <w:r>
-        <w:t>C256 has 4 MB of Video RAM available, starting at $B0:0000 and ending at $EF:FFFF.</w:t>
+        <w:t>C256 has 4 MB of Video RAM available, starting at $B0:0000 and ending at $</w:t>
+      </w:r>
+      <w:proofErr w:type="gramStart"/>
+      <w:r>
+        <w:t>EF:FFFF</w:t>
+      </w:r>
+      <w:proofErr w:type="gramEnd"/>
+      <w:r>
+        <w:t>.</w:t>
       </w:r>
     </w:p>
     <w:p>

</xml_diff>

<commit_message>
Added SD Card dialog.
</commit_message>
<xml_diff>
--- a/Manuals/c256-foenix-devguide.docx
+++ b/Manuals/c256-foenix-devguide.docx
@@ -13,6 +13,7 @@
       <w:r>
         <w:rPr>
           <w:rFonts w:ascii="Lucida Console" w:hAnsi="Lucida Console" w:cs="Lucida Console"/>
+          <w:noProof/>
           <w:sz w:val="18"/>
           <w:szCs w:val="18"/>
         </w:rPr>
@@ -118,6 +119,7 @@
       <w:r>
         <w:rPr>
           <w:rFonts w:ascii="Lucida Console" w:hAnsi="Lucida Console" w:cs="Lucida Console"/>
+          <w:noProof/>
           <w:sz w:val="18"/>
           <w:szCs w:val="18"/>
         </w:rPr>
@@ -457,8 +459,6 @@
         <w:lastRenderedPageBreak/>
         <w:t>IDE Windows</w:t>
       </w:r>
-      <w:bookmarkStart w:id="0" w:name="_GoBack"/>
-      <w:bookmarkEnd w:id="0"/>
     </w:p>
     <w:p>
       <w:r>
@@ -493,6 +493,9 @@
     </w:p>
     <w:p>
       <w:r>
+        <w:rPr>
+          <w:noProof/>
+        </w:rPr>
         <w:drawing>
           <wp:inline distT="0" distB="0" distL="0" distR="0" wp14:anchorId="6781AA0B" wp14:editId="440EA835">
             <wp:extent cx="5916930" cy="3281045"/>
@@ -1035,6 +1038,9 @@
     </w:p>
     <w:p>
       <w:r>
+        <w:rPr>
+          <w:noProof/>
+        </w:rPr>
         <w:drawing>
           <wp:inline distT="0" distB="0" distL="0" distR="0" wp14:anchorId="57734DA6" wp14:editId="6ADDCD6C">
             <wp:extent cx="5916930" cy="3281045"/>
@@ -3153,6 +3159,67 @@
       <w:pPr>
         <w:spacing w:after="0"/>
       </w:pPr>
+      <w:r>
+        <w:rPr>
+          <w:noProof/>
+        </w:rPr>
+        <w:lastRenderedPageBreak/>
+        <w:drawing>
+          <wp:inline distT="0" distB="0" distL="0" distR="0" wp14:anchorId="465358D8" wp14:editId="4EAF585F">
+            <wp:extent cx="5943600" cy="3345180"/>
+            <wp:effectExtent l="0" t="0" r="0" b="7620"/>
+            <wp:docPr id="9" name="Picture 9"/>
+            <wp:cNvGraphicFramePr>
+              <a:graphicFrameLocks xmlns:a="http://schemas.openxmlformats.org/drawingml/2006/main" noChangeAspect="1"/>
+            </wp:cNvGraphicFramePr>
+            <a:graphic xmlns:a="http://schemas.openxmlformats.org/drawingml/2006/main">
+              <a:graphicData uri="http://schemas.openxmlformats.org/drawingml/2006/picture">
+                <pic:pic xmlns:pic="http://schemas.openxmlformats.org/drawingml/2006/picture">
+                  <pic:nvPicPr>
+                    <pic:cNvPr id="0" name="Picture 28"/>
+                    <pic:cNvPicPr>
+                      <a:picLocks noChangeAspect="1" noChangeArrowheads="1"/>
+                    </pic:cNvPicPr>
+                  </pic:nvPicPr>
+                  <pic:blipFill>
+                    <a:blip r:embed="rId12">
+                      <a:extLst>
+                        <a:ext uri="{28A0092B-C50C-407E-A947-70E740481C1C}">
+                          <a14:useLocalDpi xmlns:a14="http://schemas.microsoft.com/office/drawing/2010/main" val="0"/>
+                        </a:ext>
+                      </a:extLst>
+                    </a:blip>
+                    <a:srcRect/>
+                    <a:stretch>
+                      <a:fillRect/>
+                    </a:stretch>
+                  </pic:blipFill>
+                  <pic:spPr bwMode="auto">
+                    <a:xfrm>
+                      <a:off x="0" y="0"/>
+                      <a:ext cx="5943600" cy="3345180"/>
+                    </a:xfrm>
+                    <a:prstGeom prst="rect">
+                      <a:avLst/>
+                    </a:prstGeom>
+                    <a:noFill/>
+                    <a:ln>
+                      <a:noFill/>
+                    </a:ln>
+                  </pic:spPr>
+                </pic:pic>
+              </a:graphicData>
+            </a:graphic>
+          </wp:inline>
+        </w:drawing>
+      </w:r>
+      <w:bookmarkStart w:id="0" w:name="_GoBack"/>
+      <w:bookmarkEnd w:id="0"/>
+    </w:p>
+    <w:p>
+      <w:pPr>
+        <w:spacing w:after="0"/>
+      </w:pPr>
     </w:p>
     <w:tbl>
       <w:tblPr>
@@ -3191,7 +3258,6 @@
                 <w:sz w:val="18"/>
                 <w:szCs w:val="18"/>
               </w:rPr>
-              <w:lastRenderedPageBreak/>
               <w:t>Interrupt Register 1 ($00:0141, $00:0145, $00:0149, $00:014D)</w:t>
             </w:r>
           </w:p>
@@ -3934,9 +4000,11 @@
       <w:r>
         <w:rPr>
           <w:rFonts w:ascii="Lucida Console" w:hAnsi="Lucida Console" w:cs="Lucida Console"/>
-          <w:sz w:val="18"/>
-          <w:szCs w:val="18"/>
-        </w:rPr>
+          <w:noProof/>
+          <w:sz w:val="18"/>
+          <w:szCs w:val="18"/>
+        </w:rPr>
+        <w:lastRenderedPageBreak/>
         <w:drawing>
           <wp:inline distT="0" distB="0" distL="0" distR="0" wp14:anchorId="6CA76E91" wp14:editId="1EEFF72D">
             <wp:extent cx="5943600" cy="3310255"/>
@@ -3955,7 +4023,7 @@
                     </pic:cNvPicPr>
                   </pic:nvPicPr>
                   <pic:blipFill>
-                    <a:blip r:embed="rId12" cstate="print">
+                    <a:blip r:embed="rId13" cstate="print">
                       <a:extLst>
                         <a:ext uri="{28A0092B-C50C-407E-A947-70E740481C1C}">
                           <a14:useLocalDpi xmlns:a14="http://schemas.microsoft.com/office/drawing/2010/main" val="0"/>
@@ -4224,7 +4292,6 @@
                 <w:sz w:val="18"/>
                 <w:szCs w:val="18"/>
               </w:rPr>
-              <w:lastRenderedPageBreak/>
               <w:t>VDMA Control Register ($AF:0400)</w:t>
             </w:r>
           </w:p>
@@ -4702,6 +4769,7 @@
         <w:pStyle w:val="Code"/>
       </w:pPr>
       <w:r>
+        <w:lastRenderedPageBreak/>
         <w:t>VDMA_BYTE_2_WRITE   = $AF0401 ; Write Only - Byte to Write in the Fill Function</w:t>
       </w:r>
     </w:p>
@@ -5370,7 +5438,6 @@
           </w:tcPr>
           <w:p>
             <w:r>
-              <w:lastRenderedPageBreak/>
               <w:t>//    $AF:12F8 - $AF:12FF - LOGIC DEVICE 5 - SERIAL 2</w:t>
             </w:r>
           </w:p>
@@ -5481,6 +5548,7 @@
         <w:pStyle w:val="Code"/>
       </w:pPr>
       <w:r>
+        <w:lastRenderedPageBreak/>
         <w:t>$AF:2800 - $AF:2BFF (Internal Memory) Graphics Mode LUT2</w:t>
       </w:r>
     </w:p>
@@ -5904,7 +5972,6 @@
                       <w:sz w:val="16"/>
                       <w:szCs w:val="16"/>
                     </w:rPr>
-                    <w:lastRenderedPageBreak/>
                     <w:t>0</w:t>
                   </w:r>
                 </w:p>
@@ -6044,10 +6111,10 @@
                         <v:path o:extrusionok="f" gradientshapeok="t" o:connecttype="rect"/>
                         <o:lock v:ext="edit" aspectratio="t"/>
                       </v:shapetype>
-                      <v:shape id="_x0000_i1025" type="#_x0000_t75" style="width:10.15pt;height:10.15pt" o:ole="">
-                        <v:imagedata r:id="rId13" o:title=""/>
+                      <v:shape id="_x0000_i1025" type="#_x0000_t75" style="width:10.3pt;height:10.3pt" o:ole="">
+                        <v:imagedata r:id="rId14" o:title=""/>
                       </v:shape>
-                      <o:OLEObject Type="Embed" ProgID="PBrush" ShapeID="_x0000_i1025" DrawAspect="Content" ObjectID="_1633612319" r:id="rId14"/>
+                      <o:OLEObject Type="Embed" ProgID="PBrush" ShapeID="_x0000_i1025" DrawAspect="Content" ObjectID="_1634323039" r:id="rId15"/>
                     </w:object>
                   </w:r>
                 </w:p>
@@ -6191,10 +6258,10 @@
                   </w:r>
                   <w:r>
                     <w:object w:dxaOrig="206" w:dyaOrig="206" w14:anchorId="3D81A579">
-                      <v:shape id="_x0000_i1026" type="#_x0000_t75" style="width:10.15pt;height:10.15pt" o:ole="">
-                        <v:imagedata r:id="rId15" o:title=""/>
+                      <v:shape id="_x0000_i1026" type="#_x0000_t75" style="width:10.3pt;height:10.3pt" o:ole="">
+                        <v:imagedata r:id="rId16" o:title=""/>
                       </v:shape>
-                      <o:OLEObject Type="Embed" ProgID="PBrush" ShapeID="_x0000_i1026" DrawAspect="Content" ObjectID="_1633612320" r:id="rId16"/>
+                      <o:OLEObject Type="Embed" ProgID="PBrush" ShapeID="_x0000_i1026" DrawAspect="Content" ObjectID="_1634323040" r:id="rId17"/>
                     </w:object>
                   </w:r>
                 </w:p>
@@ -6338,10 +6405,10 @@
                   </w:r>
                   <w:r>
                     <w:object w:dxaOrig="206" w:dyaOrig="206" w14:anchorId="21ADDC20">
-                      <v:shape id="_x0000_i1027" type="#_x0000_t75" style="width:10.15pt;height:10.15pt" o:ole="">
-                        <v:imagedata r:id="rId17" o:title=""/>
+                      <v:shape id="_x0000_i1027" type="#_x0000_t75" style="width:10.3pt;height:10.3pt" o:ole="">
+                        <v:imagedata r:id="rId18" o:title=""/>
                       </v:shape>
-                      <o:OLEObject Type="Embed" ProgID="PBrush" ShapeID="_x0000_i1027" DrawAspect="Content" ObjectID="_1633612321" r:id="rId18"/>
+                      <o:OLEObject Type="Embed" ProgID="PBrush" ShapeID="_x0000_i1027" DrawAspect="Content" ObjectID="_1634323041" r:id="rId19"/>
                     </w:object>
                   </w:r>
                 </w:p>
@@ -6485,10 +6552,10 @@
                   </w:r>
                   <w:r>
                     <w:object w:dxaOrig="206" w:dyaOrig="206" w14:anchorId="54069A7B">
-                      <v:shape id="_x0000_i1028" type="#_x0000_t75" style="width:10.15pt;height:10.15pt" o:ole="">
-                        <v:imagedata r:id="rId19" o:title=""/>
+                      <v:shape id="_x0000_i1028" type="#_x0000_t75" style="width:10.3pt;height:10.3pt" o:ole="">
+                        <v:imagedata r:id="rId20" o:title=""/>
                       </v:shape>
-                      <o:OLEObject Type="Embed" ProgID="PBrush" ShapeID="_x0000_i1028" DrawAspect="Content" ObjectID="_1633612322" r:id="rId20"/>
+                      <o:OLEObject Type="Embed" ProgID="PBrush" ShapeID="_x0000_i1028" DrawAspect="Content" ObjectID="_1634323042" r:id="rId21"/>
                     </w:object>
                   </w:r>
                 </w:p>
@@ -6632,10 +6699,10 @@
                   </w:r>
                   <w:r>
                     <w:object w:dxaOrig="206" w:dyaOrig="206" w14:anchorId="43CA7238">
-                      <v:shape id="_x0000_i1029" type="#_x0000_t75" style="width:10.15pt;height:10.15pt" o:ole="">
-                        <v:imagedata r:id="rId21" o:title=""/>
+                      <v:shape id="_x0000_i1029" type="#_x0000_t75" style="width:10.3pt;height:10.3pt" o:ole="">
+                        <v:imagedata r:id="rId22" o:title=""/>
                       </v:shape>
-                      <o:OLEObject Type="Embed" ProgID="PBrush" ShapeID="_x0000_i1029" DrawAspect="Content" ObjectID="_1633612323" r:id="rId22"/>
+                      <o:OLEObject Type="Embed" ProgID="PBrush" ShapeID="_x0000_i1029" DrawAspect="Content" ObjectID="_1634323043" r:id="rId23"/>
                     </w:object>
                   </w:r>
                 </w:p>
@@ -6779,10 +6846,10 @@
                   </w:r>
                   <w:r>
                     <w:object w:dxaOrig="206" w:dyaOrig="206" w14:anchorId="0F07846B">
-                      <v:shape id="_x0000_i1030" type="#_x0000_t75" style="width:10.15pt;height:10.15pt" o:ole="">
-                        <v:imagedata r:id="rId23" o:title=""/>
+                      <v:shape id="_x0000_i1030" type="#_x0000_t75" style="width:10.3pt;height:10.3pt" o:ole="">
+                        <v:imagedata r:id="rId24" o:title=""/>
                       </v:shape>
-                      <o:OLEObject Type="Embed" ProgID="PBrush" ShapeID="_x0000_i1030" DrawAspect="Content" ObjectID="_1633612324" r:id="rId24"/>
+                      <o:OLEObject Type="Embed" ProgID="PBrush" ShapeID="_x0000_i1030" DrawAspect="Content" ObjectID="_1634323044" r:id="rId25"/>
                     </w:object>
                   </w:r>
                 </w:p>
@@ -6926,10 +6993,10 @@
                   </w:r>
                   <w:r>
                     <w:object w:dxaOrig="206" w:dyaOrig="206" w14:anchorId="0552F597">
-                      <v:shape id="_x0000_i1031" type="#_x0000_t75" style="width:10.15pt;height:10.15pt" o:ole="">
-                        <v:imagedata r:id="rId25" o:title=""/>
+                      <v:shape id="_x0000_i1031" type="#_x0000_t75" style="width:10.3pt;height:10.3pt" o:ole="">
+                        <v:imagedata r:id="rId26" o:title=""/>
                       </v:shape>
-                      <o:OLEObject Type="Embed" ProgID="PBrush" ShapeID="_x0000_i1031" DrawAspect="Content" ObjectID="_1633612325" r:id="rId26"/>
+                      <o:OLEObject Type="Embed" ProgID="PBrush" ShapeID="_x0000_i1031" DrawAspect="Content" ObjectID="_1634323045" r:id="rId27"/>
                     </w:object>
                   </w:r>
                 </w:p>
@@ -7073,10 +7140,10 @@
                   </w:r>
                   <w:r>
                     <w:object w:dxaOrig="206" w:dyaOrig="206" w14:anchorId="4048F0B9">
-                      <v:shape id="_x0000_i1032" type="#_x0000_t75" style="width:10.15pt;height:10.15pt" o:ole="">
-                        <v:imagedata r:id="rId27" o:title=""/>
+                      <v:shape id="_x0000_i1032" type="#_x0000_t75" style="width:10.3pt;height:10.3pt" o:ole="">
+                        <v:imagedata r:id="rId28" o:title=""/>
                       </v:shape>
-                      <o:OLEObject Type="Embed" ProgID="PBrush" ShapeID="_x0000_i1032" DrawAspect="Content" ObjectID="_1633612326" r:id="rId28"/>
+                      <o:OLEObject Type="Embed" ProgID="PBrush" ShapeID="_x0000_i1032" DrawAspect="Content" ObjectID="_1634323046" r:id="rId29"/>
                     </w:object>
                   </w:r>
                 </w:p>
@@ -7220,10 +7287,10 @@
                   </w:r>
                   <w:r>
                     <w:object w:dxaOrig="206" w:dyaOrig="206" w14:anchorId="16AC57F5">
-                      <v:shape id="_x0000_i1033" type="#_x0000_t75" style="width:10.15pt;height:10.15pt" o:ole="">
-                        <v:imagedata r:id="rId29" o:title=""/>
+                      <v:shape id="_x0000_i1033" type="#_x0000_t75" style="width:10.3pt;height:10.3pt" o:ole="">
+                        <v:imagedata r:id="rId30" o:title=""/>
                       </v:shape>
-                      <o:OLEObject Type="Embed" ProgID="PBrush" ShapeID="_x0000_i1033" DrawAspect="Content" ObjectID="_1633612327" r:id="rId30"/>
+                      <o:OLEObject Type="Embed" ProgID="PBrush" ShapeID="_x0000_i1033" DrawAspect="Content" ObjectID="_1634323047" r:id="rId31"/>
                     </w:object>
                   </w:r>
                 </w:p>
@@ -7367,10 +7434,10 @@
                   </w:r>
                   <w:r>
                     <w:object w:dxaOrig="206" w:dyaOrig="206" w14:anchorId="79FD24F8">
-                      <v:shape id="_x0000_i1034" type="#_x0000_t75" style="width:10.15pt;height:10.15pt" o:ole="">
-                        <v:imagedata r:id="rId31" o:title=""/>
+                      <v:shape id="_x0000_i1034" type="#_x0000_t75" style="width:10.3pt;height:10.3pt" o:ole="">
+                        <v:imagedata r:id="rId32" o:title=""/>
                       </v:shape>
-                      <o:OLEObject Type="Embed" ProgID="PBrush" ShapeID="_x0000_i1034" DrawAspect="Content" ObjectID="_1633612328" r:id="rId32"/>
+                      <o:OLEObject Type="Embed" ProgID="PBrush" ShapeID="_x0000_i1034" DrawAspect="Content" ObjectID="_1634323048" r:id="rId33"/>
                     </w:object>
                   </w:r>
                 </w:p>
@@ -7514,10 +7581,10 @@
                   </w:r>
                   <w:r>
                     <w:object w:dxaOrig="206" w:dyaOrig="206" w14:anchorId="71356A6C">
-                      <v:shape id="_x0000_i1035" type="#_x0000_t75" style="width:10.15pt;height:10.15pt" o:ole="">
-                        <v:imagedata r:id="rId33" o:title=""/>
+                      <v:shape id="_x0000_i1035" type="#_x0000_t75" style="width:10.3pt;height:10.3pt" o:ole="">
+                        <v:imagedata r:id="rId34" o:title=""/>
                       </v:shape>
-                      <o:OLEObject Type="Embed" ProgID="PBrush" ShapeID="_x0000_i1035" DrawAspect="Content" ObjectID="_1633612329" r:id="rId34"/>
+                      <o:OLEObject Type="Embed" ProgID="PBrush" ShapeID="_x0000_i1035" DrawAspect="Content" ObjectID="_1634323049" r:id="rId35"/>
                     </w:object>
                   </w:r>
                 </w:p>
@@ -7661,10 +7728,10 @@
                   </w:r>
                   <w:r>
                     <w:object w:dxaOrig="206" w:dyaOrig="206" w14:anchorId="31BAB006">
-                      <v:shape id="_x0000_i1036" type="#_x0000_t75" style="width:10.15pt;height:10.15pt" o:ole="">
-                        <v:imagedata r:id="rId35" o:title=""/>
+                      <v:shape id="_x0000_i1036" type="#_x0000_t75" style="width:10.3pt;height:10.3pt" o:ole="">
+                        <v:imagedata r:id="rId36" o:title=""/>
                       </v:shape>
-                      <o:OLEObject Type="Embed" ProgID="PBrush" ShapeID="_x0000_i1036" DrawAspect="Content" ObjectID="_1633612330" r:id="rId36"/>
+                      <o:OLEObject Type="Embed" ProgID="PBrush" ShapeID="_x0000_i1036" DrawAspect="Content" ObjectID="_1634323050" r:id="rId37"/>
                     </w:object>
                   </w:r>
                 </w:p>
@@ -7688,6 +7755,7 @@
                       <w:sz w:val="16"/>
                       <w:szCs w:val="16"/>
                     </w:rPr>
+                    <w:lastRenderedPageBreak/>
                     <w:t>C</w:t>
                   </w:r>
                 </w:p>
@@ -7808,10 +7876,10 @@
                   </w:r>
                   <w:r>
                     <w:object w:dxaOrig="206" w:dyaOrig="206" w14:anchorId="014A1F8B">
-                      <v:shape id="_x0000_i1037" type="#_x0000_t75" style="width:10.15pt;height:10.15pt" o:ole="">
-                        <v:imagedata r:id="rId37" o:title=""/>
+                      <v:shape id="_x0000_i1037" type="#_x0000_t75" style="width:10.3pt;height:10.3pt" o:ole="">
+                        <v:imagedata r:id="rId38" o:title=""/>
                       </v:shape>
-                      <o:OLEObject Type="Embed" ProgID="PBrush" ShapeID="_x0000_i1037" DrawAspect="Content" ObjectID="_1633612331" r:id="rId38"/>
+                      <o:OLEObject Type="Embed" ProgID="PBrush" ShapeID="_x0000_i1037" DrawAspect="Content" ObjectID="_1634323051" r:id="rId39"/>
                     </w:object>
                   </w:r>
                 </w:p>
@@ -7955,10 +8023,10 @@
                   </w:r>
                   <w:r>
                     <w:object w:dxaOrig="206" w:dyaOrig="206" w14:anchorId="7F4F4D1E">
-                      <v:shape id="_x0000_i1038" type="#_x0000_t75" style="width:10.15pt;height:10.15pt" o:ole="">
-                        <v:imagedata r:id="rId39" o:title=""/>
+                      <v:shape id="_x0000_i1038" type="#_x0000_t75" style="width:10.3pt;height:10.3pt" o:ole="">
+                        <v:imagedata r:id="rId40" o:title=""/>
                       </v:shape>
-                      <o:OLEObject Type="Embed" ProgID="PBrush" ShapeID="_x0000_i1038" DrawAspect="Content" ObjectID="_1633612332" r:id="rId40"/>
+                      <o:OLEObject Type="Embed" ProgID="PBrush" ShapeID="_x0000_i1038" DrawAspect="Content" ObjectID="_1634323052" r:id="rId41"/>
                     </w:object>
                   </w:r>
                 </w:p>
@@ -8106,10 +8174,10 @@
                   </w:r>
                   <w:r>
                     <w:object w:dxaOrig="206" w:dyaOrig="206" w14:anchorId="2D35A742">
-                      <v:shape id="_x0000_i1039" type="#_x0000_t75" style="width:10.15pt;height:10.15pt" o:ole="">
-                        <v:imagedata r:id="rId41" o:title=""/>
+                      <v:shape id="_x0000_i1039" type="#_x0000_t75" style="width:10.3pt;height:10.3pt" o:ole="">
+                        <v:imagedata r:id="rId42" o:title=""/>
                       </v:shape>
-                      <o:OLEObject Type="Embed" ProgID="PBrush" ShapeID="_x0000_i1039" DrawAspect="Content" ObjectID="_1633612333" r:id="rId42"/>
+                      <o:OLEObject Type="Embed" ProgID="PBrush" ShapeID="_x0000_i1039" DrawAspect="Content" ObjectID="_1634323053" r:id="rId43"/>
                     </w:object>
                   </w:r>
                 </w:p>
@@ -8257,14 +8325,14 @@
                   </w:r>
                   <w:r>
                     <w:object w:dxaOrig="206" w:dyaOrig="206" w14:anchorId="3BDEB42E">
-                      <v:shape id="_x0000_i1040" type="#_x0000_t75" style="width:10.15pt;height:10.15pt" o:ole="" o:bordertopcolor="this" o:borderleftcolor="this" o:borderbottomcolor="this" o:borderrightcolor="this">
-                        <v:imagedata r:id="rId43" o:title=""/>
+                      <v:shape id="_x0000_i1040" type="#_x0000_t75" style="width:10.3pt;height:10.3pt" o:ole="" o:bordertopcolor="this" o:borderleftcolor="this" o:borderbottomcolor="this" o:borderrightcolor="this">
+                        <v:imagedata r:id="rId44" o:title=""/>
                         <w10:bordertop type="single" width="4"/>
                         <w10:borderleft type="single" width="4"/>
                         <w10:borderbottom type="single" width="4"/>
                         <w10:borderright type="single" width="4"/>
                       </v:shape>
-                      <o:OLEObject Type="Embed" ProgID="PBrush" ShapeID="_x0000_i1040" DrawAspect="Content" ObjectID="_1633612334" r:id="rId44"/>
+                      <o:OLEObject Type="Embed" ProgID="PBrush" ShapeID="_x0000_i1040" DrawAspect="Content" ObjectID="_1634323054" r:id="rId45"/>
                     </w:object>
                   </w:r>
                 </w:p>
@@ -8437,7 +8505,6 @@
                       <w:sz w:val="16"/>
                       <w:szCs w:val="16"/>
                     </w:rPr>
-                    <w:lastRenderedPageBreak/>
                     <w:t>0</w:t>
                   </w:r>
                 </w:p>
@@ -8557,10 +8624,10 @@
                   </w:r>
                   <w:r>
                     <w:object w:dxaOrig="206" w:dyaOrig="206" w14:anchorId="23ACF44D">
-                      <v:shape id="_x0000_i1041" type="#_x0000_t75" style="width:10.15pt;height:10.15pt" o:ole="">
-                        <v:imagedata r:id="rId13" o:title=""/>
+                      <v:shape id="_x0000_i1041" type="#_x0000_t75" style="width:10.3pt;height:10.3pt" o:ole="">
+                        <v:imagedata r:id="rId14" o:title=""/>
                       </v:shape>
-                      <o:OLEObject Type="Embed" ProgID="PBrush" ShapeID="_x0000_i1041" DrawAspect="Content" ObjectID="_1633612335" r:id="rId45"/>
+                      <o:OLEObject Type="Embed" ProgID="PBrush" ShapeID="_x0000_i1041" DrawAspect="Content" ObjectID="_1634323055" r:id="rId46"/>
                     </w:object>
                   </w:r>
                 </w:p>
@@ -8702,10 +8769,10 @@
                   </w:r>
                   <w:r>
                     <w:object w:dxaOrig="206" w:dyaOrig="206" w14:anchorId="7888B837">
-                      <v:shape id="_x0000_i1042" type="#_x0000_t75" style="width:10.15pt;height:10.15pt" o:ole="">
-                        <v:imagedata r:id="rId15" o:title=""/>
+                      <v:shape id="_x0000_i1042" type="#_x0000_t75" style="width:10.3pt;height:10.3pt" o:ole="">
+                        <v:imagedata r:id="rId16" o:title=""/>
                       </v:shape>
-                      <o:OLEObject Type="Embed" ProgID="PBrush" ShapeID="_x0000_i1042" DrawAspect="Content" ObjectID="_1633612336" r:id="rId46"/>
+                      <o:OLEObject Type="Embed" ProgID="PBrush" ShapeID="_x0000_i1042" DrawAspect="Content" ObjectID="_1634323056" r:id="rId47"/>
                     </w:object>
                   </w:r>
                 </w:p>
@@ -8847,10 +8914,10 @@
                   </w:r>
                   <w:r>
                     <w:object w:dxaOrig="206" w:dyaOrig="206" w14:anchorId="3C2F5BEB">
-                      <v:shape id="_x0000_i1043" type="#_x0000_t75" style="width:10.15pt;height:10.15pt" o:ole="">
-                        <v:imagedata r:id="rId17" o:title=""/>
+                      <v:shape id="_x0000_i1043" type="#_x0000_t75" style="width:10.3pt;height:10.3pt" o:ole="">
+                        <v:imagedata r:id="rId18" o:title=""/>
                       </v:shape>
-                      <o:OLEObject Type="Embed" ProgID="PBrush" ShapeID="_x0000_i1043" DrawAspect="Content" ObjectID="_1633612337" r:id="rId47"/>
+                      <o:OLEObject Type="Embed" ProgID="PBrush" ShapeID="_x0000_i1043" DrawAspect="Content" ObjectID="_1634323057" r:id="rId48"/>
                     </w:object>
                   </w:r>
                 </w:p>
@@ -8992,10 +9059,10 @@
                   </w:r>
                   <w:r>
                     <w:object w:dxaOrig="206" w:dyaOrig="206" w14:anchorId="324A2A97">
-                      <v:shape id="_x0000_i1044" type="#_x0000_t75" style="width:10.15pt;height:10.15pt" o:ole="">
-                        <v:imagedata r:id="rId19" o:title=""/>
+                      <v:shape id="_x0000_i1044" type="#_x0000_t75" style="width:10.3pt;height:10.3pt" o:ole="">
+                        <v:imagedata r:id="rId20" o:title=""/>
                       </v:shape>
-                      <o:OLEObject Type="Embed" ProgID="PBrush" ShapeID="_x0000_i1044" DrawAspect="Content" ObjectID="_1633612338" r:id="rId48"/>
+                      <o:OLEObject Type="Embed" ProgID="PBrush" ShapeID="_x0000_i1044" DrawAspect="Content" ObjectID="_1634323058" r:id="rId49"/>
                     </w:object>
                   </w:r>
                 </w:p>
@@ -9134,10 +9201,10 @@
                       <w:szCs w:val="16"/>
                     </w:rPr>
                     <w:object w:dxaOrig="206" w:dyaOrig="206" w14:anchorId="5D22BE5D">
-                      <v:shape id="_x0000_i1045" type="#_x0000_t75" style="width:10.15pt;height:10.15pt" o:ole="">
-                        <v:imagedata r:id="rId49" o:title=""/>
+                      <v:shape id="_x0000_i1045" type="#_x0000_t75" style="width:10.3pt;height:10.3pt" o:ole="">
+                        <v:imagedata r:id="rId50" o:title=""/>
                       </v:shape>
-                      <o:OLEObject Type="Embed" ProgID="PBrush" ShapeID="_x0000_i1045" DrawAspect="Content" ObjectID="_1633612339" r:id="rId50"/>
+                      <o:OLEObject Type="Embed" ProgID="PBrush" ShapeID="_x0000_i1045" DrawAspect="Content" ObjectID="_1634323059" r:id="rId51"/>
                     </w:object>
                   </w:r>
                 </w:p>
@@ -9792,10 +9859,10 @@
                   </w:r>
                   <w:r>
                     <w:object w:dxaOrig="206" w:dyaOrig="206" w14:anchorId="0C98CE43">
-                      <v:shape id="_x0000_i1046" type="#_x0000_t75" style="width:10.15pt;height:10.15pt" o:ole="">
-                        <v:imagedata r:id="rId31" o:title=""/>
+                      <v:shape id="_x0000_i1046" type="#_x0000_t75" style="width:10.3pt;height:10.3pt" o:ole="">
+                        <v:imagedata r:id="rId32" o:title=""/>
                       </v:shape>
-                      <o:OLEObject Type="Embed" ProgID="PBrush" ShapeID="_x0000_i1046" DrawAspect="Content" ObjectID="_1633612340" r:id="rId51"/>
+                      <o:OLEObject Type="Embed" ProgID="PBrush" ShapeID="_x0000_i1046" DrawAspect="Content" ObjectID="_1634323060" r:id="rId52"/>
                     </w:object>
                   </w:r>
                 </w:p>
@@ -9937,10 +10004,10 @@
                   </w:r>
                   <w:r>
                     <w:object w:dxaOrig="206" w:dyaOrig="206" w14:anchorId="7712E020">
-                      <v:shape id="_x0000_i1047" type="#_x0000_t75" style="width:10.15pt;height:10.15pt" o:ole="">
-                        <v:imagedata r:id="rId33" o:title=""/>
+                      <v:shape id="_x0000_i1047" type="#_x0000_t75" style="width:10.3pt;height:10.3pt" o:ole="">
+                        <v:imagedata r:id="rId34" o:title=""/>
                       </v:shape>
-                      <o:OLEObject Type="Embed" ProgID="PBrush" ShapeID="_x0000_i1047" DrawAspect="Content" ObjectID="_1633612341" r:id="rId52"/>
+                      <o:OLEObject Type="Embed" ProgID="PBrush" ShapeID="_x0000_i1047" DrawAspect="Content" ObjectID="_1634323061" r:id="rId53"/>
                     </w:object>
                   </w:r>
                 </w:p>
@@ -10082,10 +10149,10 @@
                   </w:r>
                   <w:r>
                     <w:object w:dxaOrig="206" w:dyaOrig="206" w14:anchorId="49E93C86">
-                      <v:shape id="_x0000_i1048" type="#_x0000_t75" style="width:10.15pt;height:10.15pt" o:ole="">
-                        <v:imagedata r:id="rId35" o:title=""/>
+                      <v:shape id="_x0000_i1048" type="#_x0000_t75" style="width:10.3pt;height:10.3pt" o:ole="">
+                        <v:imagedata r:id="rId36" o:title=""/>
                       </v:shape>
-                      <o:OLEObject Type="Embed" ProgID="PBrush" ShapeID="_x0000_i1048" DrawAspect="Content" ObjectID="_1633612342" r:id="rId53"/>
+                      <o:OLEObject Type="Embed" ProgID="PBrush" ShapeID="_x0000_i1048" DrawAspect="Content" ObjectID="_1634323062" r:id="rId54"/>
                     </w:object>
                   </w:r>
                 </w:p>
@@ -10227,10 +10294,10 @@
                   </w:r>
                   <w:r>
                     <w:object w:dxaOrig="206" w:dyaOrig="206" w14:anchorId="70A44509">
-                      <v:shape id="_x0000_i1049" type="#_x0000_t75" style="width:10.15pt;height:10.15pt" o:ole="">
-                        <v:imagedata r:id="rId54" o:title=""/>
+                      <v:shape id="_x0000_i1049" type="#_x0000_t75" style="width:10.3pt;height:10.3pt" o:ole="">
+                        <v:imagedata r:id="rId55" o:title=""/>
                       </v:shape>
-                      <o:OLEObject Type="Embed" ProgID="PBrush" ShapeID="_x0000_i1049" DrawAspect="Content" ObjectID="_1633612343" r:id="rId55"/>
+                      <o:OLEObject Type="Embed" ProgID="PBrush" ShapeID="_x0000_i1049" DrawAspect="Content" ObjectID="_1634323063" r:id="rId56"/>
                     </w:object>
                   </w:r>
                 </w:p>
@@ -10253,6 +10320,7 @@
                       <w:sz w:val="16"/>
                       <w:szCs w:val="16"/>
                     </w:rPr>
+                    <w:lastRenderedPageBreak/>
                     <w:t>D</w:t>
                   </w:r>
                 </w:p>
@@ -10509,10 +10577,10 @@
                   </w:r>
                   <w:r>
                     <w:object w:dxaOrig="206" w:dyaOrig="206" w14:anchorId="71145607">
-                      <v:shape id="_x0000_i1050" type="#_x0000_t75" style="width:10.15pt;height:10.15pt" o:ole="">
-                        <v:imagedata r:id="rId41" o:title=""/>
+                      <v:shape id="_x0000_i1050" type="#_x0000_t75" style="width:10.3pt;height:10.3pt" o:ole="">
+                        <v:imagedata r:id="rId42" o:title=""/>
                       </v:shape>
-                      <o:OLEObject Type="Embed" ProgID="PBrush" ShapeID="_x0000_i1050" DrawAspect="Content" ObjectID="_1633612344" r:id="rId56"/>
+                      <o:OLEObject Type="Embed" ProgID="PBrush" ShapeID="_x0000_i1050" DrawAspect="Content" ObjectID="_1634323064" r:id="rId57"/>
                     </w:object>
                   </w:r>
                 </w:p>
@@ -10654,14 +10722,14 @@
                   </w:r>
                   <w:r>
                     <w:object w:dxaOrig="206" w:dyaOrig="206" w14:anchorId="64E40DFF">
-                      <v:shape id="_x0000_i1051" type="#_x0000_t75" style="width:10.15pt;height:10.15pt" o:ole="" o:bordertopcolor="this" o:borderleftcolor="this" o:borderbottomcolor="this" o:borderrightcolor="this">
-                        <v:imagedata r:id="rId43" o:title=""/>
+                      <v:shape id="_x0000_i1051" type="#_x0000_t75" style="width:10.3pt;height:10.3pt" o:ole="" o:bordertopcolor="this" o:borderleftcolor="this" o:borderbottomcolor="this" o:borderrightcolor="this">
+                        <v:imagedata r:id="rId44" o:title=""/>
                         <w10:bordertop type="single" width="4"/>
                         <w10:borderleft type="single" width="4"/>
                         <w10:borderbottom type="single" width="4"/>
                         <w10:borderright type="single" width="4"/>
                       </v:shape>
-                      <o:OLEObject Type="Embed" ProgID="PBrush" ShapeID="_x0000_i1051" DrawAspect="Content" ObjectID="_1633612345" r:id="rId57"/>
+                      <o:OLEObject Type="Embed" ProgID="PBrush" ShapeID="_x0000_i1051" DrawAspect="Content" ObjectID="_1634323065" r:id="rId58"/>
                     </w:object>
                   </w:r>
                 </w:p>
@@ -10701,6 +10769,9 @@
     </w:p>
     <w:p>
       <w:r>
+        <w:rPr>
+          <w:noProof/>
+        </w:rPr>
         <w:drawing>
           <wp:inline distT="0" distB="0" distL="0" distR="0" wp14:anchorId="26698024" wp14:editId="778B9AE1">
             <wp:extent cx="5943600" cy="4475480"/>
@@ -10719,7 +10790,7 @@
                     </pic:cNvPicPr>
                   </pic:nvPicPr>
                   <pic:blipFill>
-                    <a:blip r:embed="rId58">
+                    <a:blip r:embed="rId59">
                       <a:extLst>
                         <a:ext uri="{28A0092B-C50C-407E-A947-70E740481C1C}">
                           <a14:useLocalDpi xmlns:a14="http://schemas.microsoft.com/office/drawing/2010/main" val="0"/>
@@ -10756,7 +10827,6 @@
         <w:pStyle w:val="Heading4"/>
       </w:pPr>
       <w:r>
-        <w:lastRenderedPageBreak/>
         <w:t xml:space="preserve">Text </w:t>
       </w:r>
       <w:r>
@@ -11119,6 +11189,7 @@
                 <w:sz w:val="18"/>
                 <w:szCs w:val="18"/>
               </w:rPr>
+              <w:lastRenderedPageBreak/>
               <w:t>Disable Vid</w:t>
             </w:r>
           </w:p>
@@ -11781,7 +11852,6 @@
     </w:p>
     <w:p>
       <w:r>
-        <w:lastRenderedPageBreak/>
         <w:t>The Bitmap Control Register is shown below.</w:t>
       </w:r>
     </w:p>
@@ -12146,6 +12216,7 @@
     <w:p/>
     <w:p>
       <w:r>
+        <w:lastRenderedPageBreak/>
         <w:t>The address pointer of the bitmap in the Video RAM is located at addresses $AF:0141 to $AF:014</w:t>
       </w:r>
       <w:r>
@@ -13318,7 +13389,6 @@
                 <w:sz w:val="18"/>
                 <w:szCs w:val="18"/>
               </w:rPr>
-              <w:lastRenderedPageBreak/>
               <w:t>Sprite</w:t>
             </w:r>
             <w:r>
@@ -13574,9 +13644,11 @@
       <w:r>
         <w:rPr>
           <w:rFonts w:ascii="Lucida Console" w:hAnsi="Lucida Console" w:cs="Lucida Console"/>
-          <w:sz w:val="18"/>
-          <w:szCs w:val="18"/>
-        </w:rPr>
+          <w:noProof/>
+          <w:sz w:val="18"/>
+          <w:szCs w:val="18"/>
+        </w:rPr>
+        <w:lastRenderedPageBreak/>
         <w:drawing>
           <wp:inline distT="0" distB="0" distL="0" distR="0" wp14:anchorId="1F9023F1" wp14:editId="758B3F41">
             <wp:extent cx="5943600" cy="3320415"/>
@@ -13595,7 +13667,7 @@
                     </pic:cNvPicPr>
                   </pic:nvPicPr>
                   <pic:blipFill>
-                    <a:blip r:embed="rId59" cstate="print">
+                    <a:blip r:embed="rId60" cstate="print">
                       <a:extLst>
                         <a:ext uri="{28A0092B-C50C-407E-A947-70E740481C1C}">
                           <a14:useLocalDpi xmlns:a14="http://schemas.microsoft.com/office/drawing/2010/main" val="0"/>
@@ -13845,7 +13917,6 @@
     </w:p>
     <w:p>
       <w:r>
-        <w:lastRenderedPageBreak/>
         <w:t xml:space="preserve">The </w:t>
       </w:r>
       <w:r>
@@ -14144,6 +14215,7 @@
           <w:b/>
           <w:bCs/>
         </w:rPr>
+        <w:lastRenderedPageBreak/>
         <w:t>Note: This feature is not implemented in the Foenix IDE yet.</w:t>
       </w:r>
     </w:p>
@@ -16548,7 +16620,7 @@
       </w:pPr>
     </w:pPrDefault>
   </w:docDefaults>
-  <w:latentStyles w:defLockedState="0" w:defUIPriority="99" w:defSemiHidden="0" w:defUnhideWhenUsed="0" w:defQFormat="0" w:count="377">
+  <w:latentStyles w:defLockedState="0" w:defUIPriority="99" w:defSemiHidden="0" w:defUnhideWhenUsed="0" w:defQFormat="0" w:count="376">
     <w:lsdException w:name="Normal" w:uiPriority="0" w:qFormat="1"/>
     <w:lsdException w:name="heading 1" w:uiPriority="9" w:qFormat="1"/>
     <w:lsdException w:name="heading 2" w:semiHidden="1" w:uiPriority="9" w:unhideWhenUsed="1" w:qFormat="1"/>
@@ -16925,7 +16997,6 @@
     <w:lsdException w:name="Hashtag" w:semiHidden="1" w:unhideWhenUsed="1"/>
     <w:lsdException w:name="Unresolved Mention" w:semiHidden="1" w:unhideWhenUsed="1"/>
     <w:lsdException w:name="Smart Link" w:semiHidden="1" w:unhideWhenUsed="1"/>
-    <w:lsdException w:name="Smart Link Error" w:semiHidden="1" w:unhideWhenUsed="1"/>
   </w:latentStyles>
   <w:style w:type="paragraph" w:default="1" w:styleId="Normal">
     <w:name w:val="Normal"/>

</xml_diff>

<commit_message>
Release 0.2.6.2 - added the VDMA device. SDCard is still under development.
</commit_message>
<xml_diff>
--- a/Manuals/c256-foenix-devguide.docx
+++ b/Manuals/c256-foenix-devguide.docx
@@ -3213,8 +3213,6 @@
           </wp:inline>
         </w:drawing>
       </w:r>
-      <w:bookmarkStart w:id="0" w:name="_GoBack"/>
-      <w:bookmarkEnd w:id="0"/>
     </w:p>
     <w:p>
       <w:pPr>
@@ -6111,10 +6109,10 @@
                         <v:path o:extrusionok="f" gradientshapeok="t" o:connecttype="rect"/>
                         <o:lock v:ext="edit" aspectratio="t"/>
                       </v:shapetype>
-                      <v:shape id="_x0000_i1025" type="#_x0000_t75" style="width:10.3pt;height:10.3pt" o:ole="">
+                      <v:shape id="_x0000_i1025" type="#_x0000_t75" style="width:10.2pt;height:10.2pt" o:ole="">
                         <v:imagedata r:id="rId14" o:title=""/>
                       </v:shape>
-                      <o:OLEObject Type="Embed" ProgID="PBrush" ShapeID="_x0000_i1025" DrawAspect="Content" ObjectID="_1634323039" r:id="rId15"/>
+                      <o:OLEObject Type="Embed" ProgID="PBrush" ShapeID="_x0000_i1025" DrawAspect="Content" ObjectID="_1636913286" r:id="rId15"/>
                     </w:object>
                   </w:r>
                 </w:p>
@@ -6258,10 +6256,10 @@
                   </w:r>
                   <w:r>
                     <w:object w:dxaOrig="206" w:dyaOrig="206" w14:anchorId="3D81A579">
-                      <v:shape id="_x0000_i1026" type="#_x0000_t75" style="width:10.3pt;height:10.3pt" o:ole="">
+                      <v:shape id="_x0000_i1026" type="#_x0000_t75" style="width:10.2pt;height:10.2pt" o:ole="">
                         <v:imagedata r:id="rId16" o:title=""/>
                       </v:shape>
-                      <o:OLEObject Type="Embed" ProgID="PBrush" ShapeID="_x0000_i1026" DrawAspect="Content" ObjectID="_1634323040" r:id="rId17"/>
+                      <o:OLEObject Type="Embed" ProgID="PBrush" ShapeID="_x0000_i1026" DrawAspect="Content" ObjectID="_1636913287" r:id="rId17"/>
                     </w:object>
                   </w:r>
                 </w:p>
@@ -6405,10 +6403,10 @@
                   </w:r>
                   <w:r>
                     <w:object w:dxaOrig="206" w:dyaOrig="206" w14:anchorId="21ADDC20">
-                      <v:shape id="_x0000_i1027" type="#_x0000_t75" style="width:10.3pt;height:10.3pt" o:ole="">
+                      <v:shape id="_x0000_i1027" type="#_x0000_t75" style="width:10.2pt;height:10.2pt" o:ole="">
                         <v:imagedata r:id="rId18" o:title=""/>
                       </v:shape>
-                      <o:OLEObject Type="Embed" ProgID="PBrush" ShapeID="_x0000_i1027" DrawAspect="Content" ObjectID="_1634323041" r:id="rId19"/>
+                      <o:OLEObject Type="Embed" ProgID="PBrush" ShapeID="_x0000_i1027" DrawAspect="Content" ObjectID="_1636913288" r:id="rId19"/>
                     </w:object>
                   </w:r>
                 </w:p>
@@ -6552,10 +6550,10 @@
                   </w:r>
                   <w:r>
                     <w:object w:dxaOrig="206" w:dyaOrig="206" w14:anchorId="54069A7B">
-                      <v:shape id="_x0000_i1028" type="#_x0000_t75" style="width:10.3pt;height:10.3pt" o:ole="">
+                      <v:shape id="_x0000_i1028" type="#_x0000_t75" style="width:10.2pt;height:10.2pt" o:ole="">
                         <v:imagedata r:id="rId20" o:title=""/>
                       </v:shape>
-                      <o:OLEObject Type="Embed" ProgID="PBrush" ShapeID="_x0000_i1028" DrawAspect="Content" ObjectID="_1634323042" r:id="rId21"/>
+                      <o:OLEObject Type="Embed" ProgID="PBrush" ShapeID="_x0000_i1028" DrawAspect="Content" ObjectID="_1636913289" r:id="rId21"/>
                     </w:object>
                   </w:r>
                 </w:p>
@@ -6699,10 +6697,10 @@
                   </w:r>
                   <w:r>
                     <w:object w:dxaOrig="206" w:dyaOrig="206" w14:anchorId="43CA7238">
-                      <v:shape id="_x0000_i1029" type="#_x0000_t75" style="width:10.3pt;height:10.3pt" o:ole="">
+                      <v:shape id="_x0000_i1029" type="#_x0000_t75" style="width:10.2pt;height:10.2pt" o:ole="">
                         <v:imagedata r:id="rId22" o:title=""/>
                       </v:shape>
-                      <o:OLEObject Type="Embed" ProgID="PBrush" ShapeID="_x0000_i1029" DrawAspect="Content" ObjectID="_1634323043" r:id="rId23"/>
+                      <o:OLEObject Type="Embed" ProgID="PBrush" ShapeID="_x0000_i1029" DrawAspect="Content" ObjectID="_1636913290" r:id="rId23"/>
                     </w:object>
                   </w:r>
                 </w:p>
@@ -6846,10 +6844,10 @@
                   </w:r>
                   <w:r>
                     <w:object w:dxaOrig="206" w:dyaOrig="206" w14:anchorId="0F07846B">
-                      <v:shape id="_x0000_i1030" type="#_x0000_t75" style="width:10.3pt;height:10.3pt" o:ole="">
+                      <v:shape id="_x0000_i1030" type="#_x0000_t75" style="width:10.2pt;height:10.2pt" o:ole="">
                         <v:imagedata r:id="rId24" o:title=""/>
                       </v:shape>
-                      <o:OLEObject Type="Embed" ProgID="PBrush" ShapeID="_x0000_i1030" DrawAspect="Content" ObjectID="_1634323044" r:id="rId25"/>
+                      <o:OLEObject Type="Embed" ProgID="PBrush" ShapeID="_x0000_i1030" DrawAspect="Content" ObjectID="_1636913291" r:id="rId25"/>
                     </w:object>
                   </w:r>
                 </w:p>
@@ -6993,10 +6991,10 @@
                   </w:r>
                   <w:r>
                     <w:object w:dxaOrig="206" w:dyaOrig="206" w14:anchorId="0552F597">
-                      <v:shape id="_x0000_i1031" type="#_x0000_t75" style="width:10.3pt;height:10.3pt" o:ole="">
+                      <v:shape id="_x0000_i1031" type="#_x0000_t75" style="width:10.2pt;height:10.2pt" o:ole="">
                         <v:imagedata r:id="rId26" o:title=""/>
                       </v:shape>
-                      <o:OLEObject Type="Embed" ProgID="PBrush" ShapeID="_x0000_i1031" DrawAspect="Content" ObjectID="_1634323045" r:id="rId27"/>
+                      <o:OLEObject Type="Embed" ProgID="PBrush" ShapeID="_x0000_i1031" DrawAspect="Content" ObjectID="_1636913292" r:id="rId27"/>
                     </w:object>
                   </w:r>
                 </w:p>
@@ -7140,10 +7138,10 @@
                   </w:r>
                   <w:r>
                     <w:object w:dxaOrig="206" w:dyaOrig="206" w14:anchorId="4048F0B9">
-                      <v:shape id="_x0000_i1032" type="#_x0000_t75" style="width:10.3pt;height:10.3pt" o:ole="">
+                      <v:shape id="_x0000_i1032" type="#_x0000_t75" style="width:10.2pt;height:10.2pt" o:ole="">
                         <v:imagedata r:id="rId28" o:title=""/>
                       </v:shape>
-                      <o:OLEObject Type="Embed" ProgID="PBrush" ShapeID="_x0000_i1032" DrawAspect="Content" ObjectID="_1634323046" r:id="rId29"/>
+                      <o:OLEObject Type="Embed" ProgID="PBrush" ShapeID="_x0000_i1032" DrawAspect="Content" ObjectID="_1636913293" r:id="rId29"/>
                     </w:object>
                   </w:r>
                 </w:p>
@@ -7287,10 +7285,10 @@
                   </w:r>
                   <w:r>
                     <w:object w:dxaOrig="206" w:dyaOrig="206" w14:anchorId="16AC57F5">
-                      <v:shape id="_x0000_i1033" type="#_x0000_t75" style="width:10.3pt;height:10.3pt" o:ole="">
+                      <v:shape id="_x0000_i1033" type="#_x0000_t75" style="width:10.2pt;height:10.2pt" o:ole="">
                         <v:imagedata r:id="rId30" o:title=""/>
                       </v:shape>
-                      <o:OLEObject Type="Embed" ProgID="PBrush" ShapeID="_x0000_i1033" DrawAspect="Content" ObjectID="_1634323047" r:id="rId31"/>
+                      <o:OLEObject Type="Embed" ProgID="PBrush" ShapeID="_x0000_i1033" DrawAspect="Content" ObjectID="_1636913294" r:id="rId31"/>
                     </w:object>
                   </w:r>
                 </w:p>
@@ -7434,10 +7432,10 @@
                   </w:r>
                   <w:r>
                     <w:object w:dxaOrig="206" w:dyaOrig="206" w14:anchorId="79FD24F8">
-                      <v:shape id="_x0000_i1034" type="#_x0000_t75" style="width:10.3pt;height:10.3pt" o:ole="">
+                      <v:shape id="_x0000_i1034" type="#_x0000_t75" style="width:10.2pt;height:10.2pt" o:ole="">
                         <v:imagedata r:id="rId32" o:title=""/>
                       </v:shape>
-                      <o:OLEObject Type="Embed" ProgID="PBrush" ShapeID="_x0000_i1034" DrawAspect="Content" ObjectID="_1634323048" r:id="rId33"/>
+                      <o:OLEObject Type="Embed" ProgID="PBrush" ShapeID="_x0000_i1034" DrawAspect="Content" ObjectID="_1636913295" r:id="rId33"/>
                     </w:object>
                   </w:r>
                 </w:p>
@@ -7581,10 +7579,10 @@
                   </w:r>
                   <w:r>
                     <w:object w:dxaOrig="206" w:dyaOrig="206" w14:anchorId="71356A6C">
-                      <v:shape id="_x0000_i1035" type="#_x0000_t75" style="width:10.3pt;height:10.3pt" o:ole="">
+                      <v:shape id="_x0000_i1035" type="#_x0000_t75" style="width:10.2pt;height:10.2pt" o:ole="">
                         <v:imagedata r:id="rId34" o:title=""/>
                       </v:shape>
-                      <o:OLEObject Type="Embed" ProgID="PBrush" ShapeID="_x0000_i1035" DrawAspect="Content" ObjectID="_1634323049" r:id="rId35"/>
+                      <o:OLEObject Type="Embed" ProgID="PBrush" ShapeID="_x0000_i1035" DrawAspect="Content" ObjectID="_1636913296" r:id="rId35"/>
                     </w:object>
                   </w:r>
                 </w:p>
@@ -7728,10 +7726,10 @@
                   </w:r>
                   <w:r>
                     <w:object w:dxaOrig="206" w:dyaOrig="206" w14:anchorId="31BAB006">
-                      <v:shape id="_x0000_i1036" type="#_x0000_t75" style="width:10.3pt;height:10.3pt" o:ole="">
+                      <v:shape id="_x0000_i1036" type="#_x0000_t75" style="width:10.2pt;height:10.2pt" o:ole="">
                         <v:imagedata r:id="rId36" o:title=""/>
                       </v:shape>
-                      <o:OLEObject Type="Embed" ProgID="PBrush" ShapeID="_x0000_i1036" DrawAspect="Content" ObjectID="_1634323050" r:id="rId37"/>
+                      <o:OLEObject Type="Embed" ProgID="PBrush" ShapeID="_x0000_i1036" DrawAspect="Content" ObjectID="_1636913297" r:id="rId37"/>
                     </w:object>
                   </w:r>
                 </w:p>
@@ -7876,10 +7874,10 @@
                   </w:r>
                   <w:r>
                     <w:object w:dxaOrig="206" w:dyaOrig="206" w14:anchorId="014A1F8B">
-                      <v:shape id="_x0000_i1037" type="#_x0000_t75" style="width:10.3pt;height:10.3pt" o:ole="">
+                      <v:shape id="_x0000_i1037" type="#_x0000_t75" style="width:10.2pt;height:10.2pt" o:ole="">
                         <v:imagedata r:id="rId38" o:title=""/>
                       </v:shape>
-                      <o:OLEObject Type="Embed" ProgID="PBrush" ShapeID="_x0000_i1037" DrawAspect="Content" ObjectID="_1634323051" r:id="rId39"/>
+                      <o:OLEObject Type="Embed" ProgID="PBrush" ShapeID="_x0000_i1037" DrawAspect="Content" ObjectID="_1636913298" r:id="rId39"/>
                     </w:object>
                   </w:r>
                 </w:p>
@@ -8023,10 +8021,10 @@
                   </w:r>
                   <w:r>
                     <w:object w:dxaOrig="206" w:dyaOrig="206" w14:anchorId="7F4F4D1E">
-                      <v:shape id="_x0000_i1038" type="#_x0000_t75" style="width:10.3pt;height:10.3pt" o:ole="">
+                      <v:shape id="_x0000_i1038" type="#_x0000_t75" style="width:10.2pt;height:10.2pt" o:ole="">
                         <v:imagedata r:id="rId40" o:title=""/>
                       </v:shape>
-                      <o:OLEObject Type="Embed" ProgID="PBrush" ShapeID="_x0000_i1038" DrawAspect="Content" ObjectID="_1634323052" r:id="rId41"/>
+                      <o:OLEObject Type="Embed" ProgID="PBrush" ShapeID="_x0000_i1038" DrawAspect="Content" ObjectID="_1636913299" r:id="rId41"/>
                     </w:object>
                   </w:r>
                 </w:p>
@@ -8174,10 +8172,10 @@
                   </w:r>
                   <w:r>
                     <w:object w:dxaOrig="206" w:dyaOrig="206" w14:anchorId="2D35A742">
-                      <v:shape id="_x0000_i1039" type="#_x0000_t75" style="width:10.3pt;height:10.3pt" o:ole="">
+                      <v:shape id="_x0000_i1039" type="#_x0000_t75" style="width:10.2pt;height:10.2pt" o:ole="">
                         <v:imagedata r:id="rId42" o:title=""/>
                       </v:shape>
-                      <o:OLEObject Type="Embed" ProgID="PBrush" ShapeID="_x0000_i1039" DrawAspect="Content" ObjectID="_1634323053" r:id="rId43"/>
+                      <o:OLEObject Type="Embed" ProgID="PBrush" ShapeID="_x0000_i1039" DrawAspect="Content" ObjectID="_1636913300" r:id="rId43"/>
                     </w:object>
                   </w:r>
                 </w:p>
@@ -8325,14 +8323,14 @@
                   </w:r>
                   <w:r>
                     <w:object w:dxaOrig="206" w:dyaOrig="206" w14:anchorId="3BDEB42E">
-                      <v:shape id="_x0000_i1040" type="#_x0000_t75" style="width:10.3pt;height:10.3pt" o:ole="" o:bordertopcolor="this" o:borderleftcolor="this" o:borderbottomcolor="this" o:borderrightcolor="this">
+                      <v:shape id="_x0000_i1040" type="#_x0000_t75" style="width:10.2pt;height:10.2pt" o:ole="" o:bordertopcolor="this" o:borderleftcolor="this" o:borderbottomcolor="this" o:borderrightcolor="this">
                         <v:imagedata r:id="rId44" o:title=""/>
                         <w10:bordertop type="single" width="4"/>
                         <w10:borderleft type="single" width="4"/>
                         <w10:borderbottom type="single" width="4"/>
                         <w10:borderright type="single" width="4"/>
                       </v:shape>
-                      <o:OLEObject Type="Embed" ProgID="PBrush" ShapeID="_x0000_i1040" DrawAspect="Content" ObjectID="_1634323054" r:id="rId45"/>
+                      <o:OLEObject Type="Embed" ProgID="PBrush" ShapeID="_x0000_i1040" DrawAspect="Content" ObjectID="_1636913301" r:id="rId45"/>
                     </w:object>
                   </w:r>
                 </w:p>
@@ -8624,10 +8622,10 @@
                   </w:r>
                   <w:r>
                     <w:object w:dxaOrig="206" w:dyaOrig="206" w14:anchorId="23ACF44D">
-                      <v:shape id="_x0000_i1041" type="#_x0000_t75" style="width:10.3pt;height:10.3pt" o:ole="">
+                      <v:shape id="_x0000_i1041" type="#_x0000_t75" style="width:10.2pt;height:10.2pt" o:ole="">
                         <v:imagedata r:id="rId14" o:title=""/>
                       </v:shape>
-                      <o:OLEObject Type="Embed" ProgID="PBrush" ShapeID="_x0000_i1041" DrawAspect="Content" ObjectID="_1634323055" r:id="rId46"/>
+                      <o:OLEObject Type="Embed" ProgID="PBrush" ShapeID="_x0000_i1041" DrawAspect="Content" ObjectID="_1636913302" r:id="rId46"/>
                     </w:object>
                   </w:r>
                 </w:p>
@@ -8769,10 +8767,10 @@
                   </w:r>
                   <w:r>
                     <w:object w:dxaOrig="206" w:dyaOrig="206" w14:anchorId="7888B837">
-                      <v:shape id="_x0000_i1042" type="#_x0000_t75" style="width:10.3pt;height:10.3pt" o:ole="">
+                      <v:shape id="_x0000_i1042" type="#_x0000_t75" style="width:10.2pt;height:10.2pt" o:ole="">
                         <v:imagedata r:id="rId16" o:title=""/>
                       </v:shape>
-                      <o:OLEObject Type="Embed" ProgID="PBrush" ShapeID="_x0000_i1042" DrawAspect="Content" ObjectID="_1634323056" r:id="rId47"/>
+                      <o:OLEObject Type="Embed" ProgID="PBrush" ShapeID="_x0000_i1042" DrawAspect="Content" ObjectID="_1636913303" r:id="rId47"/>
                     </w:object>
                   </w:r>
                 </w:p>
@@ -8914,10 +8912,10 @@
                   </w:r>
                   <w:r>
                     <w:object w:dxaOrig="206" w:dyaOrig="206" w14:anchorId="3C2F5BEB">
-                      <v:shape id="_x0000_i1043" type="#_x0000_t75" style="width:10.3pt;height:10.3pt" o:ole="">
+                      <v:shape id="_x0000_i1043" type="#_x0000_t75" style="width:10.2pt;height:10.2pt" o:ole="">
                         <v:imagedata r:id="rId18" o:title=""/>
                       </v:shape>
-                      <o:OLEObject Type="Embed" ProgID="PBrush" ShapeID="_x0000_i1043" DrawAspect="Content" ObjectID="_1634323057" r:id="rId48"/>
+                      <o:OLEObject Type="Embed" ProgID="PBrush" ShapeID="_x0000_i1043" DrawAspect="Content" ObjectID="_1636913304" r:id="rId48"/>
                     </w:object>
                   </w:r>
                 </w:p>
@@ -9059,10 +9057,10 @@
                   </w:r>
                   <w:r>
                     <w:object w:dxaOrig="206" w:dyaOrig="206" w14:anchorId="324A2A97">
-                      <v:shape id="_x0000_i1044" type="#_x0000_t75" style="width:10.3pt;height:10.3pt" o:ole="">
+                      <v:shape id="_x0000_i1044" type="#_x0000_t75" style="width:10.2pt;height:10.2pt" o:ole="">
                         <v:imagedata r:id="rId20" o:title=""/>
                       </v:shape>
-                      <o:OLEObject Type="Embed" ProgID="PBrush" ShapeID="_x0000_i1044" DrawAspect="Content" ObjectID="_1634323058" r:id="rId49"/>
+                      <o:OLEObject Type="Embed" ProgID="PBrush" ShapeID="_x0000_i1044" DrawAspect="Content" ObjectID="_1636913305" r:id="rId49"/>
                     </w:object>
                   </w:r>
                 </w:p>
@@ -9201,10 +9199,10 @@
                       <w:szCs w:val="16"/>
                     </w:rPr>
                     <w:object w:dxaOrig="206" w:dyaOrig="206" w14:anchorId="5D22BE5D">
-                      <v:shape id="_x0000_i1045" type="#_x0000_t75" style="width:10.3pt;height:10.3pt" o:ole="">
+                      <v:shape id="_x0000_i1045" type="#_x0000_t75" style="width:10.2pt;height:10.2pt" o:ole="">
                         <v:imagedata r:id="rId50" o:title=""/>
                       </v:shape>
-                      <o:OLEObject Type="Embed" ProgID="PBrush" ShapeID="_x0000_i1045" DrawAspect="Content" ObjectID="_1634323059" r:id="rId51"/>
+                      <o:OLEObject Type="Embed" ProgID="PBrush" ShapeID="_x0000_i1045" DrawAspect="Content" ObjectID="_1636913306" r:id="rId51"/>
                     </w:object>
                   </w:r>
                 </w:p>
@@ -9859,10 +9857,10 @@
                   </w:r>
                   <w:r>
                     <w:object w:dxaOrig="206" w:dyaOrig="206" w14:anchorId="0C98CE43">
-                      <v:shape id="_x0000_i1046" type="#_x0000_t75" style="width:10.3pt;height:10.3pt" o:ole="">
+                      <v:shape id="_x0000_i1046" type="#_x0000_t75" style="width:10.2pt;height:10.2pt" o:ole="">
                         <v:imagedata r:id="rId32" o:title=""/>
                       </v:shape>
-                      <o:OLEObject Type="Embed" ProgID="PBrush" ShapeID="_x0000_i1046" DrawAspect="Content" ObjectID="_1634323060" r:id="rId52"/>
+                      <o:OLEObject Type="Embed" ProgID="PBrush" ShapeID="_x0000_i1046" DrawAspect="Content" ObjectID="_1636913307" r:id="rId52"/>
                     </w:object>
                   </w:r>
                 </w:p>
@@ -10004,10 +10002,10 @@
                   </w:r>
                   <w:r>
                     <w:object w:dxaOrig="206" w:dyaOrig="206" w14:anchorId="7712E020">
-                      <v:shape id="_x0000_i1047" type="#_x0000_t75" style="width:10.3pt;height:10.3pt" o:ole="">
+                      <v:shape id="_x0000_i1047" type="#_x0000_t75" style="width:10.2pt;height:10.2pt" o:ole="">
                         <v:imagedata r:id="rId34" o:title=""/>
                       </v:shape>
-                      <o:OLEObject Type="Embed" ProgID="PBrush" ShapeID="_x0000_i1047" DrawAspect="Content" ObjectID="_1634323061" r:id="rId53"/>
+                      <o:OLEObject Type="Embed" ProgID="PBrush" ShapeID="_x0000_i1047" DrawAspect="Content" ObjectID="_1636913308" r:id="rId53"/>
                     </w:object>
                   </w:r>
                 </w:p>
@@ -10149,10 +10147,10 @@
                   </w:r>
                   <w:r>
                     <w:object w:dxaOrig="206" w:dyaOrig="206" w14:anchorId="49E93C86">
-                      <v:shape id="_x0000_i1048" type="#_x0000_t75" style="width:10.3pt;height:10.3pt" o:ole="">
+                      <v:shape id="_x0000_i1048" type="#_x0000_t75" style="width:10.2pt;height:10.2pt" o:ole="">
                         <v:imagedata r:id="rId36" o:title=""/>
                       </v:shape>
-                      <o:OLEObject Type="Embed" ProgID="PBrush" ShapeID="_x0000_i1048" DrawAspect="Content" ObjectID="_1634323062" r:id="rId54"/>
+                      <o:OLEObject Type="Embed" ProgID="PBrush" ShapeID="_x0000_i1048" DrawAspect="Content" ObjectID="_1636913309" r:id="rId54"/>
                     </w:object>
                   </w:r>
                 </w:p>
@@ -10294,10 +10292,10 @@
                   </w:r>
                   <w:r>
                     <w:object w:dxaOrig="206" w:dyaOrig="206" w14:anchorId="70A44509">
-                      <v:shape id="_x0000_i1049" type="#_x0000_t75" style="width:10.3pt;height:10.3pt" o:ole="">
+                      <v:shape id="_x0000_i1049" type="#_x0000_t75" style="width:10.2pt;height:10.2pt" o:ole="">
                         <v:imagedata r:id="rId55" o:title=""/>
                       </v:shape>
-                      <o:OLEObject Type="Embed" ProgID="PBrush" ShapeID="_x0000_i1049" DrawAspect="Content" ObjectID="_1634323063" r:id="rId56"/>
+                      <o:OLEObject Type="Embed" ProgID="PBrush" ShapeID="_x0000_i1049" DrawAspect="Content" ObjectID="_1636913310" r:id="rId56"/>
                     </w:object>
                   </w:r>
                 </w:p>
@@ -10577,10 +10575,10 @@
                   </w:r>
                   <w:r>
                     <w:object w:dxaOrig="206" w:dyaOrig="206" w14:anchorId="71145607">
-                      <v:shape id="_x0000_i1050" type="#_x0000_t75" style="width:10.3pt;height:10.3pt" o:ole="">
+                      <v:shape id="_x0000_i1050" type="#_x0000_t75" style="width:10.2pt;height:10.2pt" o:ole="">
                         <v:imagedata r:id="rId42" o:title=""/>
                       </v:shape>
-                      <o:OLEObject Type="Embed" ProgID="PBrush" ShapeID="_x0000_i1050" DrawAspect="Content" ObjectID="_1634323064" r:id="rId57"/>
+                      <o:OLEObject Type="Embed" ProgID="PBrush" ShapeID="_x0000_i1050" DrawAspect="Content" ObjectID="_1636913311" r:id="rId57"/>
                     </w:object>
                   </w:r>
                 </w:p>
@@ -10722,14 +10720,14 @@
                   </w:r>
                   <w:r>
                     <w:object w:dxaOrig="206" w:dyaOrig="206" w14:anchorId="64E40DFF">
-                      <v:shape id="_x0000_i1051" type="#_x0000_t75" style="width:10.3pt;height:10.3pt" o:ole="" o:bordertopcolor="this" o:borderleftcolor="this" o:borderbottomcolor="this" o:borderrightcolor="this">
+                      <v:shape id="_x0000_i1051" type="#_x0000_t75" style="width:10.2pt;height:10.2pt" o:ole="" o:bordertopcolor="this" o:borderleftcolor="this" o:borderbottomcolor="this" o:borderrightcolor="this">
                         <v:imagedata r:id="rId44" o:title=""/>
                         <w10:bordertop type="single" width="4"/>
                         <w10:borderleft type="single" width="4"/>
                         <w10:borderbottom type="single" width="4"/>
                         <w10:borderright type="single" width="4"/>
                       </v:shape>
-                      <o:OLEObject Type="Embed" ProgID="PBrush" ShapeID="_x0000_i1051" DrawAspect="Content" ObjectID="_1634323065" r:id="rId58"/>
+                      <o:OLEObject Type="Embed" ProgID="PBrush" ShapeID="_x0000_i1051" DrawAspect="Content" ObjectID="_1636913312" r:id="rId58"/>
                     </w:object>
                   </w:r>
                 </w:p>
@@ -15654,7 +15652,15 @@
     </w:p>
     <w:p>
       <w:r>
-        <w:t>Code Example of Bitmap ClearScreen with the 2D Mode who happens to work better than the 1D Mode:</w:t>
+        <w:t xml:space="preserve">Code Example of Bitmap ClearScreen with the 2D Mode </w:t>
+      </w:r>
+      <w:r>
+        <w:t>that</w:t>
+      </w:r>
+      <w:bookmarkStart w:id="0" w:name="_GoBack"/>
+      <w:bookmarkEnd w:id="0"/>
+      <w:r>
+        <w:t xml:space="preserve"> happens to work better than the 1D Mode:</w:t>
       </w:r>
     </w:p>
     <w:p>

</xml_diff>

<commit_message>
Release 0.3.1.2 --------------- Started to use the Multimedia Timer to improve drawing time. Updated the Bitmap loader to allow uploading of bin file directly anywhere in memory. Tied the CPU thread to the CPU Window.  Not sure why this wasn't done before. Adjusted loading and starting of the system without re-initializing memory. Fixed slow GPU FPS (frames per second) when drawing tiles. Fixed a problem in the UploaderWindow that was resetting vectors to 0, instead of leaving existing values untouched. Added a Save button to the MemoryWindow, when downloading from the Foenix.
</commit_message>
<xml_diff>
--- a/Manuals/c256-foenix-devguide.docx
+++ b/Manuals/c256-foenix-devguide.docx
@@ -35,7 +35,7 @@
                     </pic:cNvPicPr>
                   </pic:nvPicPr>
                   <pic:blipFill>
-                    <a:blip r:embed="rId5">
+                    <a:blip r:embed="rId6">
                       <a:extLst>
                         <a:ext uri="{28A0092B-C50C-407E-A947-70E740481C1C}">
                           <a14:useLocalDpi xmlns:a14="http://schemas.microsoft.com/office/drawing/2010/main" val="0"/>
@@ -117,6 +117,35 @@
     </w:p>
     <w:p>
       <w:r>
+        <w:fldChar w:fldCharType="begin"/>
+      </w:r>
+      <w:r>
+        <w:instrText xml:space="preserve"> REF _Ref34481191 \h </w:instrText>
+      </w:r>
+      <w:r>
+        <w:fldChar w:fldCharType="separate"/>
+      </w:r>
+      <w:r>
+        <w:t xml:space="preserve">Figure </w:t>
+      </w:r>
+      <w:r>
+        <w:rPr>
+          <w:noProof/>
+        </w:rPr>
+        <w:t>1</w:t>
+      </w:r>
+      <w:r>
+        <w:fldChar w:fldCharType="end"/>
+      </w:r>
+      <w:r>
+        <w:t xml:space="preserve"> provides several more details about the Rev B board.</w:t>
+      </w:r>
+    </w:p>
+    <w:p>
+      <w:pPr>
+        <w:spacing w:after="0"/>
+      </w:pPr>
+      <w:r>
         <w:rPr>
           <w:rFonts w:ascii="Lucida Console" w:hAnsi="Lucida Console" w:cs="Lucida Console"/>
           <w:noProof/>
@@ -142,7 +171,7 @@
                     </pic:cNvPicPr>
                   </pic:nvPicPr>
                   <pic:blipFill>
-                    <a:blip r:embed="rId6" cstate="print">
+                    <a:blip r:embed="rId7" cstate="print">
                       <a:extLst>
                         <a:ext uri="{28A0092B-C50C-407E-A947-70E740481C1C}">
                           <a14:useLocalDpi xmlns:a14="http://schemas.microsoft.com/office/drawing/2010/main" val="0"/>
@@ -176,6 +205,28 @@
     </w:p>
     <w:p>
       <w:pPr>
+        <w:pStyle w:val="Caption"/>
+        <w:jc w:val="center"/>
+      </w:pPr>
+      <w:bookmarkStart w:id="0" w:name="_Ref34481191"/>
+      <w:r>
+        <w:t xml:space="preserve">Figure </w:t>
+      </w:r>
+      <w:fldSimple w:instr=" SEQ Figure \* ARABIC ">
+        <w:r>
+          <w:rPr>
+            <w:noProof/>
+          </w:rPr>
+          <w:t>1</w:t>
+        </w:r>
+      </w:fldSimple>
+      <w:bookmarkEnd w:id="0"/>
+      <w:r>
+        <w:t xml:space="preserve"> - Revision B Board Specification</w:t>
+      </w:r>
+    </w:p>
+    <w:p>
+      <w:pPr>
         <w:pStyle w:val="Heading1"/>
       </w:pPr>
       <w:r>
@@ -192,6 +243,11 @@
     </w:p>
     <w:p>
       <w:pPr>
+        <w:pStyle w:val="ListParagraph"/>
+        <w:numPr>
+          <w:ilvl w:val="0"/>
+          <w:numId w:val="4"/>
+        </w:numPr>
         <w:rPr>
           <w:rStyle w:val="Hyperlink"/>
           <w:rFonts w:ascii="Lucida Console" w:hAnsi="Lucida Console"/>
@@ -215,7 +271,7 @@
         </w:rPr>
         <w:t xml:space="preserve">: </w:t>
       </w:r>
-      <w:hyperlink r:id="rId7" w:history="1">
+      <w:hyperlink r:id="rId8" w:history="1">
         <w:r>
           <w:rPr>
             <w:rStyle w:val="Hyperlink"/>
@@ -238,21 +294,43 @@
     </w:p>
     <w:p>
       <w:pPr>
-        <w:rPr>
-          <w:rFonts w:ascii="Lucida Console" w:hAnsi="Lucida Console" w:cs="Lucida Console"/>
-          <w:sz w:val="18"/>
-          <w:szCs w:val="18"/>
-        </w:rPr>
-      </w:pPr>
-      <w:r>
-        <w:rPr>
-          <w:rFonts w:ascii="Lucida Console" w:hAnsi="Lucida Console" w:cs="Lucida Console"/>
-          <w:sz w:val="18"/>
-          <w:szCs w:val="18"/>
-        </w:rPr>
-        <w:t xml:space="preserve">C256 Kernel: </w:t>
-      </w:r>
-      <w:hyperlink r:id="rId8" w:history="1">
+        <w:pStyle w:val="ListParagraph"/>
+        <w:numPr>
+          <w:ilvl w:val="0"/>
+          <w:numId w:val="4"/>
+        </w:numPr>
+        <w:rPr>
+          <w:rStyle w:val="Hyperlink"/>
+          <w:rFonts w:ascii="Lucida Console" w:hAnsi="Lucida Console" w:cs="Lucida Console"/>
+          <w:sz w:val="18"/>
+          <w:szCs w:val="18"/>
+        </w:rPr>
+      </w:pPr>
+      <w:r>
+        <w:rPr>
+          <w:rFonts w:ascii="Lucida Console" w:hAnsi="Lucida Console" w:cs="Lucida Console"/>
+          <w:sz w:val="18"/>
+          <w:szCs w:val="18"/>
+        </w:rPr>
+        <w:t>C256 Kernel</w:t>
+      </w:r>
+      <w:r>
+        <w:rPr>
+          <w:rFonts w:ascii="Lucida Console" w:hAnsi="Lucida Console" w:cs="Lucida Console"/>
+          <w:sz w:val="18"/>
+          <w:szCs w:val="18"/>
+        </w:rPr>
+        <w:t xml:space="preserve"> (Rev B)</w:t>
+      </w:r>
+      <w:r>
+        <w:rPr>
+          <w:rFonts w:ascii="Lucida Console" w:hAnsi="Lucida Console" w:cs="Lucida Console"/>
+          <w:sz w:val="18"/>
+          <w:szCs w:val="18"/>
+        </w:rPr>
+        <w:t xml:space="preserve">: </w:t>
+      </w:r>
+      <w:hyperlink r:id="rId9" w:history="1">
         <w:r>
           <w:rPr>
             <w:rStyle w:val="Hyperlink"/>
@@ -261,6 +339,57 @@
             <w:szCs w:val="18"/>
           </w:rPr>
           <w:t>https://github.com/Trinity-11/Kernel</w:t>
+        </w:r>
+      </w:hyperlink>
+    </w:p>
+    <w:p>
+      <w:pPr>
+        <w:pStyle w:val="ListParagraph"/>
+        <w:numPr>
+          <w:ilvl w:val="0"/>
+          <w:numId w:val="4"/>
+        </w:numPr>
+        <w:rPr>
+          <w:rFonts w:ascii="Lucida Console" w:hAnsi="Lucida Console" w:cs="Lucida Console"/>
+          <w:sz w:val="18"/>
+          <w:szCs w:val="18"/>
+        </w:rPr>
+      </w:pPr>
+      <w:r>
+        <w:rPr>
+          <w:rFonts w:ascii="Lucida Console" w:hAnsi="Lucida Console" w:cs="Lucida Console"/>
+          <w:sz w:val="18"/>
+          <w:szCs w:val="18"/>
+        </w:rPr>
+        <w:t xml:space="preserve">FMX Kernel (Rev C): </w:t>
+      </w:r>
+      <w:hyperlink r:id="rId10" w:history="1">
+        <w:r>
+          <w:rPr>
+            <w:rStyle w:val="Hyperlink"/>
+            <w:rFonts w:ascii="Lucida Console" w:hAnsi="Lucida Console" w:cs="Lucida Console"/>
+            <w:sz w:val="18"/>
+            <w:szCs w:val="18"/>
+          </w:rPr>
+          <w:t>https://github.com/Trinity-11/Kerne</w:t>
+        </w:r>
+        <w:r>
+          <w:rPr>
+            <w:rStyle w:val="Hyperlink"/>
+            <w:rFonts w:ascii="Lucida Console" w:hAnsi="Lucida Console" w:cs="Lucida Console"/>
+            <w:sz w:val="18"/>
+            <w:szCs w:val="18"/>
+          </w:rPr>
+          <w:t>l</w:t>
+        </w:r>
+        <w:r>
+          <w:rPr>
+            <w:rStyle w:val="Hyperlink"/>
+            <w:rFonts w:ascii="Lucida Console" w:hAnsi="Lucida Console" w:cs="Lucida Console"/>
+            <w:sz w:val="18"/>
+            <w:szCs w:val="18"/>
+          </w:rPr>
+          <w:t>_FMX</w:t>
         </w:r>
       </w:hyperlink>
     </w:p>
@@ -374,7 +503,7 @@
                     <pic:cNvPicPr/>
                   </pic:nvPicPr>
                   <pic:blipFill>
-                    <a:blip r:embed="rId9"/>
+                    <a:blip r:embed="rId11"/>
                     <a:stretch>
                       <a:fillRect/>
                     </a:stretch>
@@ -436,6 +565,11 @@
     </w:p>
     <w:p>
       <w:r>
+        <w:t>-b: board revision “b” or “c”.</w:t>
+      </w:r>
+    </w:p>
+    <w:p>
+      <w:r>
         <w:t>If no parameters are specified the application will launch with defaults:</w:t>
       </w:r>
     </w:p>
@@ -448,6 +582,7 @@
         </w:numPr>
       </w:pPr>
       <w:r>
+        <w:lastRenderedPageBreak/>
         <w:t>Program is loaded from ROMS\</w:t>
       </w:r>
       <w:proofErr w:type="spellStart"/>
@@ -488,7 +623,6 @@
         <w:pStyle w:val="Heading2"/>
       </w:pPr>
       <w:r>
-        <w:lastRenderedPageBreak/>
         <w:t>IDE Windows</w:t>
       </w:r>
     </w:p>
@@ -507,7 +641,201 @@
     </w:p>
     <w:p>
       <w:r>
-        <w:t>The Foenix IDE currently emulates the C256 Foenix computer Revision B.  Once Revision C is available, this document and the IDE will need to be updated.</w:t>
+        <w:t>The Foenix IDE currently emulates the C256 Foenix computer Revision</w:t>
+      </w:r>
+      <w:r>
+        <w:t>s</w:t>
+      </w:r>
+      <w:r>
+        <w:t xml:space="preserve"> B</w:t>
+      </w:r>
+      <w:r>
+        <w:t xml:space="preserve"> and C</w:t>
+      </w:r>
+      <w:r>
+        <w:t>.</w:t>
+      </w:r>
+      <w:r>
+        <w:t xml:space="preserve">  To switch between the two modes, click on the Revision selection box on the </w:t>
+      </w:r>
+      <w:proofErr w:type="spellStart"/>
+      <w:r>
+        <w:t>Toolstip</w:t>
+      </w:r>
+      <w:proofErr w:type="spellEnd"/>
+      <w:r>
+        <w:t xml:space="preserve">, as shown in </w:t>
+      </w:r>
+      <w:r>
+        <w:fldChar w:fldCharType="begin"/>
+      </w:r>
+      <w:r>
+        <w:instrText xml:space="preserve"> REF _Ref34481039 \h </w:instrText>
+      </w:r>
+      <w:r>
+        <w:fldChar w:fldCharType="separate"/>
+      </w:r>
+      <w:r>
+        <w:t xml:space="preserve">Figure </w:t>
+      </w:r>
+      <w:r>
+        <w:rPr>
+          <w:noProof/>
+        </w:rPr>
+        <w:t>1</w:t>
+      </w:r>
+      <w:r>
+        <w:fldChar w:fldCharType="end"/>
+      </w:r>
+      <w:r>
+        <w:t xml:space="preserve"> below.</w:t>
+      </w:r>
+    </w:p>
+    <w:p>
+      <w:pPr>
+        <w:spacing w:after="0"/>
+        <w:jc w:val="center"/>
+      </w:pPr>
+      <w:r>
+        <w:rPr>
+          <w:noProof/>
+        </w:rPr>
+        <mc:AlternateContent>
+          <mc:Choice Requires="wps">
+            <w:drawing>
+              <wp:anchor distT="0" distB="0" distL="114300" distR="114300" simplePos="0" relativeHeight="251659264" behindDoc="0" locked="0" layoutInCell="1" allowOverlap="1" wp14:anchorId="40BB9A19" wp14:editId="52DC4E47">
+                <wp:simplePos x="0" y="0"/>
+                <wp:positionH relativeFrom="column">
+                  <wp:posOffset>1945217</wp:posOffset>
+                </wp:positionH>
+                <wp:positionV relativeFrom="paragraph">
+                  <wp:posOffset>687070</wp:posOffset>
+                </wp:positionV>
+                <wp:extent cx="715434" cy="273050"/>
+                <wp:effectExtent l="19050" t="19050" r="27940" b="12700"/>
+                <wp:wrapNone/>
+                <wp:docPr id="11" name="Oval 11"/>
+                <wp:cNvGraphicFramePr/>
+                <a:graphic xmlns:a="http://schemas.openxmlformats.org/drawingml/2006/main">
+                  <a:graphicData uri="http://schemas.microsoft.com/office/word/2010/wordprocessingShape">
+                    <wps:wsp>
+                      <wps:cNvSpPr/>
+                      <wps:spPr>
+                        <a:xfrm>
+                          <a:off x="0" y="0"/>
+                          <a:ext cx="715434" cy="273050"/>
+                        </a:xfrm>
+                        <a:prstGeom prst="ellipse">
+                          <a:avLst/>
+                        </a:prstGeom>
+                        <a:noFill/>
+                        <a:ln w="38100">
+                          <a:solidFill>
+                            <a:srgbClr val="FF0000"/>
+                          </a:solidFill>
+                        </a:ln>
+                      </wps:spPr>
+                      <wps:style>
+                        <a:lnRef idx="2">
+                          <a:schemeClr val="accent1">
+                            <a:shade val="50000"/>
+                          </a:schemeClr>
+                        </a:lnRef>
+                        <a:fillRef idx="1">
+                          <a:schemeClr val="accent1"/>
+                        </a:fillRef>
+                        <a:effectRef idx="0">
+                          <a:schemeClr val="accent1"/>
+                        </a:effectRef>
+                        <a:fontRef idx="minor">
+                          <a:schemeClr val="lt1"/>
+                        </a:fontRef>
+                      </wps:style>
+                      <wps:bodyPr rot="0" spcFirstLastPara="0" vertOverflow="overflow" horzOverflow="overflow" vert="horz" wrap="square" lIns="91440" tIns="45720" rIns="91440" bIns="45720" numCol="1" spcCol="0" rtlCol="0" fromWordArt="0" anchor="ctr" anchorCtr="0" forceAA="0" compatLnSpc="1">
+                        <a:prstTxWarp prst="textNoShape">
+                          <a:avLst/>
+                        </a:prstTxWarp>
+                        <a:noAutofit/>
+                      </wps:bodyPr>
+                    </wps:wsp>
+                  </a:graphicData>
+                </a:graphic>
+                <wp14:sizeRelV relativeFrom="margin">
+                  <wp14:pctHeight>0</wp14:pctHeight>
+                </wp14:sizeRelV>
+              </wp:anchor>
+            </w:drawing>
+          </mc:Choice>
+          <mc:Fallback>
+            <w:pict>
+              <v:oval w14:anchorId="00D47A08" id="Oval 11" o:spid="_x0000_s1026" style="position:absolute;margin-left:153.15pt;margin-top:54.1pt;width:56.35pt;height:21.5pt;z-index:251659264;visibility:visible;mso-wrap-style:square;mso-height-percent:0;mso-wrap-distance-left:9pt;mso-wrap-distance-top:0;mso-wrap-distance-right:9pt;mso-wrap-distance-bottom:0;mso-position-horizontal:absolute;mso-position-horizontal-relative:text;mso-position-vertical:absolute;mso-position-vertical-relative:text;mso-height-percent:0;mso-height-relative:margin;v-text-anchor:middle" o:gfxdata="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" filled="f" strokecolor="red" strokeweight="3pt">
+                <v:stroke joinstyle="miter"/>
+              </v:oval>
+            </w:pict>
+          </mc:Fallback>
+        </mc:AlternateContent>
+      </w:r>
+      <w:r>
+        <w:rPr>
+          <w:noProof/>
+        </w:rPr>
+        <w:drawing>
+          <wp:inline distT="0" distB="0" distL="0" distR="0" wp14:anchorId="7C149EC4" wp14:editId="34A399C3">
+            <wp:extent cx="1714500" cy="1006215"/>
+            <wp:effectExtent l="0" t="0" r="0" b="3810"/>
+            <wp:docPr id="10" name="Picture 10"/>
+            <wp:cNvGraphicFramePr>
+              <a:graphicFrameLocks xmlns:a="http://schemas.openxmlformats.org/drawingml/2006/main" noChangeAspect="1"/>
+            </wp:cNvGraphicFramePr>
+            <a:graphic xmlns:a="http://schemas.openxmlformats.org/drawingml/2006/main">
+              <a:graphicData uri="http://schemas.openxmlformats.org/drawingml/2006/picture">
+                <pic:pic xmlns:pic="http://schemas.openxmlformats.org/drawingml/2006/picture">
+                  <pic:nvPicPr>
+                    <pic:cNvPr id="1" name=""/>
+                    <pic:cNvPicPr/>
+                  </pic:nvPicPr>
+                  <pic:blipFill>
+                    <a:blip r:embed="rId12"/>
+                    <a:stretch>
+                      <a:fillRect/>
+                    </a:stretch>
+                  </pic:blipFill>
+                  <pic:spPr>
+                    <a:xfrm>
+                      <a:off x="0" y="0"/>
+                      <a:ext cx="1749027" cy="1026479"/>
+                    </a:xfrm>
+                    <a:prstGeom prst="rect">
+                      <a:avLst/>
+                    </a:prstGeom>
+                  </pic:spPr>
+                </pic:pic>
+              </a:graphicData>
+            </a:graphic>
+          </wp:inline>
+        </w:drawing>
+      </w:r>
+    </w:p>
+    <w:p>
+      <w:pPr>
+        <w:pStyle w:val="Caption"/>
+        <w:jc w:val="center"/>
+      </w:pPr>
+      <w:bookmarkStart w:id="1" w:name="_Ref34481039"/>
+      <w:r>
+        <w:t xml:space="preserve">Figure </w:t>
+      </w:r>
+      <w:fldSimple w:instr=" SEQ Figure \* ARABIC ">
+        <w:r>
+          <w:rPr>
+            <w:noProof/>
+          </w:rPr>
+          <w:t>2</w:t>
+        </w:r>
+      </w:fldSimple>
+      <w:bookmarkEnd w:id="1"/>
+      <w:r>
+        <w:t xml:space="preserve"> - Revision Selection Box</w:t>
       </w:r>
     </w:p>
     <w:p>
@@ -546,7 +874,7 @@
                     </pic:cNvPicPr>
                   </pic:nvPicPr>
                   <pic:blipFill>
-                    <a:blip r:embed="rId10" cstate="print">
+                    <a:blip r:embed="rId13" cstate="print">
                       <a:extLst>
                         <a:ext uri="{28A0092B-C50C-407E-A947-70E740481C1C}">
                           <a14:useLocalDpi xmlns:a14="http://schemas.microsoft.com/office/drawing/2010/main" val="0"/>
@@ -790,6 +1118,7 @@
           </w:tcPr>
           <w:p>
             <w:r>
+              <w:lastRenderedPageBreak/>
               <w:t>$00:0000 - $</w:t>
             </w:r>
             <w:proofErr w:type="gramStart"/>
@@ -1053,7 +1382,13 @@
           </w:tcPr>
           <w:p>
             <w:r>
-              <w:t>2 MB RAM (optional)</w:t>
+              <w:t>2 MB RAM (optional</w:t>
+            </w:r>
+            <w:r>
+              <w:t xml:space="preserve"> in Rev B</w:t>
+            </w:r>
+            <w:r>
+              <w:t>)</w:t>
             </w:r>
           </w:p>
         </w:tc>
@@ -1167,7 +1502,7 @@
                     </pic:cNvPicPr>
                   </pic:nvPicPr>
                   <pic:blipFill>
-                    <a:blip r:embed="rId11" cstate="print">
+                    <a:blip r:embed="rId14" cstate="print">
                       <a:extLst>
                         <a:ext uri="{28A0092B-C50C-407E-A947-70E740481C1C}">
                           <a14:useLocalDpi xmlns:a14="http://schemas.microsoft.com/office/drawing/2010/main" val="0"/>
@@ -1214,6 +1549,12 @@
       <w:r>
         <w:t>provides a math co-processor to perform long addition, multiplications and divisions.</w:t>
       </w:r>
+      <w:r>
+        <w:t xml:space="preserve">  The FMX version of the board also </w:t>
+      </w:r>
+      <w:r>
+        <w:t>provides floating-point capabilities.</w:t>
+      </w:r>
     </w:p>
     <w:p>
       <w:r>
@@ -1278,6 +1619,7 @@
               <w:rPr>
                 <w:b/>
               </w:rPr>
+              <w:lastRenderedPageBreak/>
               <w:t>Address</w:t>
             </w:r>
           </w:p>
@@ -1646,7 +1988,6 @@
         <w:pStyle w:val="Heading5"/>
       </w:pPr>
       <w:r>
-        <w:lastRenderedPageBreak/>
         <w:t>Divisions</w:t>
       </w:r>
     </w:p>
@@ -2327,6 +2668,510 @@
     <w:p>
       <w:pPr>
         <w:pStyle w:val="Heading4"/>
+      </w:pPr>
+      <w:r>
+        <w:t>Floating Point Capability</w:t>
+      </w:r>
+    </w:p>
+    <w:tbl>
+      <w:tblPr>
+        <w:tblStyle w:val="TableGrid"/>
+        <w:tblW w:w="0" w:type="auto"/>
+        <w:tblLook w:val="04A0" w:firstRow="1" w:lastRow="0" w:firstColumn="1" w:lastColumn="0" w:noHBand="0" w:noVBand="1"/>
+      </w:tblPr>
+      <w:tblGrid>
+        <w:gridCol w:w="1282"/>
+        <w:gridCol w:w="2104"/>
+        <w:gridCol w:w="5964"/>
+      </w:tblGrid>
+      <w:tr>
+        <w:tc>
+          <w:tcPr>
+            <w:tcW w:w="1292" w:type="dxa"/>
+            <w:shd w:val="clear" w:color="auto" w:fill="BFBFBF" w:themeFill="background1" w:themeFillShade="BF"/>
+          </w:tcPr>
+          <w:p>
+            <w:pPr>
+              <w:rPr>
+                <w:b/>
+              </w:rPr>
+            </w:pPr>
+            <w:r>
+              <w:rPr>
+                <w:b/>
+              </w:rPr>
+              <w:t>Address</w:t>
+            </w:r>
+          </w:p>
+        </w:tc>
+        <w:tc>
+          <w:tcPr>
+            <w:tcW w:w="1943" w:type="dxa"/>
+            <w:shd w:val="clear" w:color="auto" w:fill="BFBFBF" w:themeFill="background1" w:themeFillShade="BF"/>
+          </w:tcPr>
+          <w:p>
+            <w:pPr>
+              <w:rPr>
+                <w:b/>
+              </w:rPr>
+            </w:pPr>
+            <w:r>
+              <w:rPr>
+                <w:b/>
+              </w:rPr>
+              <w:t>Name</w:t>
+            </w:r>
+          </w:p>
+        </w:tc>
+        <w:tc>
+          <w:tcPr>
+            <w:tcW w:w="6115" w:type="dxa"/>
+            <w:shd w:val="clear" w:color="auto" w:fill="BFBFBF" w:themeFill="background1" w:themeFillShade="BF"/>
+          </w:tcPr>
+          <w:p>
+            <w:pPr>
+              <w:rPr>
+                <w:b/>
+              </w:rPr>
+            </w:pPr>
+            <w:r>
+              <w:rPr>
+                <w:b/>
+              </w:rPr>
+              <w:t>Description</w:t>
+            </w:r>
+          </w:p>
+        </w:tc>
+      </w:tr>
+      <w:tr>
+        <w:tc>
+          <w:tcPr>
+            <w:tcW w:w="1292" w:type="dxa"/>
+          </w:tcPr>
+          <w:p>
+            <w:r>
+              <w:t>$</w:t>
+            </w:r>
+            <w:proofErr w:type="gramStart"/>
+            <w:r>
+              <w:t>AF:E</w:t>
+            </w:r>
+            <w:proofErr w:type="gramEnd"/>
+            <w:r>
+              <w:t>200</w:t>
+            </w:r>
+          </w:p>
+        </w:tc>
+        <w:tc>
+          <w:tcPr>
+            <w:tcW w:w="1943" w:type="dxa"/>
+          </w:tcPr>
+          <w:p>
+            <w:r>
+              <w:t>FP_MATH_CTRL0</w:t>
+            </w:r>
+          </w:p>
+        </w:tc>
+        <w:tc>
+          <w:tcPr>
+            <w:tcW w:w="6115" w:type="dxa"/>
+          </w:tcPr>
+          <w:p>
+            <w:r>
+              <w:t>Input multiplexer register</w:t>
+            </w:r>
+          </w:p>
+        </w:tc>
+      </w:tr>
+      <w:tr>
+        <w:tc>
+          <w:tcPr>
+            <w:tcW w:w="1292" w:type="dxa"/>
+          </w:tcPr>
+          <w:p>
+            <w:r>
+              <w:t>$</w:t>
+            </w:r>
+            <w:proofErr w:type="gramStart"/>
+            <w:r>
+              <w:t>AF:E</w:t>
+            </w:r>
+            <w:proofErr w:type="gramEnd"/>
+            <w:r>
+              <w:t>20</w:t>
+            </w:r>
+            <w:r>
+              <w:t>1</w:t>
+            </w:r>
+          </w:p>
+        </w:tc>
+        <w:tc>
+          <w:tcPr>
+            <w:tcW w:w="1943" w:type="dxa"/>
+          </w:tcPr>
+          <w:p>
+            <w:r>
+              <w:t>FP_MATH_CTRL</w:t>
+            </w:r>
+            <w:r>
+              <w:t>1</w:t>
+            </w:r>
+          </w:p>
+        </w:tc>
+        <w:tc>
+          <w:tcPr>
+            <w:tcW w:w="6115" w:type="dxa"/>
+          </w:tcPr>
+          <w:p>
+            <w:r>
+              <w:t>Out</w:t>
+            </w:r>
+            <w:r>
+              <w:t>put multiplexer register</w:t>
+            </w:r>
+          </w:p>
+        </w:tc>
+      </w:tr>
+      <w:tr>
+        <w:tc>
+          <w:tcPr>
+            <w:tcW w:w="1292" w:type="dxa"/>
+          </w:tcPr>
+          <w:p>
+            <w:r>
+              <w:t>$</w:t>
+            </w:r>
+            <w:proofErr w:type="gramStart"/>
+            <w:r>
+              <w:t>AF:E</w:t>
+            </w:r>
+            <w:proofErr w:type="gramEnd"/>
+            <w:r>
+              <w:t>20</w:t>
+            </w:r>
+            <w:r>
+              <w:t>4</w:t>
+            </w:r>
+          </w:p>
+        </w:tc>
+        <w:tc>
+          <w:tcPr>
+            <w:tcW w:w="1943" w:type="dxa"/>
+          </w:tcPr>
+          <w:p>
+            <w:r>
+              <w:t>FP_MATH_MULT_STAT</w:t>
+            </w:r>
+          </w:p>
+        </w:tc>
+        <w:tc>
+          <w:tcPr>
+            <w:tcW w:w="6115" w:type="dxa"/>
+          </w:tcPr>
+          <w:p>
+            <w:r>
+              <w:t>Multiplication Status (Read-Only)</w:t>
+            </w:r>
+          </w:p>
+        </w:tc>
+      </w:tr>
+      <w:tr>
+        <w:tc>
+          <w:tcPr>
+            <w:tcW w:w="1292" w:type="dxa"/>
+          </w:tcPr>
+          <w:p>
+            <w:r>
+              <w:t>$</w:t>
+            </w:r>
+            <w:proofErr w:type="gramStart"/>
+            <w:r>
+              <w:t>AF</w:t>
+            </w:r>
+            <w:r>
+              <w:t>:</w:t>
+            </w:r>
+            <w:r>
+              <w:t>E</w:t>
+            </w:r>
+            <w:proofErr w:type="gramEnd"/>
+            <w:r>
+              <w:t>205</w:t>
+            </w:r>
+          </w:p>
+        </w:tc>
+        <w:tc>
+          <w:tcPr>
+            <w:tcW w:w="1943" w:type="dxa"/>
+          </w:tcPr>
+          <w:p>
+            <w:r>
+              <w:t>FP_MATH_DIV_STAT</w:t>
+            </w:r>
+          </w:p>
+        </w:tc>
+        <w:tc>
+          <w:tcPr>
+            <w:tcW w:w="6115" w:type="dxa"/>
+          </w:tcPr>
+          <w:p>
+            <w:r>
+              <w:t>Division Status</w:t>
+            </w:r>
+            <w:r>
+              <w:t xml:space="preserve"> (Read-Only)</w:t>
+            </w:r>
+          </w:p>
+        </w:tc>
+      </w:tr>
+      <w:tr>
+        <w:tc>
+          <w:tcPr>
+            <w:tcW w:w="1292" w:type="dxa"/>
+          </w:tcPr>
+          <w:p>
+            <w:r>
+              <w:t>$</w:t>
+            </w:r>
+            <w:proofErr w:type="gramStart"/>
+            <w:r>
+              <w:t>AF</w:t>
+            </w:r>
+            <w:r>
+              <w:t>:</w:t>
+            </w:r>
+            <w:r>
+              <w:t>E</w:t>
+            </w:r>
+            <w:proofErr w:type="gramEnd"/>
+            <w:r>
+              <w:t>20</w:t>
+            </w:r>
+            <w:r>
+              <w:t>6</w:t>
+            </w:r>
+          </w:p>
+        </w:tc>
+        <w:tc>
+          <w:tcPr>
+            <w:tcW w:w="1943" w:type="dxa"/>
+          </w:tcPr>
+          <w:p>
+            <w:r>
+              <w:t>FP_MATH_ADD_STAT</w:t>
+            </w:r>
+          </w:p>
+        </w:tc>
+        <w:tc>
+          <w:tcPr>
+            <w:tcW w:w="6115" w:type="dxa"/>
+          </w:tcPr>
+          <w:p>
+            <w:r>
+              <w:t>Addition Status</w:t>
+            </w:r>
+            <w:r>
+              <w:t xml:space="preserve"> (Read-Only)</w:t>
+            </w:r>
+          </w:p>
+        </w:tc>
+      </w:tr>
+      <w:tr>
+        <w:tc>
+          <w:tcPr>
+            <w:tcW w:w="1292" w:type="dxa"/>
+          </w:tcPr>
+          <w:p>
+            <w:r>
+              <w:t>$</w:t>
+            </w:r>
+            <w:proofErr w:type="gramStart"/>
+            <w:r>
+              <w:t>AF</w:t>
+            </w:r>
+            <w:r>
+              <w:t>:</w:t>
+            </w:r>
+            <w:r>
+              <w:t>E</w:t>
+            </w:r>
+            <w:proofErr w:type="gramEnd"/>
+            <w:r>
+              <w:t>20</w:t>
+            </w:r>
+            <w:r>
+              <w:t>7</w:t>
+            </w:r>
+          </w:p>
+        </w:tc>
+        <w:tc>
+          <w:tcPr>
+            <w:tcW w:w="1943" w:type="dxa"/>
+          </w:tcPr>
+          <w:p>
+            <w:r>
+              <w:t>FP_MATH_CONV_STAT</w:t>
+            </w:r>
+          </w:p>
+        </w:tc>
+        <w:tc>
+          <w:tcPr>
+            <w:tcW w:w="6115" w:type="dxa"/>
+          </w:tcPr>
+          <w:p>
+            <w:r>
+              <w:t>Conversion Status</w:t>
+            </w:r>
+            <w:r>
+              <w:t xml:space="preserve"> (Read-Only)</w:t>
+            </w:r>
+          </w:p>
+        </w:tc>
+      </w:tr>
+      <w:tr>
+        <w:tc>
+          <w:tcPr>
+            <w:tcW w:w="1292" w:type="dxa"/>
+          </w:tcPr>
+          <w:p>
+            <w:r>
+              <w:t>$</w:t>
+            </w:r>
+            <w:proofErr w:type="gramStart"/>
+            <w:r>
+              <w:t>AF</w:t>
+            </w:r>
+            <w:r>
+              <w:t>:</w:t>
+            </w:r>
+            <w:r>
+              <w:t>E</w:t>
+            </w:r>
+            <w:proofErr w:type="gramEnd"/>
+            <w:r>
+              <w:t>20</w:t>
+            </w:r>
+            <w:r>
+              <w:t>8</w:t>
+            </w:r>
+          </w:p>
+        </w:tc>
+        <w:tc>
+          <w:tcPr>
+            <w:tcW w:w="1943" w:type="dxa"/>
+          </w:tcPr>
+          <w:p>
+            <w:r>
+              <w:t>FP_MATH_INPUT0</w:t>
+            </w:r>
+          </w:p>
+          <w:p>
+            <w:r>
+              <w:t>FP_MATH_</w:t>
+            </w:r>
+            <w:r>
+              <w:t>OUT</w:t>
+            </w:r>
+            <w:r>
+              <w:t>PUT0</w:t>
+            </w:r>
+          </w:p>
+        </w:tc>
+        <w:tc>
+          <w:tcPr>
+            <w:tcW w:w="6115" w:type="dxa"/>
+          </w:tcPr>
+          <w:p>
+            <w:r>
+              <w:t xml:space="preserve">Input Value 0 Little-Endian 4 bytes - </w:t>
+            </w:r>
+            <w:r>
+              <w:t>FP or Fixed (20.12)</w:t>
+            </w:r>
+          </w:p>
+        </w:tc>
+      </w:tr>
+      <w:tr>
+        <w:tc>
+          <w:tcPr>
+            <w:tcW w:w="1292" w:type="dxa"/>
+          </w:tcPr>
+          <w:p>
+            <w:r>
+              <w:t>$</w:t>
+            </w:r>
+            <w:proofErr w:type="gramStart"/>
+            <w:r>
+              <w:t>AF</w:t>
+            </w:r>
+            <w:r>
+              <w:t>:</w:t>
+            </w:r>
+            <w:r>
+              <w:t>E</w:t>
+            </w:r>
+            <w:proofErr w:type="gramEnd"/>
+            <w:r>
+              <w:t>20C</w:t>
+            </w:r>
+          </w:p>
+        </w:tc>
+        <w:tc>
+          <w:tcPr>
+            <w:tcW w:w="1943" w:type="dxa"/>
+          </w:tcPr>
+          <w:p>
+            <w:r>
+              <w:t>FP_MATH_INPUT1</w:t>
+            </w:r>
+          </w:p>
+          <w:p>
+            <w:r>
+              <w:t>FP_MATH_</w:t>
+            </w:r>
+            <w:r>
+              <w:t>OUT</w:t>
+            </w:r>
+            <w:r>
+              <w:t>PUT</w:t>
+            </w:r>
+            <w:r>
+              <w:t>1</w:t>
+            </w:r>
+          </w:p>
+        </w:tc>
+        <w:tc>
+          <w:tcPr>
+            <w:tcW w:w="6115" w:type="dxa"/>
+          </w:tcPr>
+          <w:p>
+            <w:r>
+              <w:t xml:space="preserve">Input Value </w:t>
+            </w:r>
+            <w:r>
+              <w:t>1</w:t>
+            </w:r>
+            <w:r>
+              <w:t xml:space="preserve"> Little-Endian 4 bytes</w:t>
+            </w:r>
+            <w:r>
+              <w:t xml:space="preserve"> - </w:t>
+            </w:r>
+            <w:r>
+              <w:t>FP or Fixed (20.12)</w:t>
+            </w:r>
+          </w:p>
+        </w:tc>
+      </w:tr>
+    </w:tbl>
+    <w:p>
+      <w:pPr>
+        <w:spacing w:after="0"/>
+      </w:pPr>
+    </w:p>
+    <w:p>
+      <w:pPr>
+        <w:pStyle w:val="Heading3"/>
         <w:rPr>
           <w:shd w:val="clear" w:color="auto" w:fill="FFFFFF"/>
         </w:rPr>
@@ -2335,6 +3180,7 @@
         <w:rPr>
           <w:shd w:val="clear" w:color="auto" w:fill="FFFFFF"/>
         </w:rPr>
+        <w:lastRenderedPageBreak/>
         <w:t>Interrupt Controller</w:t>
       </w:r>
     </w:p>
@@ -2511,7 +3357,10 @@
           </w:tcPr>
           <w:p>
             <w:r>
-              <w:t>$00:0144</w:t>
+              <w:t>$00:014</w:t>
+            </w:r>
+            <w:r>
+              <w:t>3</w:t>
             </w:r>
           </w:p>
         </w:tc>
@@ -2521,7 +3370,10 @@
           </w:tcPr>
           <w:p>
             <w:r>
-              <w:t>INT_POL_REG0</w:t>
+              <w:t>INT_PENDING_REG</w:t>
+            </w:r>
+            <w:r>
+              <w:t>3</w:t>
             </w:r>
           </w:p>
         </w:tc>
@@ -2531,7 +3383,10 @@
           </w:tcPr>
           <w:p>
             <w:r>
-              <w:t>Polarity Set Interrupts Register 0</w:t>
+              <w:t xml:space="preserve">Pending Interrupts Register </w:t>
+            </w:r>
+            <w:r>
+              <w:t>3 (FMX only)</w:t>
             </w:r>
           </w:p>
         </w:tc>
@@ -2543,7 +3398,7 @@
           </w:tcPr>
           <w:p>
             <w:r>
-              <w:t>$00:0145</w:t>
+              <w:t>$00:0144</w:t>
             </w:r>
           </w:p>
         </w:tc>
@@ -2553,7 +3408,7 @@
           </w:tcPr>
           <w:p>
             <w:r>
-              <w:t>INT_POL_REG1</w:t>
+              <w:t>INT_POL_REG0</w:t>
             </w:r>
           </w:p>
         </w:tc>
@@ -2563,7 +3418,7 @@
           </w:tcPr>
           <w:p>
             <w:r>
-              <w:t>Polarity Set Interrupts Register 1</w:t>
+              <w:t>Polarity Set Interrupts Register 0</w:t>
             </w:r>
           </w:p>
         </w:tc>
@@ -2575,7 +3430,7 @@
           </w:tcPr>
           <w:p>
             <w:r>
-              <w:t>$00:0146</w:t>
+              <w:t>$00:0145</w:t>
             </w:r>
           </w:p>
         </w:tc>
@@ -2585,7 +3440,7 @@
           </w:tcPr>
           <w:p>
             <w:r>
-              <w:t>INT_POL_REG2</w:t>
+              <w:t>INT_POL_REG1</w:t>
             </w:r>
           </w:p>
         </w:tc>
@@ -2595,7 +3450,7 @@
           </w:tcPr>
           <w:p>
             <w:r>
-              <w:t>Polarity Set Interrupts Register 2</w:t>
+              <w:t>Polarity Set Interrupts Register 1</w:t>
             </w:r>
           </w:p>
         </w:tc>
@@ -2607,7 +3462,7 @@
           </w:tcPr>
           <w:p>
             <w:r>
-              <w:t>$00:0148</w:t>
+              <w:t>$00:0146</w:t>
             </w:r>
           </w:p>
         </w:tc>
@@ -2617,7 +3472,7 @@
           </w:tcPr>
           <w:p>
             <w:r>
-              <w:t>INT_EDGE_REG0</w:t>
+              <w:t>INT_POL_REG2</w:t>
             </w:r>
           </w:p>
         </w:tc>
@@ -2627,7 +3482,7 @@
           </w:tcPr>
           <w:p>
             <w:r>
-              <w:t>Edge Interrupts Register 0</w:t>
+              <w:t>Polarity Set Interrupts Register 2</w:t>
             </w:r>
           </w:p>
         </w:tc>
@@ -2639,7 +3494,10 @@
           </w:tcPr>
           <w:p>
             <w:r>
-              <w:t>$00:0149</w:t>
+              <w:t>$00:014</w:t>
+            </w:r>
+            <w:r>
+              <w:t>7</w:t>
             </w:r>
           </w:p>
         </w:tc>
@@ -2649,7 +3507,10 @@
           </w:tcPr>
           <w:p>
             <w:r>
-              <w:t>INT_EDGE_REG1</w:t>
+              <w:t>INT_POL_REG</w:t>
+            </w:r>
+            <w:r>
+              <w:t>3</w:t>
             </w:r>
           </w:p>
         </w:tc>
@@ -2659,7 +3520,13 @@
           </w:tcPr>
           <w:p>
             <w:r>
-              <w:t>Edge Interrupts Register 1</w:t>
+              <w:t xml:space="preserve">Polarity Set Interrupts Register </w:t>
+            </w:r>
+            <w:r>
+              <w:t>3</w:t>
+            </w:r>
+            <w:r>
+              <w:t xml:space="preserve"> (FMX only)</w:t>
             </w:r>
           </w:p>
         </w:tc>
@@ -2671,7 +3538,7 @@
           </w:tcPr>
           <w:p>
             <w:r>
-              <w:t>$00:014A</w:t>
+              <w:t>$00:0148</w:t>
             </w:r>
           </w:p>
         </w:tc>
@@ -2681,7 +3548,7 @@
           </w:tcPr>
           <w:p>
             <w:r>
-              <w:t>INT_EDGE_REG2</w:t>
+              <w:t>INT_EDGE_REG0</w:t>
             </w:r>
           </w:p>
         </w:tc>
@@ -2691,7 +3558,7 @@
           </w:tcPr>
           <w:p>
             <w:r>
-              <w:t>Edge Interrupts Register 2</w:t>
+              <w:t>Edge Interrupts Register 0</w:t>
             </w:r>
           </w:p>
         </w:tc>
@@ -2703,7 +3570,7 @@
           </w:tcPr>
           <w:p>
             <w:r>
-              <w:t>$00:014C</w:t>
+              <w:t>$00:0149</w:t>
             </w:r>
           </w:p>
         </w:tc>
@@ -2713,7 +3580,7 @@
           </w:tcPr>
           <w:p>
             <w:r>
-              <w:t>INT_MASK_REG0</w:t>
+              <w:t>INT_EDGE_REG1</w:t>
             </w:r>
           </w:p>
         </w:tc>
@@ -2723,7 +3590,7 @@
           </w:tcPr>
           <w:p>
             <w:r>
-              <w:t>Interrupt Masks Register 0</w:t>
+              <w:t>Edge Interrupts Register 1</w:t>
             </w:r>
           </w:p>
         </w:tc>
@@ -2735,7 +3602,7 @@
           </w:tcPr>
           <w:p>
             <w:r>
-              <w:t>$00:014D</w:t>
+              <w:t>$00:014A</w:t>
             </w:r>
           </w:p>
         </w:tc>
@@ -2745,7 +3612,7 @@
           </w:tcPr>
           <w:p>
             <w:r>
-              <w:t>INT_MASK_REG1</w:t>
+              <w:t>INT_EDGE_REG2</w:t>
             </w:r>
           </w:p>
         </w:tc>
@@ -2755,7 +3622,7 @@
           </w:tcPr>
           <w:p>
             <w:r>
-              <w:t>Interrupt Masks Register 1</w:t>
+              <w:t>Edge Interrupts Register 2</w:t>
             </w:r>
           </w:p>
         </w:tc>
@@ -2767,6 +3634,114 @@
           </w:tcPr>
           <w:p>
             <w:r>
+              <w:t>$00:014</w:t>
+            </w:r>
+            <w:r>
+              <w:t>B</w:t>
+            </w:r>
+          </w:p>
+        </w:tc>
+        <w:tc>
+          <w:tcPr>
+            <w:tcW w:w="1943" w:type="dxa"/>
+          </w:tcPr>
+          <w:p>
+            <w:r>
+              <w:t>INT_EDGE_REG</w:t>
+            </w:r>
+            <w:r>
+              <w:t>3</w:t>
+            </w:r>
+          </w:p>
+        </w:tc>
+        <w:tc>
+          <w:tcPr>
+            <w:tcW w:w="6115" w:type="dxa"/>
+          </w:tcPr>
+          <w:p>
+            <w:r>
+              <w:t xml:space="preserve">Edge Interrupts Register </w:t>
+            </w:r>
+            <w:r>
+              <w:t>3</w:t>
+            </w:r>
+            <w:r>
+              <w:t xml:space="preserve"> (FMX only)</w:t>
+            </w:r>
+          </w:p>
+        </w:tc>
+      </w:tr>
+      <w:tr>
+        <w:tc>
+          <w:tcPr>
+            <w:tcW w:w="1292" w:type="dxa"/>
+          </w:tcPr>
+          <w:p>
+            <w:r>
+              <w:t>$00:014C</w:t>
+            </w:r>
+          </w:p>
+        </w:tc>
+        <w:tc>
+          <w:tcPr>
+            <w:tcW w:w="1943" w:type="dxa"/>
+          </w:tcPr>
+          <w:p>
+            <w:r>
+              <w:t>INT_MASK_REG0</w:t>
+            </w:r>
+          </w:p>
+        </w:tc>
+        <w:tc>
+          <w:tcPr>
+            <w:tcW w:w="6115" w:type="dxa"/>
+          </w:tcPr>
+          <w:p>
+            <w:r>
+              <w:t>Interrupt Masks Register 0</w:t>
+            </w:r>
+          </w:p>
+        </w:tc>
+      </w:tr>
+      <w:tr>
+        <w:tc>
+          <w:tcPr>
+            <w:tcW w:w="1292" w:type="dxa"/>
+          </w:tcPr>
+          <w:p>
+            <w:r>
+              <w:t>$00:014D</w:t>
+            </w:r>
+          </w:p>
+        </w:tc>
+        <w:tc>
+          <w:tcPr>
+            <w:tcW w:w="1943" w:type="dxa"/>
+          </w:tcPr>
+          <w:p>
+            <w:r>
+              <w:t>INT_MASK_REG1</w:t>
+            </w:r>
+          </w:p>
+        </w:tc>
+        <w:tc>
+          <w:tcPr>
+            <w:tcW w:w="6115" w:type="dxa"/>
+          </w:tcPr>
+          <w:p>
+            <w:r>
+              <w:t>Interrupt Masks Register 1</w:t>
+            </w:r>
+          </w:p>
+        </w:tc>
+      </w:tr>
+      <w:tr>
+        <w:tc>
+          <w:tcPr>
+            <w:tcW w:w="1292" w:type="dxa"/>
+          </w:tcPr>
+          <w:p>
+            <w:r>
               <w:t>$00:014E</w:t>
             </w:r>
           </w:p>
@@ -2788,6 +3763,50 @@
           <w:p>
             <w:r>
               <w:t>Interrupt Masks Register 2</w:t>
+            </w:r>
+          </w:p>
+        </w:tc>
+      </w:tr>
+      <w:tr>
+        <w:tc>
+          <w:tcPr>
+            <w:tcW w:w="1292" w:type="dxa"/>
+          </w:tcPr>
+          <w:p>
+            <w:r>
+              <w:t>$00:014</w:t>
+            </w:r>
+            <w:r>
+              <w:t>F</w:t>
+            </w:r>
+          </w:p>
+        </w:tc>
+        <w:tc>
+          <w:tcPr>
+            <w:tcW w:w="1943" w:type="dxa"/>
+          </w:tcPr>
+          <w:p>
+            <w:r>
+              <w:t>INT_MASK_REG</w:t>
+            </w:r>
+            <w:r>
+              <w:t>3</w:t>
+            </w:r>
+          </w:p>
+        </w:tc>
+        <w:tc>
+          <w:tcPr>
+            <w:tcW w:w="6115" w:type="dxa"/>
+          </w:tcPr>
+          <w:p>
+            <w:r>
+              <w:t xml:space="preserve">Interrupt Masks Register </w:t>
+            </w:r>
+            <w:r>
+              <w:t>3</w:t>
+            </w:r>
+            <w:r>
+              <w:t xml:space="preserve"> (FMX only)</w:t>
             </w:r>
           </w:p>
         </w:tc>
@@ -3271,7 +4290,6 @@
         <w:rPr>
           <w:noProof/>
         </w:rPr>
-        <w:lastRenderedPageBreak/>
         <w:drawing>
           <wp:inline distT="0" distB="0" distL="0" distR="0" wp14:anchorId="465358D8" wp14:editId="4EAF585F">
             <wp:extent cx="5943600" cy="3345180"/>
@@ -3290,7 +4308,7 @@
                     </pic:cNvPicPr>
                   </pic:nvPicPr>
                   <pic:blipFill>
-                    <a:blip r:embed="rId12">
+                    <a:blip r:embed="rId15">
                       <a:extLst>
                         <a:ext uri="{28A0092B-C50C-407E-A947-70E740481C1C}">
                           <a14:useLocalDpi xmlns:a14="http://schemas.microsoft.com/office/drawing/2010/main" val="0"/>
@@ -3387,6 +4405,7 @@
                 <w:sz w:val="18"/>
                 <w:szCs w:val="18"/>
               </w:rPr>
+              <w:lastRenderedPageBreak/>
               <w:t>7</w:t>
             </w:r>
           </w:p>
@@ -3750,6 +4769,14 @@
               </w:rPr>
               <w:t>Interrupt Register 2 ($00:0142, $00:0146, $00:014A, $00:014E)</w:t>
             </w:r>
+            <w:r>
+              <w:rPr>
+                <w:b/>
+                <w:sz w:val="18"/>
+                <w:szCs w:val="18"/>
+              </w:rPr>
+              <w:t xml:space="preserve"> – Rev B</w:t>
+            </w:r>
           </w:p>
         </w:tc>
       </w:tr>
@@ -4094,6 +5121,885 @@
       <w:pPr>
         <w:pStyle w:val="Heading3"/>
       </w:pPr>
+    </w:p>
+    <w:tbl>
+      <w:tblPr>
+        <w:tblStyle w:val="TableGrid"/>
+        <w:tblW w:w="0" w:type="auto"/>
+        <w:tblLook w:val="04A0" w:firstRow="1" w:lastRow="0" w:firstColumn="1" w:lastColumn="0" w:noHBand="0" w:noVBand="1"/>
+      </w:tblPr>
+      <w:tblGrid>
+        <w:gridCol w:w="1525"/>
+        <w:gridCol w:w="990"/>
+        <w:gridCol w:w="990"/>
+        <w:gridCol w:w="1169"/>
+        <w:gridCol w:w="1169"/>
+        <w:gridCol w:w="1169"/>
+        <w:gridCol w:w="1169"/>
+        <w:gridCol w:w="1169"/>
+      </w:tblGrid>
+      <w:tr>
+        <w:tc>
+          <w:tcPr>
+            <w:tcW w:w="9350" w:type="dxa"/>
+            <w:gridSpan w:val="8"/>
+          </w:tcPr>
+          <w:p>
+            <w:pPr>
+              <w:jc w:val="center"/>
+              <w:rPr>
+                <w:b/>
+                <w:sz w:val="18"/>
+                <w:szCs w:val="18"/>
+              </w:rPr>
+            </w:pPr>
+            <w:r>
+              <w:rPr>
+                <w:b/>
+                <w:sz w:val="18"/>
+                <w:szCs w:val="18"/>
+              </w:rPr>
+              <w:t>Interrupt Register 2 ($00:0142, $00:0146, $00:014A, $00:014E)</w:t>
+            </w:r>
+            <w:r>
+              <w:rPr>
+                <w:b/>
+                <w:sz w:val="18"/>
+                <w:szCs w:val="18"/>
+              </w:rPr>
+              <w:t xml:space="preserve"> – Rev C (FMX)</w:t>
+            </w:r>
+          </w:p>
+        </w:tc>
+      </w:tr>
+      <w:tr>
+        <w:tc>
+          <w:tcPr>
+            <w:tcW w:w="1525" w:type="dxa"/>
+          </w:tcPr>
+          <w:p>
+            <w:pPr>
+              <w:jc w:val="center"/>
+              <w:rPr>
+                <w:sz w:val="18"/>
+                <w:szCs w:val="18"/>
+              </w:rPr>
+            </w:pPr>
+            <w:r>
+              <w:rPr>
+                <w:sz w:val="18"/>
+                <w:szCs w:val="18"/>
+              </w:rPr>
+              <w:t>7</w:t>
+            </w:r>
+          </w:p>
+        </w:tc>
+        <w:tc>
+          <w:tcPr>
+            <w:tcW w:w="990" w:type="dxa"/>
+          </w:tcPr>
+          <w:p>
+            <w:pPr>
+              <w:jc w:val="center"/>
+              <w:rPr>
+                <w:sz w:val="18"/>
+                <w:szCs w:val="18"/>
+              </w:rPr>
+            </w:pPr>
+            <w:r>
+              <w:rPr>
+                <w:sz w:val="18"/>
+                <w:szCs w:val="18"/>
+              </w:rPr>
+              <w:t>6</w:t>
+            </w:r>
+          </w:p>
+        </w:tc>
+        <w:tc>
+          <w:tcPr>
+            <w:tcW w:w="990" w:type="dxa"/>
+          </w:tcPr>
+          <w:p>
+            <w:pPr>
+              <w:jc w:val="center"/>
+              <w:rPr>
+                <w:sz w:val="18"/>
+                <w:szCs w:val="18"/>
+              </w:rPr>
+            </w:pPr>
+            <w:r>
+              <w:rPr>
+                <w:sz w:val="18"/>
+                <w:szCs w:val="18"/>
+              </w:rPr>
+              <w:t>5</w:t>
+            </w:r>
+          </w:p>
+        </w:tc>
+        <w:tc>
+          <w:tcPr>
+            <w:tcW w:w="1169" w:type="dxa"/>
+          </w:tcPr>
+          <w:p>
+            <w:pPr>
+              <w:jc w:val="center"/>
+              <w:rPr>
+                <w:sz w:val="18"/>
+                <w:szCs w:val="18"/>
+              </w:rPr>
+            </w:pPr>
+            <w:r>
+              <w:rPr>
+                <w:sz w:val="18"/>
+                <w:szCs w:val="18"/>
+              </w:rPr>
+              <w:t>4</w:t>
+            </w:r>
+          </w:p>
+        </w:tc>
+        <w:tc>
+          <w:tcPr>
+            <w:tcW w:w="1169" w:type="dxa"/>
+          </w:tcPr>
+          <w:p>
+            <w:pPr>
+              <w:jc w:val="center"/>
+              <w:rPr>
+                <w:sz w:val="18"/>
+                <w:szCs w:val="18"/>
+              </w:rPr>
+            </w:pPr>
+            <w:r>
+              <w:rPr>
+                <w:sz w:val="18"/>
+                <w:szCs w:val="18"/>
+              </w:rPr>
+              <w:t>3</w:t>
+            </w:r>
+          </w:p>
+        </w:tc>
+        <w:tc>
+          <w:tcPr>
+            <w:tcW w:w="1169" w:type="dxa"/>
+          </w:tcPr>
+          <w:p>
+            <w:pPr>
+              <w:jc w:val="center"/>
+              <w:rPr>
+                <w:sz w:val="18"/>
+                <w:szCs w:val="18"/>
+              </w:rPr>
+            </w:pPr>
+            <w:r>
+              <w:rPr>
+                <w:sz w:val="18"/>
+                <w:szCs w:val="18"/>
+              </w:rPr>
+              <w:t>2</w:t>
+            </w:r>
+          </w:p>
+        </w:tc>
+        <w:tc>
+          <w:tcPr>
+            <w:tcW w:w="1169" w:type="dxa"/>
+          </w:tcPr>
+          <w:p>
+            <w:pPr>
+              <w:jc w:val="center"/>
+              <w:rPr>
+                <w:sz w:val="18"/>
+                <w:szCs w:val="18"/>
+              </w:rPr>
+            </w:pPr>
+            <w:r>
+              <w:rPr>
+                <w:sz w:val="18"/>
+                <w:szCs w:val="18"/>
+              </w:rPr>
+              <w:t>1</w:t>
+            </w:r>
+          </w:p>
+        </w:tc>
+        <w:tc>
+          <w:tcPr>
+            <w:tcW w:w="1169" w:type="dxa"/>
+          </w:tcPr>
+          <w:p>
+            <w:pPr>
+              <w:jc w:val="center"/>
+              <w:rPr>
+                <w:sz w:val="18"/>
+                <w:szCs w:val="18"/>
+              </w:rPr>
+            </w:pPr>
+            <w:r>
+              <w:rPr>
+                <w:sz w:val="18"/>
+                <w:szCs w:val="18"/>
+              </w:rPr>
+              <w:t>0</w:t>
+            </w:r>
+          </w:p>
+        </w:tc>
+      </w:tr>
+      <w:tr>
+        <w:tc>
+          <w:tcPr>
+            <w:tcW w:w="1525" w:type="dxa"/>
+          </w:tcPr>
+          <w:p>
+            <w:pPr>
+              <w:jc w:val="center"/>
+              <w:rPr>
+                <w:sz w:val="18"/>
+                <w:szCs w:val="18"/>
+              </w:rPr>
+            </w:pPr>
+            <w:r>
+              <w:rPr>
+                <w:sz w:val="18"/>
+                <w:szCs w:val="18"/>
+              </w:rPr>
+              <w:t>SD Card Insertion</w:t>
+            </w:r>
+          </w:p>
+        </w:tc>
+        <w:tc>
+          <w:tcPr>
+            <w:tcW w:w="990" w:type="dxa"/>
+          </w:tcPr>
+          <w:p>
+            <w:pPr>
+              <w:jc w:val="center"/>
+              <w:rPr>
+                <w:sz w:val="18"/>
+                <w:szCs w:val="18"/>
+              </w:rPr>
+            </w:pPr>
+            <w:r>
+              <w:rPr>
+                <w:sz w:val="18"/>
+                <w:szCs w:val="18"/>
+              </w:rPr>
+              <w:t>Expansion</w:t>
+            </w:r>
+          </w:p>
+        </w:tc>
+        <w:tc>
+          <w:tcPr>
+            <w:tcW w:w="990" w:type="dxa"/>
+          </w:tcPr>
+          <w:p>
+            <w:pPr>
+              <w:jc w:val="center"/>
+              <w:rPr>
+                <w:sz w:val="18"/>
+                <w:szCs w:val="18"/>
+              </w:rPr>
+            </w:pPr>
+            <w:r>
+              <w:rPr>
+                <w:sz w:val="18"/>
+                <w:szCs w:val="18"/>
+              </w:rPr>
+              <w:t>Gabe Int2</w:t>
+            </w:r>
+          </w:p>
+        </w:tc>
+        <w:tc>
+          <w:tcPr>
+            <w:tcW w:w="1169" w:type="dxa"/>
+          </w:tcPr>
+          <w:p>
+            <w:pPr>
+              <w:jc w:val="center"/>
+              <w:rPr>
+                <w:sz w:val="18"/>
+                <w:szCs w:val="18"/>
+              </w:rPr>
+            </w:pPr>
+            <w:r>
+              <w:rPr>
+                <w:sz w:val="18"/>
+                <w:szCs w:val="18"/>
+              </w:rPr>
+              <w:t>Vicky II Int5</w:t>
+            </w:r>
+          </w:p>
+        </w:tc>
+        <w:tc>
+          <w:tcPr>
+            <w:tcW w:w="1169" w:type="dxa"/>
+          </w:tcPr>
+          <w:p>
+            <w:pPr>
+              <w:jc w:val="center"/>
+              <w:rPr>
+                <w:sz w:val="18"/>
+                <w:szCs w:val="18"/>
+              </w:rPr>
+            </w:pPr>
+            <w:r>
+              <w:rPr>
+                <w:sz w:val="18"/>
+                <w:szCs w:val="18"/>
+              </w:rPr>
+              <w:t>Vicky II Int4</w:t>
+            </w:r>
+          </w:p>
+        </w:tc>
+        <w:tc>
+          <w:tcPr>
+            <w:tcW w:w="1169" w:type="dxa"/>
+          </w:tcPr>
+          <w:p>
+            <w:pPr>
+              <w:jc w:val="center"/>
+              <w:rPr>
+                <w:sz w:val="18"/>
+                <w:szCs w:val="18"/>
+              </w:rPr>
+            </w:pPr>
+            <w:r>
+              <w:rPr>
+                <w:sz w:val="18"/>
+                <w:szCs w:val="18"/>
+              </w:rPr>
+              <w:t>Gabe Int1</w:t>
+            </w:r>
+          </w:p>
+        </w:tc>
+        <w:tc>
+          <w:tcPr>
+            <w:tcW w:w="1169" w:type="dxa"/>
+          </w:tcPr>
+          <w:p>
+            <w:pPr>
+              <w:jc w:val="center"/>
+              <w:rPr>
+                <w:sz w:val="18"/>
+                <w:szCs w:val="18"/>
+              </w:rPr>
+            </w:pPr>
+            <w:r>
+              <w:rPr>
+                <w:sz w:val="18"/>
+                <w:szCs w:val="18"/>
+              </w:rPr>
+              <w:t>Gabe Int0</w:t>
+            </w:r>
+          </w:p>
+        </w:tc>
+        <w:tc>
+          <w:tcPr>
+            <w:tcW w:w="1169" w:type="dxa"/>
+          </w:tcPr>
+          <w:p>
+            <w:pPr>
+              <w:jc w:val="center"/>
+              <w:rPr>
+                <w:sz w:val="18"/>
+                <w:szCs w:val="18"/>
+              </w:rPr>
+            </w:pPr>
+            <w:r>
+              <w:t>OPL</w:t>
+            </w:r>
+            <w:r>
+              <w:t>3</w:t>
+            </w:r>
+          </w:p>
+        </w:tc>
+      </w:tr>
+    </w:tbl>
+    <w:p>
+      <w:pPr>
+        <w:pStyle w:val="Heading3"/>
+      </w:pPr>
+    </w:p>
+    <w:tbl>
+      <w:tblPr>
+        <w:tblStyle w:val="TableGrid"/>
+        <w:tblW w:w="0" w:type="auto"/>
+        <w:tblLook w:val="04A0" w:firstRow="1" w:lastRow="0" w:firstColumn="1" w:lastColumn="0" w:noHBand="0" w:noVBand="1"/>
+      </w:tblPr>
+      <w:tblGrid>
+        <w:gridCol w:w="1525"/>
+        <w:gridCol w:w="990"/>
+        <w:gridCol w:w="1170"/>
+        <w:gridCol w:w="989"/>
+        <w:gridCol w:w="1169"/>
+        <w:gridCol w:w="1169"/>
+        <w:gridCol w:w="1169"/>
+        <w:gridCol w:w="1169"/>
+      </w:tblGrid>
+      <w:tr>
+        <w:tc>
+          <w:tcPr>
+            <w:tcW w:w="9350" w:type="dxa"/>
+            <w:gridSpan w:val="8"/>
+          </w:tcPr>
+          <w:p>
+            <w:pPr>
+              <w:jc w:val="center"/>
+              <w:rPr>
+                <w:b/>
+                <w:sz w:val="18"/>
+                <w:szCs w:val="18"/>
+              </w:rPr>
+            </w:pPr>
+            <w:r>
+              <w:rPr>
+                <w:b/>
+                <w:sz w:val="18"/>
+                <w:szCs w:val="18"/>
+              </w:rPr>
+              <w:t xml:space="preserve">Interrupt Register </w:t>
+            </w:r>
+            <w:r>
+              <w:rPr>
+                <w:b/>
+                <w:sz w:val="18"/>
+                <w:szCs w:val="18"/>
+              </w:rPr>
+              <w:t>3</w:t>
+            </w:r>
+            <w:r>
+              <w:rPr>
+                <w:b/>
+                <w:sz w:val="18"/>
+                <w:szCs w:val="18"/>
+              </w:rPr>
+              <w:t xml:space="preserve"> ($00:014</w:t>
+            </w:r>
+            <w:r>
+              <w:rPr>
+                <w:b/>
+                <w:sz w:val="18"/>
+                <w:szCs w:val="18"/>
+              </w:rPr>
+              <w:t>3</w:t>
+            </w:r>
+            <w:r>
+              <w:rPr>
+                <w:b/>
+                <w:sz w:val="18"/>
+                <w:szCs w:val="18"/>
+              </w:rPr>
+              <w:t>, $00:014</w:t>
+            </w:r>
+            <w:r>
+              <w:rPr>
+                <w:b/>
+                <w:sz w:val="18"/>
+                <w:szCs w:val="18"/>
+              </w:rPr>
+              <w:t>7</w:t>
+            </w:r>
+            <w:r>
+              <w:rPr>
+                <w:b/>
+                <w:sz w:val="18"/>
+                <w:szCs w:val="18"/>
+              </w:rPr>
+              <w:t>, $00:014</w:t>
+            </w:r>
+            <w:r>
+              <w:rPr>
+                <w:b/>
+                <w:sz w:val="18"/>
+                <w:szCs w:val="18"/>
+              </w:rPr>
+              <w:t>B</w:t>
+            </w:r>
+            <w:r>
+              <w:rPr>
+                <w:b/>
+                <w:sz w:val="18"/>
+                <w:szCs w:val="18"/>
+              </w:rPr>
+              <w:t>, $00:014</w:t>
+            </w:r>
+            <w:r>
+              <w:rPr>
+                <w:b/>
+                <w:sz w:val="18"/>
+                <w:szCs w:val="18"/>
+              </w:rPr>
+              <w:t>F</w:t>
+            </w:r>
+            <w:r>
+              <w:rPr>
+                <w:b/>
+                <w:sz w:val="18"/>
+                <w:szCs w:val="18"/>
+              </w:rPr>
+              <w:t>)</w:t>
+            </w:r>
+            <w:r>
+              <w:rPr>
+                <w:b/>
+                <w:sz w:val="18"/>
+                <w:szCs w:val="18"/>
+              </w:rPr>
+              <w:t xml:space="preserve"> – Rev C (FMX)</w:t>
+            </w:r>
+            <w:r>
+              <w:rPr>
+                <w:b/>
+                <w:sz w:val="18"/>
+                <w:szCs w:val="18"/>
+              </w:rPr>
+              <w:t xml:space="preserve"> only</w:t>
+            </w:r>
+          </w:p>
+        </w:tc>
+      </w:tr>
+      <w:tr>
+        <w:tc>
+          <w:tcPr>
+            <w:tcW w:w="1525" w:type="dxa"/>
+          </w:tcPr>
+          <w:p>
+            <w:pPr>
+              <w:jc w:val="center"/>
+              <w:rPr>
+                <w:sz w:val="18"/>
+                <w:szCs w:val="18"/>
+              </w:rPr>
+            </w:pPr>
+            <w:r>
+              <w:rPr>
+                <w:sz w:val="18"/>
+                <w:szCs w:val="18"/>
+              </w:rPr>
+              <w:t>7</w:t>
+            </w:r>
+          </w:p>
+        </w:tc>
+        <w:tc>
+          <w:tcPr>
+            <w:tcW w:w="990" w:type="dxa"/>
+          </w:tcPr>
+          <w:p>
+            <w:pPr>
+              <w:jc w:val="center"/>
+              <w:rPr>
+                <w:sz w:val="18"/>
+                <w:szCs w:val="18"/>
+              </w:rPr>
+            </w:pPr>
+            <w:r>
+              <w:rPr>
+                <w:sz w:val="18"/>
+                <w:szCs w:val="18"/>
+              </w:rPr>
+              <w:t>6</w:t>
+            </w:r>
+          </w:p>
+        </w:tc>
+        <w:tc>
+          <w:tcPr>
+            <w:tcW w:w="1170" w:type="dxa"/>
+          </w:tcPr>
+          <w:p>
+            <w:pPr>
+              <w:jc w:val="center"/>
+              <w:rPr>
+                <w:sz w:val="18"/>
+                <w:szCs w:val="18"/>
+              </w:rPr>
+            </w:pPr>
+            <w:r>
+              <w:rPr>
+                <w:sz w:val="18"/>
+                <w:szCs w:val="18"/>
+              </w:rPr>
+              <w:t>5</w:t>
+            </w:r>
+          </w:p>
+        </w:tc>
+        <w:tc>
+          <w:tcPr>
+            <w:tcW w:w="989" w:type="dxa"/>
+          </w:tcPr>
+          <w:p>
+            <w:pPr>
+              <w:jc w:val="center"/>
+              <w:rPr>
+                <w:sz w:val="18"/>
+                <w:szCs w:val="18"/>
+              </w:rPr>
+            </w:pPr>
+            <w:r>
+              <w:rPr>
+                <w:sz w:val="18"/>
+                <w:szCs w:val="18"/>
+              </w:rPr>
+              <w:t>4</w:t>
+            </w:r>
+          </w:p>
+        </w:tc>
+        <w:tc>
+          <w:tcPr>
+            <w:tcW w:w="1169" w:type="dxa"/>
+          </w:tcPr>
+          <w:p>
+            <w:pPr>
+              <w:jc w:val="center"/>
+              <w:rPr>
+                <w:sz w:val="18"/>
+                <w:szCs w:val="18"/>
+              </w:rPr>
+            </w:pPr>
+            <w:r>
+              <w:rPr>
+                <w:sz w:val="18"/>
+                <w:szCs w:val="18"/>
+              </w:rPr>
+              <w:t>3</w:t>
+            </w:r>
+          </w:p>
+        </w:tc>
+        <w:tc>
+          <w:tcPr>
+            <w:tcW w:w="1169" w:type="dxa"/>
+          </w:tcPr>
+          <w:p>
+            <w:pPr>
+              <w:jc w:val="center"/>
+              <w:rPr>
+                <w:sz w:val="18"/>
+                <w:szCs w:val="18"/>
+              </w:rPr>
+            </w:pPr>
+            <w:r>
+              <w:rPr>
+                <w:sz w:val="18"/>
+                <w:szCs w:val="18"/>
+              </w:rPr>
+              <w:t>2</w:t>
+            </w:r>
+          </w:p>
+        </w:tc>
+        <w:tc>
+          <w:tcPr>
+            <w:tcW w:w="1169" w:type="dxa"/>
+          </w:tcPr>
+          <w:p>
+            <w:pPr>
+              <w:jc w:val="center"/>
+              <w:rPr>
+                <w:sz w:val="18"/>
+                <w:szCs w:val="18"/>
+              </w:rPr>
+            </w:pPr>
+            <w:r>
+              <w:rPr>
+                <w:sz w:val="18"/>
+                <w:szCs w:val="18"/>
+              </w:rPr>
+              <w:t>1</w:t>
+            </w:r>
+          </w:p>
+        </w:tc>
+        <w:tc>
+          <w:tcPr>
+            <w:tcW w:w="1169" w:type="dxa"/>
+          </w:tcPr>
+          <w:p>
+            <w:pPr>
+              <w:jc w:val="center"/>
+              <w:rPr>
+                <w:sz w:val="18"/>
+                <w:szCs w:val="18"/>
+              </w:rPr>
+            </w:pPr>
+            <w:r>
+              <w:rPr>
+                <w:sz w:val="18"/>
+                <w:szCs w:val="18"/>
+              </w:rPr>
+              <w:t>0</w:t>
+            </w:r>
+          </w:p>
+        </w:tc>
+      </w:tr>
+      <w:tr>
+        <w:tc>
+          <w:tcPr>
+            <w:tcW w:w="1525" w:type="dxa"/>
+          </w:tcPr>
+          <w:p>
+            <w:pPr>
+              <w:jc w:val="center"/>
+              <w:rPr>
+                <w:sz w:val="18"/>
+                <w:szCs w:val="18"/>
+              </w:rPr>
+            </w:pPr>
+            <w:r>
+              <w:rPr>
+                <w:sz w:val="18"/>
+                <w:szCs w:val="18"/>
+              </w:rPr>
+              <w:t>SD Card Insertion</w:t>
+            </w:r>
+          </w:p>
+        </w:tc>
+        <w:tc>
+          <w:tcPr>
+            <w:tcW w:w="990" w:type="dxa"/>
+          </w:tcPr>
+          <w:p>
+            <w:pPr>
+              <w:jc w:val="center"/>
+              <w:rPr>
+                <w:sz w:val="18"/>
+                <w:szCs w:val="18"/>
+              </w:rPr>
+            </w:pPr>
+            <w:r>
+              <w:rPr>
+                <w:sz w:val="18"/>
+                <w:szCs w:val="18"/>
+              </w:rPr>
+              <w:t>Expansion</w:t>
+            </w:r>
+          </w:p>
+        </w:tc>
+        <w:tc>
+          <w:tcPr>
+            <w:tcW w:w="1170" w:type="dxa"/>
+          </w:tcPr>
+          <w:p>
+            <w:pPr>
+              <w:jc w:val="center"/>
+              <w:rPr>
+                <w:sz w:val="18"/>
+                <w:szCs w:val="18"/>
+              </w:rPr>
+            </w:pPr>
+            <w:r>
+              <w:rPr>
+                <w:sz w:val="18"/>
+                <w:szCs w:val="18"/>
+              </w:rPr>
+              <w:t>Gabe – TBD</w:t>
+            </w:r>
+          </w:p>
+        </w:tc>
+        <w:tc>
+          <w:tcPr>
+            <w:tcW w:w="989" w:type="dxa"/>
+          </w:tcPr>
+          <w:p>
+            <w:pPr>
+              <w:jc w:val="center"/>
+              <w:rPr>
+                <w:sz w:val="18"/>
+                <w:szCs w:val="18"/>
+              </w:rPr>
+            </w:pPr>
+            <w:r>
+              <w:rPr>
+                <w:sz w:val="18"/>
+                <w:szCs w:val="18"/>
+              </w:rPr>
+              <w:t>TBD</w:t>
+            </w:r>
+          </w:p>
+        </w:tc>
+        <w:tc>
+          <w:tcPr>
+            <w:tcW w:w="1169" w:type="dxa"/>
+          </w:tcPr>
+          <w:p>
+            <w:pPr>
+              <w:jc w:val="center"/>
+              <w:rPr>
+                <w:sz w:val="18"/>
+                <w:szCs w:val="18"/>
+              </w:rPr>
+            </w:pPr>
+            <w:r>
+              <w:rPr>
+                <w:sz w:val="18"/>
+                <w:szCs w:val="18"/>
+              </w:rPr>
+              <w:t>TBD</w:t>
+            </w:r>
+          </w:p>
+        </w:tc>
+        <w:tc>
+          <w:tcPr>
+            <w:tcW w:w="1169" w:type="dxa"/>
+          </w:tcPr>
+          <w:p>
+            <w:pPr>
+              <w:jc w:val="center"/>
+              <w:rPr>
+                <w:sz w:val="18"/>
+                <w:szCs w:val="18"/>
+              </w:rPr>
+            </w:pPr>
+            <w:r>
+              <w:rPr>
+                <w:sz w:val="18"/>
+                <w:szCs w:val="18"/>
+              </w:rPr>
+              <w:t>HDD IDE IRQ</w:t>
+            </w:r>
+          </w:p>
+        </w:tc>
+        <w:tc>
+          <w:tcPr>
+            <w:tcW w:w="1169" w:type="dxa"/>
+          </w:tcPr>
+          <w:p>
+            <w:pPr>
+              <w:jc w:val="center"/>
+              <w:rPr>
+                <w:sz w:val="18"/>
+                <w:szCs w:val="18"/>
+              </w:rPr>
+            </w:pPr>
+            <w:r>
+              <w:rPr>
+                <w:sz w:val="18"/>
+                <w:szCs w:val="18"/>
+              </w:rPr>
+              <w:t>OPM</w:t>
+            </w:r>
+          </w:p>
+        </w:tc>
+        <w:tc>
+          <w:tcPr>
+            <w:tcW w:w="1169" w:type="dxa"/>
+          </w:tcPr>
+          <w:p>
+            <w:pPr>
+              <w:jc w:val="center"/>
+              <w:rPr>
+                <w:sz w:val="18"/>
+                <w:szCs w:val="18"/>
+              </w:rPr>
+            </w:pPr>
+            <w:r>
+              <w:t>OP</w:t>
+            </w:r>
+            <w:r>
+              <w:t>N2</w:t>
+            </w:r>
+          </w:p>
+        </w:tc>
+      </w:tr>
+    </w:tbl>
+    <w:p/>
+    <w:p>
+      <w:pPr>
+        <w:pStyle w:val="Heading3"/>
+      </w:pPr>
       <w:r>
         <w:t>Vicky</w:t>
       </w:r>
@@ -4115,7 +6021,6 @@
           <w:sz w:val="18"/>
           <w:szCs w:val="18"/>
         </w:rPr>
-        <w:lastRenderedPageBreak/>
         <w:drawing>
           <wp:inline distT="0" distB="0" distL="0" distR="0" wp14:anchorId="6CA76E91" wp14:editId="1EEFF72D">
             <wp:extent cx="5943600" cy="3310255"/>
@@ -4134,7 +6039,7 @@
                     </pic:cNvPicPr>
                   </pic:nvPicPr>
                   <pic:blipFill>
-                    <a:blip r:embed="rId13" cstate="print">
+                    <a:blip r:embed="rId16" cstate="print">
                       <a:extLst>
                         <a:ext uri="{28A0092B-C50C-407E-A947-70E740481C1C}">
                           <a14:useLocalDpi xmlns:a14="http://schemas.microsoft.com/office/drawing/2010/main" val="0"/>
@@ -4296,6 +6201,7 @@
           </w:tcPr>
           <w:p>
             <w:r>
+              <w:lastRenderedPageBreak/>
               <w:t>$AF:0140 - $AF:014F (Internal Memory) Vicky Bitmap Registers</w:t>
             </w:r>
           </w:p>
@@ -4921,7 +6827,6 @@
         <w:pStyle w:val="Code"/>
       </w:pPr>
       <w:r>
-        <w:lastRenderedPageBreak/>
         <w:t>VDMA_BYTE_2_WRITE   = $AF</w:t>
       </w:r>
       <w:proofErr w:type="gramStart"/>
@@ -5638,6 +7543,7 @@
         <w:pStyle w:val="Code"/>
       </w:pPr>
       <w:r>
+        <w:lastRenderedPageBreak/>
         <w:t>VDMA_DST_STRIDE_L   = $AF040</w:t>
       </w:r>
       <w:proofErr w:type="gramStart"/>
@@ -5865,222 +7771,222 @@
         <w:pStyle w:val="Code"/>
       </w:pPr>
       <w:r>
+        <w:t>$AF:2800 - $AF:2BFF (Internal Memory) Graphics Mode LUT2</w:t>
+      </w:r>
+    </w:p>
+    <w:p>
+      <w:pPr>
+        <w:pStyle w:val="Code"/>
+      </w:pPr>
+      <w:r>
+        <w:t>$AF:2C00 - $AF:2FFF (Internal Memory) Graphics Mode LUT3</w:t>
+      </w:r>
+    </w:p>
+    <w:p>
+      <w:pPr>
+        <w:pStyle w:val="Code"/>
+      </w:pPr>
+      <w:r>
+        <w:t>$AF:4000 - $AF:40FF (External Memory) 256 Bytes GAMMA LUT - RED</w:t>
+      </w:r>
+    </w:p>
+    <w:p>
+      <w:pPr>
+        <w:pStyle w:val="Code"/>
+      </w:pPr>
+      <w:r>
+        <w:t>$AF:4100 - $AF:41FF (External Memory) 256 Bytes GAMMA LUT - GREEN</w:t>
+      </w:r>
+    </w:p>
+    <w:p>
+      <w:pPr>
+        <w:pStyle w:val="Code"/>
+      </w:pPr>
+      <w:r>
+        <w:t>$AF:4200 - $AF:42FF (External Memory) 256 Bytes GAMMA LUT – BLUE</w:t>
+      </w:r>
+    </w:p>
+    <w:p/>
+    <w:p>
+      <w:r>
+        <w:t>FONT_MEMORY_BANK0       = $AF</w:t>
+      </w:r>
+      <w:r>
+        <w:t>:</w:t>
+      </w:r>
+      <w:r>
+        <w:t>8000 - $AF</w:t>
+      </w:r>
+      <w:r>
+        <w:t>:</w:t>
+      </w:r>
+      <w:r>
+        <w:t>8FFF</w:t>
+      </w:r>
+    </w:p>
+    <w:p>
+      <w:r>
+        <w:t>FONT_MEMORY_BANK1       = $AF</w:t>
+      </w:r>
+      <w:r>
+        <w:t>:</w:t>
+      </w:r>
+      <w:r>
+        <w:t>9000 - $AF</w:t>
+      </w:r>
+      <w:r>
+        <w:t>:</w:t>
+      </w:r>
+      <w:r>
+        <w:t>9FFF</w:t>
+      </w:r>
+    </w:p>
+    <w:p>
+      <w:pPr>
+        <w:pStyle w:val="Heading4"/>
+      </w:pPr>
+      <w:r>
+        <w:t>Screen Page 0 – Location $</w:t>
+      </w:r>
+      <w:proofErr w:type="gramStart"/>
+      <w:r>
+        <w:t>AF:A</w:t>
+      </w:r>
+      <w:proofErr w:type="gramEnd"/>
+      <w:r>
+        <w:t>000</w:t>
+      </w:r>
+    </w:p>
+    <w:p>
+      <w:r>
+        <w:t xml:space="preserve">Screen Page 0 memory is used to store text characters for display.  </w:t>
+      </w:r>
+    </w:p>
+    <w:p>
+      <w:r>
+        <w:t>One page of text is 128 columns by 64 rows.  This adds up to 8 KB of memory of text.</w:t>
+      </w:r>
+      <w:r>
+        <w:t xml:space="preserve">  C256 does not display the entire buffer on the screen.  Typically, we render 72 characters per row, with 56 rows.</w:t>
+      </w:r>
+    </w:p>
+    <w:p>
+      <w:pPr>
+        <w:rPr>
+          <w:rFonts w:ascii="Lucida Console" w:hAnsi="Lucida Console" w:cs="Lucida Console"/>
+          <w:sz w:val="18"/>
+          <w:szCs w:val="18"/>
+        </w:rPr>
+      </w:pPr>
+      <w:r>
+        <w:t xml:space="preserve">This uses </w:t>
+      </w:r>
+      <w:r>
+        <w:rPr>
+          <w:rFonts w:ascii="Lucida Console" w:hAnsi="Lucida Console" w:cs="Lucida Console"/>
+          <w:sz w:val="18"/>
+          <w:szCs w:val="18"/>
+        </w:rPr>
+        <w:t>576 x 448 of the available 640 x 480 resolution.  The border size can be modified or turned off completely.</w:t>
+      </w:r>
+    </w:p>
+    <w:p>
+      <w:r>
+        <w:rPr>
+          <w:rFonts w:ascii="Lucida Console" w:hAnsi="Lucida Console" w:cs="Lucida Console"/>
+          <w:sz w:val="18"/>
+          <w:szCs w:val="18"/>
+        </w:rPr>
+        <w:t xml:space="preserve">The display process reads Screen Page 0 and for each character, displays </w:t>
+      </w:r>
+      <w:proofErr w:type="gramStart"/>
+      <w:r>
+        <w:rPr>
+          <w:rFonts w:ascii="Lucida Console" w:hAnsi="Lucida Console" w:cs="Lucida Console"/>
+          <w:sz w:val="18"/>
+          <w:szCs w:val="18"/>
+        </w:rPr>
+        <w:t>it’s</w:t>
+      </w:r>
+      <w:proofErr w:type="gramEnd"/>
+      <w:r>
+        <w:rPr>
+          <w:rFonts w:ascii="Lucida Console" w:hAnsi="Lucida Console" w:cs="Lucida Console"/>
+          <w:sz w:val="18"/>
+          <w:szCs w:val="18"/>
+        </w:rPr>
+        <w:t xml:space="preserve"> character set bitmap.</w:t>
+      </w:r>
+    </w:p>
+    <w:p>
+      <w:pPr>
+        <w:pStyle w:val="Heading4"/>
+      </w:pPr>
+      <w:r>
+        <w:t>Screen Page 1 – Location $AF:C000</w:t>
+      </w:r>
+    </w:p>
+    <w:p>
+      <w:r>
+        <w:t>An addition</w:t>
+      </w:r>
+      <w:r>
+        <w:t>al</w:t>
+      </w:r>
+      <w:r>
+        <w:t xml:space="preserve"> page of 128 x 64 is used to store the colors.  Each byte is split into </w:t>
+      </w:r>
+      <w:r>
+        <w:t xml:space="preserve">foreground </w:t>
+      </w:r>
+      <w:r>
+        <w:t xml:space="preserve">(4bits) and </w:t>
+      </w:r>
+      <w:r>
+        <w:t xml:space="preserve">background </w:t>
+      </w:r>
+      <w:r>
+        <w:t>(4 bits).</w:t>
+      </w:r>
+      <w:r>
+        <w:t xml:space="preserve">  The high nibble (bits </w:t>
+      </w:r>
+      <w:proofErr w:type="gramStart"/>
+      <w:r>
+        <w:t>7..</w:t>
+      </w:r>
+      <w:proofErr w:type="gramEnd"/>
+      <w:r>
+        <w:t>4) are the foreground and the low nibble (bits 3..0) are the background.</w:t>
+      </w:r>
+    </w:p>
+    <w:p>
+      <w:r>
+        <w:t>The colo</w:t>
+      </w:r>
+      <w:r>
+        <w:t>rs used (the 4 bits) are used to lookup RBG values in two lookup tables (LUT).</w:t>
+      </w:r>
+    </w:p>
+    <w:p>
+      <w:r>
+        <w:t>The foreground (FG) LUT is located at $AF:1F40 for 64 bytes – only 16 x 3 = 48 bytes are used.</w:t>
+      </w:r>
+      <w:r>
+        <w:t xml:space="preserve">  The extra byte may be used for alpha (transparency) later on.</w:t>
+      </w:r>
+    </w:p>
+    <w:p>
+      <w:r>
+        <w:t>The background (BG) LUT is located at $AF:1F80 for 64 bytes – only 16 x 3 = 48 bytes are used.</w:t>
+      </w:r>
+      <w:r>
+        <w:t xml:space="preserve">  The extra byte may be used for alpha (transparency) later on.</w:t>
+      </w:r>
+    </w:p>
+    <w:p>
+      <w:r>
         <w:lastRenderedPageBreak/>
-        <w:t>$AF:2800 - $AF:2BFF (Internal Memory) Graphics Mode LUT2</w:t>
-      </w:r>
-    </w:p>
-    <w:p>
-      <w:pPr>
-        <w:pStyle w:val="Code"/>
-      </w:pPr>
-      <w:r>
-        <w:t>$AF:2C00 - $AF:2FFF (Internal Memory) Graphics Mode LUT3</w:t>
-      </w:r>
-    </w:p>
-    <w:p>
-      <w:pPr>
-        <w:pStyle w:val="Code"/>
-      </w:pPr>
-      <w:r>
-        <w:t>$AF:4000 - $AF:40FF (External Memory) 256 Bytes GAMMA LUT - RED</w:t>
-      </w:r>
-    </w:p>
-    <w:p>
-      <w:pPr>
-        <w:pStyle w:val="Code"/>
-      </w:pPr>
-      <w:r>
-        <w:t>$AF:4100 - $AF:41FF (External Memory) 256 Bytes GAMMA LUT - GREEN</w:t>
-      </w:r>
-    </w:p>
-    <w:p>
-      <w:pPr>
-        <w:pStyle w:val="Code"/>
-      </w:pPr>
-      <w:r>
-        <w:t>$AF:4200 - $AF:42FF (External Memory) 256 Bytes GAMMA LUT – BLUE</w:t>
-      </w:r>
-    </w:p>
-    <w:p/>
-    <w:p>
-      <w:r>
-        <w:t>FONT_MEMORY_BANK0       = $AF</w:t>
-      </w:r>
-      <w:r>
-        <w:t>:</w:t>
-      </w:r>
-      <w:r>
-        <w:t>8000 - $AF</w:t>
-      </w:r>
-      <w:r>
-        <w:t>:</w:t>
-      </w:r>
-      <w:r>
-        <w:t>8FFF</w:t>
-      </w:r>
-    </w:p>
-    <w:p>
-      <w:r>
-        <w:t>FONT_MEMORY_BANK1       = $AF</w:t>
-      </w:r>
-      <w:r>
-        <w:t>:</w:t>
-      </w:r>
-      <w:r>
-        <w:t>9000 - $AF</w:t>
-      </w:r>
-      <w:r>
-        <w:t>:</w:t>
-      </w:r>
-      <w:r>
-        <w:t>9FFF</w:t>
-      </w:r>
-    </w:p>
-    <w:p>
-      <w:pPr>
-        <w:pStyle w:val="Heading4"/>
-      </w:pPr>
-      <w:r>
-        <w:t>Screen Page 0 – Location $</w:t>
-      </w:r>
-      <w:proofErr w:type="gramStart"/>
-      <w:r>
-        <w:t>AF:A</w:t>
-      </w:r>
-      <w:proofErr w:type="gramEnd"/>
-      <w:r>
-        <w:t>000</w:t>
-      </w:r>
-    </w:p>
-    <w:p>
-      <w:r>
-        <w:t xml:space="preserve">Screen Page 0 memory is used to store text characters for display.  </w:t>
-      </w:r>
-    </w:p>
-    <w:p>
-      <w:r>
-        <w:t>One page of text is 128 columns by 64 rows.  This adds up to 8 KB of memory of text.</w:t>
-      </w:r>
-      <w:r>
-        <w:t xml:space="preserve">  C256 does not display the entire buffer on the screen.  Typically, we render 72 characters per row, with 56 rows.</w:t>
-      </w:r>
-    </w:p>
-    <w:p>
-      <w:pPr>
-        <w:rPr>
-          <w:rFonts w:ascii="Lucida Console" w:hAnsi="Lucida Console" w:cs="Lucida Console"/>
-          <w:sz w:val="18"/>
-          <w:szCs w:val="18"/>
-        </w:rPr>
-      </w:pPr>
-      <w:r>
-        <w:t xml:space="preserve">This uses </w:t>
-      </w:r>
-      <w:r>
-        <w:rPr>
-          <w:rFonts w:ascii="Lucida Console" w:hAnsi="Lucida Console" w:cs="Lucida Console"/>
-          <w:sz w:val="18"/>
-          <w:szCs w:val="18"/>
-        </w:rPr>
-        <w:t>576 x 448 of the available 640 x 480 resolution.  The border size can be modified or turned off completely.</w:t>
-      </w:r>
-    </w:p>
-    <w:p>
-      <w:r>
-        <w:rPr>
-          <w:rFonts w:ascii="Lucida Console" w:hAnsi="Lucida Console" w:cs="Lucida Console"/>
-          <w:sz w:val="18"/>
-          <w:szCs w:val="18"/>
-        </w:rPr>
-        <w:t xml:space="preserve">The display process reads Screen Page 0 and for each character, displays </w:t>
-      </w:r>
-      <w:proofErr w:type="gramStart"/>
-      <w:r>
-        <w:rPr>
-          <w:rFonts w:ascii="Lucida Console" w:hAnsi="Lucida Console" w:cs="Lucida Console"/>
-          <w:sz w:val="18"/>
-          <w:szCs w:val="18"/>
-        </w:rPr>
-        <w:t>it’s</w:t>
-      </w:r>
-      <w:proofErr w:type="gramEnd"/>
-      <w:r>
-        <w:rPr>
-          <w:rFonts w:ascii="Lucida Console" w:hAnsi="Lucida Console" w:cs="Lucida Console"/>
-          <w:sz w:val="18"/>
-          <w:szCs w:val="18"/>
-        </w:rPr>
-        <w:t xml:space="preserve"> character set bitmap.</w:t>
-      </w:r>
-    </w:p>
-    <w:p>
-      <w:pPr>
-        <w:pStyle w:val="Heading4"/>
-      </w:pPr>
-      <w:r>
-        <w:t>Screen Page 1 – Location $AF:C000</w:t>
-      </w:r>
-    </w:p>
-    <w:p>
-      <w:r>
-        <w:t>An addition</w:t>
-      </w:r>
-      <w:r>
-        <w:t>al</w:t>
-      </w:r>
-      <w:r>
-        <w:t xml:space="preserve"> page of 128 x 64 is used to store the colors.  Each byte is split into </w:t>
-      </w:r>
-      <w:r>
-        <w:t xml:space="preserve">foreground </w:t>
-      </w:r>
-      <w:r>
-        <w:t xml:space="preserve">(4bits) and </w:t>
-      </w:r>
-      <w:r>
-        <w:t xml:space="preserve">background </w:t>
-      </w:r>
-      <w:r>
-        <w:t>(4 bits).</w:t>
-      </w:r>
-      <w:r>
-        <w:t xml:space="preserve">  The high nibble (bits </w:t>
-      </w:r>
-      <w:proofErr w:type="gramStart"/>
-      <w:r>
-        <w:t>7..</w:t>
-      </w:r>
-      <w:proofErr w:type="gramEnd"/>
-      <w:r>
-        <w:t>4) are the foreground and the low nibble (bits 3..0) are the background.</w:t>
-      </w:r>
-    </w:p>
-    <w:p>
-      <w:r>
-        <w:t>The colo</w:t>
-      </w:r>
-      <w:r>
-        <w:t>rs used (the 4 bits) are used to lookup RBG values in two lookup tables (LUT).</w:t>
-      </w:r>
-    </w:p>
-    <w:p>
-      <w:r>
-        <w:t>The foreground (FG) LUT is located at $AF:1F40 for 64 bytes – only 16 x 3 = 48 bytes are used.</w:t>
-      </w:r>
-      <w:r>
-        <w:t xml:space="preserve">  The extra byte may be used for alpha (transparency) later on.</w:t>
-      </w:r>
-    </w:p>
-    <w:p>
-      <w:r>
-        <w:t>The background (BG) LUT is located at $AF:1F80 for 64 bytes – only 16 x 3 = 48 bytes are used.</w:t>
-      </w:r>
-      <w:r>
-        <w:t xml:space="preserve">  The extra byte may be used for alpha (transparency) later on.</w:t>
-      </w:r>
-    </w:p>
-    <w:p>
-      <w:r>
         <w:t xml:space="preserve">The colors are assigned </w:t>
       </w:r>
       <w:r>
@@ -6462,10 +8368,10 @@
                         <v:path o:extrusionok="f" gradientshapeok="t" o:connecttype="rect"/>
                         <o:lock v:ext="edit" aspectratio="t"/>
                       </v:shapetype>
-                      <v:shape id="_x0000_i1025" type="#_x0000_t75" style="width:10.35pt;height:10.35pt" o:ole="">
-                        <v:imagedata r:id="rId14" o:title=""/>
+                      <v:shape id="_x0000_i1025" type="#_x0000_t75" style="width:10.5pt;height:10.5pt" o:ole="">
+                        <v:imagedata r:id="rId17" o:title=""/>
                       </v:shape>
-                      <o:OLEObject Type="Embed" ProgID="PBrush" ShapeID="_x0000_i1025" DrawAspect="Content" ObjectID="_1639231685" r:id="rId15"/>
+                      <o:OLEObject Type="Embed" ProgID="PBrush" ShapeID="_x0000_i1025" DrawAspect="Content" ObjectID="_1645101199" r:id="rId18"/>
                     </w:object>
                   </w:r>
                 </w:p>
@@ -6609,10 +8515,10 @@
                   </w:r>
                   <w:r>
                     <w:object w:dxaOrig="206" w:dyaOrig="206" w14:anchorId="3D81A579">
-                      <v:shape id="_x0000_i1026" type="#_x0000_t75" style="width:10.35pt;height:10.35pt" o:ole="">
-                        <v:imagedata r:id="rId16" o:title=""/>
+                      <v:shape id="_x0000_i1026" type="#_x0000_t75" style="width:10.5pt;height:10.5pt" o:ole="">
+                        <v:imagedata r:id="rId19" o:title=""/>
                       </v:shape>
-                      <o:OLEObject Type="Embed" ProgID="PBrush" ShapeID="_x0000_i1026" DrawAspect="Content" ObjectID="_1639231686" r:id="rId17"/>
+                      <o:OLEObject Type="Embed" ProgID="PBrush" ShapeID="_x0000_i1026" DrawAspect="Content" ObjectID="_1645101200" r:id="rId20"/>
                     </w:object>
                   </w:r>
                 </w:p>
@@ -6756,10 +8662,10 @@
                   </w:r>
                   <w:r>
                     <w:object w:dxaOrig="206" w:dyaOrig="206" w14:anchorId="21ADDC20">
-                      <v:shape id="_x0000_i1027" type="#_x0000_t75" style="width:10.35pt;height:10.35pt" o:ole="">
-                        <v:imagedata r:id="rId18" o:title=""/>
+                      <v:shape id="_x0000_i1027" type="#_x0000_t75" style="width:10.5pt;height:10.5pt" o:ole="">
+                        <v:imagedata r:id="rId21" o:title=""/>
                       </v:shape>
-                      <o:OLEObject Type="Embed" ProgID="PBrush" ShapeID="_x0000_i1027" DrawAspect="Content" ObjectID="_1639231687" r:id="rId19"/>
+                      <o:OLEObject Type="Embed" ProgID="PBrush" ShapeID="_x0000_i1027" DrawAspect="Content" ObjectID="_1645101201" r:id="rId22"/>
                     </w:object>
                   </w:r>
                 </w:p>
@@ -6903,10 +8809,10 @@
                   </w:r>
                   <w:r>
                     <w:object w:dxaOrig="206" w:dyaOrig="206" w14:anchorId="54069A7B">
-                      <v:shape id="_x0000_i1028" type="#_x0000_t75" style="width:10.35pt;height:10.35pt" o:ole="">
-                        <v:imagedata r:id="rId20" o:title=""/>
+                      <v:shape id="_x0000_i1028" type="#_x0000_t75" style="width:10.5pt;height:10.5pt" o:ole="">
+                        <v:imagedata r:id="rId23" o:title=""/>
                       </v:shape>
-                      <o:OLEObject Type="Embed" ProgID="PBrush" ShapeID="_x0000_i1028" DrawAspect="Content" ObjectID="_1639231688" r:id="rId21"/>
+                      <o:OLEObject Type="Embed" ProgID="PBrush" ShapeID="_x0000_i1028" DrawAspect="Content" ObjectID="_1645101202" r:id="rId24"/>
                     </w:object>
                   </w:r>
                 </w:p>
@@ -7050,10 +8956,10 @@
                   </w:r>
                   <w:r>
                     <w:object w:dxaOrig="206" w:dyaOrig="206" w14:anchorId="43CA7238">
-                      <v:shape id="_x0000_i1029" type="#_x0000_t75" style="width:10.35pt;height:10.35pt" o:ole="">
-                        <v:imagedata r:id="rId22" o:title=""/>
+                      <v:shape id="_x0000_i1029" type="#_x0000_t75" style="width:10.5pt;height:10.5pt" o:ole="">
+                        <v:imagedata r:id="rId25" o:title=""/>
                       </v:shape>
-                      <o:OLEObject Type="Embed" ProgID="PBrush" ShapeID="_x0000_i1029" DrawAspect="Content" ObjectID="_1639231689" r:id="rId23"/>
+                      <o:OLEObject Type="Embed" ProgID="PBrush" ShapeID="_x0000_i1029" DrawAspect="Content" ObjectID="_1645101203" r:id="rId26"/>
                     </w:object>
                   </w:r>
                 </w:p>
@@ -7197,10 +9103,10 @@
                   </w:r>
                   <w:r>
                     <w:object w:dxaOrig="206" w:dyaOrig="206" w14:anchorId="0F07846B">
-                      <v:shape id="_x0000_i1030" type="#_x0000_t75" style="width:10.35pt;height:10.35pt" o:ole="">
-                        <v:imagedata r:id="rId24" o:title=""/>
+                      <v:shape id="_x0000_i1030" type="#_x0000_t75" style="width:10.5pt;height:10.5pt" o:ole="">
+                        <v:imagedata r:id="rId27" o:title=""/>
                       </v:shape>
-                      <o:OLEObject Type="Embed" ProgID="PBrush" ShapeID="_x0000_i1030" DrawAspect="Content" ObjectID="_1639231690" r:id="rId25"/>
+                      <o:OLEObject Type="Embed" ProgID="PBrush" ShapeID="_x0000_i1030" DrawAspect="Content" ObjectID="_1645101204" r:id="rId28"/>
                     </w:object>
                   </w:r>
                 </w:p>
@@ -7344,10 +9250,10 @@
                   </w:r>
                   <w:r>
                     <w:object w:dxaOrig="206" w:dyaOrig="206" w14:anchorId="0552F597">
-                      <v:shape id="_x0000_i1031" type="#_x0000_t75" style="width:10.35pt;height:10.35pt" o:ole="">
-                        <v:imagedata r:id="rId26" o:title=""/>
+                      <v:shape id="_x0000_i1031" type="#_x0000_t75" style="width:10.5pt;height:10.5pt" o:ole="">
+                        <v:imagedata r:id="rId29" o:title=""/>
                       </v:shape>
-                      <o:OLEObject Type="Embed" ProgID="PBrush" ShapeID="_x0000_i1031" DrawAspect="Content" ObjectID="_1639231691" r:id="rId27"/>
+                      <o:OLEObject Type="Embed" ProgID="PBrush" ShapeID="_x0000_i1031" DrawAspect="Content" ObjectID="_1645101205" r:id="rId30"/>
                     </w:object>
                   </w:r>
                 </w:p>
@@ -7491,10 +9397,10 @@
                   </w:r>
                   <w:r>
                     <w:object w:dxaOrig="206" w:dyaOrig="206" w14:anchorId="4048F0B9">
-                      <v:shape id="_x0000_i1032" type="#_x0000_t75" style="width:10.35pt;height:10.35pt" o:ole="">
-                        <v:imagedata r:id="rId28" o:title=""/>
+                      <v:shape id="_x0000_i1032" type="#_x0000_t75" style="width:10.5pt;height:10.5pt" o:ole="">
+                        <v:imagedata r:id="rId31" o:title=""/>
                       </v:shape>
-                      <o:OLEObject Type="Embed" ProgID="PBrush" ShapeID="_x0000_i1032" DrawAspect="Content" ObjectID="_1639231692" r:id="rId29"/>
+                      <o:OLEObject Type="Embed" ProgID="PBrush" ShapeID="_x0000_i1032" DrawAspect="Content" ObjectID="_1645101206" r:id="rId32"/>
                     </w:object>
                   </w:r>
                 </w:p>
@@ -7638,10 +9544,10 @@
                   </w:r>
                   <w:r>
                     <w:object w:dxaOrig="206" w:dyaOrig="206" w14:anchorId="16AC57F5">
-                      <v:shape id="_x0000_i1033" type="#_x0000_t75" style="width:10.35pt;height:10.35pt" o:ole="">
-                        <v:imagedata r:id="rId30" o:title=""/>
+                      <v:shape id="_x0000_i1033" type="#_x0000_t75" style="width:10.5pt;height:10.5pt" o:ole="">
+                        <v:imagedata r:id="rId33" o:title=""/>
                       </v:shape>
-                      <o:OLEObject Type="Embed" ProgID="PBrush" ShapeID="_x0000_i1033" DrawAspect="Content" ObjectID="_1639231693" r:id="rId31"/>
+                      <o:OLEObject Type="Embed" ProgID="PBrush" ShapeID="_x0000_i1033" DrawAspect="Content" ObjectID="_1645101207" r:id="rId34"/>
                     </w:object>
                   </w:r>
                 </w:p>
@@ -7785,10 +9691,10 @@
                   </w:r>
                   <w:r>
                     <w:object w:dxaOrig="206" w:dyaOrig="206" w14:anchorId="79FD24F8">
-                      <v:shape id="_x0000_i1034" type="#_x0000_t75" style="width:10.35pt;height:10.35pt" o:ole="">
-                        <v:imagedata r:id="rId32" o:title=""/>
+                      <v:shape id="_x0000_i1034" type="#_x0000_t75" style="width:10.5pt;height:10.5pt" o:ole="">
+                        <v:imagedata r:id="rId35" o:title=""/>
                       </v:shape>
-                      <o:OLEObject Type="Embed" ProgID="PBrush" ShapeID="_x0000_i1034" DrawAspect="Content" ObjectID="_1639231694" r:id="rId33"/>
+                      <o:OLEObject Type="Embed" ProgID="PBrush" ShapeID="_x0000_i1034" DrawAspect="Content" ObjectID="_1645101208" r:id="rId36"/>
                     </w:object>
                   </w:r>
                 </w:p>
@@ -7932,10 +9838,10 @@
                   </w:r>
                   <w:r>
                     <w:object w:dxaOrig="206" w:dyaOrig="206" w14:anchorId="71356A6C">
-                      <v:shape id="_x0000_i1035" type="#_x0000_t75" style="width:10.35pt;height:10.35pt" o:ole="">
-                        <v:imagedata r:id="rId34" o:title=""/>
+                      <v:shape id="_x0000_i1035" type="#_x0000_t75" style="width:10.5pt;height:10.5pt" o:ole="">
+                        <v:imagedata r:id="rId37" o:title=""/>
                       </v:shape>
-                      <o:OLEObject Type="Embed" ProgID="PBrush" ShapeID="_x0000_i1035" DrawAspect="Content" ObjectID="_1639231695" r:id="rId35"/>
+                      <o:OLEObject Type="Embed" ProgID="PBrush" ShapeID="_x0000_i1035" DrawAspect="Content" ObjectID="_1645101209" r:id="rId38"/>
                     </w:object>
                   </w:r>
                 </w:p>
@@ -8079,10 +9985,10 @@
                   </w:r>
                   <w:r>
                     <w:object w:dxaOrig="206" w:dyaOrig="206" w14:anchorId="31BAB006">
-                      <v:shape id="_x0000_i1036" type="#_x0000_t75" style="width:10.35pt;height:10.35pt" o:ole="">
-                        <v:imagedata r:id="rId36" o:title=""/>
+                      <v:shape id="_x0000_i1036" type="#_x0000_t75" style="width:10.5pt;height:10.5pt" o:ole="">
+                        <v:imagedata r:id="rId39" o:title=""/>
                       </v:shape>
-                      <o:OLEObject Type="Embed" ProgID="PBrush" ShapeID="_x0000_i1036" DrawAspect="Content" ObjectID="_1639231696" r:id="rId37"/>
+                      <o:OLEObject Type="Embed" ProgID="PBrush" ShapeID="_x0000_i1036" DrawAspect="Content" ObjectID="_1645101210" r:id="rId40"/>
                     </w:object>
                   </w:r>
                 </w:p>
@@ -8106,7 +10012,6 @@
                       <w:sz w:val="16"/>
                       <w:szCs w:val="16"/>
                     </w:rPr>
-                    <w:lastRenderedPageBreak/>
                     <w:t>C</w:t>
                   </w:r>
                 </w:p>
@@ -8227,10 +10132,10 @@
                   </w:r>
                   <w:r>
                     <w:object w:dxaOrig="206" w:dyaOrig="206" w14:anchorId="014A1F8B">
-                      <v:shape id="_x0000_i1037" type="#_x0000_t75" style="width:10.35pt;height:10.35pt" o:ole="">
-                        <v:imagedata r:id="rId38" o:title=""/>
+                      <v:shape id="_x0000_i1037" type="#_x0000_t75" style="width:10.5pt;height:10.5pt" o:ole="">
+                        <v:imagedata r:id="rId41" o:title=""/>
                       </v:shape>
-                      <o:OLEObject Type="Embed" ProgID="PBrush" ShapeID="_x0000_i1037" DrawAspect="Content" ObjectID="_1639231697" r:id="rId39"/>
+                      <o:OLEObject Type="Embed" ProgID="PBrush" ShapeID="_x0000_i1037" DrawAspect="Content" ObjectID="_1645101211" r:id="rId42"/>
                     </w:object>
                   </w:r>
                 </w:p>
@@ -8374,10 +10279,10 @@
                   </w:r>
                   <w:r>
                     <w:object w:dxaOrig="206" w:dyaOrig="206" w14:anchorId="7F4F4D1E">
-                      <v:shape id="_x0000_i1038" type="#_x0000_t75" style="width:10.35pt;height:10.35pt" o:ole="">
-                        <v:imagedata r:id="rId40" o:title=""/>
+                      <v:shape id="_x0000_i1038" type="#_x0000_t75" style="width:10.5pt;height:10.5pt" o:ole="">
+                        <v:imagedata r:id="rId43" o:title=""/>
                       </v:shape>
-                      <o:OLEObject Type="Embed" ProgID="PBrush" ShapeID="_x0000_i1038" DrawAspect="Content" ObjectID="_1639231698" r:id="rId41"/>
+                      <o:OLEObject Type="Embed" ProgID="PBrush" ShapeID="_x0000_i1038" DrawAspect="Content" ObjectID="_1645101212" r:id="rId44"/>
                     </w:object>
                   </w:r>
                 </w:p>
@@ -8525,10 +10430,10 @@
                   </w:r>
                   <w:r>
                     <w:object w:dxaOrig="206" w:dyaOrig="206" w14:anchorId="2D35A742">
-                      <v:shape id="_x0000_i1039" type="#_x0000_t75" style="width:10.35pt;height:10.35pt" o:ole="">
-                        <v:imagedata r:id="rId42" o:title=""/>
+                      <v:shape id="_x0000_i1039" type="#_x0000_t75" style="width:10.5pt;height:10.5pt" o:ole="">
+                        <v:imagedata r:id="rId45" o:title=""/>
                       </v:shape>
-                      <o:OLEObject Type="Embed" ProgID="PBrush" ShapeID="_x0000_i1039" DrawAspect="Content" ObjectID="_1639231699" r:id="rId43"/>
+                      <o:OLEObject Type="Embed" ProgID="PBrush" ShapeID="_x0000_i1039" DrawAspect="Content" ObjectID="_1645101213" r:id="rId46"/>
                     </w:object>
                   </w:r>
                 </w:p>
@@ -8676,14 +10581,14 @@
                   </w:r>
                   <w:r>
                     <w:object w:dxaOrig="206" w:dyaOrig="206" w14:anchorId="3BDEB42E">
-                      <v:shape id="_x0000_i1040" type="#_x0000_t75" style="width:10.35pt;height:10.35pt" o:ole="" o:bordertopcolor="this" o:borderleftcolor="this" o:borderbottomcolor="this" o:borderrightcolor="this">
-                        <v:imagedata r:id="rId44" o:title=""/>
+                      <v:shape id="_x0000_i1040" type="#_x0000_t75" style="width:10.5pt;height:10.5pt" o:ole="" o:bordertopcolor="this" o:borderleftcolor="this" o:borderbottomcolor="this" o:borderrightcolor="this">
+                        <v:imagedata r:id="rId47" o:title=""/>
                         <w10:bordertop type="single" width="4"/>
                         <w10:borderleft type="single" width="4"/>
                         <w10:borderbottom type="single" width="4"/>
                         <w10:borderright type="single" width="4"/>
                       </v:shape>
-                      <o:OLEObject Type="Embed" ProgID="PBrush" ShapeID="_x0000_i1040" DrawAspect="Content" ObjectID="_1639231700" r:id="rId45"/>
+                      <o:OLEObject Type="Embed" ProgID="PBrush" ShapeID="_x0000_i1040" DrawAspect="Content" ObjectID="_1645101214" r:id="rId48"/>
                     </w:object>
                   </w:r>
                 </w:p>
@@ -8728,7 +10633,6 @@
                       <w:sz w:val="16"/>
                       <w:szCs w:val="16"/>
                     </w:rPr>
-                    <w:lastRenderedPageBreak/>
                     <w:t>Index</w:t>
                   </w:r>
                 </w:p>
@@ -8975,10 +10879,10 @@
                   </w:r>
                   <w:r>
                     <w:object w:dxaOrig="206" w:dyaOrig="206" w14:anchorId="23ACF44D">
-                      <v:shape id="_x0000_i1041" type="#_x0000_t75" style="width:10.35pt;height:10.35pt" o:ole="">
-                        <v:imagedata r:id="rId14" o:title=""/>
+                      <v:shape id="_x0000_i1041" type="#_x0000_t75" style="width:10.5pt;height:10.5pt" o:ole="">
+                        <v:imagedata r:id="rId17" o:title=""/>
                       </v:shape>
-                      <o:OLEObject Type="Embed" ProgID="PBrush" ShapeID="_x0000_i1041" DrawAspect="Content" ObjectID="_1639231701" r:id="rId46"/>
+                      <o:OLEObject Type="Embed" ProgID="PBrush" ShapeID="_x0000_i1041" DrawAspect="Content" ObjectID="_1645101215" r:id="rId49"/>
                     </w:object>
                   </w:r>
                 </w:p>
@@ -9120,10 +11024,10 @@
                   </w:r>
                   <w:r>
                     <w:object w:dxaOrig="206" w:dyaOrig="206" w14:anchorId="7888B837">
-                      <v:shape id="_x0000_i1042" type="#_x0000_t75" style="width:10.35pt;height:10.35pt" o:ole="">
-                        <v:imagedata r:id="rId16" o:title=""/>
+                      <v:shape id="_x0000_i1042" type="#_x0000_t75" style="width:10.5pt;height:10.5pt" o:ole="">
+                        <v:imagedata r:id="rId19" o:title=""/>
                       </v:shape>
-                      <o:OLEObject Type="Embed" ProgID="PBrush" ShapeID="_x0000_i1042" DrawAspect="Content" ObjectID="_1639231702" r:id="rId47"/>
+                      <o:OLEObject Type="Embed" ProgID="PBrush" ShapeID="_x0000_i1042" DrawAspect="Content" ObjectID="_1645101216" r:id="rId50"/>
                     </w:object>
                   </w:r>
                 </w:p>
@@ -9265,10 +11169,10 @@
                   </w:r>
                   <w:r>
                     <w:object w:dxaOrig="206" w:dyaOrig="206" w14:anchorId="3C2F5BEB">
-                      <v:shape id="_x0000_i1043" type="#_x0000_t75" style="width:10.35pt;height:10.35pt" o:ole="">
-                        <v:imagedata r:id="rId18" o:title=""/>
+                      <v:shape id="_x0000_i1043" type="#_x0000_t75" style="width:10.5pt;height:10.5pt" o:ole="">
+                        <v:imagedata r:id="rId21" o:title=""/>
                       </v:shape>
-                      <o:OLEObject Type="Embed" ProgID="PBrush" ShapeID="_x0000_i1043" DrawAspect="Content" ObjectID="_1639231703" r:id="rId48"/>
+                      <o:OLEObject Type="Embed" ProgID="PBrush" ShapeID="_x0000_i1043" DrawAspect="Content" ObjectID="_1645101217" r:id="rId51"/>
                     </w:object>
                   </w:r>
                 </w:p>
@@ -9410,10 +11314,10 @@
                   </w:r>
                   <w:r>
                     <w:object w:dxaOrig="206" w:dyaOrig="206" w14:anchorId="324A2A97">
-                      <v:shape id="_x0000_i1044" type="#_x0000_t75" style="width:10.35pt;height:10.35pt" o:ole="">
-                        <v:imagedata r:id="rId20" o:title=""/>
+                      <v:shape id="_x0000_i1044" type="#_x0000_t75" style="width:10.5pt;height:10.5pt" o:ole="">
+                        <v:imagedata r:id="rId23" o:title=""/>
                       </v:shape>
-                      <o:OLEObject Type="Embed" ProgID="PBrush" ShapeID="_x0000_i1044" DrawAspect="Content" ObjectID="_1639231704" r:id="rId49"/>
+                      <o:OLEObject Type="Embed" ProgID="PBrush" ShapeID="_x0000_i1044" DrawAspect="Content" ObjectID="_1645101218" r:id="rId52"/>
                     </w:object>
                   </w:r>
                 </w:p>
@@ -9552,10 +11456,10 @@
                       <w:szCs w:val="16"/>
                     </w:rPr>
                     <w:object w:dxaOrig="206" w:dyaOrig="206" w14:anchorId="5D22BE5D">
-                      <v:shape id="_x0000_i1045" type="#_x0000_t75" style="width:10.35pt;height:10.35pt" o:ole="">
-                        <v:imagedata r:id="rId50" o:title=""/>
+                      <v:shape id="_x0000_i1045" type="#_x0000_t75" style="width:10.5pt;height:10.5pt" o:ole="">
+                        <v:imagedata r:id="rId53" o:title=""/>
                       </v:shape>
-                      <o:OLEObject Type="Embed" ProgID="PBrush" ShapeID="_x0000_i1045" DrawAspect="Content" ObjectID="_1639231705" r:id="rId51"/>
+                      <o:OLEObject Type="Embed" ProgID="PBrush" ShapeID="_x0000_i1045" DrawAspect="Content" ObjectID="_1645101219" r:id="rId54"/>
                     </w:object>
                   </w:r>
                 </w:p>
@@ -10210,10 +12114,10 @@
                   </w:r>
                   <w:r>
                     <w:object w:dxaOrig="206" w:dyaOrig="206" w14:anchorId="0C98CE43">
-                      <v:shape id="_x0000_i1046" type="#_x0000_t75" style="width:10.35pt;height:10.35pt" o:ole="">
-                        <v:imagedata r:id="rId32" o:title=""/>
+                      <v:shape id="_x0000_i1046" type="#_x0000_t75" style="width:10.5pt;height:10.5pt" o:ole="">
+                        <v:imagedata r:id="rId35" o:title=""/>
                       </v:shape>
-                      <o:OLEObject Type="Embed" ProgID="PBrush" ShapeID="_x0000_i1046" DrawAspect="Content" ObjectID="_1639231706" r:id="rId52"/>
+                      <o:OLEObject Type="Embed" ProgID="PBrush" ShapeID="_x0000_i1046" DrawAspect="Content" ObjectID="_1645101220" r:id="rId55"/>
                     </w:object>
                   </w:r>
                 </w:p>
@@ -10355,10 +12259,10 @@
                   </w:r>
                   <w:r>
                     <w:object w:dxaOrig="206" w:dyaOrig="206" w14:anchorId="7712E020">
-                      <v:shape id="_x0000_i1047" type="#_x0000_t75" style="width:10.35pt;height:10.35pt" o:ole="">
-                        <v:imagedata r:id="rId34" o:title=""/>
+                      <v:shape id="_x0000_i1047" type="#_x0000_t75" style="width:10.5pt;height:10.5pt" o:ole="">
+                        <v:imagedata r:id="rId37" o:title=""/>
                       </v:shape>
-                      <o:OLEObject Type="Embed" ProgID="PBrush" ShapeID="_x0000_i1047" DrawAspect="Content" ObjectID="_1639231707" r:id="rId53"/>
+                      <o:OLEObject Type="Embed" ProgID="PBrush" ShapeID="_x0000_i1047" DrawAspect="Content" ObjectID="_1645101221" r:id="rId56"/>
                     </w:object>
                   </w:r>
                 </w:p>
@@ -10500,10 +12404,10 @@
                   </w:r>
                   <w:r>
                     <w:object w:dxaOrig="206" w:dyaOrig="206" w14:anchorId="49E93C86">
-                      <v:shape id="_x0000_i1048" type="#_x0000_t75" style="width:10.35pt;height:10.35pt" o:ole="">
-                        <v:imagedata r:id="rId36" o:title=""/>
+                      <v:shape id="_x0000_i1048" type="#_x0000_t75" style="width:10.5pt;height:10.5pt" o:ole="">
+                        <v:imagedata r:id="rId39" o:title=""/>
                       </v:shape>
-                      <o:OLEObject Type="Embed" ProgID="PBrush" ShapeID="_x0000_i1048" DrawAspect="Content" ObjectID="_1639231708" r:id="rId54"/>
+                      <o:OLEObject Type="Embed" ProgID="PBrush" ShapeID="_x0000_i1048" DrawAspect="Content" ObjectID="_1645101222" r:id="rId57"/>
                     </w:object>
                   </w:r>
                 </w:p>
@@ -10645,10 +12549,10 @@
                   </w:r>
                   <w:r>
                     <w:object w:dxaOrig="206" w:dyaOrig="206" w14:anchorId="70A44509">
-                      <v:shape id="_x0000_i1049" type="#_x0000_t75" style="width:10.35pt;height:10.35pt" o:ole="">
-                        <v:imagedata r:id="rId55" o:title=""/>
+                      <v:shape id="_x0000_i1049" type="#_x0000_t75" style="width:10.5pt;height:10.5pt" o:ole="">
+                        <v:imagedata r:id="rId58" o:title=""/>
                       </v:shape>
-                      <o:OLEObject Type="Embed" ProgID="PBrush" ShapeID="_x0000_i1049" DrawAspect="Content" ObjectID="_1639231709" r:id="rId56"/>
+                      <o:OLEObject Type="Embed" ProgID="PBrush" ShapeID="_x0000_i1049" DrawAspect="Content" ObjectID="_1645101223" r:id="rId59"/>
                     </w:object>
                   </w:r>
                 </w:p>
@@ -10671,7 +12575,6 @@
                       <w:sz w:val="16"/>
                       <w:szCs w:val="16"/>
                     </w:rPr>
-                    <w:lastRenderedPageBreak/>
                     <w:t>D</w:t>
                   </w:r>
                 </w:p>
@@ -10928,10 +12831,10 @@
                   </w:r>
                   <w:r>
                     <w:object w:dxaOrig="206" w:dyaOrig="206" w14:anchorId="71145607">
-                      <v:shape id="_x0000_i1050" type="#_x0000_t75" style="width:10.35pt;height:10.35pt" o:ole="">
-                        <v:imagedata r:id="rId42" o:title=""/>
+                      <v:shape id="_x0000_i1050" type="#_x0000_t75" style="width:10.5pt;height:10.5pt" o:ole="">
+                        <v:imagedata r:id="rId45" o:title=""/>
                       </v:shape>
-                      <o:OLEObject Type="Embed" ProgID="PBrush" ShapeID="_x0000_i1050" DrawAspect="Content" ObjectID="_1639231710" r:id="rId57"/>
+                      <o:OLEObject Type="Embed" ProgID="PBrush" ShapeID="_x0000_i1050" DrawAspect="Content" ObjectID="_1645101224" r:id="rId60"/>
                     </w:object>
                   </w:r>
                 </w:p>
@@ -11073,14 +12976,14 @@
                   </w:r>
                   <w:r>
                     <w:object w:dxaOrig="206" w:dyaOrig="206" w14:anchorId="64E40DFF">
-                      <v:shape id="_x0000_i1051" type="#_x0000_t75" style="width:10.35pt;height:10.35pt" o:ole="" o:bordertopcolor="this" o:borderleftcolor="this" o:borderbottomcolor="this" o:borderrightcolor="this">
-                        <v:imagedata r:id="rId44" o:title=""/>
+                      <v:shape id="_x0000_i1051" type="#_x0000_t75" style="width:10.5pt;height:10.5pt" o:ole="" o:bordertopcolor="this" o:borderleftcolor="this" o:borderbottomcolor="this" o:borderrightcolor="this">
+                        <v:imagedata r:id="rId47" o:title=""/>
                         <w10:bordertop type="single" width="4"/>
                         <w10:borderleft type="single" width="4"/>
                         <w10:borderbottom type="single" width="4"/>
                         <w10:borderright type="single" width="4"/>
                       </v:shape>
-                      <o:OLEObject Type="Embed" ProgID="PBrush" ShapeID="_x0000_i1051" DrawAspect="Content" ObjectID="_1639231711" r:id="rId58"/>
+                      <o:OLEObject Type="Embed" ProgID="PBrush" ShapeID="_x0000_i1051" DrawAspect="Content" ObjectID="_1645101225" r:id="rId61"/>
                     </w:object>
                   </w:r>
                 </w:p>
@@ -11096,33 +12999,33 @@
         <w:spacing w:before="120"/>
       </w:pPr>
       <w:r>
+        <w:t>If a character i</w:t>
+      </w:r>
+      <w:r>
+        <w:t>n</w:t>
+      </w:r>
+      <w:r>
+        <w:t xml:space="preserve"> Screen Page 1 is $ED (the default </w:t>
+      </w:r>
+      <w:r>
+        <w:t>text color combination</w:t>
+      </w:r>
+      <w:r>
+        <w:t>), then the foreground color index is E and the background color index is D.  Looking up the index for E will make the foreground “Slate Gray” and the background “</w:t>
+      </w:r>
+      <w:r>
+        <w:t>Midnight</w:t>
+      </w:r>
+      <w:r>
+        <w:t xml:space="preserve"> Gray”.  The image below shows this color combination in text.</w:t>
+      </w:r>
+    </w:p>
+    <w:p>
+      <w:r>
+        <w:rPr>
+          <w:noProof/>
+        </w:rPr>
         <w:lastRenderedPageBreak/>
-        <w:t>If a character i</w:t>
-      </w:r>
-      <w:r>
-        <w:t>n</w:t>
-      </w:r>
-      <w:r>
-        <w:t xml:space="preserve"> Screen Page 1 is $ED (the default </w:t>
-      </w:r>
-      <w:r>
-        <w:t>text color combination</w:t>
-      </w:r>
-      <w:r>
-        <w:t>), then the foreground color index is E and the background color index is D.  Looking up the index for E will make the foreground “Slate Gray” and the background “</w:t>
-      </w:r>
-      <w:r>
-        <w:t>Midnight</w:t>
-      </w:r>
-      <w:r>
-        <w:t xml:space="preserve"> Gray”.  The image below shows this color combination in text.</w:t>
-      </w:r>
-    </w:p>
-    <w:p>
-      <w:r>
-        <w:rPr>
-          <w:noProof/>
-        </w:rPr>
         <w:drawing>
           <wp:inline distT="0" distB="0" distL="0" distR="0" wp14:anchorId="26698024" wp14:editId="778B9AE1">
             <wp:extent cx="5943600" cy="4475480"/>
@@ -11141,7 +13044,7 @@
                     </pic:cNvPicPr>
                   </pic:nvPicPr>
                   <pic:blipFill>
-                    <a:blip r:embed="rId59">
+                    <a:blip r:embed="rId62">
                       <a:extLst>
                         <a:ext uri="{28A0092B-C50C-407E-A947-70E740481C1C}">
                           <a14:useLocalDpi xmlns:a14="http://schemas.microsoft.com/office/drawing/2010/main" val="0"/>
@@ -11292,7 +13195,10 @@
     </w:p>
     <w:p>
       <w:r>
-        <w:t>The Master Control Register (MCR) is used to enable/disable various video mode.  The MCR is located at address $AF:0000.</w:t>
+        <w:t>The Master Control Register (MCR) is used to enable/disable various video mode.  The MCR is located at address $AF:0000</w:t>
+      </w:r>
+      <w:r>
+        <w:t>.  The FMX board also uses address $AF:0001.</w:t>
       </w:r>
     </w:p>
     <w:tbl>
@@ -11540,7 +13446,6 @@
                 <w:sz w:val="18"/>
                 <w:szCs w:val="18"/>
               </w:rPr>
-              <w:lastRenderedPageBreak/>
               <w:t>Disable Vid</w:t>
             </w:r>
           </w:p>
@@ -11906,6 +13811,7 @@
           </w:tcPr>
           <w:p>
             <w:r>
+              <w:lastRenderedPageBreak/>
               <w:t>4</w:t>
             </w:r>
           </w:p>
@@ -12053,6 +13959,415 @@
           <w:p>
             <w:r>
               <w:t>NOTE: In this case the Border color or the background is displayed on the screen (I can't remember) to be advised</w:t>
+            </w:r>
+          </w:p>
+        </w:tc>
+      </w:tr>
+    </w:tbl>
+    <w:p/>
+    <w:tbl>
+      <w:tblPr>
+        <w:tblStyle w:val="TableGrid"/>
+        <w:tblW w:w="0" w:type="auto"/>
+        <w:tblLook w:val="04A0" w:firstRow="1" w:lastRow="0" w:firstColumn="1" w:lastColumn="0" w:noHBand="0" w:noVBand="1"/>
+      </w:tblPr>
+      <w:tblGrid>
+        <w:gridCol w:w="985"/>
+        <w:gridCol w:w="1170"/>
+        <w:gridCol w:w="1170"/>
+        <w:gridCol w:w="1170"/>
+        <w:gridCol w:w="1080"/>
+        <w:gridCol w:w="1170"/>
+        <w:gridCol w:w="1260"/>
+        <w:gridCol w:w="1345"/>
+      </w:tblGrid>
+      <w:tr>
+        <w:tc>
+          <w:tcPr>
+            <w:tcW w:w="9350" w:type="dxa"/>
+            <w:gridSpan w:val="8"/>
+          </w:tcPr>
+          <w:p>
+            <w:pPr>
+              <w:jc w:val="center"/>
+              <w:rPr>
+                <w:b/>
+                <w:sz w:val="18"/>
+                <w:szCs w:val="18"/>
+              </w:rPr>
+            </w:pPr>
+            <w:r>
+              <w:rPr>
+                <w:b/>
+                <w:sz w:val="18"/>
+                <w:szCs w:val="18"/>
+              </w:rPr>
+              <w:t>Master Control Register ($AF:000</w:t>
+            </w:r>
+            <w:r>
+              <w:rPr>
+                <w:b/>
+                <w:sz w:val="18"/>
+                <w:szCs w:val="18"/>
+              </w:rPr>
+              <w:t>1</w:t>
+            </w:r>
+            <w:r>
+              <w:rPr>
+                <w:b/>
+                <w:sz w:val="18"/>
+                <w:szCs w:val="18"/>
+              </w:rPr>
+              <w:t>)</w:t>
+            </w:r>
+            <w:r>
+              <w:rPr>
+                <w:b/>
+                <w:sz w:val="18"/>
+                <w:szCs w:val="18"/>
+              </w:rPr>
+              <w:t xml:space="preserve"> – FMX Only</w:t>
+            </w:r>
+          </w:p>
+        </w:tc>
+      </w:tr>
+      <w:tr>
+        <w:tc>
+          <w:tcPr>
+            <w:tcW w:w="985" w:type="dxa"/>
+          </w:tcPr>
+          <w:p>
+            <w:pPr>
+              <w:jc w:val="center"/>
+              <w:rPr>
+                <w:sz w:val="18"/>
+                <w:szCs w:val="18"/>
+              </w:rPr>
+            </w:pPr>
+            <w:r>
+              <w:rPr>
+                <w:sz w:val="18"/>
+                <w:szCs w:val="18"/>
+              </w:rPr>
+              <w:t>7</w:t>
+            </w:r>
+          </w:p>
+        </w:tc>
+        <w:tc>
+          <w:tcPr>
+            <w:tcW w:w="1170" w:type="dxa"/>
+          </w:tcPr>
+          <w:p>
+            <w:pPr>
+              <w:jc w:val="center"/>
+              <w:rPr>
+                <w:sz w:val="18"/>
+                <w:szCs w:val="18"/>
+              </w:rPr>
+            </w:pPr>
+            <w:r>
+              <w:rPr>
+                <w:sz w:val="18"/>
+                <w:szCs w:val="18"/>
+              </w:rPr>
+              <w:t>6</w:t>
+            </w:r>
+          </w:p>
+        </w:tc>
+        <w:tc>
+          <w:tcPr>
+            <w:tcW w:w="1170" w:type="dxa"/>
+          </w:tcPr>
+          <w:p>
+            <w:pPr>
+              <w:jc w:val="center"/>
+              <w:rPr>
+                <w:sz w:val="18"/>
+                <w:szCs w:val="18"/>
+              </w:rPr>
+            </w:pPr>
+            <w:r>
+              <w:rPr>
+                <w:sz w:val="18"/>
+                <w:szCs w:val="18"/>
+              </w:rPr>
+              <w:t>5</w:t>
+            </w:r>
+          </w:p>
+        </w:tc>
+        <w:tc>
+          <w:tcPr>
+            <w:tcW w:w="1170" w:type="dxa"/>
+          </w:tcPr>
+          <w:p>
+            <w:pPr>
+              <w:jc w:val="center"/>
+              <w:rPr>
+                <w:sz w:val="18"/>
+                <w:szCs w:val="18"/>
+              </w:rPr>
+            </w:pPr>
+            <w:r>
+              <w:rPr>
+                <w:sz w:val="18"/>
+                <w:szCs w:val="18"/>
+              </w:rPr>
+              <w:t>4</w:t>
+            </w:r>
+          </w:p>
+        </w:tc>
+        <w:tc>
+          <w:tcPr>
+            <w:tcW w:w="1080" w:type="dxa"/>
+          </w:tcPr>
+          <w:p>
+            <w:pPr>
+              <w:jc w:val="center"/>
+              <w:rPr>
+                <w:sz w:val="18"/>
+                <w:szCs w:val="18"/>
+              </w:rPr>
+            </w:pPr>
+            <w:r>
+              <w:rPr>
+                <w:sz w:val="18"/>
+                <w:szCs w:val="18"/>
+              </w:rPr>
+              <w:t>3</w:t>
+            </w:r>
+          </w:p>
+        </w:tc>
+        <w:tc>
+          <w:tcPr>
+            <w:tcW w:w="1170" w:type="dxa"/>
+          </w:tcPr>
+          <w:p>
+            <w:pPr>
+              <w:jc w:val="center"/>
+              <w:rPr>
+                <w:sz w:val="18"/>
+                <w:szCs w:val="18"/>
+              </w:rPr>
+            </w:pPr>
+            <w:r>
+              <w:rPr>
+                <w:sz w:val="18"/>
+                <w:szCs w:val="18"/>
+              </w:rPr>
+              <w:t>2</w:t>
+            </w:r>
+          </w:p>
+        </w:tc>
+        <w:tc>
+          <w:tcPr>
+            <w:tcW w:w="1260" w:type="dxa"/>
+          </w:tcPr>
+          <w:p>
+            <w:pPr>
+              <w:jc w:val="center"/>
+              <w:rPr>
+                <w:sz w:val="18"/>
+                <w:szCs w:val="18"/>
+              </w:rPr>
+            </w:pPr>
+            <w:r>
+              <w:rPr>
+                <w:sz w:val="18"/>
+                <w:szCs w:val="18"/>
+              </w:rPr>
+              <w:t>1</w:t>
+            </w:r>
+          </w:p>
+        </w:tc>
+        <w:tc>
+          <w:tcPr>
+            <w:tcW w:w="1345" w:type="dxa"/>
+          </w:tcPr>
+          <w:p>
+            <w:pPr>
+              <w:jc w:val="center"/>
+              <w:rPr>
+                <w:sz w:val="18"/>
+                <w:szCs w:val="18"/>
+              </w:rPr>
+            </w:pPr>
+            <w:bookmarkStart w:id="2" w:name="_GoBack"/>
+            <w:bookmarkEnd w:id="2"/>
+            <w:r>
+              <w:rPr>
+                <w:sz w:val="18"/>
+                <w:szCs w:val="18"/>
+              </w:rPr>
+              <w:t>0</w:t>
+            </w:r>
+          </w:p>
+        </w:tc>
+      </w:tr>
+      <w:tr>
+        <w:tc>
+          <w:tcPr>
+            <w:tcW w:w="985" w:type="dxa"/>
+          </w:tcPr>
+          <w:p>
+            <w:pPr>
+              <w:jc w:val="center"/>
+              <w:rPr>
+                <w:sz w:val="18"/>
+                <w:szCs w:val="18"/>
+              </w:rPr>
+            </w:pPr>
+            <w:r>
+              <w:rPr>
+                <w:sz w:val="18"/>
+                <w:szCs w:val="18"/>
+              </w:rPr>
+              <w:t>Not Used</w:t>
+            </w:r>
+          </w:p>
+        </w:tc>
+        <w:tc>
+          <w:tcPr>
+            <w:tcW w:w="1170" w:type="dxa"/>
+          </w:tcPr>
+          <w:p>
+            <w:pPr>
+              <w:jc w:val="center"/>
+              <w:rPr>
+                <w:sz w:val="18"/>
+                <w:szCs w:val="18"/>
+              </w:rPr>
+            </w:pPr>
+            <w:r>
+              <w:rPr>
+                <w:sz w:val="18"/>
+                <w:szCs w:val="18"/>
+              </w:rPr>
+              <w:t>Not Used</w:t>
+            </w:r>
+          </w:p>
+        </w:tc>
+        <w:tc>
+          <w:tcPr>
+            <w:tcW w:w="1170" w:type="dxa"/>
+          </w:tcPr>
+          <w:p>
+            <w:pPr>
+              <w:jc w:val="center"/>
+              <w:rPr>
+                <w:sz w:val="18"/>
+                <w:szCs w:val="18"/>
+              </w:rPr>
+            </w:pPr>
+            <w:r>
+              <w:rPr>
+                <w:sz w:val="18"/>
+                <w:szCs w:val="18"/>
+              </w:rPr>
+              <w:t>Not Used</w:t>
+            </w:r>
+          </w:p>
+        </w:tc>
+        <w:tc>
+          <w:tcPr>
+            <w:tcW w:w="1170" w:type="dxa"/>
+          </w:tcPr>
+          <w:p>
+            <w:pPr>
+              <w:jc w:val="center"/>
+              <w:rPr>
+                <w:sz w:val="18"/>
+                <w:szCs w:val="18"/>
+              </w:rPr>
+            </w:pPr>
+            <w:r>
+              <w:rPr>
+                <w:sz w:val="18"/>
+                <w:szCs w:val="18"/>
+              </w:rPr>
+              <w:t>Not Used</w:t>
+            </w:r>
+          </w:p>
+        </w:tc>
+        <w:tc>
+          <w:tcPr>
+            <w:tcW w:w="1080" w:type="dxa"/>
+          </w:tcPr>
+          <w:p>
+            <w:pPr>
+              <w:jc w:val="center"/>
+              <w:rPr>
+                <w:sz w:val="18"/>
+                <w:szCs w:val="18"/>
+              </w:rPr>
+            </w:pPr>
+            <w:r>
+              <w:rPr>
+                <w:sz w:val="18"/>
+                <w:szCs w:val="18"/>
+              </w:rPr>
+              <w:t>Not Used</w:t>
+            </w:r>
+          </w:p>
+        </w:tc>
+        <w:tc>
+          <w:tcPr>
+            <w:tcW w:w="1170" w:type="dxa"/>
+          </w:tcPr>
+          <w:p>
+            <w:pPr>
+              <w:jc w:val="center"/>
+              <w:rPr>
+                <w:sz w:val="18"/>
+                <w:szCs w:val="18"/>
+              </w:rPr>
+            </w:pPr>
+            <w:r>
+              <w:rPr>
+                <w:sz w:val="18"/>
+                <w:szCs w:val="18"/>
+              </w:rPr>
+              <w:t>Not Used</w:t>
+            </w:r>
+          </w:p>
+        </w:tc>
+        <w:tc>
+          <w:tcPr>
+            <w:tcW w:w="1260" w:type="dxa"/>
+          </w:tcPr>
+          <w:p>
+            <w:pPr>
+              <w:jc w:val="center"/>
+              <w:rPr>
+                <w:sz w:val="18"/>
+                <w:szCs w:val="18"/>
+              </w:rPr>
+            </w:pPr>
+            <w:r>
+              <w:rPr>
+                <w:sz w:val="18"/>
+                <w:szCs w:val="18"/>
+              </w:rPr>
+              <w:t>Not Used</w:t>
+            </w:r>
+          </w:p>
+        </w:tc>
+        <w:tc>
+          <w:tcPr>
+            <w:tcW w:w="1345" w:type="dxa"/>
+          </w:tcPr>
+          <w:p>
+            <w:pPr>
+              <w:rPr>
+                <w:sz w:val="18"/>
+                <w:szCs w:val="18"/>
+              </w:rPr>
+            </w:pPr>
+            <w:r>
+              <w:rPr>
+                <w:sz w:val="18"/>
+                <w:szCs w:val="18"/>
+              </w:rPr>
+              <w:t>800x600 mode</w:t>
             </w:r>
           </w:p>
         </w:tc>
@@ -12638,35 +14953,35 @@
     <w:p/>
     <w:p>
       <w:r>
+        <w:t>The address pointer of the bitmap in the Video RAM is located at addresses $AF:0141 to $AF:014</w:t>
+      </w:r>
+      <w:r>
+        <w:t>3</w:t>
+      </w:r>
+      <w:r>
+        <w:t>.  The address stored must be offset by $B0:0000.  As an example, if the bitmap data is stored in at address $B1:4000 in memory, the address pointer must be $01:4000.</w:t>
+      </w:r>
+    </w:p>
+    <w:p>
+      <w:r>
+        <w:t>The bitmap width is saved in the word $AF:014</w:t>
+      </w:r>
+      <w:r>
+        <w:t>4</w:t>
+      </w:r>
+      <w:r>
+        <w:t xml:space="preserve"> to $AF:014</w:t>
+      </w:r>
+      <w:r>
+        <w:t>5</w:t>
+      </w:r>
+      <w:r>
+        <w:t>.</w:t>
+      </w:r>
+    </w:p>
+    <w:p>
+      <w:r>
         <w:lastRenderedPageBreak/>
-        <w:t>The address pointer of the bitmap in the Video RAM is located at addresses $AF:0141 to $AF:014</w:t>
-      </w:r>
-      <w:r>
-        <w:t>3</w:t>
-      </w:r>
-      <w:r>
-        <w:t>.  The address stored must be offset by $B0:0000.  As an example, if the bitmap data is stored in at address $B1:4000 in memory, the address pointer must be $01:4000.</w:t>
-      </w:r>
-    </w:p>
-    <w:p>
-      <w:r>
-        <w:t>The bitmap width is saved in the word $AF:014</w:t>
-      </w:r>
-      <w:r>
-        <w:t>4</w:t>
-      </w:r>
-      <w:r>
-        <w:t xml:space="preserve"> to $AF:014</w:t>
-      </w:r>
-      <w:r>
-        <w:t>5</w:t>
-      </w:r>
-      <w:r>
-        <w:t>.</w:t>
-      </w:r>
-    </w:p>
-    <w:p>
-      <w:r>
         <w:t>The bitmap height is saved in the word $AF:014</w:t>
       </w:r>
       <w:r>
@@ -14333,7 +16648,7 @@
                     </pic:cNvPicPr>
                   </pic:nvPicPr>
                   <pic:blipFill>
-                    <a:blip r:embed="rId60" cstate="print">
+                    <a:blip r:embed="rId63" cstate="print">
                       <a:extLst>
                         <a:ext uri="{28A0092B-C50C-407E-A947-70E740481C1C}">
                           <a14:useLocalDpi xmlns:a14="http://schemas.microsoft.com/office/drawing/2010/main" val="0"/>
@@ -15576,8 +17891,6 @@
       <w:r>
         <w:t>Byte 6: Destination Size (L)</w:t>
       </w:r>
-      <w:bookmarkStart w:id="0" w:name="_GoBack"/>
-      <w:bookmarkEnd w:id="0"/>
     </w:p>
     <w:p>
       <w:pPr>
@@ -18532,6 +20845,119 @@
       </w:rPr>
     </w:lvl>
   </w:abstractNum>
+  <w:abstractNum w:abstractNumId="3" w15:restartNumberingAfterBreak="0">
+    <w:nsid w:val="34C354F6"/>
+    <w:multiLevelType w:val="hybridMultilevel"/>
+    <w:tmpl w:val="3E78D964"/>
+    <w:lvl w:ilvl="0" w:tplc="10090001">
+      <w:start w:val="1"/>
+      <w:numFmt w:val="bullet"/>
+      <w:lvlText w:val=""/>
+      <w:lvlJc w:val="left"/>
+      <w:pPr>
+        <w:ind w:left="720" w:hanging="360"/>
+      </w:pPr>
+      <w:rPr>
+        <w:rFonts w:ascii="Symbol" w:hAnsi="Symbol" w:hint="default"/>
+      </w:rPr>
+    </w:lvl>
+    <w:lvl w:ilvl="1" w:tplc="10090003" w:tentative="1">
+      <w:start w:val="1"/>
+      <w:numFmt w:val="bullet"/>
+      <w:lvlText w:val="o"/>
+      <w:lvlJc w:val="left"/>
+      <w:pPr>
+        <w:ind w:left="1440" w:hanging="360"/>
+      </w:pPr>
+      <w:rPr>
+        <w:rFonts w:ascii="Courier New" w:hAnsi="Courier New" w:cs="Courier New" w:hint="default"/>
+      </w:rPr>
+    </w:lvl>
+    <w:lvl w:ilvl="2" w:tplc="10090005" w:tentative="1">
+      <w:start w:val="1"/>
+      <w:numFmt w:val="bullet"/>
+      <w:lvlText w:val=""/>
+      <w:lvlJc w:val="left"/>
+      <w:pPr>
+        <w:ind w:left="2160" w:hanging="360"/>
+      </w:pPr>
+      <w:rPr>
+        <w:rFonts w:ascii="Wingdings" w:hAnsi="Wingdings" w:hint="default"/>
+      </w:rPr>
+    </w:lvl>
+    <w:lvl w:ilvl="3" w:tplc="10090001" w:tentative="1">
+      <w:start w:val="1"/>
+      <w:numFmt w:val="bullet"/>
+      <w:lvlText w:val=""/>
+      <w:lvlJc w:val="left"/>
+      <w:pPr>
+        <w:ind w:left="2880" w:hanging="360"/>
+      </w:pPr>
+      <w:rPr>
+        <w:rFonts w:ascii="Symbol" w:hAnsi="Symbol" w:hint="default"/>
+      </w:rPr>
+    </w:lvl>
+    <w:lvl w:ilvl="4" w:tplc="10090003" w:tentative="1">
+      <w:start w:val="1"/>
+      <w:numFmt w:val="bullet"/>
+      <w:lvlText w:val="o"/>
+      <w:lvlJc w:val="left"/>
+      <w:pPr>
+        <w:ind w:left="3600" w:hanging="360"/>
+      </w:pPr>
+      <w:rPr>
+        <w:rFonts w:ascii="Courier New" w:hAnsi="Courier New" w:cs="Courier New" w:hint="default"/>
+      </w:rPr>
+    </w:lvl>
+    <w:lvl w:ilvl="5" w:tplc="10090005" w:tentative="1">
+      <w:start w:val="1"/>
+      <w:numFmt w:val="bullet"/>
+      <w:lvlText w:val=""/>
+      <w:lvlJc w:val="left"/>
+      <w:pPr>
+        <w:ind w:left="4320" w:hanging="360"/>
+      </w:pPr>
+      <w:rPr>
+        <w:rFonts w:ascii="Wingdings" w:hAnsi="Wingdings" w:hint="default"/>
+      </w:rPr>
+    </w:lvl>
+    <w:lvl w:ilvl="6" w:tplc="10090001" w:tentative="1">
+      <w:start w:val="1"/>
+      <w:numFmt w:val="bullet"/>
+      <w:lvlText w:val=""/>
+      <w:lvlJc w:val="left"/>
+      <w:pPr>
+        <w:ind w:left="5040" w:hanging="360"/>
+      </w:pPr>
+      <w:rPr>
+        <w:rFonts w:ascii="Symbol" w:hAnsi="Symbol" w:hint="default"/>
+      </w:rPr>
+    </w:lvl>
+    <w:lvl w:ilvl="7" w:tplc="10090003" w:tentative="1">
+      <w:start w:val="1"/>
+      <w:numFmt w:val="bullet"/>
+      <w:lvlText w:val="o"/>
+      <w:lvlJc w:val="left"/>
+      <w:pPr>
+        <w:ind w:left="5760" w:hanging="360"/>
+      </w:pPr>
+      <w:rPr>
+        <w:rFonts w:ascii="Courier New" w:hAnsi="Courier New" w:cs="Courier New" w:hint="default"/>
+      </w:rPr>
+    </w:lvl>
+    <w:lvl w:ilvl="8" w:tplc="10090005" w:tentative="1">
+      <w:start w:val="1"/>
+      <w:numFmt w:val="bullet"/>
+      <w:lvlText w:val=""/>
+      <w:lvlJc w:val="left"/>
+      <w:pPr>
+        <w:ind w:left="6480" w:hanging="360"/>
+      </w:pPr>
+      <w:rPr>
+        <w:rFonts w:ascii="Wingdings" w:hAnsi="Wingdings" w:hint="default"/>
+      </w:rPr>
+    </w:lvl>
+  </w:abstractNum>
   <w:num w:numId="1">
     <w:abstractNumId w:val="2"/>
   </w:num>
@@ -18540,6 +20966,9 @@
   </w:num>
   <w:num w:numId="3">
     <w:abstractNumId w:val="0"/>
+  </w:num>
+  <w:num w:numId="4">
+    <w:abstractNumId w:val="3"/>
   </w:num>
 </w:numbering>
 </file>
@@ -19276,6 +21705,37 @@
       <w:sz w:val="20"/>
     </w:rPr>
   </w:style>
+  <w:style w:type="character" w:styleId="FollowedHyperlink">
+    <w:name w:val="FollowedHyperlink"/>
+    <w:basedOn w:val="DefaultParagraphFont"/>
+    <w:uiPriority w:val="99"/>
+    <w:semiHidden/>
+    <w:unhideWhenUsed/>
+    <w:rsid w:val="00E227A4"/>
+    <w:rPr>
+      <w:color w:val="954F72" w:themeColor="followedHyperlink"/>
+      <w:u w:val="single"/>
+    </w:rPr>
+  </w:style>
+  <w:style w:type="paragraph" w:styleId="Caption">
+    <w:name w:val="caption"/>
+    <w:basedOn w:val="Normal"/>
+    <w:next w:val="Normal"/>
+    <w:uiPriority w:val="35"/>
+    <w:unhideWhenUsed/>
+    <w:qFormat/>
+    <w:rsid w:val="00E227A4"/>
+    <w:pPr>
+      <w:spacing w:after="200" w:line="240" w:lineRule="auto"/>
+    </w:pPr>
+    <w:rPr>
+      <w:i/>
+      <w:iCs/>
+      <w:color w:val="44546A" w:themeColor="text2"/>
+      <w:sz w:val="18"/>
+      <w:szCs w:val="18"/>
+    </w:rPr>
+  </w:style>
 </w:styles>
 </file>
 
@@ -19572,4 +22032,16 @@
     </a:ext>
   </a:extLst>
 </a:theme>
+</file>
+
+<file path=customXml/item1.xml><?xml version="1.0" encoding="utf-8"?>
+<b:Sources xmlns:b="http://schemas.openxmlformats.org/officeDocument/2006/bibliography" xmlns="http://schemas.openxmlformats.org/officeDocument/2006/bibliography" SelectedStyle="\APASixthEditionOfficeOnline.xsl" StyleName="APA" Version="6"/>
+</file>
+
+<file path=customXml/itemProps1.xml><?xml version="1.0" encoding="utf-8"?>
+<ds:datastoreItem xmlns:ds="http://schemas.openxmlformats.org/officeDocument/2006/customXml" ds:itemID="{A62B9097-44F4-400C-82B8-1570A9C24E81}">
+  <ds:schemaRefs>
+    <ds:schemaRef ds:uri="http://schemas.openxmlformats.org/officeDocument/2006/bibliography"/>
+  </ds:schemaRefs>
+</ds:datastoreItem>
 </file>
</xml_diff>

<commit_message>
Added Version Check menu.  This checks the release from GitHub.
</commit_message>
<xml_diff>
--- a/Manuals/c256-foenix-devguide.docx
+++ b/Manuals/c256-foenix-devguide.docx
@@ -212,14 +212,27 @@
       <w:r>
         <w:t xml:space="preserve">Figure </w:t>
       </w:r>
-      <w:fldSimple w:instr=" SEQ Figure \* ARABIC ">
-        <w:r>
-          <w:rPr>
-            <w:noProof/>
-          </w:rPr>
-          <w:t>1</w:t>
-        </w:r>
-      </w:fldSimple>
+      <w:r>
+        <w:fldChar w:fldCharType="begin"/>
+      </w:r>
+      <w:r>
+        <w:instrText xml:space="preserve"> SEQ Figure \* ARABIC </w:instrText>
+      </w:r>
+      <w:r>
+        <w:fldChar w:fldCharType="separate"/>
+      </w:r>
+      <w:r>
+        <w:rPr>
+          <w:noProof/>
+        </w:rPr>
+        <w:t>1</w:t>
+      </w:r>
+      <w:r>
+        <w:rPr>
+          <w:noProof/>
+        </w:rPr>
+        <w:fldChar w:fldCharType="end"/>
+      </w:r>
       <w:bookmarkEnd w:id="0"/>
       <w:r>
         <w:t xml:space="preserve"> - Revision B Board Specification</w:t>
@@ -624,7 +637,7 @@
         <w:rPr>
           <w:noProof/>
         </w:rPr>
-        <w:t>1</w:t>
+        <w:t>2</w:t>
       </w:r>
       <w:r>
         <w:fldChar w:fldCharType="end"/>
@@ -767,14 +780,27 @@
       <w:r>
         <w:t xml:space="preserve">Figure </w:t>
       </w:r>
-      <w:fldSimple w:instr=" SEQ Figure \* ARABIC ">
-        <w:r>
-          <w:rPr>
-            <w:noProof/>
-          </w:rPr>
-          <w:t>2</w:t>
-        </w:r>
-      </w:fldSimple>
+      <w:r>
+        <w:fldChar w:fldCharType="begin"/>
+      </w:r>
+      <w:r>
+        <w:instrText xml:space="preserve"> SEQ Figure \* ARABIC </w:instrText>
+      </w:r>
+      <w:r>
+        <w:fldChar w:fldCharType="separate"/>
+      </w:r>
+      <w:r>
+        <w:rPr>
+          <w:noProof/>
+        </w:rPr>
+        <w:t>2</w:t>
+      </w:r>
+      <w:r>
+        <w:rPr>
+          <w:noProof/>
+        </w:rPr>
+        <w:fldChar w:fldCharType="end"/>
+      </w:r>
       <w:bookmarkEnd w:id="1"/>
       <w:r>
         <w:t xml:space="preserve"> - Revision Selection Box</w:t>
@@ -10811,10 +10837,10 @@
                         <v:path o:extrusionok="f" gradientshapeok="t" o:connecttype="rect"/>
                         <o:lock v:ext="edit" aspectratio="t"/>
                       </v:shapetype>
-                      <v:shape id="_x0000_i1025" type="#_x0000_t75" style="width:10.6pt;height:10.6pt" o:ole="">
+                      <v:shape id="_x0000_i1025" type="#_x0000_t75" style="width:10.7pt;height:10.7pt" o:ole="">
                         <v:imagedata r:id="rId18" o:title=""/>
                       </v:shape>
-                      <o:OLEObject Type="Embed" ProgID="PBrush" ShapeID="_x0000_i1025" DrawAspect="Content" ObjectID="_1663797098" r:id="rId19"/>
+                      <o:OLEObject Type="Embed" ProgID="PBrush" ShapeID="_x0000_i1025" DrawAspect="Content" ObjectID="_1670350613" r:id="rId19"/>
                     </w:object>
                   </w:r>
                 </w:p>
@@ -10958,10 +10984,10 @@
                   </w:r>
                   <w:r>
                     <w:object w:dxaOrig="206" w:dyaOrig="206" w14:anchorId="3D81A579">
-                      <v:shape id="_x0000_i1026" type="#_x0000_t75" style="width:10.6pt;height:10.6pt" o:ole="">
+                      <v:shape id="_x0000_i1026" type="#_x0000_t75" style="width:10.7pt;height:10.7pt" o:ole="">
                         <v:imagedata r:id="rId20" o:title=""/>
                       </v:shape>
-                      <o:OLEObject Type="Embed" ProgID="PBrush" ShapeID="_x0000_i1026" DrawAspect="Content" ObjectID="_1663797099" r:id="rId21"/>
+                      <o:OLEObject Type="Embed" ProgID="PBrush" ShapeID="_x0000_i1026" DrawAspect="Content" ObjectID="_1670350614" r:id="rId21"/>
                     </w:object>
                   </w:r>
                 </w:p>
@@ -11105,10 +11131,10 @@
                   </w:r>
                   <w:r>
                     <w:object w:dxaOrig="206" w:dyaOrig="206" w14:anchorId="21ADDC20">
-                      <v:shape id="_x0000_i1027" type="#_x0000_t75" style="width:10.6pt;height:10.6pt" o:ole="">
+                      <v:shape id="_x0000_i1027" type="#_x0000_t75" style="width:10.7pt;height:10.7pt" o:ole="">
                         <v:imagedata r:id="rId22" o:title=""/>
                       </v:shape>
-                      <o:OLEObject Type="Embed" ProgID="PBrush" ShapeID="_x0000_i1027" DrawAspect="Content" ObjectID="_1663797100" r:id="rId23"/>
+                      <o:OLEObject Type="Embed" ProgID="PBrush" ShapeID="_x0000_i1027" DrawAspect="Content" ObjectID="_1670350615" r:id="rId23"/>
                     </w:object>
                   </w:r>
                 </w:p>
@@ -11252,10 +11278,10 @@
                   </w:r>
                   <w:r>
                     <w:object w:dxaOrig="206" w:dyaOrig="206" w14:anchorId="54069A7B">
-                      <v:shape id="_x0000_i1028" type="#_x0000_t75" style="width:10.6pt;height:10.6pt" o:ole="">
+                      <v:shape id="_x0000_i1028" type="#_x0000_t75" style="width:10.7pt;height:10.7pt" o:ole="">
                         <v:imagedata r:id="rId24" o:title=""/>
                       </v:shape>
-                      <o:OLEObject Type="Embed" ProgID="PBrush" ShapeID="_x0000_i1028" DrawAspect="Content" ObjectID="_1663797101" r:id="rId25"/>
+                      <o:OLEObject Type="Embed" ProgID="PBrush" ShapeID="_x0000_i1028" DrawAspect="Content" ObjectID="_1670350616" r:id="rId25"/>
                     </w:object>
                   </w:r>
                 </w:p>
@@ -11399,10 +11425,10 @@
                   </w:r>
                   <w:r>
                     <w:object w:dxaOrig="206" w:dyaOrig="206" w14:anchorId="43CA7238">
-                      <v:shape id="_x0000_i1029" type="#_x0000_t75" style="width:10.6pt;height:10.6pt" o:ole="">
+                      <v:shape id="_x0000_i1029" type="#_x0000_t75" style="width:10.7pt;height:10.7pt" o:ole="">
                         <v:imagedata r:id="rId26" o:title=""/>
                       </v:shape>
-                      <o:OLEObject Type="Embed" ProgID="PBrush" ShapeID="_x0000_i1029" DrawAspect="Content" ObjectID="_1663797102" r:id="rId27"/>
+                      <o:OLEObject Type="Embed" ProgID="PBrush" ShapeID="_x0000_i1029" DrawAspect="Content" ObjectID="_1670350617" r:id="rId27"/>
                     </w:object>
                   </w:r>
                 </w:p>
@@ -11546,10 +11572,10 @@
                   </w:r>
                   <w:r>
                     <w:object w:dxaOrig="206" w:dyaOrig="206" w14:anchorId="0F07846B">
-                      <v:shape id="_x0000_i1030" type="#_x0000_t75" style="width:10.6pt;height:10.6pt" o:ole="">
+                      <v:shape id="_x0000_i1030" type="#_x0000_t75" style="width:10.7pt;height:10.7pt" o:ole="">
                         <v:imagedata r:id="rId28" o:title=""/>
                       </v:shape>
-                      <o:OLEObject Type="Embed" ProgID="PBrush" ShapeID="_x0000_i1030" DrawAspect="Content" ObjectID="_1663797103" r:id="rId29"/>
+                      <o:OLEObject Type="Embed" ProgID="PBrush" ShapeID="_x0000_i1030" DrawAspect="Content" ObjectID="_1670350618" r:id="rId29"/>
                     </w:object>
                   </w:r>
                 </w:p>
@@ -11693,10 +11719,10 @@
                   </w:r>
                   <w:r>
                     <w:object w:dxaOrig="206" w:dyaOrig="206" w14:anchorId="0552F597">
-                      <v:shape id="_x0000_i1031" type="#_x0000_t75" style="width:10.6pt;height:10.6pt" o:ole="">
+                      <v:shape id="_x0000_i1031" type="#_x0000_t75" style="width:10.7pt;height:10.7pt" o:ole="">
                         <v:imagedata r:id="rId30" o:title=""/>
                       </v:shape>
-                      <o:OLEObject Type="Embed" ProgID="PBrush" ShapeID="_x0000_i1031" DrawAspect="Content" ObjectID="_1663797104" r:id="rId31"/>
+                      <o:OLEObject Type="Embed" ProgID="PBrush" ShapeID="_x0000_i1031" DrawAspect="Content" ObjectID="_1670350619" r:id="rId31"/>
                     </w:object>
                   </w:r>
                 </w:p>
@@ -11840,10 +11866,10 @@
                   </w:r>
                   <w:r>
                     <w:object w:dxaOrig="206" w:dyaOrig="206" w14:anchorId="4048F0B9">
-                      <v:shape id="_x0000_i1032" type="#_x0000_t75" style="width:10.6pt;height:10.6pt" o:ole="">
+                      <v:shape id="_x0000_i1032" type="#_x0000_t75" style="width:10.7pt;height:10.7pt" o:ole="">
                         <v:imagedata r:id="rId32" o:title=""/>
                       </v:shape>
-                      <o:OLEObject Type="Embed" ProgID="PBrush" ShapeID="_x0000_i1032" DrawAspect="Content" ObjectID="_1663797105" r:id="rId33"/>
+                      <o:OLEObject Type="Embed" ProgID="PBrush" ShapeID="_x0000_i1032" DrawAspect="Content" ObjectID="_1670350620" r:id="rId33"/>
                     </w:object>
                   </w:r>
                 </w:p>
@@ -11987,10 +12013,10 @@
                   </w:r>
                   <w:r>
                     <w:object w:dxaOrig="206" w:dyaOrig="206" w14:anchorId="16AC57F5">
-                      <v:shape id="_x0000_i1033" type="#_x0000_t75" style="width:10.6pt;height:10.6pt" o:ole="">
+                      <v:shape id="_x0000_i1033" type="#_x0000_t75" style="width:10.7pt;height:10.7pt" o:ole="">
                         <v:imagedata r:id="rId34" o:title=""/>
                       </v:shape>
-                      <o:OLEObject Type="Embed" ProgID="PBrush" ShapeID="_x0000_i1033" DrawAspect="Content" ObjectID="_1663797106" r:id="rId35"/>
+                      <o:OLEObject Type="Embed" ProgID="PBrush" ShapeID="_x0000_i1033" DrawAspect="Content" ObjectID="_1670350621" r:id="rId35"/>
                     </w:object>
                   </w:r>
                 </w:p>
@@ -12134,10 +12160,10 @@
                   </w:r>
                   <w:r>
                     <w:object w:dxaOrig="206" w:dyaOrig="206" w14:anchorId="79FD24F8">
-                      <v:shape id="_x0000_i1034" type="#_x0000_t75" style="width:10.6pt;height:10.6pt" o:ole="">
+                      <v:shape id="_x0000_i1034" type="#_x0000_t75" style="width:10.7pt;height:10.7pt" o:ole="">
                         <v:imagedata r:id="rId36" o:title=""/>
                       </v:shape>
-                      <o:OLEObject Type="Embed" ProgID="PBrush" ShapeID="_x0000_i1034" DrawAspect="Content" ObjectID="_1663797107" r:id="rId37"/>
+                      <o:OLEObject Type="Embed" ProgID="PBrush" ShapeID="_x0000_i1034" DrawAspect="Content" ObjectID="_1670350622" r:id="rId37"/>
                     </w:object>
                   </w:r>
                 </w:p>
@@ -12281,10 +12307,10 @@
                   </w:r>
                   <w:r>
                     <w:object w:dxaOrig="206" w:dyaOrig="206" w14:anchorId="71356A6C">
-                      <v:shape id="_x0000_i1035" type="#_x0000_t75" style="width:10.6pt;height:10.6pt" o:ole="">
+                      <v:shape id="_x0000_i1035" type="#_x0000_t75" style="width:10.7pt;height:10.7pt" o:ole="">
                         <v:imagedata r:id="rId38" o:title=""/>
                       </v:shape>
-                      <o:OLEObject Type="Embed" ProgID="PBrush" ShapeID="_x0000_i1035" DrawAspect="Content" ObjectID="_1663797108" r:id="rId39"/>
+                      <o:OLEObject Type="Embed" ProgID="PBrush" ShapeID="_x0000_i1035" DrawAspect="Content" ObjectID="_1670350623" r:id="rId39"/>
                     </w:object>
                   </w:r>
                 </w:p>
@@ -12428,10 +12454,10 @@
                   </w:r>
                   <w:r>
                     <w:object w:dxaOrig="206" w:dyaOrig="206" w14:anchorId="31BAB006">
-                      <v:shape id="_x0000_i1036" type="#_x0000_t75" style="width:10.6pt;height:10.6pt" o:ole="">
+                      <v:shape id="_x0000_i1036" type="#_x0000_t75" style="width:10.7pt;height:10.7pt" o:ole="">
                         <v:imagedata r:id="rId40" o:title=""/>
                       </v:shape>
-                      <o:OLEObject Type="Embed" ProgID="PBrush" ShapeID="_x0000_i1036" DrawAspect="Content" ObjectID="_1663797109" r:id="rId41"/>
+                      <o:OLEObject Type="Embed" ProgID="PBrush" ShapeID="_x0000_i1036" DrawAspect="Content" ObjectID="_1670350624" r:id="rId41"/>
                     </w:object>
                   </w:r>
                 </w:p>
@@ -12575,10 +12601,10 @@
                   </w:r>
                   <w:r>
                     <w:object w:dxaOrig="206" w:dyaOrig="206" w14:anchorId="014A1F8B">
-                      <v:shape id="_x0000_i1037" type="#_x0000_t75" style="width:10.6pt;height:10.6pt" o:ole="">
+                      <v:shape id="_x0000_i1037" type="#_x0000_t75" style="width:10.7pt;height:10.7pt" o:ole="">
                         <v:imagedata r:id="rId42" o:title=""/>
                       </v:shape>
-                      <o:OLEObject Type="Embed" ProgID="PBrush" ShapeID="_x0000_i1037" DrawAspect="Content" ObjectID="_1663797110" r:id="rId43"/>
+                      <o:OLEObject Type="Embed" ProgID="PBrush" ShapeID="_x0000_i1037" DrawAspect="Content" ObjectID="_1670350625" r:id="rId43"/>
                     </w:object>
                   </w:r>
                 </w:p>
@@ -12722,10 +12748,10 @@
                   </w:r>
                   <w:r>
                     <w:object w:dxaOrig="206" w:dyaOrig="206" w14:anchorId="7F4F4D1E">
-                      <v:shape id="_x0000_i1038" type="#_x0000_t75" style="width:10.6pt;height:10.6pt" o:ole="">
+                      <v:shape id="_x0000_i1038" type="#_x0000_t75" style="width:10.7pt;height:10.7pt" o:ole="">
                         <v:imagedata r:id="rId44" o:title=""/>
                       </v:shape>
-                      <o:OLEObject Type="Embed" ProgID="PBrush" ShapeID="_x0000_i1038" DrawAspect="Content" ObjectID="_1663797111" r:id="rId45"/>
+                      <o:OLEObject Type="Embed" ProgID="PBrush" ShapeID="_x0000_i1038" DrawAspect="Content" ObjectID="_1670350626" r:id="rId45"/>
                     </w:object>
                   </w:r>
                 </w:p>
@@ -12873,10 +12899,10 @@
                   </w:r>
                   <w:r>
                     <w:object w:dxaOrig="206" w:dyaOrig="206" w14:anchorId="2D35A742">
-                      <v:shape id="_x0000_i1039" type="#_x0000_t75" style="width:10.6pt;height:10.6pt" o:ole="">
+                      <v:shape id="_x0000_i1039" type="#_x0000_t75" style="width:10.7pt;height:10.7pt" o:ole="">
                         <v:imagedata r:id="rId46" o:title=""/>
                       </v:shape>
-                      <o:OLEObject Type="Embed" ProgID="PBrush" ShapeID="_x0000_i1039" DrawAspect="Content" ObjectID="_1663797112" r:id="rId47"/>
+                      <o:OLEObject Type="Embed" ProgID="PBrush" ShapeID="_x0000_i1039" DrawAspect="Content" ObjectID="_1670350627" r:id="rId47"/>
                     </w:object>
                   </w:r>
                 </w:p>
@@ -13024,14 +13050,14 @@
                   </w:r>
                   <w:r>
                     <w:object w:dxaOrig="206" w:dyaOrig="206" w14:anchorId="3BDEB42E">
-                      <v:shape id="_x0000_i1040" type="#_x0000_t75" style="width:10.6pt;height:10.6pt" o:ole="" o:bordertopcolor="this" o:borderleftcolor="this" o:borderbottomcolor="this" o:borderrightcolor="this">
+                      <v:shape id="_x0000_i1040" type="#_x0000_t75" style="width:10.7pt;height:10.7pt" o:ole="" o:bordertopcolor="this" o:borderleftcolor="this" o:borderbottomcolor="this" o:borderrightcolor="this">
                         <v:imagedata r:id="rId48" o:title=""/>
                         <w10:bordertop type="single" width="4"/>
                         <w10:borderleft type="single" width="4"/>
                         <w10:borderbottom type="single" width="4"/>
                         <w10:borderright type="single" width="4"/>
                       </v:shape>
-                      <o:OLEObject Type="Embed" ProgID="PBrush" ShapeID="_x0000_i1040" DrawAspect="Content" ObjectID="_1663797113" r:id="rId49"/>
+                      <o:OLEObject Type="Embed" ProgID="PBrush" ShapeID="_x0000_i1040" DrawAspect="Content" ObjectID="_1670350628" r:id="rId49"/>
                     </w:object>
                   </w:r>
                 </w:p>
@@ -13322,10 +13348,10 @@
                   </w:r>
                   <w:r>
                     <w:object w:dxaOrig="206" w:dyaOrig="206" w14:anchorId="23ACF44D">
-                      <v:shape id="_x0000_i1041" type="#_x0000_t75" style="width:10.6pt;height:10.6pt" o:ole="">
+                      <v:shape id="_x0000_i1041" type="#_x0000_t75" style="width:10.7pt;height:10.7pt" o:ole="">
                         <v:imagedata r:id="rId18" o:title=""/>
                       </v:shape>
-                      <o:OLEObject Type="Embed" ProgID="PBrush" ShapeID="_x0000_i1041" DrawAspect="Content" ObjectID="_1663797114" r:id="rId50"/>
+                      <o:OLEObject Type="Embed" ProgID="PBrush" ShapeID="_x0000_i1041" DrawAspect="Content" ObjectID="_1670350629" r:id="rId50"/>
                     </w:object>
                   </w:r>
                 </w:p>
@@ -13467,10 +13493,10 @@
                   </w:r>
                   <w:r>
                     <w:object w:dxaOrig="206" w:dyaOrig="206" w14:anchorId="7888B837">
-                      <v:shape id="_x0000_i1042" type="#_x0000_t75" style="width:10.6pt;height:10.6pt" o:ole="">
+                      <v:shape id="_x0000_i1042" type="#_x0000_t75" style="width:10.7pt;height:10.7pt" o:ole="">
                         <v:imagedata r:id="rId20" o:title=""/>
                       </v:shape>
-                      <o:OLEObject Type="Embed" ProgID="PBrush" ShapeID="_x0000_i1042" DrawAspect="Content" ObjectID="_1663797115" r:id="rId51"/>
+                      <o:OLEObject Type="Embed" ProgID="PBrush" ShapeID="_x0000_i1042" DrawAspect="Content" ObjectID="_1670350630" r:id="rId51"/>
                     </w:object>
                   </w:r>
                 </w:p>
@@ -13612,10 +13638,10 @@
                   </w:r>
                   <w:r>
                     <w:object w:dxaOrig="206" w:dyaOrig="206" w14:anchorId="3C2F5BEB">
-                      <v:shape id="_x0000_i1043" type="#_x0000_t75" style="width:10.6pt;height:10.6pt" o:ole="">
+                      <v:shape id="_x0000_i1043" type="#_x0000_t75" style="width:10.7pt;height:10.7pt" o:ole="">
                         <v:imagedata r:id="rId22" o:title=""/>
                       </v:shape>
-                      <o:OLEObject Type="Embed" ProgID="PBrush" ShapeID="_x0000_i1043" DrawAspect="Content" ObjectID="_1663797116" r:id="rId52"/>
+                      <o:OLEObject Type="Embed" ProgID="PBrush" ShapeID="_x0000_i1043" DrawAspect="Content" ObjectID="_1670350631" r:id="rId52"/>
                     </w:object>
                   </w:r>
                 </w:p>
@@ -13757,10 +13783,10 @@
                   </w:r>
                   <w:r>
                     <w:object w:dxaOrig="206" w:dyaOrig="206" w14:anchorId="324A2A97">
-                      <v:shape id="_x0000_i1044" type="#_x0000_t75" style="width:10.6pt;height:10.6pt" o:ole="">
+                      <v:shape id="_x0000_i1044" type="#_x0000_t75" style="width:10.7pt;height:10.7pt" o:ole="">
                         <v:imagedata r:id="rId24" o:title=""/>
                       </v:shape>
-                      <o:OLEObject Type="Embed" ProgID="PBrush" ShapeID="_x0000_i1044" DrawAspect="Content" ObjectID="_1663797117" r:id="rId53"/>
+                      <o:OLEObject Type="Embed" ProgID="PBrush" ShapeID="_x0000_i1044" DrawAspect="Content" ObjectID="_1670350632" r:id="rId53"/>
                     </w:object>
                   </w:r>
                 </w:p>
@@ -13899,10 +13925,10 @@
                       <w:szCs w:val="16"/>
                     </w:rPr>
                     <w:object w:dxaOrig="206" w:dyaOrig="206" w14:anchorId="5D22BE5D">
-                      <v:shape id="_x0000_i1045" type="#_x0000_t75" style="width:10.6pt;height:10.6pt" o:ole="">
+                      <v:shape id="_x0000_i1045" type="#_x0000_t75" style="width:10.7pt;height:10.7pt" o:ole="">
                         <v:imagedata r:id="rId54" o:title=""/>
                       </v:shape>
-                      <o:OLEObject Type="Embed" ProgID="PBrush" ShapeID="_x0000_i1045" DrawAspect="Content" ObjectID="_1663797118" r:id="rId55"/>
+                      <o:OLEObject Type="Embed" ProgID="PBrush" ShapeID="_x0000_i1045" DrawAspect="Content" ObjectID="_1670350633" r:id="rId55"/>
                     </w:object>
                   </w:r>
                 </w:p>
@@ -14557,10 +14583,10 @@
                   </w:r>
                   <w:r>
                     <w:object w:dxaOrig="206" w:dyaOrig="206" w14:anchorId="0C98CE43">
-                      <v:shape id="_x0000_i1046" type="#_x0000_t75" style="width:10.6pt;height:10.6pt" o:ole="">
+                      <v:shape id="_x0000_i1046" type="#_x0000_t75" style="width:10.7pt;height:10.7pt" o:ole="">
                         <v:imagedata r:id="rId36" o:title=""/>
                       </v:shape>
-                      <o:OLEObject Type="Embed" ProgID="PBrush" ShapeID="_x0000_i1046" DrawAspect="Content" ObjectID="_1663797119" r:id="rId56"/>
+                      <o:OLEObject Type="Embed" ProgID="PBrush" ShapeID="_x0000_i1046" DrawAspect="Content" ObjectID="_1670350634" r:id="rId56"/>
                     </w:object>
                   </w:r>
                 </w:p>
@@ -14702,10 +14728,10 @@
                   </w:r>
                   <w:r>
                     <w:object w:dxaOrig="206" w:dyaOrig="206" w14:anchorId="7712E020">
-                      <v:shape id="_x0000_i1047" type="#_x0000_t75" style="width:10.6pt;height:10.6pt" o:ole="">
+                      <v:shape id="_x0000_i1047" type="#_x0000_t75" style="width:10.7pt;height:10.7pt" o:ole="">
                         <v:imagedata r:id="rId38" o:title=""/>
                       </v:shape>
-                      <o:OLEObject Type="Embed" ProgID="PBrush" ShapeID="_x0000_i1047" DrawAspect="Content" ObjectID="_1663797120" r:id="rId57"/>
+                      <o:OLEObject Type="Embed" ProgID="PBrush" ShapeID="_x0000_i1047" DrawAspect="Content" ObjectID="_1670350635" r:id="rId57"/>
                     </w:object>
                   </w:r>
                 </w:p>
@@ -14847,10 +14873,10 @@
                   </w:r>
                   <w:r>
                     <w:object w:dxaOrig="206" w:dyaOrig="206" w14:anchorId="49E93C86">
-                      <v:shape id="_x0000_i1048" type="#_x0000_t75" style="width:10.6pt;height:10.6pt" o:ole="">
+                      <v:shape id="_x0000_i1048" type="#_x0000_t75" style="width:10.7pt;height:10.7pt" o:ole="">
                         <v:imagedata r:id="rId40" o:title=""/>
                       </v:shape>
-                      <o:OLEObject Type="Embed" ProgID="PBrush" ShapeID="_x0000_i1048" DrawAspect="Content" ObjectID="_1663797121" r:id="rId58"/>
+                      <o:OLEObject Type="Embed" ProgID="PBrush" ShapeID="_x0000_i1048" DrawAspect="Content" ObjectID="_1670350636" r:id="rId58"/>
                     </w:object>
                   </w:r>
                 </w:p>
@@ -14992,10 +15018,10 @@
                   </w:r>
                   <w:r>
                     <w:object w:dxaOrig="206" w:dyaOrig="206" w14:anchorId="70A44509">
-                      <v:shape id="_x0000_i1049" type="#_x0000_t75" style="width:10.6pt;height:10.6pt" o:ole="">
+                      <v:shape id="_x0000_i1049" type="#_x0000_t75" style="width:10.7pt;height:10.7pt" o:ole="">
                         <v:imagedata r:id="rId59" o:title=""/>
                       </v:shape>
-                      <o:OLEObject Type="Embed" ProgID="PBrush" ShapeID="_x0000_i1049" DrawAspect="Content" ObjectID="_1663797122" r:id="rId60"/>
+                      <o:OLEObject Type="Embed" ProgID="PBrush" ShapeID="_x0000_i1049" DrawAspect="Content" ObjectID="_1670350637" r:id="rId60"/>
                     </w:object>
                   </w:r>
                 </w:p>
@@ -15274,10 +15300,10 @@
                   </w:r>
                   <w:r>
                     <w:object w:dxaOrig="206" w:dyaOrig="206" w14:anchorId="71145607">
-                      <v:shape id="_x0000_i1050" type="#_x0000_t75" style="width:10.6pt;height:10.6pt" o:ole="">
+                      <v:shape id="_x0000_i1050" type="#_x0000_t75" style="width:10.7pt;height:10.7pt" o:ole="">
                         <v:imagedata r:id="rId46" o:title=""/>
                       </v:shape>
-                      <o:OLEObject Type="Embed" ProgID="PBrush" ShapeID="_x0000_i1050" DrawAspect="Content" ObjectID="_1663797123" r:id="rId61"/>
+                      <o:OLEObject Type="Embed" ProgID="PBrush" ShapeID="_x0000_i1050" DrawAspect="Content" ObjectID="_1670350638" r:id="rId61"/>
                     </w:object>
                   </w:r>
                 </w:p>
@@ -15419,14 +15445,14 @@
                   </w:r>
                   <w:r>
                     <w:object w:dxaOrig="206" w:dyaOrig="206" w14:anchorId="64E40DFF">
-                      <v:shape id="_x0000_i1051" type="#_x0000_t75" style="width:10.6pt;height:10.6pt" o:ole="" o:bordertopcolor="this" o:borderleftcolor="this" o:borderbottomcolor="this" o:borderrightcolor="this">
+                      <v:shape id="_x0000_i1051" type="#_x0000_t75" style="width:10.7pt;height:10.7pt" o:ole="" o:bordertopcolor="this" o:borderleftcolor="this" o:borderbottomcolor="this" o:borderrightcolor="this">
                         <v:imagedata r:id="rId48" o:title=""/>
                         <w10:bordertop type="single" width="4"/>
                         <w10:borderleft type="single" width="4"/>
                         <w10:borderbottom type="single" width="4"/>
                         <w10:borderright type="single" width="4"/>
                       </v:shape>
-                      <o:OLEObject Type="Embed" ProgID="PBrush" ShapeID="_x0000_i1051" DrawAspect="Content" ObjectID="_1663797124" r:id="rId62"/>
+                      <o:OLEObject Type="Embed" ProgID="PBrush" ShapeID="_x0000_i1051" DrawAspect="Content" ObjectID="_1670350639" r:id="rId62"/>
                     </w:object>
                   </w:r>
                 </w:p>

</xml_diff>